<commit_message>
DEKSTOP préparation backend pouf generer une quittance de loyer aussi
</commit_message>
<xml_diff>
--- a/assets/files/templates/QUITTANCE_TEMPLATE.docx
+++ b/assets/files/templates/QUITTANCE_TEMPLATE.docx
@@ -229,6 +229,24 @@
                 <w:szCs w:val="28"/>
                 <w:lang w:val="en-US"/>
               </w:rPr>
+              <w:t>${first_name}</w:t>
+            </w:r>
+            <w:r>
+              <w:rPr>
+                <w:rFonts w:ascii="Arial" w:hAnsi="Arial" w:cs="Arial"/>
+                <w:sz w:val="28"/>
+                <w:szCs w:val="28"/>
+                <w:lang w:val="en-US"/>
+              </w:rPr>
+              <w:t xml:space="preserve"> </w:t>
+            </w:r>
+            <w:r>
+              <w:rPr>
+                <w:rFonts w:ascii="Arial" w:hAnsi="Arial" w:cs="Arial"/>
+                <w:sz w:val="28"/>
+                <w:szCs w:val="28"/>
+                <w:lang w:val="en-US"/>
+              </w:rPr>
               <w:t>${</w:t>
             </w:r>
             <w:r>
@@ -238,51 +256,6 @@
                 <w:szCs w:val="28"/>
                 <w:lang w:val="en-US"/>
               </w:rPr>
-              <w:t xml:space="preserve"> </w:t>
-            </w:r>
-            <w:r>
-              <w:rPr>
-                <w:rFonts w:ascii="Arial" w:hAnsi="Arial" w:cs="Arial"/>
-                <w:sz w:val="28"/>
-                <w:szCs w:val="28"/>
-                <w:lang w:val="en-US"/>
-              </w:rPr>
-              <w:t>first_name}</w:t>
-            </w:r>
-            <w:r>
-              <w:rPr>
-                <w:rFonts w:ascii="Arial" w:hAnsi="Arial" w:cs="Arial"/>
-                <w:sz w:val="28"/>
-                <w:szCs w:val="28"/>
-                <w:lang w:val="en-US"/>
-              </w:rPr>
-              <w:t xml:space="preserve"> </w:t>
-            </w:r>
-            <w:r>
-              <w:rPr>
-                <w:rFonts w:ascii="Arial" w:hAnsi="Arial" w:cs="Arial"/>
-                <w:sz w:val="28"/>
-                <w:szCs w:val="28"/>
-                <w:lang w:val="en-US"/>
-              </w:rPr>
-              <w:t>${</w:t>
-            </w:r>
-            <w:r>
-              <w:rPr>
-                <w:rFonts w:ascii="Arial" w:hAnsi="Arial" w:cs="Arial"/>
-                <w:sz w:val="28"/>
-                <w:szCs w:val="28"/>
-                <w:lang w:val="en-US"/>
-              </w:rPr>
-              <w:t xml:space="preserve"> </w:t>
-            </w:r>
-            <w:r>
-              <w:rPr>
-                <w:rFonts w:ascii="Arial" w:hAnsi="Arial" w:cs="Arial"/>
-                <w:sz w:val="28"/>
-                <w:szCs w:val="28"/>
-                <w:lang w:val="en-US"/>
-              </w:rPr>
               <w:t>last</w:t>
             </w:r>
             <w:r>
@@ -328,23 +301,7 @@
                 <w:sz w:val="28"/>
                 <w:szCs w:val="28"/>
               </w:rPr>
-              <w:t>${</w:t>
-            </w:r>
-            <w:r>
-              <w:rPr>
-                <w:rFonts w:ascii="Arial" w:hAnsi="Arial" w:cs="Arial"/>
-                <w:sz w:val="28"/>
-                <w:szCs w:val="28"/>
-              </w:rPr>
-              <w:t>street</w:t>
-            </w:r>
-            <w:r>
-              <w:rPr>
-                <w:rFonts w:ascii="Arial" w:hAnsi="Arial" w:cs="Arial"/>
-                <w:sz w:val="28"/>
-                <w:szCs w:val="28"/>
-              </w:rPr>
-              <w:t>}</w:t>
+              <w:t>${street}</w:t>
             </w:r>
           </w:p>
           <w:p>
@@ -364,55 +321,7 @@
                 <w:sz w:val="28"/>
                 <w:szCs w:val="28"/>
               </w:rPr>
-              <w:t>${</w:t>
-            </w:r>
-            <w:r>
-              <w:rPr>
-                <w:rFonts w:ascii="Arial" w:hAnsi="Arial" w:cs="Arial"/>
-                <w:sz w:val="28"/>
-                <w:szCs w:val="28"/>
-              </w:rPr>
-              <w:t>cp</w:t>
-            </w:r>
-            <w:r>
-              <w:rPr>
-                <w:rFonts w:ascii="Arial" w:hAnsi="Arial" w:cs="Arial"/>
-                <w:sz w:val="28"/>
-                <w:szCs w:val="28"/>
-              </w:rPr>
-              <w:t>}</w:t>
-            </w:r>
-            <w:r>
-              <w:rPr>
-                <w:rFonts w:ascii="Arial" w:hAnsi="Arial" w:cs="Arial"/>
-                <w:sz w:val="28"/>
-                <w:szCs w:val="28"/>
-              </w:rPr>
-              <w:t xml:space="preserve"> </w:t>
-            </w:r>
-            <w:r>
-              <w:rPr>
-                <w:rFonts w:ascii="Arial" w:hAnsi="Arial" w:cs="Arial"/>
-                <w:sz w:val="28"/>
-                <w:szCs w:val="28"/>
-              </w:rPr>
-              <w:t>${</w:t>
-            </w:r>
-            <w:r>
-              <w:rPr>
-                <w:rFonts w:ascii="Arial" w:hAnsi="Arial" w:cs="Arial"/>
-                <w:sz w:val="28"/>
-                <w:szCs w:val="28"/>
-              </w:rPr>
-              <w:t>city</w:t>
-            </w:r>
-            <w:r>
-              <w:rPr>
-                <w:rFonts w:ascii="Arial" w:hAnsi="Arial" w:cs="Arial"/>
-                <w:sz w:val="28"/>
-                <w:szCs w:val="28"/>
-              </w:rPr>
-              <w:t>}</w:t>
+              <w:t>${cp} ${city}</w:t>
             </w:r>
           </w:p>
         </w:tc>
@@ -863,7 +772,16 @@
                 <w:szCs w:val="28"/>
                 <w:lang w:val="en-US"/>
               </w:rPr>
-              <w:t>${loca_first_name} ${loca_</w:t>
+              <w:t>${first_name} ${</w:t>
+            </w:r>
+            <w:r>
+              <w:rPr>
+                <w:rFonts w:ascii="Arial" w:hAnsi="Arial" w:cs="Arial"/>
+                <w:sz w:val="28"/>
+                <w:szCs w:val="28"/>
+                <w:lang w:val="en-US"/>
+              </w:rPr>
+              <w:t xml:space="preserve"> </w:t>
             </w:r>
             <w:r>
               <w:rPr>
@@ -1067,7 +985,25 @@
                 <w:szCs w:val="28"/>
                 <w:lang w:val="en-US"/>
               </w:rPr>
-              <w:t>{date_2}</w:t>
+              <w:t>{</w:t>
+            </w:r>
+            <w:r>
+              <w:rPr>
+                <w:rFonts w:ascii="Arial" w:hAnsi="Arial" w:cs="Arial"/>
+                <w:sz w:val="28"/>
+                <w:szCs w:val="28"/>
+                <w:lang w:val="en-US"/>
+              </w:rPr>
+              <w:t>month</w:t>
+            </w:r>
+            <w:r>
+              <w:rPr>
+                <w:rFonts w:ascii="Arial" w:hAnsi="Arial" w:cs="Arial"/>
+                <w:sz w:val="28"/>
+                <w:szCs w:val="28"/>
+                <w:lang w:val="en-US"/>
+              </w:rPr>
+              <w:t>}</w:t>
             </w:r>
           </w:p>
           <w:p>
@@ -1262,31 +1198,7 @@
                 <w:sz w:val="28"/>
                 <w:szCs w:val="28"/>
               </w:rPr>
-              <w:t>${loyer_</w:t>
-            </w:r>
-            <w:r>
-              <w:rPr>
-                <w:rFonts w:ascii="Arial" w:hAnsi="Arial" w:cs="Arial"/>
-                <w:sz w:val="28"/>
-                <w:szCs w:val="28"/>
-              </w:rPr>
-              <w:t>hc</w:t>
-            </w:r>
-            <w:r>
-              <w:rPr>
-                <w:rFonts w:ascii="Arial" w:hAnsi="Arial" w:cs="Arial"/>
-                <w:sz w:val="28"/>
-                <w:szCs w:val="28"/>
-              </w:rPr>
-              <w:t>}</w:t>
-            </w:r>
-            <w:r>
-              <w:rPr>
-                <w:rFonts w:ascii="Arial" w:hAnsi="Arial" w:cs="Arial"/>
-                <w:sz w:val="28"/>
-                <w:szCs w:val="28"/>
-              </w:rPr>
-              <w:t xml:space="preserve"> </w:t>
+              <w:t xml:space="preserve">${loyer_hc} </w:t>
             </w:r>
             <w:r>
               <w:rPr>
@@ -1332,31 +1244,7 @@
                 <w:sz w:val="28"/>
                 <w:szCs w:val="28"/>
               </w:rPr>
-              <w:t>${</w:t>
-            </w:r>
-            <w:r>
-              <w:rPr>
-                <w:rFonts w:ascii="Arial" w:hAnsi="Arial" w:cs="Arial"/>
-                <w:sz w:val="28"/>
-                <w:szCs w:val="28"/>
-              </w:rPr>
-              <w:t>charges</w:t>
-            </w:r>
-            <w:r>
-              <w:rPr>
-                <w:rFonts w:ascii="Arial" w:hAnsi="Arial" w:cs="Arial"/>
-                <w:sz w:val="28"/>
-                <w:szCs w:val="28"/>
-              </w:rPr>
-              <w:t>}</w:t>
-            </w:r>
-            <w:r>
-              <w:rPr>
-                <w:rFonts w:ascii="Arial" w:hAnsi="Arial" w:cs="Arial"/>
-                <w:sz w:val="28"/>
-                <w:szCs w:val="28"/>
-              </w:rPr>
-              <w:t xml:space="preserve"> </w:t>
+              <w:t xml:space="preserve">${charges} </w:t>
             </w:r>
             <w:r>
               <w:rPr>
@@ -1590,7 +1478,7 @@
           <w:sz w:val="24"/>
           <w:szCs w:val="24"/>
         </w:rPr>
-        <w:t>3</w:t>
+        <w:t>1</w:t>
       </w:r>
       <w:r>
         <w:rPr>
@@ -2413,7 +2301,7 @@
     </inkml:brush>
   </inkml:definitions>
   <inkml:trace contextRef="#ctx0" brushRef="#br0">2379 464 8820,'18'-11'759,"-7"5"-326,0 0-1,0-1 1,-1-1-1,0 0 1,9-9 0,-16 14-418,-1 1 1,1-2 0,-1 1-1,0 0 1,0 0 0,0-1 0,-1 1-1,1-1 1,-1 1 0,0-1-1,0 0 1,0 0 0,0 1 0,-1-1-1,1 0 1,-1 0 0,0 0 0,0 0-1,-1 1 1,1-1 0,-2-6-1,1 5-13,-1 1-1,1-1 0,-1 1 0,0-1 1,0 1-1,0 0 0,-1 0 0,0 0 0,1 0 1,-1 0-1,-1 1 0,1-1 0,-5-3 1,2 2 2,0 1 0,-1 0 0,1 0 0,-1 0 0,0 1 0,-1 0 0,-10-3 0,-3 2 2,0 0 0,-1 1 0,1 1 0,-43 1 0,8 6 20,-1 1 0,2 3-1,-1 2 1,-80 29-1,-206 101 101,144-37-59,163-82-64,1 0 0,1 2 1,-42 41-1,68-58-10,0 0 0,0 1 0,1 0 0,0 0 0,1 0 0,-1 1 1,2 0-1,-8 17 0,11-22 0,-1 0 0,2 0 1,-1 0-1,0 1 1,1-1-1,0 0 0,0 0 1,0 0-1,0 0 0,1 1 1,-1-1-1,1 0 0,0 0 1,1 0-1,-1 0 1,1 0-1,-1-1 0,1 1 1,0 0-1,1-1 0,-1 1 1,1-1-1,5 6 0,1 0-6,1 0-1,0-1 0,1-1 0,0 1 0,0-2 0,1 1 0,18 6 0,93 27-20,-71-24 35,90 26 27,-34-11 286,183 78 1,-287-107-277,-1 0 1,1 0 0,0 0 0,-1 0-1,1 1 1,-1-1 0,0 1-1,5 5 1,-7-7-23,-1 0 1,1 0-1,0 0 0,-1 1 0,1-1 0,-1 0 1,0 0-1,1 0 0,-1 1 0,0-1 0,0 0 1,0 0-1,0 1 0,0-1 0,0 0 0,0 0 1,0 1-1,0-1 0,-1 0 0,1 0 1,0 1-1,-1-1 0,1 0 0,-1 0 0,0 0 1,1 0-1,-1 0 0,0 0 0,0 0 0,1 0 1,-3 2-1,-5 5 71,0-1 0,-1 0 0,0 0 0,0-1 1,0 0-1,-1 0 0,-16 6 0,1 0 40,-57 28 227,-98 32-1,-94 17-109,100-35-197,31-6-98,-448 129-778,507-157 58,-169 16 0,249-36 734,-1 1-49,-1-1 0,0 0-1,1 0 1,-1 0 0,0 0 0,0-1 0,1 0 0,-1 0-1,1-1 1,-9-2 0,14 4 70,-1-1 0,1 1 0,-1 0 0,1 0 0,-1-1 0,1 1 0,-1-1 0,1 1 0,0 0 0,-1-1 0,1 1-1,-1-1 1,1 1 0,0-1 0,-1 1 0,1-1 0,0 1 0,0-1 0,0 1 0,-1-1 0,1 1 0,0-1 0,0 0 0,0 1 0,0-1 0,0 1 0,0-1 0,0 0 0,0 1 0,0-1 0,0 1 0,0-2-1,12-16-307,3 3 247,-1 1 1,2 0-1,0 1 0,0 1 0,2 1 0,26-14 0,-21 12 58,331-166 369,16 27 250,-242 100-411,1037-394 1460,482-68-1100,-1565 493-648,767-189-4148,-657 163 395,-22 3-2383</inkml:trace>
-  <inkml:trace contextRef="#ctx0" brushRef="#br0" timeOffset="1046.65">1719 866 2321,'-32'63'6414,"70"-101"-4968,15-24-1409,-3-2 0,68-113 1,-103 150-94,23-46-88,-34 64 154,0 0 0,-1-1 0,0 1 1,0-1-1,1-18 0,-3 28-2,-1-1-1,0 0 1,0 1 0,0-1-1,0 1 1,0-1 0,0 0-1,1 1 1,-1-1-1,-1 0 1,1 1 0,0-1-1,0 0 1,0 1 0,0-1-1,0 1 1,-1-1 0,1 0-1,0 1 1,0-1 0,-1 1-1,1-1 1,0 1 0,-1-1-1,1 1 1,-1-1-1,1 1 1,-1-1 0,1 1-1,-1-1 1,0 1 6,0 0 1,0 1-1,0-1 0,0 0 0,0 0 1,0 1-1,0-1 0,0 1 1,0-1-1,0 1 0,0-1 0,0 1 1,0 0-1,1-1 0,-2 3 1,-29 33 266,-9 33-22,3 1 0,-32 89-1,54-125-204,3-5-24,4-13-18,1 0 0,0 1 1,1-1-1,1 1 0,1 0 0,1 0 1,-2 19-1,5-34-18,-1-1 0,1 1 1,0 0-1,1-1 0,-1 1 1,0 0-1,0 0 1,1-1-1,-1 1 0,1-1 1,0 1-1,-1 0 0,1-1 1,0 1-1,0-1 0,0 1 1,0-1-1,2 3 0,-2-3-8,1-1 1,-1 1-1,0-1 0,0 1 0,1-1 0,-1 1 0,0-1 0,1 0 0,-1 1 1,1-1-1,-1 0 0,0 0 0,1 0 0,-1 0 0,1 0 0,-1 0 1,0-1-1,2 1 0,4-3-60,0 1 0,-1-1 1,0 0-1,1 0 0,-1 0 1,0-1-1,10-9 0,5-6-511,-10 8 627,0 1 0,14-10-1,-22 18-437,-1 1-1,1-1 0,0 0 0,0 1 0,0 0 1,0-1-1,0 1 0,0 0 0,0 1 1,0-1-1,0 1 0,0-1 0,0 1 0,1 0 1,4 0-1,-2 1-3693</inkml:trace>
+  <inkml:trace contextRef="#ctx0" brushRef="#br0" timeOffset="1046.64">1719 866 2321,'-32'63'6414,"70"-101"-4968,15-24-1409,-3-2 0,68-113 1,-103 150-94,23-46-88,-34 64 154,0 0 0,-1-1 0,0 1 1,0-1-1,1-18 0,-3 28-2,-1-1-1,0 0 1,0 1 0,0-1-1,0 1 1,0-1 0,0 0-1,1 1 1,-1-1-1,-1 0 1,1 1 0,0-1-1,0 0 1,0 1 0,0-1-1,0 1 1,-1-1 0,1 0-1,0 1 1,0-1 0,-1 1-1,1-1 1,0 1 0,-1-1-1,1 1 1,-1-1-1,1 1 1,-1-1 0,1 1-1,-1-1 1,0 1 6,0 0 1,0 1-1,0-1 0,0 0 0,0 0 1,0 1-1,0-1 0,0 1 1,0-1-1,0 1 0,0-1 0,0 1 1,0 0-1,1-1 0,-2 3 1,-29 33 266,-9 33-22,3 1 0,-32 89-1,54-125-204,3-5-24,4-13-18,1 0 0,0 1 1,1-1-1,1 1 0,1 0 0,1 0 1,-2 19-1,5-34-18,-1-1 0,1 1 1,0 0-1,1-1 0,-1 1 1,0 0-1,0 0 1,1-1-1,-1 1 0,1-1 1,0 1-1,-1 0 0,1-1 1,0 1-1,0-1 0,0 1 1,0-1-1,2 3 0,-2-3-8,1-1 1,-1 1-1,0-1 0,0 1 0,1-1 0,-1 1 0,0-1 0,1 0 0,-1 1 1,1-1-1,-1 0 0,0 0 0,1 0 0,-1 0 0,1 0 0,-1 0 1,0-1-1,2 1 0,4-3-60,0 1 0,-1-1 1,0 0-1,1 0 0,-1 0 1,0-1-1,10-9 0,5-6-511,-10 8 627,0 1 0,14-10-1,-22 18-437,-1 1-1,1-1 0,0 0 0,0 1 0,0 0 1,0-1-1,0 1 0,0 0 0,0 1 1,0-1-1,0 1 0,0-1 0,0 1 0,1 0 1,4 0-1,-2 1-3693</inkml:trace>
   <inkml:trace contextRef="#ctx0" brushRef="#br0" timeOffset="1600.34">2204 559 8532,'-11'15'1761,"-2"3"-32,-3 2-1553,4 5-192,0 2-64,0-2-81,0 4-31,0-3-80,2-1-176,1 0-528,-1-8-513,2 2-176,0-7-928,0-4-1713</inkml:trace>
   <inkml:trace contextRef="#ctx0" brushRef="#br0" timeOffset="1947.61">2319 400 8180,'7'-13'1600,"-3"3"-95,-3 2-1633,0 4-416</inkml:trace>
   <inkml:trace contextRef="#ctx0" brushRef="#br0" timeOffset="2402.49">2213 744 7780,'0'0'53,"0"0"1,0 0-1,0 0 1,0 0-1,0 1 1,-1-1-1,1 0 1,0 0-1,0 0 1,0 0-1,0 0 1,-1 0-1,1 0 1,0 0-1,0 0 1,0 0 0,0 0-1,-1 0 1,1 0-1,0 0 1,0 0-1,0 0 1,0 0-1,-1-1 1,1 1-1,0 0 1,0 0-1,0 0 1,0 0-1,0 0 1,-1 0-1,1 0 1,0 0-1,0-1 1,0 1 0,0 0-1,0 0 1,0 0-1,0 0 1,0 0-1,0-1 1,-1 1-1,1 0 1,0 0-1,0 0 1,0 0-1,0 0 1,0-1-1,0 1 1,0 0-1,0 0 1,0 0-1,0 0 1,0-1 0,0 1-1,0 0 1,0 0-1,0 0 1,1 0-1,-1-1 1,12-10 443,20-9-1002,-10 7 379,0 0-1,-1-2 1,-1 0 0,0-1 0,-2-1-1,0-1 1,0-1 0,25-36 0,-39 51 582,-2 6-135,-3 15 18,-8 26-168,9-40-143,-5 20-41,2-5 32,-1-1-1,-1 1 1,-8 18-1,12-33-61,0 0 0,-1 0 0,1 0-1,-1 0 1,0 0 0,1 0 0,-1 0 0,-1-1 0,1 1 0,0-1 0,-1 0-1,1 1 1,-1-1 0,1 0 0,-1-1 0,0 1 0,0 0 0,0-1 0,0 0-1,0 1 1,0-1 0,-1 0 0,-3 0 0,5-1-176,0 0 0,0-1 0,0 1 0,0-1 0,0 1 1,0-1-1,0 0 0,0 1 0,1-1 0,-1 0 0,0 0 0,0-1 0,1 1 0,-1 0 0,0 0 0,1-1 0,0 1 1,-1-1-1,1 0 0,0 1 0,0-1 0,-1 0 0,2 0 0,-1 1 0,0-1 0,0 0 0,0 0 0,1 0 0,-1 0 1,1 0-1,0 0 0,-1 0 0,1 0 0,0 0 0,1-3 0,-1-11-2142</inkml:trace>

</xml_diff>

<commit_message>
DESKTOP maj pour edition et download quittances.docx
</commit_message>
<xml_diff>
--- a/assets/files/templates/QUITTANCE_TEMPLATE.docx
+++ b/assets/files/templates/QUITTANCE_TEMPLATE.docx
@@ -671,7 +671,7 @@
           <w:sz w:val="36"/>
           <w:szCs w:val="36"/>
         </w:rPr>
-        <w:t>${date_1}</w:t>
+        <w:t>${date}</w:t>
       </w:r>
     </w:p>
     <w:p>
@@ -765,6 +765,16 @@
               </w:rPr>
               <w:t xml:space="preserve"> : </w:t>
             </w:r>
+          </w:p>
+          <w:p>
+            <w:pPr>
+              <w:rPr>
+                <w:rFonts w:ascii="Arial" w:hAnsi="Arial" w:cs="Arial"/>
+                <w:sz w:val="28"/>
+                <w:szCs w:val="28"/>
+                <w:lang w:val="en-US"/>
+              </w:rPr>
+            </w:pPr>
             <w:r>
               <w:rPr>
                 <w:rFonts w:ascii="Arial" w:hAnsi="Arial" w:cs="Arial"/>
@@ -773,15 +783,6 @@
                 <w:lang w:val="en-US"/>
               </w:rPr>
               <w:t>${first_name} ${</w:t>
-            </w:r>
-            <w:r>
-              <w:rPr>
-                <w:rFonts w:ascii="Arial" w:hAnsi="Arial" w:cs="Arial"/>
-                <w:sz w:val="28"/>
-                <w:szCs w:val="28"/>
-                <w:lang w:val="en-US"/>
-              </w:rPr>
-              <w:t xml:space="preserve"> </w:t>
             </w:r>
             <w:r>
               <w:rPr>
@@ -1470,23 +1471,7 @@
           <w:sz w:val="24"/>
           <w:szCs w:val="24"/>
         </w:rPr>
-        <w:t>${date_</w:t>
-      </w:r>
-      <w:r>
-        <w:rPr>
-          <w:rFonts w:ascii="Arial" w:hAnsi="Arial" w:cs="Arial"/>
-          <w:sz w:val="24"/>
-          <w:szCs w:val="24"/>
-        </w:rPr>
-        <w:t>1</w:t>
-      </w:r>
-      <w:r>
-        <w:rPr>
-          <w:rFonts w:ascii="Arial" w:hAnsi="Arial" w:cs="Arial"/>
-          <w:sz w:val="24"/>
-          <w:szCs w:val="24"/>
-        </w:rPr>
-        <w:t>}</w:t>
+        <w:t>${date}</w:t>
       </w:r>
     </w:p>
     <w:p>
@@ -2301,7 +2286,7 @@
     </inkml:brush>
   </inkml:definitions>
   <inkml:trace contextRef="#ctx0" brushRef="#br0">2379 464 8820,'18'-11'759,"-7"5"-326,0 0-1,0-1 1,-1-1-1,0 0 1,9-9 0,-16 14-418,-1 1 1,1-2 0,-1 1-1,0 0 1,0 0 0,0-1 0,-1 1-1,1-1 1,-1 1 0,0-1-1,0 0 1,0 0 0,0 1 0,-1-1-1,1 0 1,-1 0 0,0 0 0,0 0-1,-1 1 1,1-1 0,-2-6-1,1 5-13,-1 1-1,1-1 0,-1 1 0,0-1 1,0 1-1,0 0 0,-1 0 0,0 0 0,1 0 1,-1 0-1,-1 1 0,1-1 0,-5-3 1,2 2 2,0 1 0,-1 0 0,1 0 0,-1 0 0,0 1 0,-1 0 0,-10-3 0,-3 2 2,0 0 0,-1 1 0,1 1 0,-43 1 0,8 6 20,-1 1 0,2 3-1,-1 2 1,-80 29-1,-206 101 101,144-37-59,163-82-64,1 0 0,1 2 1,-42 41-1,68-58-10,0 0 0,0 1 0,1 0 0,0 0 0,1 0 0,-1 1 1,2 0-1,-8 17 0,11-22 0,-1 0 0,2 0 1,-1 0-1,0 1 1,1-1-1,0 0 0,0 0 1,0 0-1,0 0 0,1 1 1,-1-1-1,1 0 0,0 0 1,1 0-1,-1 0 1,1 0-1,-1-1 0,1 1 1,0 0-1,1-1 0,-1 1 1,1-1-1,5 6 0,1 0-6,1 0-1,0-1 0,1-1 0,0 1 0,0-2 0,1 1 0,18 6 0,93 27-20,-71-24 35,90 26 27,-34-11 286,183 78 1,-287-107-277,-1 0 1,1 0 0,0 0 0,-1 0-1,1 1 1,-1-1 0,0 1-1,5 5 1,-7-7-23,-1 0 1,1 0-1,0 0 0,-1 1 0,1-1 0,-1 0 1,0 0-1,1 0 0,-1 1 0,0-1 0,0 0 1,0 0-1,0 1 0,0-1 0,0 0 0,0 0 1,0 1-1,0-1 0,-1 0 0,1 0 1,0 1-1,-1-1 0,1 0 0,-1 0 0,0 0 1,1 0-1,-1 0 0,0 0 0,0 0 0,1 0 1,-3 2-1,-5 5 71,0-1 0,-1 0 0,0 0 0,0-1 1,0 0-1,-1 0 0,-16 6 0,1 0 40,-57 28 227,-98 32-1,-94 17-109,100-35-197,31-6-98,-448 129-778,507-157 58,-169 16 0,249-36 734,-1 1-49,-1-1 0,0 0-1,1 0 1,-1 0 0,0 0 0,0-1 0,1 0 0,-1 0-1,1-1 1,-9-2 0,14 4 70,-1-1 0,1 1 0,-1 0 0,1 0 0,-1-1 0,1 1 0,-1-1 0,1 1 0,0 0 0,-1-1 0,1 1-1,-1-1 1,1 1 0,0-1 0,-1 1 0,1-1 0,0 1 0,0-1 0,0 1 0,-1-1 0,1 1 0,0-1 0,0 0 0,0 1 0,0-1 0,0 1 0,0-1 0,0 0 0,0 1 0,0-1 0,0 1 0,0-2-1,12-16-307,3 3 247,-1 1 1,2 0-1,0 1 0,0 1 0,2 1 0,26-14 0,-21 12 58,331-166 369,16 27 250,-242 100-411,1037-394 1460,482-68-1100,-1565 493-648,767-189-4148,-657 163 395,-22 3-2383</inkml:trace>
-  <inkml:trace contextRef="#ctx0" brushRef="#br0" timeOffset="1046.64">1719 866 2321,'-32'63'6414,"70"-101"-4968,15-24-1409,-3-2 0,68-113 1,-103 150-94,23-46-88,-34 64 154,0 0 0,-1-1 0,0 1 1,0-1-1,1-18 0,-3 28-2,-1-1-1,0 0 1,0 1 0,0-1-1,0 1 1,0-1 0,0 0-1,1 1 1,-1-1-1,-1 0 1,1 1 0,0-1-1,0 0 1,0 1 0,0-1-1,0 1 1,-1-1 0,1 0-1,0 1 1,0-1 0,-1 1-1,1-1 1,0 1 0,-1-1-1,1 1 1,-1-1-1,1 1 1,-1-1 0,1 1-1,-1-1 1,0 1 6,0 0 1,0 1-1,0-1 0,0 0 0,0 0 1,0 1-1,0-1 0,0 1 1,0-1-1,0 1 0,0-1 0,0 1 1,0 0-1,1-1 0,-2 3 1,-29 33 266,-9 33-22,3 1 0,-32 89-1,54-125-204,3-5-24,4-13-18,1 0 0,0 1 1,1-1-1,1 1 0,1 0 0,1 0 1,-2 19-1,5-34-18,-1-1 0,1 1 1,0 0-1,1-1 0,-1 1 1,0 0-1,0 0 1,1-1-1,-1 1 0,1-1 1,0 1-1,-1 0 0,1-1 1,0 1-1,0-1 0,0 1 1,0-1-1,2 3 0,-2-3-8,1-1 1,-1 1-1,0-1 0,0 1 0,1-1 0,-1 1 0,0-1 0,1 0 0,-1 1 1,1-1-1,-1 0 0,0 0 0,1 0 0,-1 0 0,1 0 0,-1 0 1,0-1-1,2 1 0,4-3-60,0 1 0,-1-1 1,0 0-1,1 0 0,-1 0 1,0-1-1,10-9 0,5-6-511,-10 8 627,0 1 0,14-10-1,-22 18-437,-1 1-1,1-1 0,0 0 0,0 1 0,0 0 1,0-1-1,0 1 0,0 0 0,0 1 1,0-1-1,0 1 0,0-1 0,0 1 0,1 0 1,4 0-1,-2 1-3693</inkml:trace>
+  <inkml:trace contextRef="#ctx0" brushRef="#br0" timeOffset="1046.62">1719 866 2321,'-32'63'6414,"70"-101"-4968,15-24-1409,-3-2 0,68-113 1,-103 150-94,23-46-88,-34 64 154,0 0 0,-1-1 0,0 1 1,0-1-1,1-18 0,-3 28-2,-1-1-1,0 0 1,0 1 0,0-1-1,0 1 1,0-1 0,0 0-1,1 1 1,-1-1-1,-1 0 1,1 1 0,0-1-1,0 0 1,0 1 0,0-1-1,0 1 1,-1-1 0,1 0-1,0 1 1,0-1 0,-1 1-1,1-1 1,0 1 0,-1-1-1,1 1 1,-1-1-1,1 1 1,-1-1 0,1 1-1,-1-1 1,0 1 6,0 0 1,0 1-1,0-1 0,0 0 0,0 0 1,0 1-1,0-1 0,0 1 1,0-1-1,0 1 0,0-1 0,0 1 1,0 0-1,1-1 0,-2 3 1,-29 33 266,-9 33-22,3 1 0,-32 89-1,54-125-204,3-5-24,4-13-18,1 0 0,0 1 1,1-1-1,1 1 0,1 0 0,1 0 1,-2 19-1,5-34-18,-1-1 0,1 1 1,0 0-1,1-1 0,-1 1 1,0 0-1,0 0 1,1-1-1,-1 1 0,1-1 1,0 1-1,-1 0 0,1-1 1,0 1-1,0-1 0,0 1 1,0-1-1,2 3 0,-2-3-8,1-1 1,-1 1-1,0-1 0,0 1 0,1-1 0,-1 1 0,0-1 0,1 0 0,-1 1 1,1-1-1,-1 0 0,0 0 0,1 0 0,-1 0 0,1 0 0,-1 0 1,0-1-1,2 1 0,4-3-60,0 1 0,-1-1 1,0 0-1,1 0 0,-1 0 1,0-1-1,10-9 0,5-6-511,-10 8 627,0 1 0,14-10-1,-22 18-437,-1 1-1,1-1 0,0 0 0,0 1 0,0 0 1,0-1-1,0 1 0,0 0 0,0 1 1,0-1-1,0 1 0,0-1 0,0 1 0,1 0 1,4 0-1,-2 1-3693</inkml:trace>
   <inkml:trace contextRef="#ctx0" brushRef="#br0" timeOffset="1600.34">2204 559 8532,'-11'15'1761,"-2"3"-32,-3 2-1553,4 5-192,0 2-64,0-2-81,0 4-31,0-3-80,2-1-176,1 0-528,-1-8-513,2 2-176,0-7-928,0-4-1713</inkml:trace>
   <inkml:trace contextRef="#ctx0" brushRef="#br0" timeOffset="1947.61">2319 400 8180,'7'-13'1600,"-3"3"-95,-3 2-1633,0 4-416</inkml:trace>
   <inkml:trace contextRef="#ctx0" brushRef="#br0" timeOffset="2402.49">2213 744 7780,'0'0'53,"0"0"1,0 0-1,0 0 1,0 0-1,0 1 1,-1-1-1,1 0 1,0 0-1,0 0 1,0 0-1,0 0 1,-1 0-1,1 0 1,0 0-1,0 0 1,0 0 0,0 0-1,-1 0 1,1 0-1,0 0 1,0 0-1,0 0 1,0 0-1,-1-1 1,1 1-1,0 0 1,0 0-1,0 0 1,0 0-1,0 0 1,-1 0-1,1 0 1,0 0-1,0-1 1,0 1 0,0 0-1,0 0 1,0 0-1,0 0 1,0 0-1,0-1 1,-1 1-1,1 0 1,0 0-1,0 0 1,0 0-1,0 0 1,0-1-1,0 1 1,0 0-1,0 0 1,0 0-1,0 0 1,0-1 0,0 1-1,0 0 1,0 0-1,0 0 1,1 0-1,-1-1 1,12-10 443,20-9-1002,-10 7 379,0 0-1,-1-2 1,-1 0 0,0-1 0,-2-1-1,0-1 1,0-1 0,25-36 0,-39 51 582,-2 6-135,-3 15 18,-8 26-168,9-40-143,-5 20-41,2-5 32,-1-1-1,-1 1 1,-8 18-1,12-33-61,0 0 0,-1 0 0,1 0-1,-1 0 1,0 0 0,1 0 0,-1 0 0,-1-1 0,1 1 0,0-1 0,-1 0-1,1 1 1,-1-1 0,1 0 0,-1-1 0,0 1 0,0 0 0,0-1 0,0 0-1,0 1 1,0-1 0,-1 0 0,-3 0 0,5-1-176,0 0 0,0-1 0,0 1 0,0-1 0,0 1 1,0-1-1,0 0 0,0 1 0,1-1 0,-1 0 0,0 0 0,0-1 0,1 1 0,-1 0 0,0 0 0,1-1 0,0 1 1,-1-1-1,1 0 0,0 1 0,0-1 0,-1 0 0,2 0 0,-1 1 0,0-1 0,0 0 0,0 0 0,1 0 0,-1 0 1,1 0-1,0 0 0,-1 0 0,1 0 0,0 0 0,1-3 0,-1-11-2142</inkml:trace>

</xml_diff>

<commit_message>
LAPTOP modif homepage quittance
</commit_message>
<xml_diff>
--- a/assets/files/templates/QUITTANCE_TEMPLATE.docx
+++ b/assets/files/templates/QUITTANCE_TEMPLATE.docx
@@ -229,7 +229,27 @@
                 <w:szCs w:val="28"/>
                 <w:lang w:val="en-US"/>
               </w:rPr>
-              <w:t>${first_name}</w:t>
+              <w:t>${</w:t>
+            </w:r>
+            <w:proofErr w:type="spellStart"/>
+            <w:r>
+              <w:rPr>
+                <w:rFonts w:ascii="Arial" w:hAnsi="Arial" w:cs="Arial"/>
+                <w:sz w:val="28"/>
+                <w:szCs w:val="28"/>
+                <w:lang w:val="en-US"/>
+              </w:rPr>
+              <w:t>first_name</w:t>
+            </w:r>
+            <w:proofErr w:type="spellEnd"/>
+            <w:r>
+              <w:rPr>
+                <w:rFonts w:ascii="Arial" w:hAnsi="Arial" w:cs="Arial"/>
+                <w:sz w:val="28"/>
+                <w:szCs w:val="28"/>
+                <w:lang w:val="en-US"/>
+              </w:rPr>
+              <w:t>}</w:t>
             </w:r>
             <w:r>
               <w:rPr>
@@ -249,6 +269,7 @@
               </w:rPr>
               <w:t>${</w:t>
             </w:r>
+            <w:proofErr w:type="spellStart"/>
             <w:r>
               <w:rPr>
                 <w:rFonts w:ascii="Arial" w:hAnsi="Arial" w:cs="Arial"/>
@@ -265,7 +286,17 @@
                 <w:szCs w:val="28"/>
                 <w:lang w:val="en-US"/>
               </w:rPr>
-              <w:t>_name}</w:t>
+              <w:t>_name</w:t>
+            </w:r>
+            <w:proofErr w:type="spellEnd"/>
+            <w:r>
+              <w:rPr>
+                <w:rFonts w:ascii="Arial" w:hAnsi="Arial" w:cs="Arial"/>
+                <w:sz w:val="28"/>
+                <w:szCs w:val="28"/>
+                <w:lang w:val="en-US"/>
+              </w:rPr>
+              <w:t>}</w:t>
             </w:r>
           </w:p>
           <w:p>
@@ -301,7 +332,25 @@
                 <w:sz w:val="28"/>
                 <w:szCs w:val="28"/>
               </w:rPr>
-              <w:t>${street}</w:t>
+              <w:t>${</w:t>
+            </w:r>
+            <w:proofErr w:type="spellStart"/>
+            <w:r>
+              <w:rPr>
+                <w:rFonts w:ascii="Arial" w:hAnsi="Arial" w:cs="Arial"/>
+                <w:sz w:val="28"/>
+                <w:szCs w:val="28"/>
+              </w:rPr>
+              <w:t>street</w:t>
+            </w:r>
+            <w:proofErr w:type="spellEnd"/>
+            <w:r>
+              <w:rPr>
+                <w:rFonts w:ascii="Arial" w:hAnsi="Arial" w:cs="Arial"/>
+                <w:sz w:val="28"/>
+                <w:szCs w:val="28"/>
+              </w:rPr>
+              <w:t>}</w:t>
             </w:r>
           </w:p>
           <w:p>
@@ -321,7 +370,25 @@
                 <w:sz w:val="28"/>
                 <w:szCs w:val="28"/>
               </w:rPr>
-              <w:t>${cp} ${city}</w:t>
+              <w:t>${</w:t>
+            </w:r>
+            <w:proofErr w:type="spellStart"/>
+            <w:r>
+              <w:rPr>
+                <w:rFonts w:ascii="Arial" w:hAnsi="Arial" w:cs="Arial"/>
+                <w:sz w:val="28"/>
+                <w:szCs w:val="28"/>
+              </w:rPr>
+              <w:t>cp</w:t>
+            </w:r>
+            <w:proofErr w:type="spellEnd"/>
+            <w:r>
+              <w:rPr>
+                <w:rFonts w:ascii="Arial" w:hAnsi="Arial" w:cs="Arial"/>
+                <w:sz w:val="28"/>
+                <w:szCs w:val="28"/>
+              </w:rPr>
+              <w:t>} ${city}</w:t>
             </w:r>
           </w:p>
         </w:tc>
@@ -736,6 +803,7 @@
                 <w:lang w:val="en-US"/>
               </w:rPr>
             </w:pPr>
+            <w:proofErr w:type="spellStart"/>
             <w:r>
               <w:rPr>
                 <w:rFonts w:ascii="Arial" w:hAnsi="Arial" w:cs="Arial"/>
@@ -744,8 +812,9 @@
                 <w:u w:val="single"/>
                 <w:lang w:val="en-US"/>
               </w:rPr>
-              <w:t xml:space="preserve">Reçu </w:t>
-            </w:r>
+              <w:t>Reçu</w:t>
+            </w:r>
+            <w:proofErr w:type="spellEnd"/>
             <w:r>
               <w:rPr>
                 <w:rFonts w:ascii="Arial" w:hAnsi="Arial" w:cs="Arial"/>
@@ -754,6 +823,17 @@
                 <w:u w:val="single"/>
                 <w:lang w:val="en-US"/>
               </w:rPr>
+              <w:t xml:space="preserve"> </w:t>
+            </w:r>
+            <w:proofErr w:type="gramStart"/>
+            <w:r>
+              <w:rPr>
+                <w:rFonts w:ascii="Arial" w:hAnsi="Arial" w:cs="Arial"/>
+                <w:sz w:val="28"/>
+                <w:szCs w:val="28"/>
+                <w:u w:val="single"/>
+                <w:lang w:val="en-US"/>
+              </w:rPr>
               <w:t>pour</w:t>
             </w:r>
             <w:r>
@@ -763,65 +843,166 @@
                 <w:szCs w:val="28"/>
                 <w:lang w:val="en-US"/>
               </w:rPr>
+              <w:t> :</w:t>
+            </w:r>
+            <w:proofErr w:type="gramEnd"/>
+            <w:r>
+              <w:rPr>
+                <w:rFonts w:ascii="Arial" w:hAnsi="Arial" w:cs="Arial"/>
+                <w:sz w:val="28"/>
+                <w:szCs w:val="28"/>
+                <w:lang w:val="en-US"/>
+              </w:rPr>
+              <w:t xml:space="preserve"> </w:t>
+            </w:r>
+          </w:p>
+          <w:p>
+            <w:pPr>
+              <w:rPr>
+                <w:rFonts w:ascii="Arial" w:hAnsi="Arial" w:cs="Arial"/>
+                <w:sz w:val="28"/>
+                <w:szCs w:val="28"/>
+                <w:lang w:val="en-US"/>
+              </w:rPr>
+            </w:pPr>
+            <w:r>
+              <w:rPr>
+                <w:rFonts w:ascii="Arial" w:hAnsi="Arial" w:cs="Arial"/>
+                <w:sz w:val="28"/>
+                <w:szCs w:val="28"/>
+                <w:lang w:val="en-US"/>
+              </w:rPr>
+              <w:t>${</w:t>
+            </w:r>
+            <w:proofErr w:type="spellStart"/>
+            <w:r>
+              <w:rPr>
+                <w:rFonts w:ascii="Arial" w:hAnsi="Arial" w:cs="Arial"/>
+                <w:sz w:val="28"/>
+                <w:szCs w:val="28"/>
+                <w:lang w:val="en-US"/>
+              </w:rPr>
+              <w:t>first_name</w:t>
+            </w:r>
+            <w:proofErr w:type="spellEnd"/>
+            <w:r>
+              <w:rPr>
+                <w:rFonts w:ascii="Arial" w:hAnsi="Arial" w:cs="Arial"/>
+                <w:sz w:val="28"/>
+                <w:szCs w:val="28"/>
+                <w:lang w:val="en-US"/>
+              </w:rPr>
+              <w:t>} ${</w:t>
+            </w:r>
+            <w:proofErr w:type="spellStart"/>
+            <w:r>
+              <w:rPr>
+                <w:rFonts w:ascii="Arial" w:hAnsi="Arial" w:cs="Arial"/>
+                <w:sz w:val="28"/>
+                <w:szCs w:val="28"/>
+                <w:lang w:val="en-US"/>
+              </w:rPr>
+              <w:t>last</w:t>
+            </w:r>
+            <w:r>
+              <w:rPr>
+                <w:rFonts w:ascii="Arial" w:hAnsi="Arial" w:cs="Arial"/>
+                <w:sz w:val="28"/>
+                <w:szCs w:val="28"/>
+                <w:lang w:val="en-US"/>
+              </w:rPr>
+              <w:t>_name</w:t>
+            </w:r>
+            <w:proofErr w:type="spellEnd"/>
+            <w:r>
+              <w:rPr>
+                <w:rFonts w:ascii="Arial" w:hAnsi="Arial" w:cs="Arial"/>
+                <w:sz w:val="28"/>
+                <w:szCs w:val="28"/>
+                <w:lang w:val="en-US"/>
+              </w:rPr>
+              <w:t>}</w:t>
+            </w:r>
+          </w:p>
+          <w:p>
+            <w:pPr>
+              <w:rPr>
+                <w:rFonts w:ascii="Arial" w:hAnsi="Arial" w:cs="Arial"/>
+                <w:sz w:val="28"/>
+                <w:szCs w:val="28"/>
+                <w:lang w:val="en-US"/>
+              </w:rPr>
+            </w:pPr>
+          </w:p>
+          <w:p>
+            <w:pPr>
+              <w:rPr>
+                <w:rFonts w:ascii="Arial" w:hAnsi="Arial" w:cs="Arial"/>
+                <w:sz w:val="28"/>
+                <w:szCs w:val="28"/>
+                <w:lang w:val="en-US"/>
+              </w:rPr>
+            </w:pPr>
+          </w:p>
+          <w:p>
+            <w:pPr>
+              <w:rPr>
+                <w:rFonts w:ascii="Arial" w:hAnsi="Arial" w:cs="Arial"/>
+                <w:sz w:val="28"/>
+                <w:szCs w:val="28"/>
+              </w:rPr>
+            </w:pPr>
+            <w:r>
+              <w:rPr>
+                <w:rFonts w:ascii="Arial" w:hAnsi="Arial" w:cs="Arial"/>
+                <w:sz w:val="28"/>
+                <w:szCs w:val="28"/>
+                <w:u w:val="single"/>
+              </w:rPr>
+              <w:t>La somme de</w:t>
+            </w:r>
+            <w:r>
+              <w:rPr>
+                <w:rFonts w:ascii="Arial" w:hAnsi="Arial" w:cs="Arial"/>
+                <w:sz w:val="28"/>
+                <w:szCs w:val="28"/>
+              </w:rPr>
               <w:t xml:space="preserve"> : </w:t>
             </w:r>
-          </w:p>
-          <w:p>
-            <w:pPr>
-              <w:rPr>
-                <w:rFonts w:ascii="Arial" w:hAnsi="Arial" w:cs="Arial"/>
-                <w:sz w:val="28"/>
-                <w:szCs w:val="28"/>
-                <w:lang w:val="en-US"/>
-              </w:rPr>
-            </w:pPr>
-            <w:r>
-              <w:rPr>
-                <w:rFonts w:ascii="Arial" w:hAnsi="Arial" w:cs="Arial"/>
-                <w:sz w:val="28"/>
-                <w:szCs w:val="28"/>
-                <w:lang w:val="en-US"/>
-              </w:rPr>
-              <w:t>${first_name} ${</w:t>
-            </w:r>
-            <w:r>
-              <w:rPr>
-                <w:rFonts w:ascii="Arial" w:hAnsi="Arial" w:cs="Arial"/>
-                <w:sz w:val="28"/>
-                <w:szCs w:val="28"/>
-                <w:lang w:val="en-US"/>
-              </w:rPr>
-              <w:t>last</w:t>
-            </w:r>
-            <w:r>
-              <w:rPr>
-                <w:rFonts w:ascii="Arial" w:hAnsi="Arial" w:cs="Arial"/>
-                <w:sz w:val="28"/>
-                <w:szCs w:val="28"/>
-                <w:lang w:val="en-US"/>
-              </w:rPr>
-              <w:t>_name}</w:t>
-            </w:r>
-          </w:p>
-          <w:p>
-            <w:pPr>
-              <w:rPr>
-                <w:rFonts w:ascii="Arial" w:hAnsi="Arial" w:cs="Arial"/>
-                <w:sz w:val="28"/>
-                <w:szCs w:val="28"/>
-                <w:lang w:val="en-US"/>
-              </w:rPr>
-            </w:pPr>
-          </w:p>
-          <w:p>
-            <w:pPr>
-              <w:rPr>
-                <w:rFonts w:ascii="Arial" w:hAnsi="Arial" w:cs="Arial"/>
-                <w:sz w:val="28"/>
-                <w:szCs w:val="28"/>
-                <w:lang w:val="en-US"/>
-              </w:rPr>
-            </w:pPr>
+            <w:r>
+              <w:rPr>
+                <w:rFonts w:ascii="Arial" w:hAnsi="Arial" w:cs="Arial"/>
+                <w:sz w:val="28"/>
+                <w:szCs w:val="28"/>
+              </w:rPr>
+              <w:t>${</w:t>
+            </w:r>
+            <w:proofErr w:type="spellStart"/>
+            <w:r>
+              <w:rPr>
+                <w:rFonts w:ascii="Arial" w:hAnsi="Arial" w:cs="Arial"/>
+                <w:sz w:val="28"/>
+                <w:szCs w:val="28"/>
+              </w:rPr>
+              <w:t>loyer_ttc</w:t>
+            </w:r>
+            <w:proofErr w:type="spellEnd"/>
+            <w:r>
+              <w:rPr>
+                <w:rFonts w:ascii="Arial" w:hAnsi="Arial" w:cs="Arial"/>
+                <w:sz w:val="28"/>
+                <w:szCs w:val="28"/>
+              </w:rPr>
+              <w:t>}</w:t>
+            </w:r>
+            <w:r>
+              <w:rPr>
+                <w:rFonts w:ascii="Arial" w:hAnsi="Arial" w:cs="Arial"/>
+                <w:sz w:val="28"/>
+                <w:szCs w:val="28"/>
+              </w:rPr>
+              <w:t xml:space="preserve"> € </w:t>
+            </w:r>
           </w:p>
           <w:p>
             <w:pPr>
@@ -838,31 +1019,41 @@
                 <w:szCs w:val="28"/>
                 <w:u w:val="single"/>
               </w:rPr>
-              <w:t>La somme de</w:t>
-            </w:r>
-            <w:r>
-              <w:rPr>
-                <w:rFonts w:ascii="Arial" w:hAnsi="Arial" w:cs="Arial"/>
-                <w:sz w:val="28"/>
-                <w:szCs w:val="28"/>
-              </w:rPr>
-              <w:t xml:space="preserve"> : </w:t>
-            </w:r>
-            <w:r>
-              <w:rPr>
-                <w:rFonts w:ascii="Arial" w:hAnsi="Arial" w:cs="Arial"/>
-                <w:sz w:val="28"/>
-                <w:szCs w:val="28"/>
-              </w:rPr>
-              <w:t>${loyer_ttc}</w:t>
-            </w:r>
-            <w:r>
-              <w:rPr>
-                <w:rFonts w:ascii="Arial" w:hAnsi="Arial" w:cs="Arial"/>
-                <w:sz w:val="28"/>
-                <w:szCs w:val="28"/>
-              </w:rPr>
-              <w:t xml:space="preserve"> € </w:t>
+              <w:t>Le</w:t>
+            </w:r>
+            <w:r>
+              <w:rPr>
+                <w:rFonts w:ascii="Arial" w:hAnsi="Arial" w:cs="Arial"/>
+                <w:sz w:val="28"/>
+                <w:szCs w:val="28"/>
+              </w:rPr>
+              <w:t xml:space="preserve"> : le </w:t>
+            </w:r>
+            <w:r>
+              <w:rPr>
+                <w:rFonts w:ascii="Arial" w:hAnsi="Arial" w:cs="Arial"/>
+                <w:sz w:val="28"/>
+                <w:szCs w:val="28"/>
+              </w:rPr>
+              <w:t>${</w:t>
+            </w:r>
+            <w:proofErr w:type="spellStart"/>
+            <w:r>
+              <w:rPr>
+                <w:rFonts w:ascii="Arial" w:hAnsi="Arial" w:cs="Arial"/>
+                <w:sz w:val="28"/>
+                <w:szCs w:val="28"/>
+              </w:rPr>
+              <w:t>payment_date</w:t>
+            </w:r>
+            <w:proofErr w:type="spellEnd"/>
+            <w:r>
+              <w:rPr>
+                <w:rFonts w:ascii="Arial" w:hAnsi="Arial" w:cs="Arial"/>
+                <w:sz w:val="28"/>
+                <w:szCs w:val="28"/>
+              </w:rPr>
+              <w:t>}</w:t>
             </w:r>
           </w:p>
           <w:p>
@@ -880,40 +1071,6 @@
                 <w:szCs w:val="28"/>
                 <w:u w:val="single"/>
               </w:rPr>
-              <w:t>Le</w:t>
-            </w:r>
-            <w:r>
-              <w:rPr>
-                <w:rFonts w:ascii="Arial" w:hAnsi="Arial" w:cs="Arial"/>
-                <w:sz w:val="28"/>
-                <w:szCs w:val="28"/>
-              </w:rPr>
-              <w:t xml:space="preserve"> : le </w:t>
-            </w:r>
-            <w:r>
-              <w:rPr>
-                <w:rFonts w:ascii="Arial" w:hAnsi="Arial" w:cs="Arial"/>
-                <w:sz w:val="28"/>
-                <w:szCs w:val="28"/>
-              </w:rPr>
-              <w:t>${payment_date}</w:t>
-            </w:r>
-          </w:p>
-          <w:p>
-            <w:pPr>
-              <w:rPr>
-                <w:rFonts w:ascii="Arial" w:hAnsi="Arial" w:cs="Arial"/>
-                <w:sz w:val="28"/>
-                <w:szCs w:val="28"/>
-              </w:rPr>
-            </w:pPr>
-            <w:r>
-              <w:rPr>
-                <w:rFonts w:ascii="Arial" w:hAnsi="Arial" w:cs="Arial"/>
-                <w:sz w:val="28"/>
-                <w:szCs w:val="28"/>
-                <w:u w:val="single"/>
-              </w:rPr>
               <w:t>En paiement du terme du</w:t>
             </w:r>
             <w:r>
@@ -941,7 +1098,27 @@
                 <w:szCs w:val="28"/>
                 <w:lang w:val="en-US"/>
               </w:rPr>
-              <w:t>${first_day}</w:t>
+              <w:t>${</w:t>
+            </w:r>
+            <w:proofErr w:type="spellStart"/>
+            <w:r>
+              <w:rPr>
+                <w:rFonts w:ascii="Arial" w:hAnsi="Arial" w:cs="Arial"/>
+                <w:sz w:val="28"/>
+                <w:szCs w:val="28"/>
+                <w:lang w:val="en-US"/>
+              </w:rPr>
+              <w:t>first_day</w:t>
+            </w:r>
+            <w:proofErr w:type="spellEnd"/>
+            <w:r>
+              <w:rPr>
+                <w:rFonts w:ascii="Arial" w:hAnsi="Arial" w:cs="Arial"/>
+                <w:sz w:val="28"/>
+                <w:szCs w:val="28"/>
+                <w:lang w:val="en-US"/>
+              </w:rPr>
+              <w:t>}</w:t>
             </w:r>
             <w:r>
               <w:rPr>
@@ -959,7 +1136,27 @@
                 <w:szCs w:val="28"/>
                 <w:lang w:val="en-US"/>
               </w:rPr>
-              <w:t>${last_day}</w:t>
+              <w:t>${</w:t>
+            </w:r>
+            <w:proofErr w:type="spellStart"/>
+            <w:r>
+              <w:rPr>
+                <w:rFonts w:ascii="Arial" w:hAnsi="Arial" w:cs="Arial"/>
+                <w:sz w:val="28"/>
+                <w:szCs w:val="28"/>
+                <w:lang w:val="en-US"/>
+              </w:rPr>
+              <w:t>last_day</w:t>
+            </w:r>
+            <w:proofErr w:type="spellEnd"/>
+            <w:r>
+              <w:rPr>
+                <w:rFonts w:ascii="Arial" w:hAnsi="Arial" w:cs="Arial"/>
+                <w:sz w:val="28"/>
+                <w:szCs w:val="28"/>
+                <w:lang w:val="en-US"/>
+              </w:rPr>
+              <w:t>}</w:t>
             </w:r>
             <w:r>
               <w:rPr>
@@ -1050,6 +1247,7 @@
                 <w:u w:val="single"/>
               </w:rPr>
             </w:pPr>
+            <w:proofErr w:type="gramStart"/>
             <w:r>
               <w:rPr>
                 <w:rFonts w:ascii="Arial" w:hAnsi="Arial" w:cs="Arial"/>
@@ -1057,7 +1255,17 @@
                 <w:szCs w:val="28"/>
                 <w:u w:val="single"/>
               </w:rPr>
-              <w:t>des locaux sis</w:t>
+              <w:t>des</w:t>
+            </w:r>
+            <w:proofErr w:type="gramEnd"/>
+            <w:r>
+              <w:rPr>
+                <w:rFonts w:ascii="Arial" w:hAnsi="Arial" w:cs="Arial"/>
+                <w:sz w:val="28"/>
+                <w:szCs w:val="28"/>
+                <w:u w:val="single"/>
+              </w:rPr>
+              <w:t xml:space="preserve"> locaux sis</w:t>
             </w:r>
             <w:r>
               <w:rPr>
@@ -1108,24 +1316,60 @@
                 <w:sz w:val="28"/>
                 <w:szCs w:val="28"/>
               </w:rPr>
-              <w:t>${street}</w:t>
-            </w:r>
-          </w:p>
-          <w:p>
-            <w:pPr>
-              <w:rPr>
-                <w:rFonts w:ascii="Arial" w:hAnsi="Arial" w:cs="Arial"/>
-                <w:sz w:val="28"/>
-                <w:szCs w:val="28"/>
-              </w:rPr>
-            </w:pPr>
-            <w:r>
-              <w:rPr>
-                <w:rFonts w:ascii="Arial" w:hAnsi="Arial" w:cs="Arial"/>
-                <w:sz w:val="28"/>
-                <w:szCs w:val="28"/>
-              </w:rPr>
-              <w:t>${cp} ${city}</w:t>
+              <w:t>${</w:t>
+            </w:r>
+            <w:proofErr w:type="spellStart"/>
+            <w:r>
+              <w:rPr>
+                <w:rFonts w:ascii="Arial" w:hAnsi="Arial" w:cs="Arial"/>
+                <w:sz w:val="28"/>
+                <w:szCs w:val="28"/>
+              </w:rPr>
+              <w:t>street</w:t>
+            </w:r>
+            <w:proofErr w:type="spellEnd"/>
+            <w:r>
+              <w:rPr>
+                <w:rFonts w:ascii="Arial" w:hAnsi="Arial" w:cs="Arial"/>
+                <w:sz w:val="28"/>
+                <w:szCs w:val="28"/>
+              </w:rPr>
+              <w:t>}</w:t>
+            </w:r>
+          </w:p>
+          <w:p>
+            <w:pPr>
+              <w:rPr>
+                <w:rFonts w:ascii="Arial" w:hAnsi="Arial" w:cs="Arial"/>
+                <w:sz w:val="28"/>
+                <w:szCs w:val="28"/>
+              </w:rPr>
+            </w:pPr>
+            <w:r>
+              <w:rPr>
+                <w:rFonts w:ascii="Arial" w:hAnsi="Arial" w:cs="Arial"/>
+                <w:sz w:val="28"/>
+                <w:szCs w:val="28"/>
+              </w:rPr>
+              <w:t>${</w:t>
+            </w:r>
+            <w:proofErr w:type="spellStart"/>
+            <w:r>
+              <w:rPr>
+                <w:rFonts w:ascii="Arial" w:hAnsi="Arial" w:cs="Arial"/>
+                <w:sz w:val="28"/>
+                <w:szCs w:val="28"/>
+              </w:rPr>
+              <w:t>cp</w:t>
+            </w:r>
+            <w:proofErr w:type="spellEnd"/>
+            <w:r>
+              <w:rPr>
+                <w:rFonts w:ascii="Arial" w:hAnsi="Arial" w:cs="Arial"/>
+                <w:sz w:val="28"/>
+                <w:szCs w:val="28"/>
+              </w:rPr>
+              <w:t>} ${city}</w:t>
             </w:r>
           </w:p>
           <w:p>
@@ -1199,7 +1443,25 @@
                 <w:sz w:val="28"/>
                 <w:szCs w:val="28"/>
               </w:rPr>
-              <w:t xml:space="preserve">${loyer_hc} </w:t>
+              <w:t>${</w:t>
+            </w:r>
+            <w:proofErr w:type="spellStart"/>
+            <w:r>
+              <w:rPr>
+                <w:rFonts w:ascii="Arial" w:hAnsi="Arial" w:cs="Arial"/>
+                <w:sz w:val="28"/>
+                <w:szCs w:val="28"/>
+              </w:rPr>
+              <w:t>loyer_hc</w:t>
+            </w:r>
+            <w:proofErr w:type="spellEnd"/>
+            <w:r>
+              <w:rPr>
+                <w:rFonts w:ascii="Arial" w:hAnsi="Arial" w:cs="Arial"/>
+                <w:sz w:val="28"/>
+                <w:szCs w:val="28"/>
+              </w:rPr>
+              <w:t xml:space="preserve">} </w:t>
             </w:r>
             <w:r>
               <w:rPr>
@@ -1527,13 +1789,13 @@
         <mc:AlternateContent>
           <mc:Choice Requires="wpi">
             <w:drawing>
-              <wp:anchor distT="0" distB="0" distL="114300" distR="114300" simplePos="0" relativeHeight="251667456" behindDoc="0" locked="0" layoutInCell="1" allowOverlap="1" wp14:anchorId="3E209159" wp14:editId="4A7B9996">
+              <wp:anchor distT="0" distB="0" distL="114300" distR="114300" simplePos="0" relativeHeight="251667456" behindDoc="0" locked="0" layoutInCell="1" allowOverlap="1" wp14:anchorId="3E209159" wp14:editId="09AF0CF5">
                 <wp:simplePos x="0" y="0"/>
                 <wp:positionH relativeFrom="column">
-                  <wp:posOffset>4500245</wp:posOffset>
+                  <wp:posOffset>9491345</wp:posOffset>
                 </wp:positionH>
                 <wp:positionV relativeFrom="paragraph">
-                  <wp:posOffset>-313690</wp:posOffset>
+                  <wp:posOffset>-288290</wp:posOffset>
                 </wp:positionV>
                 <wp:extent cx="1847215" cy="657225"/>
                 <wp:effectExtent l="38100" t="38100" r="57785" b="47625"/>
@@ -1558,7 +1820,7 @@
           </mc:Choice>
           <mc:Fallback>
             <w:pict>
-              <v:shapetype w14:anchorId="192ECE90" id="_x0000_t75" coordsize="21600,21600" o:spt="75" o:preferrelative="t" path="m@4@5l@4@11@9@11@9@5xe" filled="f" stroked="f">
+              <v:shapetype w14:anchorId="60371978" id="_x0000_t75" coordsize="21600,21600" o:spt="75" o:preferrelative="t" path="m@4@5l@4@11@9@11@9@5xe" filled="f" stroked="f">
                 <v:stroke joinstyle="miter"/>
                 <v:formulas>
                   <v:f eqn="if lineDrawn pixelLineWidth 0"/>
@@ -1577,7 +1839,7 @@
                 <v:path o:extrusionok="f" gradientshapeok="t" o:connecttype="rect"/>
                 <o:lock v:ext="edit" aspectratio="t"/>
               </v:shapetype>
-              <v:shape id="Encre 9" o:spid="_x0000_s1026" type="#_x0000_t75" style="position:absolute;margin-left:353.65pt;margin-top:-25.4pt;width:146.85pt;height:53.15pt;z-index:251667456;visibility:visible;mso-wrap-style:square;mso-wrap-distance-left:9pt;mso-wrap-distance-top:0;mso-wrap-distance-right:9pt;mso-wrap-distance-bottom:0;mso-position-horizontal:absolute;mso-position-horizontal-relative:text;mso-position-vertical:absolute;mso-position-vertical-relative:text" o:gfxdata="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">
+              <v:shape id="Encre 9" o:spid="_x0000_s1026" type="#_x0000_t75" style="position:absolute;margin-left:746.65pt;margin-top:-23.4pt;width:146.85pt;height:53.15pt;z-index:251667456;visibility:visible;mso-wrap-style:square;mso-wrap-distance-left:9pt;mso-wrap-distance-top:0;mso-wrap-distance-right:9pt;mso-wrap-distance-bottom:0;mso-position-horizontal:absolute;mso-position-horizontal-relative:text;mso-position-vertical:absolute;mso-position-vertical-relative:text" o:gfxdata="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">
                 <v:imagedata r:id="rId6" o:title=""/>
               </v:shape>
             </w:pict>
@@ -2286,7 +2548,7 @@
     </inkml:brush>
   </inkml:definitions>
   <inkml:trace contextRef="#ctx0" brushRef="#br0">2379 464 8820,'18'-11'759,"-7"5"-326,0 0-1,0-1 1,-1-1-1,0 0 1,9-9 0,-16 14-418,-1 1 1,1-2 0,-1 1-1,0 0 1,0 0 0,0-1 0,-1 1-1,1-1 1,-1 1 0,0-1-1,0 0 1,0 0 0,0 1 0,-1-1-1,1 0 1,-1 0 0,0 0 0,0 0-1,-1 1 1,1-1 0,-2-6-1,1 5-13,-1 1-1,1-1 0,-1 1 0,0-1 1,0 1-1,0 0 0,-1 0 0,0 0 0,1 0 1,-1 0-1,-1 1 0,1-1 0,-5-3 1,2 2 2,0 1 0,-1 0 0,1 0 0,-1 0 0,0 1 0,-1 0 0,-10-3 0,-3 2 2,0 0 0,-1 1 0,1 1 0,-43 1 0,8 6 20,-1 1 0,2 3-1,-1 2 1,-80 29-1,-206 101 101,144-37-59,163-82-64,1 0 0,1 2 1,-42 41-1,68-58-10,0 0 0,0 1 0,1 0 0,0 0 0,1 0 0,-1 1 1,2 0-1,-8 17 0,11-22 0,-1 0 0,2 0 1,-1 0-1,0 1 1,1-1-1,0 0 0,0 0 1,0 0-1,0 0 0,1 1 1,-1-1-1,1 0 0,0 0 1,1 0-1,-1 0 1,1 0-1,-1-1 0,1 1 1,0 0-1,1-1 0,-1 1 1,1-1-1,5 6 0,1 0-6,1 0-1,0-1 0,1-1 0,0 1 0,0-2 0,1 1 0,18 6 0,93 27-20,-71-24 35,90 26 27,-34-11 286,183 78 1,-287-107-277,-1 0 1,1 0 0,0 0 0,-1 0-1,1 1 1,-1-1 0,0 1-1,5 5 1,-7-7-23,-1 0 1,1 0-1,0 0 0,-1 1 0,1-1 0,-1 0 1,0 0-1,1 0 0,-1 1 0,0-1 0,0 0 1,0 0-1,0 1 0,0-1 0,0 0 0,0 0 1,0 1-1,0-1 0,-1 0 0,1 0 1,0 1-1,-1-1 0,1 0 0,-1 0 0,0 0 1,1 0-1,-1 0 0,0 0 0,0 0 0,1 0 1,-3 2-1,-5 5 71,0-1 0,-1 0 0,0 0 0,0-1 1,0 0-1,-1 0 0,-16 6 0,1 0 40,-57 28 227,-98 32-1,-94 17-109,100-35-197,31-6-98,-448 129-778,507-157 58,-169 16 0,249-36 734,-1 1-49,-1-1 0,0 0-1,1 0 1,-1 0 0,0 0 0,0-1 0,1 0 0,-1 0-1,1-1 1,-9-2 0,14 4 70,-1-1 0,1 1 0,-1 0 0,1 0 0,-1-1 0,1 1 0,-1-1 0,1 1 0,0 0 0,-1-1 0,1 1-1,-1-1 1,1 1 0,0-1 0,-1 1 0,1-1 0,0 1 0,0-1 0,0 1 0,-1-1 0,1 1 0,0-1 0,0 0 0,0 1 0,0-1 0,0 1 0,0-1 0,0 0 0,0 1 0,0-1 0,0 1 0,0-2-1,12-16-307,3 3 247,-1 1 1,2 0-1,0 1 0,0 1 0,2 1 0,26-14 0,-21 12 58,331-166 369,16 27 250,-242 100-411,1037-394 1460,482-68-1100,-1565 493-648,767-189-4148,-657 163 395,-22 3-2383</inkml:trace>
-  <inkml:trace contextRef="#ctx0" brushRef="#br0" timeOffset="1046.62">1719 866 2321,'-32'63'6414,"70"-101"-4968,15-24-1409,-3-2 0,68-113 1,-103 150-94,23-46-88,-34 64 154,0 0 0,-1-1 0,0 1 1,0-1-1,1-18 0,-3 28-2,-1-1-1,0 0 1,0 1 0,0-1-1,0 1 1,0-1 0,0 0-1,1 1 1,-1-1-1,-1 0 1,1 1 0,0-1-1,0 0 1,0 1 0,0-1-1,0 1 1,-1-1 0,1 0-1,0 1 1,0-1 0,-1 1-1,1-1 1,0 1 0,-1-1-1,1 1 1,-1-1-1,1 1 1,-1-1 0,1 1-1,-1-1 1,0 1 6,0 0 1,0 1-1,0-1 0,0 0 0,0 0 1,0 1-1,0-1 0,0 1 1,0-1-1,0 1 0,0-1 0,0 1 1,0 0-1,1-1 0,-2 3 1,-29 33 266,-9 33-22,3 1 0,-32 89-1,54-125-204,3-5-24,4-13-18,1 0 0,0 1 1,1-1-1,1 1 0,1 0 0,1 0 1,-2 19-1,5-34-18,-1-1 0,1 1 1,0 0-1,1-1 0,-1 1 1,0 0-1,0 0 1,1-1-1,-1 1 0,1-1 1,0 1-1,-1 0 0,1-1 1,0 1-1,0-1 0,0 1 1,0-1-1,2 3 0,-2-3-8,1-1 1,-1 1-1,0-1 0,0 1 0,1-1 0,-1 1 0,0-1 0,1 0 0,-1 1 1,1-1-1,-1 0 0,0 0 0,1 0 0,-1 0 0,1 0 0,-1 0 1,0-1-1,2 1 0,4-3-60,0 1 0,-1-1 1,0 0-1,1 0 0,-1 0 1,0-1-1,10-9 0,5-6-511,-10 8 627,0 1 0,14-10-1,-22 18-437,-1 1-1,1-1 0,0 0 0,0 1 0,0 0 1,0-1-1,0 1 0,0 0 0,0 1 1,0-1-1,0 1 0,0-1 0,0 1 0,1 0 1,4 0-1,-2 1-3693</inkml:trace>
+  <inkml:trace contextRef="#ctx0" brushRef="#br0" timeOffset="1046.61">1719 866 2321,'-32'63'6414,"70"-101"-4968,15-24-1409,-3-2 0,68-113 1,-103 150-94,23-46-88,-34 64 154,0 0 0,-1-1 0,0 1 1,0-1-1,1-18 0,-3 28-2,-1-1-1,0 0 1,0 1 0,0-1-1,0 1 1,0-1 0,0 0-1,1 1 1,-1-1-1,-1 0 1,1 1 0,0-1-1,0 0 1,0 1 0,0-1-1,0 1 1,-1-1 0,1 0-1,0 1 1,0-1 0,-1 1-1,1-1 1,0 1 0,-1-1-1,1 1 1,-1-1-1,1 1 1,-1-1 0,1 1-1,-1-1 1,0 1 6,0 0 1,0 1-1,0-1 0,0 0 0,0 0 1,0 1-1,0-1 0,0 1 1,0-1-1,0 1 0,0-1 0,0 1 1,0 0-1,1-1 0,-2 3 1,-29 33 266,-9 33-22,3 1 0,-32 89-1,54-125-204,3-5-24,4-13-18,1 0 0,0 1 1,1-1-1,1 1 0,1 0 0,1 0 1,-2 19-1,5-34-18,-1-1 0,1 1 1,0 0-1,1-1 0,-1 1 1,0 0-1,0 0 1,1-1-1,-1 1 0,1-1 1,0 1-1,-1 0 0,1-1 1,0 1-1,0-1 0,0 1 1,0-1-1,2 3 0,-2-3-8,1-1 1,-1 1-1,0-1 0,0 1 0,1-1 0,-1 1 0,0-1 0,1 0 0,-1 1 1,1-1-1,-1 0 0,0 0 0,1 0 0,-1 0 0,1 0 0,-1 0 1,0-1-1,2 1 0,4-3-60,0 1 0,-1-1 1,0 0-1,1 0 0,-1 0 1,0-1-1,10-9 0,5-6-511,-10 8 627,0 1 0,14-10-1,-22 18-437,-1 1-1,1-1 0,0 0 0,0 1 0,0 0 1,0-1-1,0 1 0,0 0 0,0 1 1,0-1-1,0 1 0,0-1 0,0 1 0,1 0 1,4 0-1,-2 1-3693</inkml:trace>
   <inkml:trace contextRef="#ctx0" brushRef="#br0" timeOffset="1600.34">2204 559 8532,'-11'15'1761,"-2"3"-32,-3 2-1553,4 5-192,0 2-64,0-2-81,0 4-31,0-3-80,2-1-176,1 0-528,-1-8-513,2 2-176,0-7-928,0-4-1713</inkml:trace>
   <inkml:trace contextRef="#ctx0" brushRef="#br0" timeOffset="1947.61">2319 400 8180,'7'-13'1600,"-3"3"-95,-3 2-1633,0 4-416</inkml:trace>
   <inkml:trace contextRef="#ctx0" brushRef="#br0" timeOffset="2402.49">2213 744 7780,'0'0'53,"0"0"1,0 0-1,0 0 1,0 0-1,0 1 1,-1-1-1,1 0 1,0 0-1,0 0 1,0 0-1,0 0 1,-1 0-1,1 0 1,0 0-1,0 0 1,0 0 0,0 0-1,-1 0 1,1 0-1,0 0 1,0 0-1,0 0 1,0 0-1,-1-1 1,1 1-1,0 0 1,0 0-1,0 0 1,0 0-1,0 0 1,-1 0-1,1 0 1,0 0-1,0-1 1,0 1 0,0 0-1,0 0 1,0 0-1,0 0 1,0 0-1,0-1 1,-1 1-1,1 0 1,0 0-1,0 0 1,0 0-1,0 0 1,0-1-1,0 1 1,0 0-1,0 0 1,0 0-1,0 0 1,0-1 0,0 1-1,0 0 1,0 0-1,0 0 1,1 0-1,-1-1 1,12-10 443,20-9-1002,-10 7 379,0 0-1,-1-2 1,-1 0 0,0-1 0,-2-1-1,0-1 1,0-1 0,25-36 0,-39 51 582,-2 6-135,-3 15 18,-8 26-168,9-40-143,-5 20-41,2-5 32,-1-1-1,-1 1 1,-8 18-1,12-33-61,0 0 0,-1 0 0,1 0-1,-1 0 1,0 0 0,1 0 0,-1 0 0,-1-1 0,1 1 0,0-1 0,-1 0-1,1 1 1,-1-1 0,1 0 0,-1-1 0,0 1 0,0 0 0,0-1 0,0 0-1,0 1 1,0-1 0,-1 0 0,-3 0 0,5-1-176,0 0 0,0-1 0,0 1 0,0-1 0,0 1 1,0-1-1,0 0 0,0 1 0,1-1 0,-1 0 0,0 0 0,0-1 0,1 1 0,-1 0 0,0 0 0,1-1 0,0 1 1,-1-1-1,1 0 0,0 1 0,0-1 0,-1 0 0,2 0 0,-1 1 0,0-1 0,0 0 0,0 0 0,1 0 0,-1 0 1,1 0-1,0 0 0,-1 0 0,1 0 0,0 0 0,1-3 0,-1-11-2142</inkml:trace>

</xml_diff>

<commit_message>
DESKTOP modif twig front tables
</commit_message>
<xml_diff>
--- a/assets/files/templates/QUITTANCE_TEMPLATE.docx
+++ b/assets/files/templates/QUITTANCE_TEMPLATE.docx
@@ -229,47 +229,26 @@
                 <w:szCs w:val="28"/>
                 <w:lang w:val="en-US"/>
               </w:rPr>
+              <w:t>${first_name}</w:t>
+            </w:r>
+            <w:r>
+              <w:rPr>
+                <w:rFonts w:ascii="Arial" w:hAnsi="Arial" w:cs="Arial"/>
+                <w:sz w:val="28"/>
+                <w:szCs w:val="28"/>
+                <w:lang w:val="en-US"/>
+              </w:rPr>
+              <w:t xml:space="preserve"> </w:t>
+            </w:r>
+            <w:r>
+              <w:rPr>
+                <w:rFonts w:ascii="Arial" w:hAnsi="Arial" w:cs="Arial"/>
+                <w:sz w:val="28"/>
+                <w:szCs w:val="28"/>
+                <w:lang w:val="en-US"/>
+              </w:rPr>
               <w:t>${</w:t>
             </w:r>
-            <w:proofErr w:type="spellStart"/>
-            <w:r>
-              <w:rPr>
-                <w:rFonts w:ascii="Arial" w:hAnsi="Arial" w:cs="Arial"/>
-                <w:sz w:val="28"/>
-                <w:szCs w:val="28"/>
-                <w:lang w:val="en-US"/>
-              </w:rPr>
-              <w:t>first_name</w:t>
-            </w:r>
-            <w:proofErr w:type="spellEnd"/>
-            <w:r>
-              <w:rPr>
-                <w:rFonts w:ascii="Arial" w:hAnsi="Arial" w:cs="Arial"/>
-                <w:sz w:val="28"/>
-                <w:szCs w:val="28"/>
-                <w:lang w:val="en-US"/>
-              </w:rPr>
-              <w:t>}</w:t>
-            </w:r>
-            <w:r>
-              <w:rPr>
-                <w:rFonts w:ascii="Arial" w:hAnsi="Arial" w:cs="Arial"/>
-                <w:sz w:val="28"/>
-                <w:szCs w:val="28"/>
-                <w:lang w:val="en-US"/>
-              </w:rPr>
-              <w:t xml:space="preserve"> </w:t>
-            </w:r>
-            <w:r>
-              <w:rPr>
-                <w:rFonts w:ascii="Arial" w:hAnsi="Arial" w:cs="Arial"/>
-                <w:sz w:val="28"/>
-                <w:szCs w:val="28"/>
-                <w:lang w:val="en-US"/>
-              </w:rPr>
-              <w:t>${</w:t>
-            </w:r>
-            <w:proofErr w:type="spellStart"/>
             <w:r>
               <w:rPr>
                 <w:rFonts w:ascii="Arial" w:hAnsi="Arial" w:cs="Arial"/>
@@ -286,17 +265,7 @@
                 <w:szCs w:val="28"/>
                 <w:lang w:val="en-US"/>
               </w:rPr>
-              <w:t>_name</w:t>
-            </w:r>
-            <w:proofErr w:type="spellEnd"/>
-            <w:r>
-              <w:rPr>
-                <w:rFonts w:ascii="Arial" w:hAnsi="Arial" w:cs="Arial"/>
-                <w:sz w:val="28"/>
-                <w:szCs w:val="28"/>
-                <w:lang w:val="en-US"/>
-              </w:rPr>
-              <w:t>}</w:t>
+              <w:t>_name}</w:t>
             </w:r>
           </w:p>
           <w:p>
@@ -332,25 +301,7 @@
                 <w:sz w:val="28"/>
                 <w:szCs w:val="28"/>
               </w:rPr>
-              <w:t>${</w:t>
-            </w:r>
-            <w:proofErr w:type="spellStart"/>
-            <w:r>
-              <w:rPr>
-                <w:rFonts w:ascii="Arial" w:hAnsi="Arial" w:cs="Arial"/>
-                <w:sz w:val="28"/>
-                <w:szCs w:val="28"/>
-              </w:rPr>
-              <w:t>street</w:t>
-            </w:r>
-            <w:proofErr w:type="spellEnd"/>
-            <w:r>
-              <w:rPr>
-                <w:rFonts w:ascii="Arial" w:hAnsi="Arial" w:cs="Arial"/>
-                <w:sz w:val="28"/>
-                <w:szCs w:val="28"/>
-              </w:rPr>
-              <w:t>}</w:t>
+              <w:t>${street}</w:t>
             </w:r>
           </w:p>
           <w:p>
@@ -370,25 +321,7 @@
                 <w:sz w:val="28"/>
                 <w:szCs w:val="28"/>
               </w:rPr>
-              <w:t>${</w:t>
-            </w:r>
-            <w:proofErr w:type="spellStart"/>
-            <w:r>
-              <w:rPr>
-                <w:rFonts w:ascii="Arial" w:hAnsi="Arial" w:cs="Arial"/>
-                <w:sz w:val="28"/>
-                <w:szCs w:val="28"/>
-              </w:rPr>
-              <w:t>cp</w:t>
-            </w:r>
-            <w:proofErr w:type="spellEnd"/>
-            <w:r>
-              <w:rPr>
-                <w:rFonts w:ascii="Arial" w:hAnsi="Arial" w:cs="Arial"/>
-                <w:sz w:val="28"/>
-                <w:szCs w:val="28"/>
-              </w:rPr>
-              <w:t>} ${city}</w:t>
+              <w:t>${cp} ${city}</w:t>
             </w:r>
           </w:p>
         </w:tc>
@@ -765,7 +698,7 @@
           <w:sz w:val="36"/>
           <w:szCs w:val="36"/>
         </w:rPr>
-        <w:t>01</w:t>
+        <w:t>${quittance_id}</w:t>
       </w:r>
     </w:p>
     <w:p>
@@ -803,7 +736,6 @@
                 <w:lang w:val="en-US"/>
               </w:rPr>
             </w:pPr>
-            <w:proofErr w:type="spellStart"/>
             <w:r>
               <w:rPr>
                 <w:rFonts w:ascii="Arial" w:hAnsi="Arial" w:cs="Arial"/>
@@ -812,9 +744,8 @@
                 <w:u w:val="single"/>
                 <w:lang w:val="en-US"/>
               </w:rPr>
-              <w:t>Reçu</w:t>
-            </w:r>
-            <w:proofErr w:type="spellEnd"/>
+              <w:t xml:space="preserve">Reçu </w:t>
+            </w:r>
             <w:r>
               <w:rPr>
                 <w:rFonts w:ascii="Arial" w:hAnsi="Arial" w:cs="Arial"/>
@@ -823,302 +754,194 @@
                 <w:u w:val="single"/>
                 <w:lang w:val="en-US"/>
               </w:rPr>
-              <w:t xml:space="preserve"> </w:t>
-            </w:r>
-            <w:proofErr w:type="gramStart"/>
+              <w:t>pour</w:t>
+            </w:r>
+            <w:r>
+              <w:rPr>
+                <w:rFonts w:ascii="Arial" w:hAnsi="Arial" w:cs="Arial"/>
+                <w:sz w:val="28"/>
+                <w:szCs w:val="28"/>
+                <w:lang w:val="en-US"/>
+              </w:rPr>
+              <w:t xml:space="preserve"> : </w:t>
+            </w:r>
+          </w:p>
+          <w:p>
+            <w:pPr>
+              <w:rPr>
+                <w:rFonts w:ascii="Arial" w:hAnsi="Arial" w:cs="Arial"/>
+                <w:sz w:val="28"/>
+                <w:szCs w:val="28"/>
+                <w:lang w:val="en-US"/>
+              </w:rPr>
+            </w:pPr>
+            <w:r>
+              <w:rPr>
+                <w:rFonts w:ascii="Arial" w:hAnsi="Arial" w:cs="Arial"/>
+                <w:sz w:val="28"/>
+                <w:szCs w:val="28"/>
+                <w:lang w:val="en-US"/>
+              </w:rPr>
+              <w:t>${first_name} ${</w:t>
+            </w:r>
+            <w:r>
+              <w:rPr>
+                <w:rFonts w:ascii="Arial" w:hAnsi="Arial" w:cs="Arial"/>
+                <w:sz w:val="28"/>
+                <w:szCs w:val="28"/>
+                <w:lang w:val="en-US"/>
+              </w:rPr>
+              <w:t>last</w:t>
+            </w:r>
+            <w:r>
+              <w:rPr>
+                <w:rFonts w:ascii="Arial" w:hAnsi="Arial" w:cs="Arial"/>
+                <w:sz w:val="28"/>
+                <w:szCs w:val="28"/>
+                <w:lang w:val="en-US"/>
+              </w:rPr>
+              <w:t>_name}</w:t>
+            </w:r>
+          </w:p>
+          <w:p>
+            <w:pPr>
+              <w:rPr>
+                <w:rFonts w:ascii="Arial" w:hAnsi="Arial" w:cs="Arial"/>
+                <w:sz w:val="28"/>
+                <w:szCs w:val="28"/>
+                <w:lang w:val="en-US"/>
+              </w:rPr>
+            </w:pPr>
+          </w:p>
+          <w:p>
+            <w:pPr>
+              <w:rPr>
+                <w:rFonts w:ascii="Arial" w:hAnsi="Arial" w:cs="Arial"/>
+                <w:sz w:val="28"/>
+                <w:szCs w:val="28"/>
+                <w:lang w:val="en-US"/>
+              </w:rPr>
+            </w:pPr>
+          </w:p>
+          <w:p>
+            <w:pPr>
+              <w:rPr>
+                <w:rFonts w:ascii="Arial" w:hAnsi="Arial" w:cs="Arial"/>
+                <w:sz w:val="28"/>
+                <w:szCs w:val="28"/>
+              </w:rPr>
+            </w:pPr>
             <w:r>
               <w:rPr>
                 <w:rFonts w:ascii="Arial" w:hAnsi="Arial" w:cs="Arial"/>
                 <w:sz w:val="28"/>
                 <w:szCs w:val="28"/>
                 <w:u w:val="single"/>
-                <w:lang w:val="en-US"/>
-              </w:rPr>
-              <w:t>pour</w:t>
-            </w:r>
-            <w:r>
-              <w:rPr>
-                <w:rFonts w:ascii="Arial" w:hAnsi="Arial" w:cs="Arial"/>
-                <w:sz w:val="28"/>
-                <w:szCs w:val="28"/>
-                <w:lang w:val="en-US"/>
+              </w:rPr>
+              <w:t>La somme de</w:t>
+            </w:r>
+            <w:r>
+              <w:rPr>
+                <w:rFonts w:ascii="Arial" w:hAnsi="Arial" w:cs="Arial"/>
+                <w:sz w:val="28"/>
+                <w:szCs w:val="28"/>
+              </w:rPr>
+              <w:t xml:space="preserve"> : </w:t>
+            </w:r>
+            <w:r>
+              <w:rPr>
+                <w:rFonts w:ascii="Arial" w:hAnsi="Arial" w:cs="Arial"/>
+                <w:sz w:val="28"/>
+                <w:szCs w:val="28"/>
+              </w:rPr>
+              <w:t>${loyer_ttc}</w:t>
+            </w:r>
+            <w:r>
+              <w:rPr>
+                <w:rFonts w:ascii="Arial" w:hAnsi="Arial" w:cs="Arial"/>
+                <w:sz w:val="28"/>
+                <w:szCs w:val="28"/>
+              </w:rPr>
+              <w:t xml:space="preserve"> € </w:t>
+            </w:r>
+          </w:p>
+          <w:p>
+            <w:pPr>
+              <w:rPr>
+                <w:rFonts w:ascii="Arial" w:hAnsi="Arial" w:cs="Arial"/>
+                <w:sz w:val="28"/>
+                <w:szCs w:val="28"/>
+              </w:rPr>
+            </w:pPr>
+            <w:r>
+              <w:rPr>
+                <w:rFonts w:ascii="Arial" w:hAnsi="Arial" w:cs="Arial"/>
+                <w:sz w:val="28"/>
+                <w:szCs w:val="28"/>
+                <w:u w:val="single"/>
+              </w:rPr>
+              <w:t>Le</w:t>
+            </w:r>
+            <w:r>
+              <w:rPr>
+                <w:rFonts w:ascii="Arial" w:hAnsi="Arial" w:cs="Arial"/>
+                <w:sz w:val="28"/>
+                <w:szCs w:val="28"/>
+              </w:rPr>
+              <w:t xml:space="preserve"> : le </w:t>
+            </w:r>
+            <w:r>
+              <w:rPr>
+                <w:rFonts w:ascii="Arial" w:hAnsi="Arial" w:cs="Arial"/>
+                <w:sz w:val="28"/>
+                <w:szCs w:val="28"/>
+              </w:rPr>
+              <w:t>${payment_date}</w:t>
+            </w:r>
+          </w:p>
+          <w:p>
+            <w:pPr>
+              <w:rPr>
+                <w:rFonts w:ascii="Arial" w:hAnsi="Arial" w:cs="Arial"/>
+                <w:sz w:val="28"/>
+                <w:szCs w:val="28"/>
+              </w:rPr>
+            </w:pPr>
+            <w:r>
+              <w:rPr>
+                <w:rFonts w:ascii="Arial" w:hAnsi="Arial" w:cs="Arial"/>
+                <w:sz w:val="28"/>
+                <w:szCs w:val="28"/>
+                <w:u w:val="single"/>
+              </w:rPr>
+              <w:t>En paiement du terme du</w:t>
+            </w:r>
+            <w:r>
+              <w:rPr>
+                <w:rFonts w:ascii="Arial" w:hAnsi="Arial" w:cs="Arial"/>
+                <w:sz w:val="28"/>
+                <w:szCs w:val="28"/>
               </w:rPr>
               <w:t> :</w:t>
             </w:r>
-            <w:proofErr w:type="gramEnd"/>
-            <w:r>
-              <w:rPr>
-                <w:rFonts w:ascii="Arial" w:hAnsi="Arial" w:cs="Arial"/>
-                <w:sz w:val="28"/>
-                <w:szCs w:val="28"/>
-                <w:lang w:val="en-US"/>
-              </w:rPr>
-              <w:t xml:space="preserve"> </w:t>
-            </w:r>
-          </w:p>
-          <w:p>
-            <w:pPr>
-              <w:rPr>
-                <w:rFonts w:ascii="Arial" w:hAnsi="Arial" w:cs="Arial"/>
-                <w:sz w:val="28"/>
-                <w:szCs w:val="28"/>
-                <w:lang w:val="en-US"/>
-              </w:rPr>
-            </w:pPr>
-            <w:r>
-              <w:rPr>
-                <w:rFonts w:ascii="Arial" w:hAnsi="Arial" w:cs="Arial"/>
-                <w:sz w:val="28"/>
-                <w:szCs w:val="28"/>
-                <w:lang w:val="en-US"/>
-              </w:rPr>
-              <w:t>${</w:t>
-            </w:r>
-            <w:proofErr w:type="spellStart"/>
-            <w:r>
-              <w:rPr>
-                <w:rFonts w:ascii="Arial" w:hAnsi="Arial" w:cs="Arial"/>
-                <w:sz w:val="28"/>
-                <w:szCs w:val="28"/>
-                <w:lang w:val="en-US"/>
-              </w:rPr>
-              <w:t>first_name</w:t>
-            </w:r>
-            <w:proofErr w:type="spellEnd"/>
-            <w:r>
-              <w:rPr>
-                <w:rFonts w:ascii="Arial" w:hAnsi="Arial" w:cs="Arial"/>
-                <w:sz w:val="28"/>
-                <w:szCs w:val="28"/>
-                <w:lang w:val="en-US"/>
-              </w:rPr>
-              <w:t>} ${</w:t>
-            </w:r>
-            <w:proofErr w:type="spellStart"/>
-            <w:r>
-              <w:rPr>
-                <w:rFonts w:ascii="Arial" w:hAnsi="Arial" w:cs="Arial"/>
-                <w:sz w:val="28"/>
-                <w:szCs w:val="28"/>
-                <w:lang w:val="en-US"/>
-              </w:rPr>
-              <w:t>last</w:t>
-            </w:r>
-            <w:r>
-              <w:rPr>
-                <w:rFonts w:ascii="Arial" w:hAnsi="Arial" w:cs="Arial"/>
-                <w:sz w:val="28"/>
-                <w:szCs w:val="28"/>
-                <w:lang w:val="en-US"/>
-              </w:rPr>
-              <w:t>_name</w:t>
-            </w:r>
-            <w:proofErr w:type="spellEnd"/>
-            <w:r>
-              <w:rPr>
-                <w:rFonts w:ascii="Arial" w:hAnsi="Arial" w:cs="Arial"/>
-                <w:sz w:val="28"/>
-                <w:szCs w:val="28"/>
-                <w:lang w:val="en-US"/>
-              </w:rPr>
-              <w:t>}</w:t>
-            </w:r>
-          </w:p>
-          <w:p>
-            <w:pPr>
-              <w:rPr>
-                <w:rFonts w:ascii="Arial" w:hAnsi="Arial" w:cs="Arial"/>
-                <w:sz w:val="28"/>
-                <w:szCs w:val="28"/>
-                <w:lang w:val="en-US"/>
-              </w:rPr>
-            </w:pPr>
-          </w:p>
-          <w:p>
-            <w:pPr>
-              <w:rPr>
-                <w:rFonts w:ascii="Arial" w:hAnsi="Arial" w:cs="Arial"/>
-                <w:sz w:val="28"/>
-                <w:szCs w:val="28"/>
-                <w:lang w:val="en-US"/>
-              </w:rPr>
-            </w:pPr>
-          </w:p>
-          <w:p>
-            <w:pPr>
-              <w:rPr>
-                <w:rFonts w:ascii="Arial" w:hAnsi="Arial" w:cs="Arial"/>
-                <w:sz w:val="28"/>
-                <w:szCs w:val="28"/>
-              </w:rPr>
-            </w:pPr>
-            <w:r>
-              <w:rPr>
-                <w:rFonts w:ascii="Arial" w:hAnsi="Arial" w:cs="Arial"/>
-                <w:sz w:val="28"/>
-                <w:szCs w:val="28"/>
-                <w:u w:val="single"/>
-              </w:rPr>
-              <w:t>La somme de</w:t>
-            </w:r>
-            <w:r>
-              <w:rPr>
-                <w:rFonts w:ascii="Arial" w:hAnsi="Arial" w:cs="Arial"/>
-                <w:sz w:val="28"/>
-                <w:szCs w:val="28"/>
-              </w:rPr>
-              <w:t xml:space="preserve"> : </w:t>
-            </w:r>
-            <w:r>
-              <w:rPr>
-                <w:rFonts w:ascii="Arial" w:hAnsi="Arial" w:cs="Arial"/>
-                <w:sz w:val="28"/>
-                <w:szCs w:val="28"/>
-              </w:rPr>
-              <w:t>${</w:t>
-            </w:r>
-            <w:proofErr w:type="spellStart"/>
-            <w:r>
-              <w:rPr>
-                <w:rFonts w:ascii="Arial" w:hAnsi="Arial" w:cs="Arial"/>
-                <w:sz w:val="28"/>
-                <w:szCs w:val="28"/>
-              </w:rPr>
-              <w:t>loyer_ttc</w:t>
-            </w:r>
-            <w:proofErr w:type="spellEnd"/>
-            <w:r>
-              <w:rPr>
-                <w:rFonts w:ascii="Arial" w:hAnsi="Arial" w:cs="Arial"/>
-                <w:sz w:val="28"/>
-                <w:szCs w:val="28"/>
-              </w:rPr>
-              <w:t>}</w:t>
-            </w:r>
-            <w:r>
-              <w:rPr>
-                <w:rFonts w:ascii="Arial" w:hAnsi="Arial" w:cs="Arial"/>
-                <w:sz w:val="28"/>
-                <w:szCs w:val="28"/>
-              </w:rPr>
-              <w:t xml:space="preserve"> € </w:t>
-            </w:r>
-          </w:p>
-          <w:p>
-            <w:pPr>
-              <w:rPr>
-                <w:rFonts w:ascii="Arial" w:hAnsi="Arial" w:cs="Arial"/>
-                <w:sz w:val="28"/>
-                <w:szCs w:val="28"/>
-              </w:rPr>
-            </w:pPr>
-            <w:r>
-              <w:rPr>
-                <w:rFonts w:ascii="Arial" w:hAnsi="Arial" w:cs="Arial"/>
-                <w:sz w:val="28"/>
-                <w:szCs w:val="28"/>
-                <w:u w:val="single"/>
-              </w:rPr>
-              <w:t>Le</w:t>
-            </w:r>
-            <w:r>
-              <w:rPr>
-                <w:rFonts w:ascii="Arial" w:hAnsi="Arial" w:cs="Arial"/>
-                <w:sz w:val="28"/>
-                <w:szCs w:val="28"/>
-              </w:rPr>
-              <w:t xml:space="preserve"> : le </w:t>
-            </w:r>
-            <w:r>
-              <w:rPr>
-                <w:rFonts w:ascii="Arial" w:hAnsi="Arial" w:cs="Arial"/>
-                <w:sz w:val="28"/>
-                <w:szCs w:val="28"/>
-              </w:rPr>
-              <w:t>${</w:t>
-            </w:r>
-            <w:proofErr w:type="spellStart"/>
-            <w:r>
-              <w:rPr>
-                <w:rFonts w:ascii="Arial" w:hAnsi="Arial" w:cs="Arial"/>
-                <w:sz w:val="28"/>
-                <w:szCs w:val="28"/>
-              </w:rPr>
-              <w:t>payment_date</w:t>
-            </w:r>
-            <w:proofErr w:type="spellEnd"/>
-            <w:r>
-              <w:rPr>
-                <w:rFonts w:ascii="Arial" w:hAnsi="Arial" w:cs="Arial"/>
-                <w:sz w:val="28"/>
-                <w:szCs w:val="28"/>
-              </w:rPr>
-              <w:t>}</w:t>
-            </w:r>
-          </w:p>
-          <w:p>
-            <w:pPr>
-              <w:rPr>
-                <w:rFonts w:ascii="Arial" w:hAnsi="Arial" w:cs="Arial"/>
-                <w:sz w:val="28"/>
-                <w:szCs w:val="28"/>
-              </w:rPr>
-            </w:pPr>
-            <w:r>
-              <w:rPr>
-                <w:rFonts w:ascii="Arial" w:hAnsi="Arial" w:cs="Arial"/>
-                <w:sz w:val="28"/>
-                <w:szCs w:val="28"/>
-                <w:u w:val="single"/>
-              </w:rPr>
-              <w:t>En paiement du terme du</w:t>
-            </w:r>
-            <w:r>
-              <w:rPr>
-                <w:rFonts w:ascii="Arial" w:hAnsi="Arial" w:cs="Arial"/>
-                <w:sz w:val="28"/>
-                <w:szCs w:val="28"/>
-              </w:rPr>
-              <w:t> :</w:t>
-            </w:r>
-          </w:p>
-          <w:p>
-            <w:pPr>
-              <w:rPr>
-                <w:rFonts w:ascii="Arial" w:hAnsi="Arial" w:cs="Arial"/>
-                <w:sz w:val="28"/>
-                <w:szCs w:val="28"/>
-                <w:lang w:val="en-US"/>
-              </w:rPr>
-            </w:pPr>
-            <w:r>
-              <w:rPr>
-                <w:rFonts w:ascii="Arial" w:hAnsi="Arial" w:cs="Arial"/>
-                <w:sz w:val="28"/>
-                <w:szCs w:val="28"/>
-                <w:lang w:val="en-US"/>
-              </w:rPr>
-              <w:t>${</w:t>
-            </w:r>
-            <w:proofErr w:type="spellStart"/>
-            <w:r>
-              <w:rPr>
-                <w:rFonts w:ascii="Arial" w:hAnsi="Arial" w:cs="Arial"/>
-                <w:sz w:val="28"/>
-                <w:szCs w:val="28"/>
-                <w:lang w:val="en-US"/>
-              </w:rPr>
-              <w:t>first_day</w:t>
-            </w:r>
-            <w:proofErr w:type="spellEnd"/>
-            <w:r>
-              <w:rPr>
-                <w:rFonts w:ascii="Arial" w:hAnsi="Arial" w:cs="Arial"/>
-                <w:sz w:val="28"/>
-                <w:szCs w:val="28"/>
-                <w:lang w:val="en-US"/>
-              </w:rPr>
-              <w:t>}</w:t>
+          </w:p>
+          <w:p>
+            <w:pPr>
+              <w:rPr>
+                <w:rFonts w:ascii="Arial" w:hAnsi="Arial" w:cs="Arial"/>
+                <w:sz w:val="28"/>
+                <w:szCs w:val="28"/>
+                <w:lang w:val="en-US"/>
+              </w:rPr>
+            </w:pPr>
+            <w:r>
+              <w:rPr>
+                <w:rFonts w:ascii="Arial" w:hAnsi="Arial" w:cs="Arial"/>
+                <w:sz w:val="28"/>
+                <w:szCs w:val="28"/>
+                <w:lang w:val="en-US"/>
+              </w:rPr>
+              <w:t>${first_day}</w:t>
             </w:r>
             <w:r>
               <w:rPr>
@@ -1136,27 +959,7 @@
                 <w:szCs w:val="28"/>
                 <w:lang w:val="en-US"/>
               </w:rPr>
-              <w:t>${</w:t>
-            </w:r>
-            <w:proofErr w:type="spellStart"/>
-            <w:r>
-              <w:rPr>
-                <w:rFonts w:ascii="Arial" w:hAnsi="Arial" w:cs="Arial"/>
-                <w:sz w:val="28"/>
-                <w:szCs w:val="28"/>
-                <w:lang w:val="en-US"/>
-              </w:rPr>
-              <w:t>last_day</w:t>
-            </w:r>
-            <w:proofErr w:type="spellEnd"/>
-            <w:r>
-              <w:rPr>
-                <w:rFonts w:ascii="Arial" w:hAnsi="Arial" w:cs="Arial"/>
-                <w:sz w:val="28"/>
-                <w:szCs w:val="28"/>
-                <w:lang w:val="en-US"/>
-              </w:rPr>
-              <w:t>}</w:t>
+              <w:t>${last_day}</w:t>
             </w:r>
             <w:r>
               <w:rPr>
@@ -1247,7 +1050,6 @@
                 <w:u w:val="single"/>
               </w:rPr>
             </w:pPr>
-            <w:proofErr w:type="gramStart"/>
             <w:r>
               <w:rPr>
                 <w:rFonts w:ascii="Arial" w:hAnsi="Arial" w:cs="Arial"/>
@@ -1255,17 +1057,7 @@
                 <w:szCs w:val="28"/>
                 <w:u w:val="single"/>
               </w:rPr>
-              <w:t>des</w:t>
-            </w:r>
-            <w:proofErr w:type="gramEnd"/>
-            <w:r>
-              <w:rPr>
-                <w:rFonts w:ascii="Arial" w:hAnsi="Arial" w:cs="Arial"/>
-                <w:sz w:val="28"/>
-                <w:szCs w:val="28"/>
-                <w:u w:val="single"/>
-              </w:rPr>
-              <w:t xml:space="preserve"> locaux sis</w:t>
+              <w:t>des locaux sis</w:t>
             </w:r>
             <w:r>
               <w:rPr>
@@ -1316,60 +1108,24 @@
                 <w:sz w:val="28"/>
                 <w:szCs w:val="28"/>
               </w:rPr>
-              <w:t>${</w:t>
-            </w:r>
-            <w:proofErr w:type="spellStart"/>
-            <w:r>
-              <w:rPr>
-                <w:rFonts w:ascii="Arial" w:hAnsi="Arial" w:cs="Arial"/>
-                <w:sz w:val="28"/>
-                <w:szCs w:val="28"/>
-              </w:rPr>
-              <w:t>street</w:t>
-            </w:r>
-            <w:proofErr w:type="spellEnd"/>
-            <w:r>
-              <w:rPr>
-                <w:rFonts w:ascii="Arial" w:hAnsi="Arial" w:cs="Arial"/>
-                <w:sz w:val="28"/>
-                <w:szCs w:val="28"/>
-              </w:rPr>
-              <w:t>}</w:t>
-            </w:r>
-          </w:p>
-          <w:p>
-            <w:pPr>
-              <w:rPr>
-                <w:rFonts w:ascii="Arial" w:hAnsi="Arial" w:cs="Arial"/>
-                <w:sz w:val="28"/>
-                <w:szCs w:val="28"/>
-              </w:rPr>
-            </w:pPr>
-            <w:r>
-              <w:rPr>
-                <w:rFonts w:ascii="Arial" w:hAnsi="Arial" w:cs="Arial"/>
-                <w:sz w:val="28"/>
-                <w:szCs w:val="28"/>
-              </w:rPr>
-              <w:t>${</w:t>
-            </w:r>
-            <w:proofErr w:type="spellStart"/>
-            <w:r>
-              <w:rPr>
-                <w:rFonts w:ascii="Arial" w:hAnsi="Arial" w:cs="Arial"/>
-                <w:sz w:val="28"/>
-                <w:szCs w:val="28"/>
-              </w:rPr>
-              <w:t>cp</w:t>
-            </w:r>
-            <w:proofErr w:type="spellEnd"/>
-            <w:r>
-              <w:rPr>
-                <w:rFonts w:ascii="Arial" w:hAnsi="Arial" w:cs="Arial"/>
-                <w:sz w:val="28"/>
-                <w:szCs w:val="28"/>
-              </w:rPr>
-              <w:t>} ${city}</w:t>
+              <w:t>${street}</w:t>
+            </w:r>
+          </w:p>
+          <w:p>
+            <w:pPr>
+              <w:rPr>
+                <w:rFonts w:ascii="Arial" w:hAnsi="Arial" w:cs="Arial"/>
+                <w:sz w:val="28"/>
+                <w:szCs w:val="28"/>
+              </w:rPr>
+            </w:pPr>
+            <w:r>
+              <w:rPr>
+                <w:rFonts w:ascii="Arial" w:hAnsi="Arial" w:cs="Arial"/>
+                <w:sz w:val="28"/>
+                <w:szCs w:val="28"/>
+              </w:rPr>
+              <w:t>${cp} ${city}</w:t>
             </w:r>
           </w:p>
           <w:p>
@@ -1443,25 +1199,7 @@
                 <w:sz w:val="28"/>
                 <w:szCs w:val="28"/>
               </w:rPr>
-              <w:t>${</w:t>
-            </w:r>
-            <w:proofErr w:type="spellStart"/>
-            <w:r>
-              <w:rPr>
-                <w:rFonts w:ascii="Arial" w:hAnsi="Arial" w:cs="Arial"/>
-                <w:sz w:val="28"/>
-                <w:szCs w:val="28"/>
-              </w:rPr>
-              <w:t>loyer_hc</w:t>
-            </w:r>
-            <w:proofErr w:type="spellEnd"/>
-            <w:r>
-              <w:rPr>
-                <w:rFonts w:ascii="Arial" w:hAnsi="Arial" w:cs="Arial"/>
-                <w:sz w:val="28"/>
-                <w:szCs w:val="28"/>
-              </w:rPr>
-              <w:t xml:space="preserve">} </w:t>
+              <w:t xml:space="preserve">${loyer_hc} </w:t>
             </w:r>
             <w:r>
               <w:rPr>
@@ -2548,7 +2286,7 @@
     </inkml:brush>
   </inkml:definitions>
   <inkml:trace contextRef="#ctx0" brushRef="#br0">2379 464 8820,'18'-11'759,"-7"5"-326,0 0-1,0-1 1,-1-1-1,0 0 1,9-9 0,-16 14-418,-1 1 1,1-2 0,-1 1-1,0 0 1,0 0 0,0-1 0,-1 1-1,1-1 1,-1 1 0,0-1-1,0 0 1,0 0 0,0 1 0,-1-1-1,1 0 1,-1 0 0,0 0 0,0 0-1,-1 1 1,1-1 0,-2-6-1,1 5-13,-1 1-1,1-1 0,-1 1 0,0-1 1,0 1-1,0 0 0,-1 0 0,0 0 0,1 0 1,-1 0-1,-1 1 0,1-1 0,-5-3 1,2 2 2,0 1 0,-1 0 0,1 0 0,-1 0 0,0 1 0,-1 0 0,-10-3 0,-3 2 2,0 0 0,-1 1 0,1 1 0,-43 1 0,8 6 20,-1 1 0,2 3-1,-1 2 1,-80 29-1,-206 101 101,144-37-59,163-82-64,1 0 0,1 2 1,-42 41-1,68-58-10,0 0 0,0 1 0,1 0 0,0 0 0,1 0 0,-1 1 1,2 0-1,-8 17 0,11-22 0,-1 0 0,2 0 1,-1 0-1,0 1 1,1-1-1,0 0 0,0 0 1,0 0-1,0 0 0,1 1 1,-1-1-1,1 0 0,0 0 1,1 0-1,-1 0 1,1 0-1,-1-1 0,1 1 1,0 0-1,1-1 0,-1 1 1,1-1-1,5 6 0,1 0-6,1 0-1,0-1 0,1-1 0,0 1 0,0-2 0,1 1 0,18 6 0,93 27-20,-71-24 35,90 26 27,-34-11 286,183 78 1,-287-107-277,-1 0 1,1 0 0,0 0 0,-1 0-1,1 1 1,-1-1 0,0 1-1,5 5 1,-7-7-23,-1 0 1,1 0-1,0 0 0,-1 1 0,1-1 0,-1 0 1,0 0-1,1 0 0,-1 1 0,0-1 0,0 0 1,0 0-1,0 1 0,0-1 0,0 0 0,0 0 1,0 1-1,0-1 0,-1 0 0,1 0 1,0 1-1,-1-1 0,1 0 0,-1 0 0,0 0 1,1 0-1,-1 0 0,0 0 0,0 0 0,1 0 1,-3 2-1,-5 5 71,0-1 0,-1 0 0,0 0 0,0-1 1,0 0-1,-1 0 0,-16 6 0,1 0 40,-57 28 227,-98 32-1,-94 17-109,100-35-197,31-6-98,-448 129-778,507-157 58,-169 16 0,249-36 734,-1 1-49,-1-1 0,0 0-1,1 0 1,-1 0 0,0 0 0,0-1 0,1 0 0,-1 0-1,1-1 1,-9-2 0,14 4 70,-1-1 0,1 1 0,-1 0 0,1 0 0,-1-1 0,1 1 0,-1-1 0,1 1 0,0 0 0,-1-1 0,1 1-1,-1-1 1,1 1 0,0-1 0,-1 1 0,1-1 0,0 1 0,0-1 0,0 1 0,-1-1 0,1 1 0,0-1 0,0 0 0,0 1 0,0-1 0,0 1 0,0-1 0,0 0 0,0 1 0,0-1 0,0 1 0,0-2-1,12-16-307,3 3 247,-1 1 1,2 0-1,0 1 0,0 1 0,2 1 0,26-14 0,-21 12 58,331-166 369,16 27 250,-242 100-411,1037-394 1460,482-68-1100,-1565 493-648,767-189-4148,-657 163 395,-22 3-2383</inkml:trace>
-  <inkml:trace contextRef="#ctx0" brushRef="#br0" timeOffset="1046.61">1719 866 2321,'-32'63'6414,"70"-101"-4968,15-24-1409,-3-2 0,68-113 1,-103 150-94,23-46-88,-34 64 154,0 0 0,-1-1 0,0 1 1,0-1-1,1-18 0,-3 28-2,-1-1-1,0 0 1,0 1 0,0-1-1,0 1 1,0-1 0,0 0-1,1 1 1,-1-1-1,-1 0 1,1 1 0,0-1-1,0 0 1,0 1 0,0-1-1,0 1 1,-1-1 0,1 0-1,0 1 1,0-1 0,-1 1-1,1-1 1,0 1 0,-1-1-1,1 1 1,-1-1-1,1 1 1,-1-1 0,1 1-1,-1-1 1,0 1 6,0 0 1,0 1-1,0-1 0,0 0 0,0 0 1,0 1-1,0-1 0,0 1 1,0-1-1,0 1 0,0-1 0,0 1 1,0 0-1,1-1 0,-2 3 1,-29 33 266,-9 33-22,3 1 0,-32 89-1,54-125-204,3-5-24,4-13-18,1 0 0,0 1 1,1-1-1,1 1 0,1 0 0,1 0 1,-2 19-1,5-34-18,-1-1 0,1 1 1,0 0-1,1-1 0,-1 1 1,0 0-1,0 0 1,1-1-1,-1 1 0,1-1 1,0 1-1,-1 0 0,1-1 1,0 1-1,0-1 0,0 1 1,0-1-1,2 3 0,-2-3-8,1-1 1,-1 1-1,0-1 0,0 1 0,1-1 0,-1 1 0,0-1 0,1 0 0,-1 1 1,1-1-1,-1 0 0,0 0 0,1 0 0,-1 0 0,1 0 0,-1 0 1,0-1-1,2 1 0,4-3-60,0 1 0,-1-1 1,0 0-1,1 0 0,-1 0 1,0-1-1,10-9 0,5-6-511,-10 8 627,0 1 0,14-10-1,-22 18-437,-1 1-1,1-1 0,0 0 0,0 1 0,0 0 1,0-1-1,0 1 0,0 0 0,0 1 1,0-1-1,0 1 0,0-1 0,0 1 0,1 0 1,4 0-1,-2 1-3693</inkml:trace>
+  <inkml:trace contextRef="#ctx0" brushRef="#br0" timeOffset="1046.6">1719 866 2321,'-32'63'6414,"70"-101"-4968,15-24-1409,-3-2 0,68-113 1,-103 150-94,23-46-88,-34 64 154,0 0 0,-1-1 0,0 1 1,0-1-1,1-18 0,-3 28-2,-1-1-1,0 0 1,0 1 0,0-1-1,0 1 1,0-1 0,0 0-1,1 1 1,-1-1-1,-1 0 1,1 1 0,0-1-1,0 0 1,0 1 0,0-1-1,0 1 1,-1-1 0,1 0-1,0 1 1,0-1 0,-1 1-1,1-1 1,0 1 0,-1-1-1,1 1 1,-1-1-1,1 1 1,-1-1 0,1 1-1,-1-1 1,0 1 6,0 0 1,0 1-1,0-1 0,0 0 0,0 0 1,0 1-1,0-1 0,0 1 1,0-1-1,0 1 0,0-1 0,0 1 1,0 0-1,1-1 0,-2 3 1,-29 33 266,-9 33-22,3 1 0,-32 89-1,54-125-204,3-5-24,4-13-18,1 0 0,0 1 1,1-1-1,1 1 0,1 0 0,1 0 1,-2 19-1,5-34-18,-1-1 0,1 1 1,0 0-1,1-1 0,-1 1 1,0 0-1,0 0 1,1-1-1,-1 1 0,1-1 1,0 1-1,-1 0 0,1-1 1,0 1-1,0-1 0,0 1 1,0-1-1,2 3 0,-2-3-8,1-1 1,-1 1-1,0-1 0,0 1 0,1-1 0,-1 1 0,0-1 0,1 0 0,-1 1 1,1-1-1,-1 0 0,0 0 0,1 0 0,-1 0 0,1 0 0,-1 0 1,0-1-1,2 1 0,4-3-60,0 1 0,-1-1 1,0 0-1,1 0 0,-1 0 1,0-1-1,10-9 0,5-6-511,-10 8 627,0 1 0,14-10-1,-22 18-437,-1 1-1,1-1 0,0 0 0,0 1 0,0 0 1,0-1-1,0 1 0,0 0 0,0 1 1,0-1-1,0 1 0,0-1 0,0 1 0,1 0 1,4 0-1,-2 1-3693</inkml:trace>
   <inkml:trace contextRef="#ctx0" brushRef="#br0" timeOffset="1600.34">2204 559 8532,'-11'15'1761,"-2"3"-32,-3 2-1553,4 5-192,0 2-64,0-2-81,0 4-31,0-3-80,2-1-176,1 0-528,-1-8-513,2 2-176,0-7-928,0-4-1713</inkml:trace>
   <inkml:trace contextRef="#ctx0" brushRef="#br0" timeOffset="1947.61">2319 400 8180,'7'-13'1600,"-3"3"-95,-3 2-1633,0 4-416</inkml:trace>
   <inkml:trace contextRef="#ctx0" brushRef="#br0" timeOffset="2402.49">2213 744 7780,'0'0'53,"0"0"1,0 0-1,0 0 1,0 0-1,0 1 1,-1-1-1,1 0 1,0 0-1,0 0 1,0 0-1,0 0 1,-1 0-1,1 0 1,0 0-1,0 0 1,0 0 0,0 0-1,-1 0 1,1 0-1,0 0 1,0 0-1,0 0 1,0 0-1,-1-1 1,1 1-1,0 0 1,0 0-1,0 0 1,0 0-1,0 0 1,-1 0-1,1 0 1,0 0-1,0-1 1,0 1 0,0 0-1,0 0 1,0 0-1,0 0 1,0 0-1,0-1 1,-1 1-1,1 0 1,0 0-1,0 0 1,0 0-1,0 0 1,0-1-1,0 1 1,0 0-1,0 0 1,0 0-1,0 0 1,0-1 0,0 1-1,0 0 1,0 0-1,0 0 1,1 0-1,-1-1 1,12-10 443,20-9-1002,-10 7 379,0 0-1,-1-2 1,-1 0 0,0-1 0,-2-1-1,0-1 1,0-1 0,25-36 0,-39 51 582,-2 6-135,-3 15 18,-8 26-168,9-40-143,-5 20-41,2-5 32,-1-1-1,-1 1 1,-8 18-1,12-33-61,0 0 0,-1 0 0,1 0-1,-1 0 1,0 0 0,1 0 0,-1 0 0,-1-1 0,1 1 0,0-1 0,-1 0-1,1 1 1,-1-1 0,1 0 0,-1-1 0,0 1 0,0 0 0,0-1 0,0 0-1,0 1 1,0-1 0,-1 0 0,-3 0 0,5-1-176,0 0 0,0-1 0,0 1 0,0-1 0,0 1 1,0-1-1,0 0 0,0 1 0,1-1 0,-1 0 0,0 0 0,0-1 0,1 1 0,-1 0 0,0 0 0,1-1 0,0 1 1,-1-1-1,1 0 0,0 1 0,0-1 0,-1 0 0,2 0 0,-1 1 0,0-1 0,0 0 0,0 0 0,1 0 0,-1 0 1,1 0-1,0 0 0,-1 0 0,1 0 0,0 0 0,1-3 0,-1-11-2142</inkml:trace>

</xml_diff>

<commit_message>
DESKTOP modification register template twig form_errors
</commit_message>
<xml_diff>
--- a/assets/files/templates/QUITTANCE_TEMPLATE.docx
+++ b/assets/files/templates/QUITTANCE_TEMPLATE.docx
@@ -58,21 +58,44 @@
                 <w:rFonts w:ascii="Arial" w:hAnsi="Arial" w:cs="Arial"/>
                 <w:sz w:val="28"/>
                 <w:szCs w:val="28"/>
-              </w:rPr>
-            </w:pPr>
-            <w:r>
-              <w:rPr>
-                <w:rFonts w:ascii="Arial" w:hAnsi="Arial" w:cs="Arial"/>
-                <w:sz w:val="28"/>
-                <w:szCs w:val="28"/>
-              </w:rPr>
-              <w:t>Monsieur</w:t>
-            </w:r>
-            <w:r>
-              <w:rPr>
-                <w:rFonts w:ascii="Arial" w:hAnsi="Arial" w:cs="Arial"/>
-                <w:sz w:val="28"/>
-                <w:szCs w:val="28"/>
+                <w:lang w:val="en-US"/>
+              </w:rPr>
+            </w:pPr>
+            <w:r>
+              <w:rPr>
+                <w:rFonts w:ascii="Arial" w:hAnsi="Arial" w:cs="Arial"/>
+                <w:sz w:val="28"/>
+                <w:szCs w:val="28"/>
+                <w:lang w:val="en-US"/>
+              </w:rPr>
+              <w:t>${</w:t>
+            </w:r>
+            <w:proofErr w:type="spellStart"/>
+            <w:r>
+              <w:rPr>
+                <w:rFonts w:ascii="Arial" w:hAnsi="Arial" w:cs="Arial"/>
+                <w:sz w:val="28"/>
+                <w:szCs w:val="28"/>
+                <w:lang w:val="en-US"/>
+              </w:rPr>
+              <w:t>p_gender</w:t>
+            </w:r>
+            <w:proofErr w:type="spellEnd"/>
+            <w:r>
+              <w:rPr>
+                <w:rFonts w:ascii="Arial" w:hAnsi="Arial" w:cs="Arial"/>
+                <w:sz w:val="28"/>
+                <w:szCs w:val="28"/>
+                <w:lang w:val="en-US"/>
+              </w:rPr>
+              <w:t>}</w:t>
+            </w:r>
+            <w:r>
+              <w:rPr>
+                <w:rFonts w:ascii="Arial" w:hAnsi="Arial" w:cs="Arial"/>
+                <w:sz w:val="28"/>
+                <w:szCs w:val="28"/>
+                <w:lang w:val="en-US"/>
               </w:rPr>
               <w:t xml:space="preserve"> </w:t>
             </w:r>
@@ -81,8 +104,67 @@
                 <w:rFonts w:ascii="Arial" w:hAnsi="Arial" w:cs="Arial"/>
                 <w:sz w:val="28"/>
                 <w:szCs w:val="28"/>
-              </w:rPr>
-              <w:t>Christian BOUNGOU</w:t>
+                <w:lang w:val="en-US"/>
+              </w:rPr>
+              <w:t>${</w:t>
+            </w:r>
+            <w:proofErr w:type="spellStart"/>
+            <w:r>
+              <w:rPr>
+                <w:rFonts w:ascii="Arial" w:hAnsi="Arial" w:cs="Arial"/>
+                <w:sz w:val="28"/>
+                <w:szCs w:val="28"/>
+                <w:lang w:val="en-US"/>
+              </w:rPr>
+              <w:t>p_</w:t>
+            </w:r>
+            <w:r>
+              <w:rPr>
+                <w:rFonts w:ascii="Arial" w:hAnsi="Arial" w:cs="Arial"/>
+                <w:sz w:val="28"/>
+                <w:szCs w:val="28"/>
+                <w:lang w:val="en-US"/>
+              </w:rPr>
+              <w:t>firstname</w:t>
+            </w:r>
+            <w:proofErr w:type="spellEnd"/>
+            <w:r>
+              <w:rPr>
+                <w:rFonts w:ascii="Arial" w:hAnsi="Arial" w:cs="Arial"/>
+                <w:sz w:val="28"/>
+                <w:szCs w:val="28"/>
+                <w:lang w:val="en-US"/>
+              </w:rPr>
+              <w:t>} ${</w:t>
+            </w:r>
+            <w:proofErr w:type="spellStart"/>
+            <w:r>
+              <w:rPr>
+                <w:rFonts w:ascii="Arial" w:hAnsi="Arial" w:cs="Arial"/>
+                <w:sz w:val="28"/>
+                <w:szCs w:val="28"/>
+                <w:lang w:val="en-US"/>
+              </w:rPr>
+              <w:t>p_</w:t>
+            </w:r>
+            <w:r>
+              <w:rPr>
+                <w:rFonts w:ascii="Arial" w:hAnsi="Arial" w:cs="Arial"/>
+                <w:sz w:val="28"/>
+                <w:szCs w:val="28"/>
+                <w:lang w:val="en-US"/>
+              </w:rPr>
+              <w:t>lastname</w:t>
+            </w:r>
+            <w:proofErr w:type="spellEnd"/>
+            <w:r>
+              <w:rPr>
+                <w:rFonts w:ascii="Arial" w:hAnsi="Arial" w:cs="Arial"/>
+                <w:sz w:val="28"/>
+                <w:szCs w:val="28"/>
+                <w:lang w:val="en-US"/>
+              </w:rPr>
+              <w:t>}</w:t>
             </w:r>
           </w:p>
           <w:p>
@@ -229,7 +311,27 @@
                 <w:szCs w:val="28"/>
                 <w:lang w:val="en-US"/>
               </w:rPr>
-              <w:t>${first_name}</w:t>
+              <w:t>${</w:t>
+            </w:r>
+            <w:proofErr w:type="spellStart"/>
+            <w:r>
+              <w:rPr>
+                <w:rFonts w:ascii="Arial" w:hAnsi="Arial" w:cs="Arial"/>
+                <w:sz w:val="28"/>
+                <w:szCs w:val="28"/>
+                <w:lang w:val="en-US"/>
+              </w:rPr>
+              <w:t>first_name</w:t>
+            </w:r>
+            <w:proofErr w:type="spellEnd"/>
+            <w:r>
+              <w:rPr>
+                <w:rFonts w:ascii="Arial" w:hAnsi="Arial" w:cs="Arial"/>
+                <w:sz w:val="28"/>
+                <w:szCs w:val="28"/>
+                <w:lang w:val="en-US"/>
+              </w:rPr>
+              <w:t>}</w:t>
             </w:r>
             <w:r>
               <w:rPr>
@@ -249,6 +351,7 @@
               </w:rPr>
               <w:t>${</w:t>
             </w:r>
+            <w:proofErr w:type="spellStart"/>
             <w:r>
               <w:rPr>
                 <w:rFonts w:ascii="Arial" w:hAnsi="Arial" w:cs="Arial"/>
@@ -265,7 +368,17 @@
                 <w:szCs w:val="28"/>
                 <w:lang w:val="en-US"/>
               </w:rPr>
-              <w:t>_name}</w:t>
+              <w:t>_name</w:t>
+            </w:r>
+            <w:proofErr w:type="spellEnd"/>
+            <w:r>
+              <w:rPr>
+                <w:rFonts w:ascii="Arial" w:hAnsi="Arial" w:cs="Arial"/>
+                <w:sz w:val="28"/>
+                <w:szCs w:val="28"/>
+                <w:lang w:val="en-US"/>
+              </w:rPr>
+              <w:t>}</w:t>
             </w:r>
           </w:p>
           <w:p>
@@ -301,7 +414,25 @@
                 <w:sz w:val="28"/>
                 <w:szCs w:val="28"/>
               </w:rPr>
-              <w:t>${street}</w:t>
+              <w:t>${</w:t>
+            </w:r>
+            <w:proofErr w:type="spellStart"/>
+            <w:r>
+              <w:rPr>
+                <w:rFonts w:ascii="Arial" w:hAnsi="Arial" w:cs="Arial"/>
+                <w:sz w:val="28"/>
+                <w:szCs w:val="28"/>
+              </w:rPr>
+              <w:t>street</w:t>
+            </w:r>
+            <w:proofErr w:type="spellEnd"/>
+            <w:r>
+              <w:rPr>
+                <w:rFonts w:ascii="Arial" w:hAnsi="Arial" w:cs="Arial"/>
+                <w:sz w:val="28"/>
+                <w:szCs w:val="28"/>
+              </w:rPr>
+              <w:t>}</w:t>
             </w:r>
           </w:p>
           <w:p>
@@ -321,7 +452,25 @@
                 <w:sz w:val="28"/>
                 <w:szCs w:val="28"/>
               </w:rPr>
-              <w:t>${cp} ${city}</w:t>
+              <w:t>${</w:t>
+            </w:r>
+            <w:proofErr w:type="spellStart"/>
+            <w:r>
+              <w:rPr>
+                <w:rFonts w:ascii="Arial" w:hAnsi="Arial" w:cs="Arial"/>
+                <w:sz w:val="28"/>
+                <w:szCs w:val="28"/>
+              </w:rPr>
+              <w:t>cp</w:t>
+            </w:r>
+            <w:proofErr w:type="spellEnd"/>
+            <w:r>
+              <w:rPr>
+                <w:rFonts w:ascii="Arial" w:hAnsi="Arial" w:cs="Arial"/>
+                <w:sz w:val="28"/>
+                <w:szCs w:val="28"/>
+              </w:rPr>
+              <w:t>} ${city}</w:t>
             </w:r>
           </w:p>
         </w:tc>
@@ -698,7 +847,25 @@
           <w:sz w:val="36"/>
           <w:szCs w:val="36"/>
         </w:rPr>
-        <w:t>${quittance_id}</w:t>
+        <w:t>${</w:t>
+      </w:r>
+      <w:proofErr w:type="spellStart"/>
+      <w:r>
+        <w:rPr>
+          <w:rFonts w:ascii="Arial" w:hAnsi="Arial" w:cs="Arial"/>
+          <w:sz w:val="36"/>
+          <w:szCs w:val="36"/>
+        </w:rPr>
+        <w:t>quittance_id</w:t>
+      </w:r>
+      <w:proofErr w:type="spellEnd"/>
+      <w:r>
+        <w:rPr>
+          <w:rFonts w:ascii="Arial" w:hAnsi="Arial" w:cs="Arial"/>
+          <w:sz w:val="36"/>
+          <w:szCs w:val="36"/>
+        </w:rPr>
+        <w:t>}</w:t>
       </w:r>
     </w:p>
     <w:p>
@@ -736,6 +903,7 @@
                 <w:lang w:val="en-US"/>
               </w:rPr>
             </w:pPr>
+            <w:proofErr w:type="spellStart"/>
             <w:r>
               <w:rPr>
                 <w:rFonts w:ascii="Arial" w:hAnsi="Arial" w:cs="Arial"/>
@@ -744,8 +912,9 @@
                 <w:u w:val="single"/>
                 <w:lang w:val="en-US"/>
               </w:rPr>
-              <w:t xml:space="preserve">Reçu </w:t>
-            </w:r>
+              <w:t>Reçu</w:t>
+            </w:r>
+            <w:proofErr w:type="spellEnd"/>
             <w:r>
               <w:rPr>
                 <w:rFonts w:ascii="Arial" w:hAnsi="Arial" w:cs="Arial"/>
@@ -754,6 +923,16 @@
                 <w:u w:val="single"/>
                 <w:lang w:val="en-US"/>
               </w:rPr>
+              <w:t xml:space="preserve"> </w:t>
+            </w:r>
+            <w:r>
+              <w:rPr>
+                <w:rFonts w:ascii="Arial" w:hAnsi="Arial" w:cs="Arial"/>
+                <w:sz w:val="28"/>
+                <w:szCs w:val="28"/>
+                <w:u w:val="single"/>
+                <w:lang w:val="en-US"/>
+              </w:rPr>
               <w:t>pour</w:t>
             </w:r>
             <w:r>
@@ -782,8 +961,29 @@
                 <w:szCs w:val="28"/>
                 <w:lang w:val="en-US"/>
               </w:rPr>
-              <w:t>${first_name} ${</w:t>
-            </w:r>
+              <w:t>${</w:t>
+            </w:r>
+            <w:proofErr w:type="spellStart"/>
+            <w:r>
+              <w:rPr>
+                <w:rFonts w:ascii="Arial" w:hAnsi="Arial" w:cs="Arial"/>
+                <w:sz w:val="28"/>
+                <w:szCs w:val="28"/>
+                <w:lang w:val="en-US"/>
+              </w:rPr>
+              <w:t>first_name</w:t>
+            </w:r>
+            <w:proofErr w:type="spellEnd"/>
+            <w:r>
+              <w:rPr>
+                <w:rFonts w:ascii="Arial" w:hAnsi="Arial" w:cs="Arial"/>
+                <w:sz w:val="28"/>
+                <w:szCs w:val="28"/>
+                <w:lang w:val="en-US"/>
+              </w:rPr>
+              <w:t>} ${</w:t>
+            </w:r>
+            <w:proofErr w:type="spellStart"/>
             <w:r>
               <w:rPr>
                 <w:rFonts w:ascii="Arial" w:hAnsi="Arial" w:cs="Arial"/>
@@ -800,7 +1000,17 @@
                 <w:szCs w:val="28"/>
                 <w:lang w:val="en-US"/>
               </w:rPr>
-              <w:t>_name}</w:t>
+              <w:t>_name</w:t>
+            </w:r>
+            <w:proofErr w:type="spellEnd"/>
+            <w:r>
+              <w:rPr>
+                <w:rFonts w:ascii="Arial" w:hAnsi="Arial" w:cs="Arial"/>
+                <w:sz w:val="28"/>
+                <w:szCs w:val="28"/>
+                <w:lang w:val="en-US"/>
+              </w:rPr>
+              <w:t>}</w:t>
             </w:r>
           </w:p>
           <w:p>
@@ -854,7 +1064,25 @@
                 <w:sz w:val="28"/>
                 <w:szCs w:val="28"/>
               </w:rPr>
-              <w:t>${loyer_ttc}</w:t>
+              <w:t>${</w:t>
+            </w:r>
+            <w:proofErr w:type="spellStart"/>
+            <w:r>
+              <w:rPr>
+                <w:rFonts w:ascii="Arial" w:hAnsi="Arial" w:cs="Arial"/>
+                <w:sz w:val="28"/>
+                <w:szCs w:val="28"/>
+              </w:rPr>
+              <w:t>loyer_ttc</w:t>
+            </w:r>
+            <w:proofErr w:type="spellEnd"/>
+            <w:r>
+              <w:rPr>
+                <w:rFonts w:ascii="Arial" w:hAnsi="Arial" w:cs="Arial"/>
+                <w:sz w:val="28"/>
+                <w:szCs w:val="28"/>
+              </w:rPr>
+              <w:t>}</w:t>
             </w:r>
             <w:r>
               <w:rPr>
@@ -896,7 +1124,25 @@
                 <w:sz w:val="28"/>
                 <w:szCs w:val="28"/>
               </w:rPr>
-              <w:t>${payment_date}</w:t>
+              <w:t>${</w:t>
+            </w:r>
+            <w:proofErr w:type="spellStart"/>
+            <w:r>
+              <w:rPr>
+                <w:rFonts w:ascii="Arial" w:hAnsi="Arial" w:cs="Arial"/>
+                <w:sz w:val="28"/>
+                <w:szCs w:val="28"/>
+              </w:rPr>
+              <w:t>payment_date</w:t>
+            </w:r>
+            <w:proofErr w:type="spellEnd"/>
+            <w:r>
+              <w:rPr>
+                <w:rFonts w:ascii="Arial" w:hAnsi="Arial" w:cs="Arial"/>
+                <w:sz w:val="28"/>
+                <w:szCs w:val="28"/>
+              </w:rPr>
+              <w:t>}</w:t>
             </w:r>
           </w:p>
           <w:p>
@@ -941,7 +1187,27 @@
                 <w:szCs w:val="28"/>
                 <w:lang w:val="en-US"/>
               </w:rPr>
-              <w:t>${first_day}</w:t>
+              <w:t>${</w:t>
+            </w:r>
+            <w:proofErr w:type="spellStart"/>
+            <w:r>
+              <w:rPr>
+                <w:rFonts w:ascii="Arial" w:hAnsi="Arial" w:cs="Arial"/>
+                <w:sz w:val="28"/>
+                <w:szCs w:val="28"/>
+                <w:lang w:val="en-US"/>
+              </w:rPr>
+              <w:t>first_day</w:t>
+            </w:r>
+            <w:proofErr w:type="spellEnd"/>
+            <w:r>
+              <w:rPr>
+                <w:rFonts w:ascii="Arial" w:hAnsi="Arial" w:cs="Arial"/>
+                <w:sz w:val="28"/>
+                <w:szCs w:val="28"/>
+                <w:lang w:val="en-US"/>
+              </w:rPr>
+              <w:t>}</w:t>
             </w:r>
             <w:r>
               <w:rPr>
@@ -959,7 +1225,27 @@
                 <w:szCs w:val="28"/>
                 <w:lang w:val="en-US"/>
               </w:rPr>
-              <w:t>${last_day}</w:t>
+              <w:t>${</w:t>
+            </w:r>
+            <w:proofErr w:type="spellStart"/>
+            <w:r>
+              <w:rPr>
+                <w:rFonts w:ascii="Arial" w:hAnsi="Arial" w:cs="Arial"/>
+                <w:sz w:val="28"/>
+                <w:szCs w:val="28"/>
+                <w:lang w:val="en-US"/>
+              </w:rPr>
+              <w:t>last_day</w:t>
+            </w:r>
+            <w:proofErr w:type="spellEnd"/>
+            <w:r>
+              <w:rPr>
+                <w:rFonts w:ascii="Arial" w:hAnsi="Arial" w:cs="Arial"/>
+                <w:sz w:val="28"/>
+                <w:szCs w:val="28"/>
+                <w:lang w:val="en-US"/>
+              </w:rPr>
+              <w:t>}</w:t>
             </w:r>
             <w:r>
               <w:rPr>
@@ -1108,24 +1394,60 @@
                 <w:sz w:val="28"/>
                 <w:szCs w:val="28"/>
               </w:rPr>
-              <w:t>${street}</w:t>
-            </w:r>
-          </w:p>
-          <w:p>
-            <w:pPr>
-              <w:rPr>
-                <w:rFonts w:ascii="Arial" w:hAnsi="Arial" w:cs="Arial"/>
-                <w:sz w:val="28"/>
-                <w:szCs w:val="28"/>
-              </w:rPr>
-            </w:pPr>
-            <w:r>
-              <w:rPr>
-                <w:rFonts w:ascii="Arial" w:hAnsi="Arial" w:cs="Arial"/>
-                <w:sz w:val="28"/>
-                <w:szCs w:val="28"/>
-              </w:rPr>
-              <w:t>${cp} ${city}</w:t>
+              <w:t>${</w:t>
+            </w:r>
+            <w:proofErr w:type="spellStart"/>
+            <w:r>
+              <w:rPr>
+                <w:rFonts w:ascii="Arial" w:hAnsi="Arial" w:cs="Arial"/>
+                <w:sz w:val="28"/>
+                <w:szCs w:val="28"/>
+              </w:rPr>
+              <w:t>street</w:t>
+            </w:r>
+            <w:proofErr w:type="spellEnd"/>
+            <w:r>
+              <w:rPr>
+                <w:rFonts w:ascii="Arial" w:hAnsi="Arial" w:cs="Arial"/>
+                <w:sz w:val="28"/>
+                <w:szCs w:val="28"/>
+              </w:rPr>
+              <w:t>}</w:t>
+            </w:r>
+          </w:p>
+          <w:p>
+            <w:pPr>
+              <w:rPr>
+                <w:rFonts w:ascii="Arial" w:hAnsi="Arial" w:cs="Arial"/>
+                <w:sz w:val="28"/>
+                <w:szCs w:val="28"/>
+              </w:rPr>
+            </w:pPr>
+            <w:r>
+              <w:rPr>
+                <w:rFonts w:ascii="Arial" w:hAnsi="Arial" w:cs="Arial"/>
+                <w:sz w:val="28"/>
+                <w:szCs w:val="28"/>
+              </w:rPr>
+              <w:t>${</w:t>
+            </w:r>
+            <w:proofErr w:type="spellStart"/>
+            <w:r>
+              <w:rPr>
+                <w:rFonts w:ascii="Arial" w:hAnsi="Arial" w:cs="Arial"/>
+                <w:sz w:val="28"/>
+                <w:szCs w:val="28"/>
+              </w:rPr>
+              <w:t>cp</w:t>
+            </w:r>
+            <w:proofErr w:type="spellEnd"/>
+            <w:r>
+              <w:rPr>
+                <w:rFonts w:ascii="Arial" w:hAnsi="Arial" w:cs="Arial"/>
+                <w:sz w:val="28"/>
+                <w:szCs w:val="28"/>
+              </w:rPr>
+              <w:t>} ${city}</w:t>
             </w:r>
           </w:p>
           <w:p>
@@ -1199,7 +1521,25 @@
                 <w:sz w:val="28"/>
                 <w:szCs w:val="28"/>
               </w:rPr>
-              <w:t xml:space="preserve">${loyer_hc} </w:t>
+              <w:t>${</w:t>
+            </w:r>
+            <w:proofErr w:type="spellStart"/>
+            <w:r>
+              <w:rPr>
+                <w:rFonts w:ascii="Arial" w:hAnsi="Arial" w:cs="Arial"/>
+                <w:sz w:val="28"/>
+                <w:szCs w:val="28"/>
+              </w:rPr>
+              <w:t>loyer_hc</w:t>
+            </w:r>
+            <w:proofErr w:type="spellEnd"/>
+            <w:r>
+              <w:rPr>
+                <w:rFonts w:ascii="Arial" w:hAnsi="Arial" w:cs="Arial"/>
+                <w:sz w:val="28"/>
+                <w:szCs w:val="28"/>
+              </w:rPr>
+              <w:t xml:space="preserve">} </w:t>
             </w:r>
             <w:r>
               <w:rPr>
@@ -1623,6 +1963,7 @@
           <w:sz w:val="24"/>
           <w:szCs w:val="24"/>
         </w:rPr>
+        <w:lastRenderedPageBreak/>
         <w:t>Christian</w:t>
       </w:r>
       <w:r>
@@ -2286,7 +2627,7 @@
     </inkml:brush>
   </inkml:definitions>
   <inkml:trace contextRef="#ctx0" brushRef="#br0">2379 464 8820,'18'-11'759,"-7"5"-326,0 0-1,0-1 1,-1-1-1,0 0 1,9-9 0,-16 14-418,-1 1 1,1-2 0,-1 1-1,0 0 1,0 0 0,0-1 0,-1 1-1,1-1 1,-1 1 0,0-1-1,0 0 1,0 0 0,0 1 0,-1-1-1,1 0 1,-1 0 0,0 0 0,0 0-1,-1 1 1,1-1 0,-2-6-1,1 5-13,-1 1-1,1-1 0,-1 1 0,0-1 1,0 1-1,0 0 0,-1 0 0,0 0 0,1 0 1,-1 0-1,-1 1 0,1-1 0,-5-3 1,2 2 2,0 1 0,-1 0 0,1 0 0,-1 0 0,0 1 0,-1 0 0,-10-3 0,-3 2 2,0 0 0,-1 1 0,1 1 0,-43 1 0,8 6 20,-1 1 0,2 3-1,-1 2 1,-80 29-1,-206 101 101,144-37-59,163-82-64,1 0 0,1 2 1,-42 41-1,68-58-10,0 0 0,0 1 0,1 0 0,0 0 0,1 0 0,-1 1 1,2 0-1,-8 17 0,11-22 0,-1 0 0,2 0 1,-1 0-1,0 1 1,1-1-1,0 0 0,0 0 1,0 0-1,0 0 0,1 1 1,-1-1-1,1 0 0,0 0 1,1 0-1,-1 0 1,1 0-1,-1-1 0,1 1 1,0 0-1,1-1 0,-1 1 1,1-1-1,5 6 0,1 0-6,1 0-1,0-1 0,1-1 0,0 1 0,0-2 0,1 1 0,18 6 0,93 27-20,-71-24 35,90 26 27,-34-11 286,183 78 1,-287-107-277,-1 0 1,1 0 0,0 0 0,-1 0-1,1 1 1,-1-1 0,0 1-1,5 5 1,-7-7-23,-1 0 1,1 0-1,0 0 0,-1 1 0,1-1 0,-1 0 1,0 0-1,1 0 0,-1 1 0,0-1 0,0 0 1,0 0-1,0 1 0,0-1 0,0 0 0,0 0 1,0 1-1,0-1 0,-1 0 0,1 0 1,0 1-1,-1-1 0,1 0 0,-1 0 0,0 0 1,1 0-1,-1 0 0,0 0 0,0 0 0,1 0 1,-3 2-1,-5 5 71,0-1 0,-1 0 0,0 0 0,0-1 1,0 0-1,-1 0 0,-16 6 0,1 0 40,-57 28 227,-98 32-1,-94 17-109,100-35-197,31-6-98,-448 129-778,507-157 58,-169 16 0,249-36 734,-1 1-49,-1-1 0,0 0-1,1 0 1,-1 0 0,0 0 0,0-1 0,1 0 0,-1 0-1,1-1 1,-9-2 0,14 4 70,-1-1 0,1 1 0,-1 0 0,1 0 0,-1-1 0,1 1 0,-1-1 0,1 1 0,0 0 0,-1-1 0,1 1-1,-1-1 1,1 1 0,0-1 0,-1 1 0,1-1 0,0 1 0,0-1 0,0 1 0,-1-1 0,1 1 0,0-1 0,0 0 0,0 1 0,0-1 0,0 1 0,0-1 0,0 0 0,0 1 0,0-1 0,0 1 0,0-2-1,12-16-307,3 3 247,-1 1 1,2 0-1,0 1 0,0 1 0,2 1 0,26-14 0,-21 12 58,331-166 369,16 27 250,-242 100-411,1037-394 1460,482-68-1100,-1565 493-648,767-189-4148,-657 163 395,-22 3-2383</inkml:trace>
-  <inkml:trace contextRef="#ctx0" brushRef="#br0" timeOffset="1046.6">1719 866 2321,'-32'63'6414,"70"-101"-4968,15-24-1409,-3-2 0,68-113 1,-103 150-94,23-46-88,-34 64 154,0 0 0,-1-1 0,0 1 1,0-1-1,1-18 0,-3 28-2,-1-1-1,0 0 1,0 1 0,0-1-1,0 1 1,0-1 0,0 0-1,1 1 1,-1-1-1,-1 0 1,1 1 0,0-1-1,0 0 1,0 1 0,0-1-1,0 1 1,-1-1 0,1 0-1,0 1 1,0-1 0,-1 1-1,1-1 1,0 1 0,-1-1-1,1 1 1,-1-1-1,1 1 1,-1-1 0,1 1-1,-1-1 1,0 1 6,0 0 1,0 1-1,0-1 0,0 0 0,0 0 1,0 1-1,0-1 0,0 1 1,0-1-1,0 1 0,0-1 0,0 1 1,0 0-1,1-1 0,-2 3 1,-29 33 266,-9 33-22,3 1 0,-32 89-1,54-125-204,3-5-24,4-13-18,1 0 0,0 1 1,1-1-1,1 1 0,1 0 0,1 0 1,-2 19-1,5-34-18,-1-1 0,1 1 1,0 0-1,1-1 0,-1 1 1,0 0-1,0 0 1,1-1-1,-1 1 0,1-1 1,0 1-1,-1 0 0,1-1 1,0 1-1,0-1 0,0 1 1,0-1-1,2 3 0,-2-3-8,1-1 1,-1 1-1,0-1 0,0 1 0,1-1 0,-1 1 0,0-1 0,1 0 0,-1 1 1,1-1-1,-1 0 0,0 0 0,1 0 0,-1 0 0,1 0 0,-1 0 1,0-1-1,2 1 0,4-3-60,0 1 0,-1-1 1,0 0-1,1 0 0,-1 0 1,0-1-1,10-9 0,5-6-511,-10 8 627,0 1 0,14-10-1,-22 18-437,-1 1-1,1-1 0,0 0 0,0 1 0,0 0 1,0-1-1,0 1 0,0 0 0,0 1 1,0-1-1,0 1 0,0-1 0,0 1 0,1 0 1,4 0-1,-2 1-3693</inkml:trace>
+  <inkml:trace contextRef="#ctx0" brushRef="#br0" timeOffset="1046.59">1719 866 2321,'-32'63'6414,"70"-101"-4968,15-24-1409,-3-2 0,68-113 1,-103 150-94,23-46-88,-34 64 154,0 0 0,-1-1 0,0 1 1,0-1-1,1-18 0,-3 28-2,-1-1-1,0 0 1,0 1 0,0-1-1,0 1 1,0-1 0,0 0-1,1 1 1,-1-1-1,-1 0 1,1 1 0,0-1-1,0 0 1,0 1 0,0-1-1,0 1 1,-1-1 0,1 0-1,0 1 1,0-1 0,-1 1-1,1-1 1,0 1 0,-1-1-1,1 1 1,-1-1-1,1 1 1,-1-1 0,1 1-1,-1-1 1,0 1 6,0 0 1,0 1-1,0-1 0,0 0 0,0 0 1,0 1-1,0-1 0,0 1 1,0-1-1,0 1 0,0-1 0,0 1 1,0 0-1,1-1 0,-2 3 1,-29 33 266,-9 33-22,3 1 0,-32 89-1,54-125-204,3-5-24,4-13-18,1 0 0,0 1 1,1-1-1,1 1 0,1 0 0,1 0 1,-2 19-1,5-34-18,-1-1 0,1 1 1,0 0-1,1-1 0,-1 1 1,0 0-1,0 0 1,1-1-1,-1 1 0,1-1 1,0 1-1,-1 0 0,1-1 1,0 1-1,0-1 0,0 1 1,0-1-1,2 3 0,-2-3-8,1-1 1,-1 1-1,0-1 0,0 1 0,1-1 0,-1 1 0,0-1 0,1 0 0,-1 1 1,1-1-1,-1 0 0,0 0 0,1 0 0,-1 0 0,1 0 0,-1 0 1,0-1-1,2 1 0,4-3-60,0 1 0,-1-1 1,0 0-1,1 0 0,-1 0 1,0-1-1,10-9 0,5-6-511,-10 8 627,0 1 0,14-10-1,-22 18-437,-1 1-1,1-1 0,0 0 0,0 1 0,0 0 1,0-1-1,0 1 0,0 0 0,0 1 1,0-1-1,0 1 0,0-1 0,0 1 0,1 0 1,4 0-1,-2 1-3693</inkml:trace>
   <inkml:trace contextRef="#ctx0" brushRef="#br0" timeOffset="1600.34">2204 559 8532,'-11'15'1761,"-2"3"-32,-3 2-1553,4 5-192,0 2-64,0-2-81,0 4-31,0-3-80,2-1-176,1 0-528,-1-8-513,2 2-176,0-7-928,0-4-1713</inkml:trace>
   <inkml:trace contextRef="#ctx0" brushRef="#br0" timeOffset="1947.61">2319 400 8180,'7'-13'1600,"-3"3"-95,-3 2-1633,0 4-416</inkml:trace>
   <inkml:trace contextRef="#ctx0" brushRef="#br0" timeOffset="2402.49">2213 744 7780,'0'0'53,"0"0"1,0 0-1,0 0 1,0 0-1,0 1 1,-1-1-1,1 0 1,0 0-1,0 0 1,0 0-1,0 0 1,-1 0-1,1 0 1,0 0-1,0 0 1,0 0 0,0 0-1,-1 0 1,1 0-1,0 0 1,0 0-1,0 0 1,0 0-1,-1-1 1,1 1-1,0 0 1,0 0-1,0 0 1,0 0-1,0 0 1,-1 0-1,1 0 1,0 0-1,0-1 1,0 1 0,0 0-1,0 0 1,0 0-1,0 0 1,0 0-1,0-1 1,-1 1-1,1 0 1,0 0-1,0 0 1,0 0-1,0 0 1,0-1-1,0 1 1,0 0-1,0 0 1,0 0-1,0 0 1,0-1 0,0 1-1,0 0 1,0 0-1,0 0 1,1 0-1,-1-1 1,12-10 443,20-9-1002,-10 7 379,0 0-1,-1-2 1,-1 0 0,0-1 0,-2-1-1,0-1 1,0-1 0,25-36 0,-39 51 582,-2 6-135,-3 15 18,-8 26-168,9-40-143,-5 20-41,2-5 32,-1-1-1,-1 1 1,-8 18-1,12-33-61,0 0 0,-1 0 0,1 0-1,-1 0 1,0 0 0,1 0 0,-1 0 0,-1-1 0,1 1 0,0-1 0,-1 0-1,1 1 1,-1-1 0,1 0 0,-1-1 0,0 1 0,0 0 0,0-1 0,0 0-1,0 1 1,0-1 0,-1 0 0,-3 0 0,5-1-176,0 0 0,0-1 0,0 1 0,0-1 0,0 1 1,0-1-1,0 0 0,0 1 0,1-1 0,-1 0 0,0 0 0,0-1 0,1 1 0,-1 0 0,0 0 0,1-1 0,0 1 1,-1-1-1,1 0 0,0 1 0,0-1 0,-1 0 0,2 0 0,-1 1 0,0-1 0,0 0 0,0 0 0,1 0 0,-1 0 1,1 0-1,0 0 0,-1 0 0,1 0 0,0 0 0,1-3 0,-1-11-2142</inkml:trace>

</xml_diff>

<commit_message>
LAPTOP modification front formulaires entreprise
</commit_message>
<xml_diff>
--- a/assets/files/templates/QUITTANCE_TEMPLATE.docx
+++ b/assets/files/templates/QUITTANCE_TEMPLATE.docx
@@ -1878,18 +1878,18 @@
         <mc:AlternateContent>
           <mc:Choice Requires="wpi">
             <w:drawing>
-              <wp:anchor distT="0" distB="0" distL="114300" distR="114300" simplePos="0" relativeHeight="251669504" behindDoc="0" locked="0" layoutInCell="1" allowOverlap="1" wp14:anchorId="7031F341" wp14:editId="0C218186">
+              <wp:anchor distT="0" distB="0" distL="114300" distR="114300" simplePos="0" relativeHeight="251667456" behindDoc="0" locked="0" layoutInCell="1" allowOverlap="1" wp14:anchorId="3E209159" wp14:editId="502874D4">
                 <wp:simplePos x="0" y="0"/>
-                <wp:positionH relativeFrom="margin">
-                  <wp:align>right</wp:align>
+                <wp:positionH relativeFrom="column">
+                  <wp:posOffset>9592945</wp:posOffset>
                 </wp:positionH>
                 <wp:positionV relativeFrom="paragraph">
-                  <wp:posOffset>-320040</wp:posOffset>
+                  <wp:posOffset>-288290</wp:posOffset>
                 </wp:positionV>
                 <wp:extent cx="1847215" cy="657225"/>
                 <wp:effectExtent l="38100" t="38100" r="57785" b="47625"/>
                 <wp:wrapNone/>
-                <wp:docPr id="2" name="Encre 2"/>
+                <wp:docPr id="9" name="Encre 9"/>
                 <wp:cNvGraphicFramePr/>
                 <a:graphic xmlns:a="http://schemas.openxmlformats.org/drawingml/2006/main">
                   <a:graphicData uri="http://schemas.microsoft.com/office/word/2010/wordprocessingInk">
@@ -1909,7 +1909,7 @@
           </mc:Choice>
           <mc:Fallback>
             <w:pict>
-              <v:shapetype w14:anchorId="372C6988" id="_x0000_t75" coordsize="21600,21600" o:spt="75" o:preferrelative="t" path="m@4@5l@4@11@9@11@9@5xe" filled="f" stroked="f">
+              <v:shapetype w14:anchorId="6461CB4A" id="_x0000_t75" coordsize="21600,21600" o:spt="75" o:preferrelative="t" path="m@4@5l@4@11@9@11@9@5xe" filled="f" stroked="f">
                 <v:stroke joinstyle="miter"/>
                 <v:formulas>
                   <v:f eqn="if lineDrawn pixelLineWidth 0"/>
@@ -1928,56 +1928,7 @@
                 <v:path o:extrusionok="f" gradientshapeok="t" o:connecttype="rect"/>
                 <o:lock v:ext="edit" aspectratio="t"/>
               </v:shapetype>
-              <v:shape id="Encre 2" o:spid="_x0000_s1026" type="#_x0000_t75" style="position:absolute;margin-left:94.95pt;margin-top:-25.9pt;width:146.85pt;height:53.15pt;z-index:251669504;visibility:visible;mso-wrap-style:square;mso-wrap-distance-left:9pt;mso-wrap-distance-top:0;mso-wrap-distance-right:9pt;mso-wrap-distance-bottom:0;mso-position-horizontal:right;mso-position-horizontal-relative:margin;mso-position-vertical:absolute;mso-position-vertical-relative:text" o:gfxdata="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">
-                <v:imagedata r:id="rId6" o:title=""/>
-                <w10:wrap anchorx="margin"/>
-              </v:shape>
-            </w:pict>
-          </mc:Fallback>
-        </mc:AlternateContent>
-      </w:r>
-      <w:r>
-        <w:rPr>
-          <w:rFonts w:ascii="Arial" w:hAnsi="Arial" w:cs="Arial"/>
-          <w:noProof/>
-          <w:sz w:val="24"/>
-          <w:szCs w:val="24"/>
-        </w:rPr>
-        <mc:AlternateContent>
-          <mc:Choice Requires="wpi">
-            <w:drawing>
-              <wp:anchor distT="0" distB="0" distL="114300" distR="114300" simplePos="0" relativeHeight="251667456" behindDoc="0" locked="0" layoutInCell="1" allowOverlap="1" wp14:anchorId="3E209159" wp14:editId="458A326B">
-                <wp:simplePos x="0" y="0"/>
-                <wp:positionH relativeFrom="column">
-                  <wp:posOffset>9491345</wp:posOffset>
-                </wp:positionH>
-                <wp:positionV relativeFrom="paragraph">
-                  <wp:posOffset>-288290</wp:posOffset>
-                </wp:positionV>
-                <wp:extent cx="1847215" cy="657225"/>
-                <wp:effectExtent l="38100" t="38100" r="57785" b="47625"/>
-                <wp:wrapNone/>
-                <wp:docPr id="9" name="Encre 9"/>
-                <wp:cNvGraphicFramePr/>
-                <a:graphic xmlns:a="http://schemas.openxmlformats.org/drawingml/2006/main">
-                  <a:graphicData uri="http://schemas.microsoft.com/office/word/2010/wordprocessingInk">
-                    <w14:contentPart bwMode="auto" r:id="rId7">
-                      <w14:nvContentPartPr>
-                        <w14:cNvContentPartPr/>
-                      </w14:nvContentPartPr>
-                      <w14:xfrm>
-                        <a:off x="0" y="0"/>
-                        <a:ext cx="1847215" cy="657225"/>
-                      </w14:xfrm>
-                    </w14:contentPart>
-                  </a:graphicData>
-                </a:graphic>
-              </wp:anchor>
-            </w:drawing>
-          </mc:Choice>
-          <mc:Fallback>
-            <w:pict>
-              <v:shape w14:anchorId="19BBEB56" id="Encre 9" o:spid="_x0000_s1026" type="#_x0000_t75" style="position:absolute;margin-left:746.65pt;margin-top:-23.4pt;width:146.85pt;height:53.15pt;z-index:251667456;visibility:visible;mso-wrap-style:square;mso-wrap-distance-left:9pt;mso-wrap-distance-top:0;mso-wrap-distance-right:9pt;mso-wrap-distance-bottom:0;mso-position-horizontal:absolute;mso-position-horizontal-relative:text;mso-position-vertical:absolute;mso-position-vertical-relative:text" o:gfxdata="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">
+              <v:shape id="Encre 9" o:spid="_x0000_s1026" type="#_x0000_t75" style="position:absolute;margin-left:754.65pt;margin-top:-23.4pt;width:146.85pt;height:53.15pt;z-index:251667456;visibility:visible;mso-wrap-style:square;mso-wrap-distance-left:9pt;mso-wrap-distance-top:0;mso-wrap-distance-right:9pt;mso-wrap-distance-bottom:0;mso-position-horizontal:absolute;mso-position-horizontal-relative:text;mso-position-vertical:absolute;mso-position-vertical-relative:text" o:gfxdata="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">
                 <v:imagedata r:id="rId6" o:title=""/>
               </v:shape>
             </w:pict>
@@ -2678,42 +2629,6 @@
           <inkml:channelProperty channel="F" name="resolution" value="0" units="1/dev"/>
         </inkml:channelProperties>
       </inkml:inkSource>
-      <inkml:timestamp xml:id="ts0" timeString="2021-09-25T17:51:20.652"/>
-    </inkml:context>
-    <inkml:brush xml:id="br0">
-      <inkml:brushProperty name="width" value="0.05" units="cm"/>
-      <inkml:brushProperty name="height" value="0.05" units="cm"/>
-    </inkml:brush>
-  </inkml:definitions>
-  <inkml:trace contextRef="#ctx0" brushRef="#br0">2379 464 8820,'18'-11'759,"-7"5"-326,0 0-1,0-1 1,-1-1-1,0 0 1,9-9 0,-16 14-418,-1 1 1,1-2 0,-1 1-1,0 0 1,0 0 0,0-1 0,-1 1-1,1-1 1,-1 1 0,0-1-1,0 0 1,0 0 0,0 1 0,-1-1-1,1 0 1,-1 0 0,0 0 0,0 0-1,-1 1 1,1-1 0,-2-6-1,1 5-13,-1 1-1,1-1 0,-1 1 0,0-1 1,0 1-1,0 0 0,-1 0 0,0 0 0,1 0 1,-1 0-1,-1 1 0,1-1 0,-5-3 1,2 2 2,0 1 0,-1 0 0,1 0 0,-1 0 0,0 1 0,-1 0 0,-10-3 0,-3 2 2,0 0 0,-1 1 0,1 1 0,-43 1 0,8 6 20,-1 1 0,2 3-1,-1 2 1,-80 29-1,-206 101 101,144-37-59,163-82-64,1 0 0,1 2 1,-42 41-1,68-58-10,0 0 0,0 1 0,1 0 0,0 0 0,1 0 0,-1 1 1,2 0-1,-8 17 0,11-22 0,-1 0 0,2 0 1,-1 0-1,0 1 1,1-1-1,0 0 0,0 0 1,0 0-1,0 0 0,1 1 1,-1-1-1,1 0 0,0 0 1,1 0-1,-1 0 1,1 0-1,-1-1 0,1 1 1,0 0-1,1-1 0,-1 1 1,1-1-1,5 6 0,1 0-6,1 0-1,0-1 0,1-1 0,0 1 0,0-2 0,1 1 0,18 6 0,93 27-20,-71-24 35,90 26 27,-34-11 286,183 78 1,-287-107-277,-1 0 1,1 0 0,0 0 0,-1 0-1,1 1 1,-1-1 0,0 1-1,5 5 1,-7-7-23,-1 0 1,1 0-1,0 0 0,-1 1 0,1-1 0,-1 0 1,0 0-1,1 0 0,-1 1 0,0-1 0,0 0 1,0 0-1,0 1 0,0-1 0,0 0 0,0 0 1,0 1-1,0-1 0,-1 0 0,1 0 1,0 1-1,-1-1 0,1 0 0,-1 0 0,0 0 1,1 0-1,-1 0 0,0 0 0,0 0 0,1 0 1,-3 2-1,-5 5 71,0-1 0,-1 0 0,0 0 0,0-1 1,0 0-1,-1 0 0,-16 6 0,1 0 40,-57 28 227,-98 32-1,-94 17-109,100-35-197,31-6-98,-448 129-778,507-157 58,-169 16 0,249-36 734,-1 1-49,-1-1 0,0 0-1,1 0 1,-1 0 0,0 0 0,0-1 0,1 0 0,-1 0-1,1-1 1,-9-2 0,14 4 70,-1-1 0,1 1 0,-1 0 0,1 0 0,-1-1 0,1 1 0,-1-1 0,1 1 0,0 0 0,-1-1 0,1 1-1,-1-1 1,1 1 0,0-1 0,-1 1 0,1-1 0,0 1 0,0-1 0,0 1 0,-1-1 0,1 1 0,0-1 0,0 0 0,0 1 0,0-1 0,0 1 0,0-1 0,0 0 0,0 1 0,0-1 0,0 1 0,0-2-1,12-16-307,3 3 247,-1 1 1,2 0-1,0 1 0,0 1 0,2 1 0,26-14 0,-21 12 58,331-166 369,16 27 250,-242 100-411,1037-394 1460,482-68-1100,-1565 493-648,767-189-4148,-657 163 395,-22 3-2383</inkml:trace>
-  <inkml:trace contextRef="#ctx0" brushRef="#br0" timeOffset="1">1719 866 2321,'-32'63'6414,"70"-101"-4968,15-24-1409,-3-2 0,68-113 1,-103 150-94,23-46-88,-34 64 154,0 0 0,-1-1 0,0 1 1,0-1-1,1-18 0,-3 28-2,-1-1-1,0 0 1,0 1 0,0-1-1,0 1 1,0-1 0,0 0-1,1 1 1,-1-1-1,-1 0 1,1 1 0,0-1-1,0 0 1,0 1 0,0-1-1,0 1 1,-1-1 0,1 0-1,0 1 1,0-1 0,-1 1-1,1-1 1,0 1 0,-1-1-1,1 1 1,-1-1-1,1 1 1,-1-1 0,1 1-1,-1-1 1,0 1 6,0 0 1,0 1-1,0-1 0,0 0 0,0 0 1,0 1-1,0-1 0,0 1 1,0-1-1,0 1 0,0-1 0,0 1 1,0 0-1,1-1 0,-2 3 1,-29 33 266,-9 33-22,3 1 0,-32 89-1,54-125-204,3-5-24,4-13-18,1 0 0,0 1 1,1-1-1,1 1 0,1 0 0,1 0 1,-2 19-1,5-34-18,-1-1 0,1 1 1,0 0-1,1-1 0,-1 1 1,0 0-1,0 0 1,1-1-1,-1 1 0,1-1 1,0 1-1,-1 0 0,1-1 1,0 1-1,0-1 0,0 1 1,0-1-1,2 3 0,-2-3-8,1-1 1,-1 1-1,0-1 0,0 1 0,1-1 0,-1 1 0,0-1 0,1 0 0,-1 1 1,1-1-1,-1 0 0,0 0 0,1 0 0,-1 0 0,1 0 0,-1 0 1,0-1-1,2 1 0,4-3-60,0 1 0,-1-1 1,0 0-1,1 0 0,-1 0 1,0-1-1,10-9 0,5-6-511,-10 8 627,0 1 0,14-10-1,-22 18-437,-1 1-1,1-1 0,0 0 0,0 1 0,0 0 1,0-1-1,0 1 0,0 0 0,0 1 1,0-1-1,0 1 0,0-1 0,0 1 0,1 0 1,4 0-1,-2 1-3693</inkml:trace>
-  <inkml:trace contextRef="#ctx0" brushRef="#br0" timeOffset="2">2204 559 8532,'-11'15'1761,"-2"3"-32,-3 2-1553,4 5-192,0 2-64,0-2-81,0 4-31,0-3-80,2-1-176,1 0-528,-1-8-513,2 2-176,0-7-928,0-4-1713</inkml:trace>
-  <inkml:trace contextRef="#ctx0" brushRef="#br0" timeOffset="3">2319 400 8180,'7'-13'1600,"-3"3"-95,-3 2-1633,0 4-416</inkml:trace>
-  <inkml:trace contextRef="#ctx0" brushRef="#br0" timeOffset="4">2213 744 7780,'0'0'53,"0"0"1,0 0-1,0 0 1,0 0-1,0 1 1,-1-1-1,1 0 1,0 0-1,0 0 1,0 0-1,0 0 1,-1 0-1,1 0 1,0 0-1,0 0 1,0 0 0,0 0-1,-1 0 1,1 0-1,0 0 1,0 0-1,0 0 1,0 0-1,-1-1 1,1 1-1,0 0 1,0 0-1,0 0 1,0 0-1,0 0 1,-1 0-1,1 0 1,0 0-1,0-1 1,0 1 0,0 0-1,0 0 1,0 0-1,0 0 1,0 0-1,0-1 1,-1 1-1,1 0 1,0 0-1,0 0 1,0 0-1,0 0 1,0-1-1,0 1 1,0 0-1,0 0 1,0 0-1,0 0 1,0-1 0,0 1-1,0 0 1,0 0-1,0 0 1,1 0-1,-1-1 1,12-10 443,20-9-1002,-10 7 379,0 0-1,-1-2 1,-1 0 0,0-1 0,-2-1-1,0-1 1,0-1 0,25-36 0,-39 51 582,-2 6-135,-3 15 18,-8 26-168,9-40-143,-5 20-41,2-5 32,-1-1-1,-1 1 1,-8 18-1,12-33-61,0 0 0,-1 0 0,1 0-1,-1 0 1,0 0 0,1 0 0,-1 0 0,-1-1 0,1 1 0,0-1 0,-1 0-1,1 1 1,-1-1 0,1 0 0,-1-1 0,0 1 0,0 0 0,0-1 0,0 0-1,0 1 1,0-1 0,-1 0 0,-3 0 0,5-1-176,0 0 0,0-1 0,0 1 0,0-1 0,0 1 1,0-1-1,0 0 0,0 1 0,1-1 0,-1 0 0,0 0 0,0-1 0,1 1 0,-1 0 0,0 0 0,1-1 0,0 1 1,-1-1-1,1 0 0,0 1 0,0-1 0,-1 0 0,2 0 0,-1 1 0,0-1 0,0 0 0,0 0 0,1 0 0,-1 0 1,1 0-1,0 0 0,-1 0 0,1 0 0,0 0 0,1-3 0,-1-11-2142</inkml:trace>
-  <inkml:trace contextRef="#ctx0" brushRef="#br0" timeOffset="5">2773 227 7635,'-6'12'1633,"-5"7"16,0 4-1297,-1 1-176,0 4-64,1 3-32,1 0-16,-1-2-32,0 1-48,2-3-112,-1 2-80,1-5-128,2-3-192,-3-7-593,2-1-543,1-7-1058,-1-4-2288</inkml:trace>
-  <inkml:trace contextRef="#ctx0" brushRef="#br0" timeOffset="6">2594 475 6403,'5'-7'1617,"5"4"15,1-1-671,5 0-529,6 1-192,1-1-144,5-3-208,2 3-288,4-4-1089,0 1-159,-2-1-1122,-6 0-2192</inkml:trace>
-  <inkml:trace contextRef="#ctx0" brushRef="#br0" timeOffset="7">2944 400 6435,'3'12'1393,"1"2"15,0 3-1152,-1 2-96,1-2-160,-2-1-320,2-2-608,1-2-465,-3-3-1024,1-4-2177</inkml:trace>
-  <inkml:trace contextRef="#ctx0" brushRef="#br0" timeOffset="8">3000 399 5442,'5'-10'1105,"2"-1"-161,1 6-1232,3 2-576,0 0-289,-1 2-735,1 0-1410</inkml:trace>
-  <inkml:trace contextRef="#ctx0" brushRef="#br0" timeOffset="9">3230 439 5779,'14'-2'935,"0"0"0,19-6 1,55-24-3244,-58 19 884,44-11-1,-50 18 901,-1-1-1,42-18 0,-40 12-1329</inkml:trace>
-</inkml:ink>
-</file>
-
-<file path=word/ink/ink2.xml><?xml version="1.0" encoding="utf-8"?>
-<inkml:ink xmlns:inkml="http://www.w3.org/2003/InkML">
-  <inkml:definitions>
-    <inkml:context xml:id="ctx0">
-      <inkml:inkSource xml:id="inkSrc0">
-        <inkml:traceFormat>
-          <inkml:channel name="X" type="integer" min="-2.14748E9" max="2.14748E9" units="cm"/>
-          <inkml:channel name="Y" type="integer" min="-2.14748E9" max="2.14748E9" units="cm"/>
-          <inkml:channel name="F" type="integer" max="32767" units="dev"/>
-        </inkml:traceFormat>
-        <inkml:channelProperties>
-          <inkml:channelProperty channel="X" name="resolution" value="1000" units="1/cm"/>
-          <inkml:channelProperty channel="Y" name="resolution" value="1000" units="1/cm"/>
-          <inkml:channelProperty channel="F" name="resolution" value="0" units="1/dev"/>
-        </inkml:channelProperties>
-      </inkml:inkSource>
       <inkml:timestamp xml:id="ts0" timeString="2021-07-21T14:08:16.849"/>
     </inkml:context>
     <inkml:brush xml:id="br0">

</xml_diff>

<commit_message>
LAPTOP correction documents files path
</commit_message>
<xml_diff>
--- a/assets/files/templates/QUITTANCE_TEMPLATE.docx
+++ b/assets/files/templates/QUITTANCE_TEMPLATE.docx
@@ -600,6 +600,17 @@
           <w:szCs w:val="24"/>
         </w:rPr>
       </w:pPr>
+    </w:p>
+    <w:p>
+      <w:pPr>
+        <w:spacing w:after="0" w:line="240" w:lineRule="auto"/>
+        <w:jc w:val="center"/>
+        <w:rPr>
+          <w:rFonts w:ascii="Arial" w:hAnsi="Arial" w:cs="Arial"/>
+          <w:sz w:val="24"/>
+          <w:szCs w:val="24"/>
+        </w:rPr>
+      </w:pPr>
       <w:r>
         <w:rPr>
           <w:rFonts w:ascii="Arial" w:hAnsi="Arial" w:cs="Arial"/>
@@ -610,16 +621,16 @@
         <mc:AlternateContent>
           <mc:Choice Requires="wps">
             <w:drawing>
-              <wp:anchor distT="0" distB="0" distL="114300" distR="114300" simplePos="0" relativeHeight="251659264" behindDoc="0" locked="0" layoutInCell="1" allowOverlap="1" wp14:anchorId="18BC24D0" wp14:editId="04DD0A58">
+              <wp:anchor distT="0" distB="0" distL="114300" distR="114300" simplePos="0" relativeHeight="251659264" behindDoc="0" locked="0" layoutInCell="1" allowOverlap="1" wp14:anchorId="18BC24D0" wp14:editId="592EB209">
                 <wp:simplePos x="0" y="0"/>
-                <wp:positionH relativeFrom="column">
-                  <wp:posOffset>1030605</wp:posOffset>
+                <wp:positionH relativeFrom="margin">
+                  <wp:align>center</wp:align>
                 </wp:positionH>
                 <wp:positionV relativeFrom="paragraph">
-                  <wp:posOffset>60325</wp:posOffset>
+                  <wp:posOffset>6985</wp:posOffset>
                 </wp:positionV>
                 <wp:extent cx="3873500" cy="431800"/>
-                <wp:effectExtent l="0" t="0" r="0" b="0"/>
+                <wp:effectExtent l="0" t="0" r="0" b="6350"/>
                 <wp:wrapNone/>
                 <wp:docPr id="1" name="Zone de texte 1"/>
                 <wp:cNvGraphicFramePr/>
@@ -685,6 +696,7 @@
                           </w:p>
                           <w:p>
                             <w:pPr>
+                              <w:jc w:val="center"/>
                               <w:rPr>
                                 <w:b/>
                                 <w:bCs/>
@@ -721,7 +733,7 @@
                 <v:stroke joinstyle="miter"/>
                 <v:path gradientshapeok="t" o:connecttype="rect"/>
               </v:shapetype>
-              <v:shape id="Zone de texte 1" o:spid="_x0000_s1026" type="#_x0000_t202" style="position:absolute;left:0;text-align:left;margin-left:81.15pt;margin-top:4.75pt;width:305pt;height:34pt;z-index:251659264;visibility:visible;mso-wrap-style:square;mso-width-percent:0;mso-height-percent:0;mso-wrap-distance-left:9pt;mso-wrap-distance-top:0;mso-wrap-distance-right:9pt;mso-wrap-distance-bottom:0;mso-position-horizontal:absolute;mso-position-horizontal-relative:text;mso-position-vertical:absolute;mso-position-vertical-relative:text;mso-width-percent:0;mso-height-percent:0;mso-width-relative:margin;mso-height-relative:margin;v-text-anchor:top" o:gfxdata="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" filled="f" stroked="f">
+              <v:shape id="Zone de texte 1" o:spid="_x0000_s1026" type="#_x0000_t202" style="position:absolute;left:0;text-align:left;margin-left:0;margin-top:.55pt;width:305pt;height:34pt;z-index:251659264;visibility:visible;mso-wrap-style:square;mso-width-percent:0;mso-height-percent:0;mso-wrap-distance-left:9pt;mso-wrap-distance-top:0;mso-wrap-distance-right:9pt;mso-wrap-distance-bottom:0;mso-position-horizontal:center;mso-position-horizontal-relative:margin;mso-position-vertical:absolute;mso-position-vertical-relative:text;mso-width-percent:0;mso-height-percent:0;mso-width-relative:margin;mso-height-relative:margin;v-text-anchor:top" o:gfxdata="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" filled="f" stroked="f">
                 <v:textbox>
                   <w:txbxContent>
                     <w:p>
@@ -753,6 +765,7 @@
                     </w:p>
                     <w:p>
                       <w:pPr>
+                        <w:jc w:val="center"/>
                         <w:rPr>
                           <w:b/>
                           <w:bCs/>
@@ -765,6 +778,7 @@
                     </w:p>
                   </w:txbxContent>
                 </v:textbox>
+                <w10:wrap anchorx="margin"/>
               </v:shape>
             </w:pict>
           </mc:Fallback>
@@ -799,17 +813,6 @@
         <w:jc w:val="center"/>
         <w:rPr>
           <w:rFonts w:ascii="Arial" w:hAnsi="Arial" w:cs="Arial"/>
-          <w:sz w:val="24"/>
-          <w:szCs w:val="24"/>
-        </w:rPr>
-      </w:pPr>
-    </w:p>
-    <w:p>
-      <w:pPr>
-        <w:spacing w:after="0" w:line="240" w:lineRule="auto"/>
-        <w:jc w:val="center"/>
-        <w:rPr>
-          <w:rFonts w:ascii="Arial" w:hAnsi="Arial" w:cs="Arial"/>
           <w:sz w:val="36"/>
           <w:szCs w:val="36"/>
         </w:rPr>
@@ -883,6 +886,7 @@
       <w:tblPr>
         <w:tblStyle w:val="Grilledutableau"/>
         <w:tblW w:w="0" w:type="auto"/>
+        <w:jc w:val="center"/>
         <w:tblLook w:val="04A0" w:firstRow="1" w:lastRow="0" w:firstColumn="1" w:lastColumn="0" w:noHBand="0" w:noVBand="1"/>
       </w:tblPr>
       <w:tblGrid>
@@ -890,6 +894,9 @@
         <w:gridCol w:w="4672"/>
       </w:tblGrid>
       <w:tr>
+        <w:trPr>
+          <w:jc w:val="center"/>
+        </w:trPr>
         <w:tc>
           <w:tcPr>
             <w:tcW w:w="4390" w:type="dxa"/>
@@ -898,6 +905,8 @@
             <w:pPr>
               <w:rPr>
                 <w:rFonts w:ascii="Arial" w:hAnsi="Arial" w:cs="Arial"/>
+                <w:b/>
+                <w:bCs/>
                 <w:sz w:val="28"/>
                 <w:szCs w:val="28"/>
                 <w:lang w:val="en-US"/>
@@ -907,6 +916,8 @@
             <w:r>
               <w:rPr>
                 <w:rFonts w:ascii="Arial" w:hAnsi="Arial" w:cs="Arial"/>
+                <w:b/>
+                <w:bCs/>
                 <w:sz w:val="28"/>
                 <w:szCs w:val="28"/>
                 <w:u w:val="single"/>
@@ -918,6 +929,8 @@
             <w:r>
               <w:rPr>
                 <w:rFonts w:ascii="Arial" w:hAnsi="Arial" w:cs="Arial"/>
+                <w:b/>
+                <w:bCs/>
                 <w:sz w:val="28"/>
                 <w:szCs w:val="28"/>
                 <w:u w:val="single"/>
@@ -929,6 +942,8 @@
             <w:r>
               <w:rPr>
                 <w:rFonts w:ascii="Arial" w:hAnsi="Arial" w:cs="Arial"/>
+                <w:b/>
+                <w:bCs/>
                 <w:sz w:val="28"/>
                 <w:szCs w:val="28"/>
                 <w:u w:val="single"/>
@@ -939,6 +954,8 @@
             <w:r>
               <w:rPr>
                 <w:rFonts w:ascii="Arial" w:hAnsi="Arial" w:cs="Arial"/>
+                <w:b/>
+                <w:bCs/>
                 <w:sz w:val="28"/>
                 <w:szCs w:val="28"/>
                 <w:lang w:val="en-US"/>
@@ -949,6 +966,8 @@
             <w:r>
               <w:rPr>
                 <w:rFonts w:ascii="Arial" w:hAnsi="Arial" w:cs="Arial"/>
+                <w:b/>
+                <w:bCs/>
                 <w:sz w:val="28"/>
                 <w:szCs w:val="28"/>
                 <w:lang w:val="en-US"/>
@@ -1055,6 +1074,8 @@
             <w:r>
               <w:rPr>
                 <w:rFonts w:ascii="Arial" w:hAnsi="Arial" w:cs="Arial"/>
+                <w:b/>
+                <w:bCs/>
                 <w:sz w:val="28"/>
                 <w:szCs w:val="28"/>
                 <w:u w:val="single"/>
@@ -1064,10 +1085,20 @@
             <w:r>
               <w:rPr>
                 <w:rFonts w:ascii="Arial" w:hAnsi="Arial" w:cs="Arial"/>
-                <w:sz w:val="28"/>
-                <w:szCs w:val="28"/>
-              </w:rPr>
-              <w:t xml:space="preserve"> : </w:t>
+                <w:b/>
+                <w:bCs/>
+                <w:sz w:val="28"/>
+                <w:szCs w:val="28"/>
+              </w:rPr>
+              <w:t> :</w:t>
+            </w:r>
+            <w:r>
+              <w:rPr>
+                <w:rFonts w:ascii="Arial" w:hAnsi="Arial" w:cs="Arial"/>
+                <w:sz w:val="28"/>
+                <w:szCs w:val="28"/>
+              </w:rPr>
+              <w:t xml:space="preserve"> </w:t>
             </w:r>
             <w:r>
               <w:rPr>
@@ -1115,6 +1146,8 @@
             <w:r>
               <w:rPr>
                 <w:rFonts w:ascii="Arial" w:hAnsi="Arial" w:cs="Arial"/>
+                <w:b/>
+                <w:bCs/>
                 <w:sz w:val="28"/>
                 <w:szCs w:val="28"/>
                 <w:u w:val="single"/>
@@ -1124,10 +1157,20 @@
             <w:r>
               <w:rPr>
                 <w:rFonts w:ascii="Arial" w:hAnsi="Arial" w:cs="Arial"/>
-                <w:sz w:val="28"/>
-                <w:szCs w:val="28"/>
-              </w:rPr>
-              <w:t xml:space="preserve"> : le </w:t>
+                <w:b/>
+                <w:bCs/>
+                <w:sz w:val="28"/>
+                <w:szCs w:val="28"/>
+              </w:rPr>
+              <w:t> :</w:t>
+            </w:r>
+            <w:r>
+              <w:rPr>
+                <w:rFonts w:ascii="Arial" w:hAnsi="Arial" w:cs="Arial"/>
+                <w:sz w:val="28"/>
+                <w:szCs w:val="28"/>
+              </w:rPr>
+              <w:t xml:space="preserve"> le </w:t>
             </w:r>
             <w:r>
               <w:rPr>
@@ -1160,13 +1203,17 @@
             <w:pPr>
               <w:rPr>
                 <w:rFonts w:ascii="Arial" w:hAnsi="Arial" w:cs="Arial"/>
-                <w:sz w:val="28"/>
-                <w:szCs w:val="28"/>
-              </w:rPr>
-            </w:pPr>
-            <w:r>
-              <w:rPr>
-                <w:rFonts w:ascii="Arial" w:hAnsi="Arial" w:cs="Arial"/>
+                <w:b/>
+                <w:bCs/>
+                <w:sz w:val="28"/>
+                <w:szCs w:val="28"/>
+              </w:rPr>
+            </w:pPr>
+            <w:r>
+              <w:rPr>
+                <w:rFonts w:ascii="Arial" w:hAnsi="Arial" w:cs="Arial"/>
+                <w:b/>
+                <w:bCs/>
                 <w:sz w:val="28"/>
                 <w:szCs w:val="28"/>
                 <w:u w:val="single"/>
@@ -1176,6 +1223,8 @@
             <w:r>
               <w:rPr>
                 <w:rFonts w:ascii="Arial" w:hAnsi="Arial" w:cs="Arial"/>
+                <w:b/>
+                <w:bCs/>
                 <w:sz w:val="28"/>
                 <w:szCs w:val="28"/>
               </w:rPr>
@@ -1323,6 +1372,8 @@
             <w:pPr>
               <w:rPr>
                 <w:rFonts w:ascii="Arial" w:hAnsi="Arial" w:cs="Arial"/>
+                <w:b/>
+                <w:bCs/>
                 <w:sz w:val="28"/>
                 <w:szCs w:val="28"/>
                 <w:u w:val="single"/>
@@ -1331,6 +1382,8 @@
             <w:r>
               <w:rPr>
                 <w:rFonts w:ascii="Arial" w:hAnsi="Arial" w:cs="Arial"/>
+                <w:b/>
+                <w:bCs/>
                 <w:sz w:val="28"/>
                 <w:szCs w:val="28"/>
                 <w:u w:val="single"/>
@@ -1342,23 +1395,42 @@
             <w:pPr>
               <w:rPr>
                 <w:rFonts w:ascii="Arial" w:hAnsi="Arial" w:cs="Arial"/>
+                <w:b/>
+                <w:bCs/>
                 <w:sz w:val="28"/>
                 <w:szCs w:val="28"/>
                 <w:u w:val="single"/>
               </w:rPr>
             </w:pPr>
-            <w:r>
-              <w:rPr>
-                <w:rFonts w:ascii="Arial" w:hAnsi="Arial" w:cs="Arial"/>
+            <w:proofErr w:type="gramStart"/>
+            <w:r>
+              <w:rPr>
+                <w:rFonts w:ascii="Arial" w:hAnsi="Arial" w:cs="Arial"/>
+                <w:b/>
+                <w:bCs/>
                 <w:sz w:val="28"/>
                 <w:szCs w:val="28"/>
                 <w:u w:val="single"/>
               </w:rPr>
-              <w:t>des locaux sis</w:t>
-            </w:r>
-            <w:r>
-              <w:rPr>
-                <w:rFonts w:ascii="Arial" w:hAnsi="Arial" w:cs="Arial"/>
+              <w:t>des</w:t>
+            </w:r>
+            <w:proofErr w:type="gramEnd"/>
+            <w:r>
+              <w:rPr>
+                <w:rFonts w:ascii="Arial" w:hAnsi="Arial" w:cs="Arial"/>
+                <w:b/>
+                <w:bCs/>
+                <w:sz w:val="28"/>
+                <w:szCs w:val="28"/>
+                <w:u w:val="single"/>
+              </w:rPr>
+              <w:t xml:space="preserve"> locaux sis</w:t>
+            </w:r>
+            <w:r>
+              <w:rPr>
+                <w:rFonts w:ascii="Arial" w:hAnsi="Arial" w:cs="Arial"/>
+                <w:b/>
+                <w:bCs/>
                 <w:sz w:val="28"/>
                 <w:szCs w:val="28"/>
               </w:rPr>
@@ -1474,13 +1546,17 @@
             <w:pPr>
               <w:rPr>
                 <w:rFonts w:ascii="Arial" w:hAnsi="Arial" w:cs="Arial"/>
-                <w:sz w:val="28"/>
-                <w:szCs w:val="28"/>
-              </w:rPr>
-            </w:pPr>
-            <w:r>
-              <w:rPr>
-                <w:rFonts w:ascii="Arial" w:hAnsi="Arial" w:cs="Arial"/>
+                <w:b/>
+                <w:bCs/>
+                <w:sz w:val="28"/>
+                <w:szCs w:val="28"/>
+              </w:rPr>
+            </w:pPr>
+            <w:r>
+              <w:rPr>
+                <w:rFonts w:ascii="Arial" w:hAnsi="Arial" w:cs="Arial"/>
+                <w:b/>
+                <w:bCs/>
                 <w:sz w:val="28"/>
                 <w:szCs w:val="28"/>
                 <w:u w:val="single"/>
@@ -1490,6 +1566,8 @@
             <w:r>
               <w:rPr>
                 <w:rFonts w:ascii="Arial" w:hAnsi="Arial" w:cs="Arial"/>
+                <w:b/>
+                <w:bCs/>
                 <w:sz w:val="28"/>
                 <w:szCs w:val="28"/>
                 <w:u w:val="single"/>
@@ -1499,6 +1577,8 @@
             <w:r>
               <w:rPr>
                 <w:rFonts w:ascii="Arial" w:hAnsi="Arial" w:cs="Arial"/>
+                <w:b/>
+                <w:bCs/>
                 <w:sz w:val="28"/>
                 <w:szCs w:val="28"/>
               </w:rPr>
@@ -1657,6 +1737,8 @@
             <w:r>
               <w:rPr>
                 <w:rFonts w:ascii="Arial" w:hAnsi="Arial" w:cs="Arial"/>
+                <w:b/>
+                <w:bCs/>
                 <w:sz w:val="28"/>
                 <w:szCs w:val="28"/>
                 <w:u w:val="single"/>
@@ -1666,10 +1748,20 @@
             <w:r>
               <w:rPr>
                 <w:rFonts w:ascii="Arial" w:hAnsi="Arial" w:cs="Arial"/>
-                <w:sz w:val="28"/>
-                <w:szCs w:val="28"/>
-              </w:rPr>
-              <w:t xml:space="preserve"> : </w:t>
+                <w:b/>
+                <w:bCs/>
+                <w:sz w:val="28"/>
+                <w:szCs w:val="28"/>
+              </w:rPr>
+              <w:t> :</w:t>
+            </w:r>
+            <w:r>
+              <w:rPr>
+                <w:rFonts w:ascii="Arial" w:hAnsi="Arial" w:cs="Arial"/>
+                <w:sz w:val="28"/>
+                <w:szCs w:val="28"/>
+              </w:rPr>
+              <w:t xml:space="preserve"> </w:t>
             </w:r>
             <w:r>
               <w:rPr>
@@ -1701,6 +1793,9 @@
         </w:tc>
       </w:tr>
       <w:tr>
+        <w:trPr>
+          <w:jc w:val="center"/>
+        </w:trPr>
         <w:tc>
           <w:tcPr>
             <w:tcW w:w="9062" w:type="dxa"/>
@@ -1757,6 +1852,28 @@
           <w:szCs w:val="24"/>
         </w:rPr>
       </w:pPr>
+    </w:p>
+    <w:p>
+      <w:pPr>
+        <w:spacing w:after="0" w:line="240" w:lineRule="auto"/>
+        <w:jc w:val="right"/>
+        <w:rPr>
+          <w:rFonts w:ascii="Arial" w:hAnsi="Arial" w:cs="Arial"/>
+          <w:sz w:val="24"/>
+          <w:szCs w:val="24"/>
+        </w:rPr>
+      </w:pPr>
+    </w:p>
+    <w:p>
+      <w:pPr>
+        <w:spacing w:after="0" w:line="240" w:lineRule="auto"/>
+        <w:jc w:val="right"/>
+        <w:rPr>
+          <w:rFonts w:ascii="Arial" w:hAnsi="Arial" w:cs="Arial"/>
+          <w:sz w:val="24"/>
+          <w:szCs w:val="24"/>
+        </w:rPr>
+      </w:pPr>
       <w:r>
         <w:rPr>
           <w:rFonts w:ascii="Arial" w:hAnsi="Arial" w:cs="Arial"/>
@@ -1878,18 +1995,18 @@
         <mc:AlternateContent>
           <mc:Choice Requires="wpi">
             <w:drawing>
-              <wp:anchor distT="0" distB="0" distL="114300" distR="114300" simplePos="0" relativeHeight="251667456" behindDoc="0" locked="0" layoutInCell="1" allowOverlap="1" wp14:anchorId="3E209159" wp14:editId="502874D4">
+              <wp:anchor distT="0" distB="0" distL="114300" distR="114300" simplePos="0" relativeHeight="251669504" behindDoc="0" locked="0" layoutInCell="1" allowOverlap="1" wp14:anchorId="73DF582C" wp14:editId="3446824E">
                 <wp:simplePos x="0" y="0"/>
-                <wp:positionH relativeFrom="column">
-                  <wp:posOffset>9592945</wp:posOffset>
+                <wp:positionH relativeFrom="margin">
+                  <wp:align>right</wp:align>
                 </wp:positionH>
                 <wp:positionV relativeFrom="paragraph">
-                  <wp:posOffset>-288290</wp:posOffset>
+                  <wp:posOffset>-297180</wp:posOffset>
                 </wp:positionV>
                 <wp:extent cx="1847215" cy="657225"/>
                 <wp:effectExtent l="38100" t="38100" r="57785" b="47625"/>
                 <wp:wrapNone/>
-                <wp:docPr id="9" name="Encre 9"/>
+                <wp:docPr id="2" name="Encre 2"/>
                 <wp:cNvGraphicFramePr/>
                 <a:graphic xmlns:a="http://schemas.openxmlformats.org/drawingml/2006/main">
                   <a:graphicData uri="http://schemas.microsoft.com/office/word/2010/wordprocessingInk">
@@ -1909,7 +2026,7 @@
           </mc:Choice>
           <mc:Fallback>
             <w:pict>
-              <v:shapetype w14:anchorId="6461CB4A" id="_x0000_t75" coordsize="21600,21600" o:spt="75" o:preferrelative="t" path="m@4@5l@4@11@9@11@9@5xe" filled="f" stroked="f">
+              <v:shapetype w14:anchorId="58D20695" id="_x0000_t75" coordsize="21600,21600" o:spt="75" o:preferrelative="t" path="m@4@5l@4@11@9@11@9@5xe" filled="f" stroked="f">
                 <v:stroke joinstyle="miter"/>
                 <v:formulas>
                   <v:f eqn="if lineDrawn pixelLineWidth 0"/>
@@ -1928,8 +2045,57 @@
                 <v:path o:extrusionok="f" gradientshapeok="t" o:connecttype="rect"/>
                 <o:lock v:ext="edit" aspectratio="t"/>
               </v:shapetype>
-              <v:shape id="Encre 9" o:spid="_x0000_s1026" type="#_x0000_t75" style="position:absolute;margin-left:754.65pt;margin-top:-23.4pt;width:146.85pt;height:53.15pt;z-index:251667456;visibility:visible;mso-wrap-style:square;mso-wrap-distance-left:9pt;mso-wrap-distance-top:0;mso-wrap-distance-right:9pt;mso-wrap-distance-bottom:0;mso-position-horizontal:absolute;mso-position-horizontal-relative:text;mso-position-vertical:absolute;mso-position-vertical-relative:text" o:gfxdata="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">
+              <v:shape id="Encre 2" o:spid="_x0000_s1026" type="#_x0000_t75" style="position:absolute;margin-left:94.95pt;margin-top:-24.1pt;width:146.85pt;height:53.15pt;z-index:251669504;visibility:visible;mso-wrap-style:square;mso-wrap-distance-left:9pt;mso-wrap-distance-top:0;mso-wrap-distance-right:9pt;mso-wrap-distance-bottom:0;mso-position-horizontal:right;mso-position-horizontal-relative:margin;mso-position-vertical:absolute;mso-position-vertical-relative:text" o:gfxdata="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">
                 <v:imagedata r:id="rId6" o:title=""/>
+                <w10:wrap anchorx="margin"/>
+              </v:shape>
+            </w:pict>
+          </mc:Fallback>
+        </mc:AlternateContent>
+      </w:r>
+      <w:r>
+        <w:rPr>
+          <w:rFonts w:ascii="Arial" w:hAnsi="Arial" w:cs="Arial"/>
+          <w:noProof/>
+          <w:sz w:val="24"/>
+          <w:szCs w:val="24"/>
+        </w:rPr>
+        <mc:AlternateContent>
+          <mc:Choice Requires="wpi">
+            <w:drawing>
+              <wp:anchor distT="0" distB="0" distL="114300" distR="114300" simplePos="0" relativeHeight="251667456" behindDoc="0" locked="0" layoutInCell="1" allowOverlap="1" wp14:anchorId="3E209159" wp14:editId="19DABE8D">
+                <wp:simplePos x="0" y="0"/>
+                <wp:positionH relativeFrom="column">
+                  <wp:posOffset>11985625</wp:posOffset>
+                </wp:positionH>
+                <wp:positionV relativeFrom="paragraph">
+                  <wp:posOffset>-311150</wp:posOffset>
+                </wp:positionV>
+                <wp:extent cx="1847215" cy="657225"/>
+                <wp:effectExtent l="38100" t="38100" r="57785" b="47625"/>
+                <wp:wrapNone/>
+                <wp:docPr id="9" name="Encre 9"/>
+                <wp:cNvGraphicFramePr/>
+                <a:graphic xmlns:a="http://schemas.openxmlformats.org/drawingml/2006/main">
+                  <a:graphicData uri="http://schemas.microsoft.com/office/word/2010/wordprocessingInk">
+                    <w14:contentPart bwMode="auto" r:id="rId7">
+                      <w14:nvContentPartPr>
+                        <w14:cNvContentPartPr/>
+                      </w14:nvContentPartPr>
+                      <w14:xfrm>
+                        <a:off x="0" y="0"/>
+                        <a:ext cx="1847215" cy="657225"/>
+                      </w14:xfrm>
+                    </w14:contentPart>
+                  </a:graphicData>
+                </a:graphic>
+              </wp:anchor>
+            </w:drawing>
+          </mc:Choice>
+          <mc:Fallback>
+            <w:pict>
+              <v:shape w14:anchorId="69F83BA2" id="Encre 9" o:spid="_x0000_s1026" type="#_x0000_t75" style="position:absolute;margin-left:943.05pt;margin-top:-25.2pt;width:146.85pt;height:53.15pt;z-index:251667456;visibility:visible;mso-wrap-style:square;mso-wrap-distance-left:9pt;mso-wrap-distance-top:0;mso-wrap-distance-right:9pt;mso-wrap-distance-bottom:0;mso-position-horizontal:absolute;mso-position-horizontal-relative:text;mso-position-vertical:absolute;mso-position-vertical-relative:text" o:gfxdata="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">
+                <v:imagedata r:id="rId8" o:title=""/>
               </v:shape>
             </w:pict>
           </mc:Fallback>
@@ -2629,6 +2795,42 @@
           <inkml:channelProperty channel="F" name="resolution" value="0" units="1/dev"/>
         </inkml:channelProperties>
       </inkml:inkSource>
+      <inkml:timestamp xml:id="ts0" timeString="2021-10-01T11:51:01.375"/>
+    </inkml:context>
+    <inkml:brush xml:id="br0">
+      <inkml:brushProperty name="width" value="0.05" units="cm"/>
+      <inkml:brushProperty name="height" value="0.05" units="cm"/>
+    </inkml:brush>
+  </inkml:definitions>
+  <inkml:trace contextRef="#ctx0" brushRef="#br0">2379 464 8820,'18'-11'759,"-7"5"-326,0 0-1,0-1 1,-1-1-1,0 0 1,9-9 0,-16 14-418,-1 1 1,1-2 0,-1 1-1,0 0 1,0 0 0,0-1 0,-1 1-1,1-1 1,-1 1 0,0-1-1,0 0 1,0 0 0,0 1 0,-1-1-1,1 0 1,-1 0 0,0 0 0,0 0-1,-1 1 1,1-1 0,-2-6-1,1 5-13,-1 1-1,1-1 0,-1 1 0,0-1 1,0 1-1,0 0 0,-1 0 0,0 0 0,1 0 1,-1 0-1,-1 1 0,1-1 0,-5-3 1,2 2 2,0 1 0,-1 0 0,1 0 0,-1 0 0,0 1 0,-1 0 0,-10-3 0,-3 2 2,0 0 0,-1 1 0,1 1 0,-43 1 0,8 6 20,-1 1 0,2 3-1,-1 2 1,-80 29-1,-206 101 101,144-37-59,163-82-64,1 0 0,1 2 1,-42 41-1,68-58-10,0 0 0,0 1 0,1 0 0,0 0 0,1 0 0,-1 1 1,2 0-1,-8 17 0,11-22 0,-1 0 0,2 0 1,-1 0-1,0 1 1,1-1-1,0 0 0,0 0 1,0 0-1,0 0 0,1 1 1,-1-1-1,1 0 0,0 0 1,1 0-1,-1 0 1,1 0-1,-1-1 0,1 1 1,0 0-1,1-1 0,-1 1 1,1-1-1,5 6 0,1 0-6,1 0-1,0-1 0,1-1 0,0 1 0,0-2 0,1 1 0,18 6 0,93 27-20,-71-24 35,90 26 27,-34-11 286,183 78 1,-287-107-277,-1 0 1,1 0 0,0 0 0,-1 0-1,1 1 1,-1-1 0,0 1-1,5 5 1,-7-7-23,-1 0 1,1 0-1,0 0 0,-1 1 0,1-1 0,-1 0 1,0 0-1,1 0 0,-1 1 0,0-1 0,0 0 1,0 0-1,0 1 0,0-1 0,0 0 0,0 0 1,0 1-1,0-1 0,-1 0 0,1 0 1,0 1-1,-1-1 0,1 0 0,-1 0 0,0 0 1,1 0-1,-1 0 0,0 0 0,0 0 0,1 0 1,-3 2-1,-5 5 71,0-1 0,-1 0 0,0 0 0,0-1 1,0 0-1,-1 0 0,-16 6 0,1 0 40,-57 28 227,-98 32-1,-94 17-109,100-35-197,31-6-98,-448 129-778,507-157 58,-169 16 0,249-36 734,-1 1-49,-1-1 0,0 0-1,1 0 1,-1 0 0,0 0 0,0-1 0,1 0 0,-1 0-1,1-1 1,-9-2 0,14 4 70,-1-1 0,1 1 0,-1 0 0,1 0 0,-1-1 0,1 1 0,-1-1 0,1 1 0,0 0 0,-1-1 0,1 1-1,-1-1 1,1 1 0,0-1 0,-1 1 0,1-1 0,0 1 0,0-1 0,0 1 0,-1-1 0,1 1 0,0-1 0,0 0 0,0 1 0,0-1 0,0 1 0,0-1 0,0 0 0,0 1 0,0-1 0,0 1 0,0-2-1,12-16-307,3 3 247,-1 1 1,2 0-1,0 1 0,0 1 0,2 1 0,26-14 0,-21 12 58,331-166 369,16 27 250,-242 100-411,1037-394 1460,482-68-1100,-1565 493-648,767-189-4148,-657 163 395,-22 3-2383</inkml:trace>
+  <inkml:trace contextRef="#ctx0" brushRef="#br0" timeOffset="1">1719 866 2321,'-32'63'6414,"70"-101"-4968,15-24-1409,-3-2 0,68-113 1,-103 150-94,23-46-88,-34 64 154,0 0 0,-1-1 0,0 1 1,0-1-1,1-18 0,-3 28-2,-1-1-1,0 0 1,0 1 0,0-1-1,0 1 1,0-1 0,0 0-1,1 1 1,-1-1-1,-1 0 1,1 1 0,0-1-1,0 0 1,0 1 0,0-1-1,0 1 1,-1-1 0,1 0-1,0 1 1,0-1 0,-1 1-1,1-1 1,0 1 0,-1-1-1,1 1 1,-1-1-1,1 1 1,-1-1 0,1 1-1,-1-1 1,0 1 6,0 0 1,0 1-1,0-1 0,0 0 0,0 0 1,0 1-1,0-1 0,0 1 1,0-1-1,0 1 0,0-1 0,0 1 1,0 0-1,1-1 0,-2 3 1,-29 33 266,-9 33-22,3 1 0,-32 89-1,54-125-204,3-5-24,4-13-18,1 0 0,0 1 1,1-1-1,1 1 0,1 0 0,1 0 1,-2 19-1,5-34-18,-1-1 0,1 1 1,0 0-1,1-1 0,-1 1 1,0 0-1,0 0 1,1-1-1,-1 1 0,1-1 1,0 1-1,-1 0 0,1-1 1,0 1-1,0-1 0,0 1 1,0-1-1,2 3 0,-2-3-8,1-1 1,-1 1-1,0-1 0,0 1 0,1-1 0,-1 1 0,0-1 0,1 0 0,-1 1 1,1-1-1,-1 0 0,0 0 0,1 0 0,-1 0 0,1 0 0,-1 0 1,0-1-1,2 1 0,4-3-60,0 1 0,-1-1 1,0 0-1,1 0 0,-1 0 1,0-1-1,10-9 0,5-6-511,-10 8 627,0 1 0,14-10-1,-22 18-437,-1 1-1,1-1 0,0 0 0,0 1 0,0 0 1,0-1-1,0 1 0,0 0 0,0 1 1,0-1-1,0 1 0,0-1 0,0 1 0,1 0 1,4 0-1,-2 1-3693</inkml:trace>
+  <inkml:trace contextRef="#ctx0" brushRef="#br0" timeOffset="2">2204 559 8532,'-11'15'1761,"-2"3"-32,-3 2-1553,4 5-192,0 2-64,0-2-81,0 4-31,0-3-80,2-1-176,1 0-528,-1-8-513,2 2-176,0-7-928,0-4-1713</inkml:trace>
+  <inkml:trace contextRef="#ctx0" brushRef="#br0" timeOffset="3">2319 400 8180,'7'-13'1600,"-3"3"-95,-3 2-1633,0 4-416</inkml:trace>
+  <inkml:trace contextRef="#ctx0" brushRef="#br0" timeOffset="4">2213 744 7780,'0'0'53,"0"0"1,0 0-1,0 0 1,0 0-1,0 1 1,-1-1-1,1 0 1,0 0-1,0 0 1,0 0-1,0 0 1,-1 0-1,1 0 1,0 0-1,0 0 1,0 0 0,0 0-1,-1 0 1,1 0-1,0 0 1,0 0-1,0 0 1,0 0-1,-1-1 1,1 1-1,0 0 1,0 0-1,0 0 1,0 0-1,0 0 1,-1 0-1,1 0 1,0 0-1,0-1 1,0 1 0,0 0-1,0 0 1,0 0-1,0 0 1,0 0-1,0-1 1,-1 1-1,1 0 1,0 0-1,0 0 1,0 0-1,0 0 1,0-1-1,0 1 1,0 0-1,0 0 1,0 0-1,0 0 1,0-1 0,0 1-1,0 0 1,0 0-1,0 0 1,1 0-1,-1-1 1,12-10 443,20-9-1002,-10 7 379,0 0-1,-1-2 1,-1 0 0,0-1 0,-2-1-1,0-1 1,0-1 0,25-36 0,-39 51 582,-2 6-135,-3 15 18,-8 26-168,9-40-143,-5 20-41,2-5 32,-1-1-1,-1 1 1,-8 18-1,12-33-61,0 0 0,-1 0 0,1 0-1,-1 0 1,0 0 0,1 0 0,-1 0 0,-1-1 0,1 1 0,0-1 0,-1 0-1,1 1 1,-1-1 0,1 0 0,-1-1 0,0 1 0,0 0 0,0-1 0,0 0-1,0 1 1,0-1 0,-1 0 0,-3 0 0,5-1-176,0 0 0,0-1 0,0 1 0,0-1 0,0 1 1,0-1-1,0 0 0,0 1 0,1-1 0,-1 0 0,0 0 0,0-1 0,1 1 0,-1 0 0,0 0 0,1-1 0,0 1 1,-1-1-1,1 0 0,0 1 0,0-1 0,-1 0 0,2 0 0,-1 1 0,0-1 0,0 0 0,0 0 0,1 0 0,-1 0 1,1 0-1,0 0 0,-1 0 0,1 0 0,0 0 0,1-3 0,-1-11-2142</inkml:trace>
+  <inkml:trace contextRef="#ctx0" brushRef="#br0" timeOffset="5">2773 227 7635,'-6'12'1633,"-5"7"16,0 4-1297,-1 1-176,0 4-64,1 3-32,1 0-16,-1-2-32,0 1-48,2-3-112,-1 2-80,1-5-128,2-3-192,-3-7-593,2-1-543,1-7-1058,-1-4-2288</inkml:trace>
+  <inkml:trace contextRef="#ctx0" brushRef="#br0" timeOffset="6">2594 475 6403,'5'-7'1617,"5"4"15,1-1-671,5 0-529,6 1-192,1-1-144,5-3-208,2 3-288,4-4-1089,0 1-159,-2-1-1122,-6 0-2192</inkml:trace>
+  <inkml:trace contextRef="#ctx0" brushRef="#br0" timeOffset="7">2944 400 6435,'3'12'1393,"1"2"15,0 3-1152,-1 2-96,1-2-160,-2-1-320,2-2-608,1-2-465,-3-3-1024,1-4-2177</inkml:trace>
+  <inkml:trace contextRef="#ctx0" brushRef="#br0" timeOffset="8">3000 399 5442,'5'-10'1105,"2"-1"-161,1 6-1232,3 2-576,0 0-289,-1 2-735,1 0-1410</inkml:trace>
+  <inkml:trace contextRef="#ctx0" brushRef="#br0" timeOffset="9">3230 439 5779,'14'-2'935,"0"0"0,19-6 1,55-24-3244,-58 19 884,44-11-1,-50 18 901,-1-1-1,42-18 0,-40 12-1329</inkml:trace>
+</inkml:ink>
+</file>
+
+<file path=word/ink/ink2.xml><?xml version="1.0" encoding="utf-8"?>
+<inkml:ink xmlns:inkml="http://www.w3.org/2003/InkML">
+  <inkml:definitions>
+    <inkml:context xml:id="ctx0">
+      <inkml:inkSource xml:id="inkSrc0">
+        <inkml:traceFormat>
+          <inkml:channel name="X" type="integer" min="-2.14748E9" max="2.14748E9" units="cm"/>
+          <inkml:channel name="Y" type="integer" min="-2.14748E9" max="2.14748E9" units="cm"/>
+          <inkml:channel name="F" type="integer" max="32767" units="dev"/>
+        </inkml:traceFormat>
+        <inkml:channelProperties>
+          <inkml:channelProperty channel="X" name="resolution" value="1000" units="1/cm"/>
+          <inkml:channelProperty channel="Y" name="resolution" value="1000" units="1/cm"/>
+          <inkml:channelProperty channel="F" name="resolution" value="0" units="1/dev"/>
+        </inkml:channelProperties>
+      </inkml:inkSource>
       <inkml:timestamp xml:id="ts0" timeString="2021-07-21T14:08:16.849"/>
     </inkml:context>
     <inkml:brush xml:id="br0">
@@ -2636,8 +2838,8 @@
       <inkml:brushProperty name="height" value="0.05" units="cm"/>
     </inkml:brush>
   </inkml:definitions>
-  <inkml:trace contextRef="#ctx0" brushRef="#br0">2379 464 8820,'18'-11'759,"-7"5"-326,0 0-1,0-1 1,-1-1-1,0 0 1,9-9 0,-16 14-418,-1 1 1,1-2 0,-1 1-1,0 0 1,0 0 0,0-1 0,-1 1-1,1-1 1,-1 1 0,0-1-1,0 0 1,0 0 0,0 1 0,-1-1-1,1 0 1,-1 0 0,0 0 0,0 0-1,-1 1 1,1-1 0,-2-6-1,1 5-13,-1 1-1,1-1 0,-1 1 0,0-1 1,0 1-1,0 0 0,-1 0 0,0 0 0,1 0 1,-1 0-1,-1 1 0,1-1 0,-5-3 1,2 2 2,0 1 0,-1 0 0,1 0 0,-1 0 0,0 1 0,-1 0 0,-10-3 0,-3 2 2,0 0 0,-1 1 0,1 1 0,-43 1 0,8 6 20,-1 1 0,2 3-1,-1 2 1,-80 29-1,-206 101 101,144-37-59,163-82-64,1 0 0,1 2 1,-42 41-1,68-58-10,0 0 0,0 1 0,1 0 0,0 0 0,1 0 0,-1 1 1,2 0-1,-8 17 0,11-22 0,-1 0 0,2 0 1,-1 0-1,0 1 1,1-1-1,0 0 0,0 0 1,0 0-1,0 0 0,1 1 1,-1-1-1,1 0 0,0 0 1,1 0-1,-1 0 1,1 0-1,-1-1 0,1 1 1,0 0-1,1-1 0,-1 1 1,1-1-1,5 6 0,1 0-6,1 0-1,0-1 0,1-1 0,0 1 0,0-2 0,1 1 0,18 6 0,93 27-20,-71-24 35,90 26 27,-34-11 286,183 78 1,-287-107-277,-1 0 1,1 0 0,0 0 0,-1 0-1,1 1 1,-1-1 0,0 1-1,5 5 1,-7-7-23,-1 0 1,1 0-1,0 0 0,-1 1 0,1-1 0,-1 0 1,0 0-1,1 0 0,-1 1 0,0-1 0,0 0 1,0 0-1,0 1 0,0-1 0,0 0 0,0 0 1,0 1-1,0-1 0,-1 0 0,1 0 1,0 1-1,-1-1 0,1 0 0,-1 0 0,0 0 1,1 0-1,-1 0 0,0 0 0,0 0 0,1 0 1,-3 2-1,-5 5 71,0-1 0,-1 0 0,0 0 0,0-1 1,0 0-1,-1 0 0,-16 6 0,1 0 40,-57 28 227,-98 32-1,-94 17-109,100-35-197,31-6-98,-448 129-778,507-157 58,-169 16 0,249-36 734,-1 1-49,-1-1 0,0 0-1,1 0 1,-1 0 0,0 0 0,0-1 0,1 0 0,-1 0-1,1-1 1,-9-2 0,14 4 70,-1-1 0,1 1 0,-1 0 0,1 0 0,-1-1 0,1 1 0,-1-1 0,1 1 0,0 0 0,-1-1 0,1 1-1,-1-1 1,1 1 0,0-1 0,-1 1 0,1-1 0,0 1 0,0-1 0,0 1 0,-1-1 0,1 1 0,0-1 0,0 0 0,0 1 0,0-1 0,0 1 0,0-1 0,0 0 0,0 1 0,0-1 0,0 1 0,0-2-1,12-16-307,3 3 247,-1 1 1,2 0-1,0 1 0,0 1 0,2 1 0,26-14 0,-21 12 58,331-166 369,16 27 250,-242 100-411,1037-394 1460,482-68-1100,-1565 493-648,767-189-4148,-657 163 395,-22 3-2383</inkml:trace>
-  <inkml:trace contextRef="#ctx0" brushRef="#br0" timeOffset="1046.58">1719 866 2321,'-32'63'6414,"70"-101"-4968,15-24-1409,-3-2 0,68-113 1,-103 150-94,23-46-88,-34 64 154,0 0 0,-1-1 0,0 1 1,0-1-1,1-18 0,-3 28-2,-1-1-1,0 0 1,0 1 0,0-1-1,0 1 1,0-1 0,0 0-1,1 1 1,-1-1-1,-1 0 1,1 1 0,0-1-1,0 0 1,0 1 0,0-1-1,0 1 1,-1-1 0,1 0-1,0 1 1,0-1 0,-1 1-1,1-1 1,0 1 0,-1-1-1,1 1 1,-1-1-1,1 1 1,-1-1 0,1 1-1,-1-1 1,0 1 6,0 0 1,0 1-1,0-1 0,0 0 0,0 0 1,0 1-1,0-1 0,0 1 1,0-1-1,0 1 0,0-1 0,0 1 1,0 0-1,1-1 0,-2 3 1,-29 33 266,-9 33-22,3 1 0,-32 89-1,54-125-204,3-5-24,4-13-18,1 0 0,0 1 1,1-1-1,1 1 0,1 0 0,1 0 1,-2 19-1,5-34-18,-1-1 0,1 1 1,0 0-1,1-1 0,-1 1 1,0 0-1,0 0 1,1-1-1,-1 1 0,1-1 1,0 1-1,-1 0 0,1-1 1,0 1-1,0-1 0,0 1 1,0-1-1,2 3 0,-2-3-8,1-1 1,-1 1-1,0-1 0,0 1 0,1-1 0,-1 1 0,0-1 0,1 0 0,-1 1 1,1-1-1,-1 0 0,0 0 0,1 0 0,-1 0 0,1 0 0,-1 0 1,0-1-1,2 1 0,4-3-60,0 1 0,-1-1 1,0 0-1,1 0 0,-1 0 1,0-1-1,10-9 0,5-6-511,-10 8 627,0 1 0,14-10-1,-22 18-437,-1 1-1,1-1 0,0 0 0,0 1 0,0 0 1,0-1-1,0 1 0,0 0 0,0 1 1,0-1-1,0 1 0,0-1 0,0 1 0,1 0 1,4 0-1,-2 1-3693</inkml:trace>
+  <inkml:trace contextRef="#ctx0" brushRef="#br0">2379 464 8820,'18'-11'759,"-7"5"-326,0 0-1,0-1 1,-1-1-1,0 0 1,9-9 0,-16 14-418,-1 1 1,1-2 0,-1 1-1,0 0 1,0 0 0,0-1 0,-1 1-1,1-1 1,-1 1 0,0-1-1,0 0 1,0 0 0,0 1 0,-1-1-1,1 0 1,-1 0 0,0 0 0,0 0-1,-1 1 1,1-1 0,-2-6-1,1 5-13,-1 1-1,1-1 0,-1 1 0,0-1 1,0 1-1,0 0 0,-1 0 0,0 0 0,1 0 1,-1 0-1,-1 1 0,1-1 0,-5-3 1,2 2 2,0 1 0,-1 0 0,1 0 0,-1 0 0,0 1 0,-1 0 0,-10-3 0,-3 2 2,0 0 0,-1 1 0,1 1 0,-43 1 0,8 6 20,-1 1 0,2 3-1,-1 2 1,-80 29-1,-206 101 101,144-37-59,163-82-64,1 0 0,1 2 1,-42 41-1,68-58-10,0 0 0,0 1 0,1 0 0,0 0 0,1 0 0,-1 1 1,2 0-1,-8 17 0,11-22 0,-1 0 0,2 0 1,-1 0-1,0 1 1,1-1-1,0 0 0,0 0 1,0 0-1,0 0 0,1 1 1,-1-1-1,1 0 0,0 0 1,1 0-1,-1 0 1,1 0-1,-1-1 0,1 1 1,0 0-1,1-1 0,-1 1 1,1-1-1,5 6 0,1 0-6,1 0-1,0-1 0,1-1 0,0 1 0,0-2 0,1 1 0,18 5 0,93 28-20,-71-24 35,90 26 27,-34-11 286,183 78 1,-287-107-277,-1 0 1,1 0 0,0 0 0,-1 0-1,1 1 1,-1-1 0,0 1-1,5 5 1,-7-7-23,-1 0 1,1 0-1,0 0 0,-1 1 0,1-1 0,-1 0 1,0 0-1,1 0 0,-1 1 0,0-1 0,0 0 1,0 0-1,0 1 0,0-1 0,0 0 0,0 0 1,0 1-1,0-1 0,-1 0 0,1 0 1,0 1-1,-1-1 0,1 0 0,-1 0 0,0 0 1,1 0-1,-1 0 0,0 0 0,0 0 0,1 0 1,-3 2-1,-5 5 71,0-1 0,-1 0 0,0 0 0,0-1 1,0 0-1,-1 0 0,-16 6 0,1 0 40,-57 28 227,-98 32-1,-94 17-109,100-35-197,31-6-98,-448 129-778,507-157 58,-169 16 0,249-36 734,-1 1-49,-1-1 0,0 0-1,1 0 1,-1 0 0,0 0 0,0-1 0,1 0 0,-1 0-1,1-1 1,-9-2 0,14 4 70,-1-1 0,1 1 0,-1 0 0,1 0 0,-1-1 0,1 1 0,-1-1 0,1 1 0,0 0 0,-1-1 0,1 1-1,-1-1 1,1 1 0,0-1 0,-1 1 0,1-1 0,0 1 0,0-1 0,0 1 0,-1-1 0,1 1 0,0-1 0,0 0 0,0 1 0,0-1 0,0 1 0,0-1 0,0 0 0,0 1 0,0-1 0,0 1 0,0-2-1,12-16-307,3 3 247,-1 1 1,2 0-1,0 1 0,0 1 0,2 1 0,26-14 0,-21 12 58,331-166 369,16 27 250,-242 100-411,1037-393 1460,482-69-1100,-1565 493-648,767-189-4148,-657 163 395,-22 3-2383</inkml:trace>
+  <inkml:trace contextRef="#ctx0" brushRef="#br0" timeOffset="1046.58">1719 866 2321,'-32'62'6414,"70"-99"-4968,15-25-1409,-3-2 0,68-113 1,-103 150-94,23-46-88,-34 64 154,0 0 0,-1-1 0,0 1 1,0-1-1,1-18 0,-3 28-2,-1-1-1,0 0 1,0 1 0,0-1-1,0 1 1,0-1 0,0 0-1,1 1 1,-1-1-1,-1 0 1,1 1 0,0-1-1,0 0 1,0 1 0,0-1-1,0 1 1,-1-1 0,1 0-1,0 1 1,0-1 0,-1 1-1,1-1 1,0 1 0,-1-1-1,1 1 1,-1-1-1,1 1 1,-1-1 0,1 1-1,-1-1 1,0 1 6,0 0 1,0 1-1,0-1 0,0 0 0,0 0 1,0 1-1,0-1 0,0 1 1,0-1-1,0 1 0,0-1 0,0 1 1,0 0-1,1-1 0,-2 3 1,-29 33 266,-9 33-22,3 1 0,-32 89-1,54-125-204,3-5-24,4-13-18,1 0 0,0 1 1,1-1-1,1 1 0,1 0 0,1-1 1,-2 20-1,5-34-18,-1-1 0,1 1 1,0 0-1,1-1 0,-1 1 1,0 0-1,0 0 1,1-1-1,-1 1 0,1-1 1,0 1-1,-1 0 0,1-1 1,0 1-1,0-1 0,0 1 1,0-1-1,2 3 0,-2-3-8,1-1 1,-1 1-1,0-1 0,0 1 0,1-1 0,-1 1 0,0-1 0,1 0 0,-1 1 1,1-1-1,-1 0 0,0 0 0,1 0 0,-1 0 0,1 0 0,-1 0 1,0-1-1,2 1 0,4-3-60,0 1 0,-1-1 1,0 0-1,1 0 0,-1 0 1,0-1-1,10-9 0,5-6-511,-10 8 627,0 1 0,14-9-1,-22 17-437,-1 1-1,1-1 0,0 0 0,0 1 0,0 0 1,0-1-1,0 1 0,0 0 0,0 1 1,0-1-1,0 1 0,0-1 0,0 1 0,1 0 1,4 0-1,-2 1-3693</inkml:trace>
   <inkml:trace contextRef="#ctx0" brushRef="#br0" timeOffset="1600.34">2204 559 8532,'-11'15'1761,"-2"3"-32,-3 2-1553,4 5-192,0 2-64,0-2-81,0 4-31,0-3-80,2-1-176,1 0-528,-1-8-513,2 2-176,0-7-928,0-4-1713</inkml:trace>
   <inkml:trace contextRef="#ctx0" brushRef="#br0" timeOffset="1947.61">2319 400 8180,'7'-13'1600,"-3"3"-95,-3 2-1633,0 4-416</inkml:trace>
   <inkml:trace contextRef="#ctx0" brushRef="#br0" timeOffset="2402.49">2213 744 7780,'0'0'53,"0"0"1,0 0-1,0 0 1,0 0-1,0 1 1,-1-1-1,1 0 1,0 0-1,0 0 1,0 0-1,0 0 1,-1 0-1,1 0 1,0 0-1,0 0 1,0 0 0,0 0-1,-1 0 1,1 0-1,0 0 1,0 0-1,0 0 1,0 0-1,-1-1 1,1 1-1,0 0 1,0 0-1,0 0 1,0 0-1,0 0 1,-1 0-1,1 0 1,0 0-1,0-1 1,0 1 0,0 0-1,0 0 1,0 0-1,0 0 1,0 0-1,0-1 1,-1 1-1,1 0 1,0 0-1,0 0 1,0 0-1,0 0 1,0-1-1,0 1 1,0 0-1,0 0 1,0 0-1,0 0 1,0-1 0,0 1-1,0 0 1,0 0-1,0 0 1,1 0-1,-1-1 1,12-10 443,20-9-1002,-10 7 379,0 0-1,-1-2 1,-1 0 0,0-1 0,-2-1-1,0-1 1,0-1 0,25-36 0,-39 51 582,-2 6-135,-3 15 18,-8 26-168,9-40-143,-5 20-41,2-5 32,-1-1-1,-1 1 1,-8 18-1,12-33-61,0 0 0,-1 0 0,1 0-1,-1 0 1,0 0 0,1 0 0,-1 0 0,-1-1 0,1 1 0,0-1 0,-1 0-1,1 1 1,-1-1 0,1 0 0,-1-1 0,0 1 0,0 0 0,0-1 0,0 0-1,0 1 1,0-1 0,-1 0 0,-3 0 0,5-1-176,0 0 0,0-1 0,0 1 0,0-1 0,0 1 1,0-1-1,0 0 0,0 1 0,1-1 0,-1 0 0,0 0 0,0-1 0,1 1 0,-1 0 0,0 0 0,1-1 0,0 1 1,-1-1-1,1 0 0,0 1 0,0-1 0,-1 0 0,2 0 0,-1 1 0,0-1 0,0 0 0,0 0 0,1 0 0,-1 0 1,1 0-1,0 0 0,-1 0 0,1 0 0,0 0 0,1-3 0,-1-11-2142</inkml:trace>

</xml_diff>

<commit_message>
LAPTOP correction locataire form select logement
</commit_message>
<xml_diff>
--- a/assets/files/templates/QUITTANCE_TEMPLATE.docx
+++ b/assets/files/templates/QUITTANCE_TEMPLATE.docx
@@ -321,7 +321,16 @@
                 <w:szCs w:val="28"/>
                 <w:lang w:val="en-US"/>
               </w:rPr>
-              <w:t>first_name</w:t>
+              <w:t>last</w:t>
+            </w:r>
+            <w:r>
+              <w:rPr>
+                <w:rFonts w:ascii="Arial" w:hAnsi="Arial" w:cs="Arial"/>
+                <w:sz w:val="28"/>
+                <w:szCs w:val="28"/>
+                <w:lang w:val="en-US"/>
+              </w:rPr>
+              <w:t>_name</w:t>
             </w:r>
             <w:proofErr w:type="spellEnd"/>
             <w:r>
@@ -359,7 +368,7 @@
                 <w:szCs w:val="28"/>
                 <w:lang w:val="en-US"/>
               </w:rPr>
-              <w:t>last</w:t>
+              <w:t>first</w:t>
             </w:r>
             <w:r>
               <w:rPr>
@@ -938,7 +947,6 @@
               </w:rPr>
               <w:t xml:space="preserve"> </w:t>
             </w:r>
-            <w:proofErr w:type="gramStart"/>
             <w:r>
               <w:rPr>
                 <w:rFonts w:ascii="Arial" w:hAnsi="Arial" w:cs="Arial"/>
@@ -960,19 +968,7 @@
                 <w:szCs w:val="28"/>
                 <w:lang w:val="en-US"/>
               </w:rPr>
-              <w:t> :</w:t>
-            </w:r>
-            <w:proofErr w:type="gramEnd"/>
-            <w:r>
-              <w:rPr>
-                <w:rFonts w:ascii="Arial" w:hAnsi="Arial" w:cs="Arial"/>
-                <w:b/>
-                <w:bCs/>
-                <w:sz w:val="28"/>
-                <w:szCs w:val="28"/>
-                <w:lang w:val="en-US"/>
-              </w:rPr>
-              <w:t xml:space="preserve"> </w:t>
+              <w:t xml:space="preserve"> : </w:t>
             </w:r>
           </w:p>
           <w:p>
@@ -1402,7 +1398,6 @@
                 <w:u w:val="single"/>
               </w:rPr>
             </w:pPr>
-            <w:proofErr w:type="gramStart"/>
             <w:r>
               <w:rPr>
                 <w:rFonts w:ascii="Arial" w:hAnsi="Arial" w:cs="Arial"/>
@@ -1412,19 +1407,7 @@
                 <w:szCs w:val="28"/>
                 <w:u w:val="single"/>
               </w:rPr>
-              <w:t>des</w:t>
-            </w:r>
-            <w:proofErr w:type="gramEnd"/>
-            <w:r>
-              <w:rPr>
-                <w:rFonts w:ascii="Arial" w:hAnsi="Arial" w:cs="Arial"/>
-                <w:b/>
-                <w:bCs/>
-                <w:sz w:val="28"/>
-                <w:szCs w:val="28"/>
-                <w:u w:val="single"/>
-              </w:rPr>
-              <w:t xml:space="preserve"> locaux sis</w:t>
+              <w:t>des locaux sis</w:t>
             </w:r>
             <w:r>
               <w:rPr>

</xml_diff>

<commit_message>
LAPTOP add regex for name and last name form locataire
</commit_message>
<xml_diff>
--- a/assets/files/templates/QUITTANCE_TEMPLATE.docx
+++ b/assets/files/templates/QUITTANCE_TEMPLATE.docx
@@ -2,618 +2,8 @@
 <file path=word/document.xml><?xml version="1.0" encoding="utf-8"?>
 <w:document xmlns:wpc="http://schemas.microsoft.com/office/word/2010/wordprocessingCanvas" xmlns:cx="http://schemas.microsoft.com/office/drawing/2014/chartex" xmlns:cx1="http://schemas.microsoft.com/office/drawing/2015/9/8/chartex" xmlns:cx2="http://schemas.microsoft.com/office/drawing/2015/10/21/chartex" xmlns:cx3="http://schemas.microsoft.com/office/drawing/2016/5/9/chartex" xmlns:cx4="http://schemas.microsoft.com/office/drawing/2016/5/10/chartex" xmlns:cx5="http://schemas.microsoft.com/office/drawing/2016/5/11/chartex" xmlns:cx6="http://schemas.microsoft.com/office/drawing/2016/5/12/chartex" xmlns:cx7="http://schemas.microsoft.com/office/drawing/2016/5/13/chartex" xmlns:cx8="http://schemas.microsoft.com/office/drawing/2016/5/14/chartex" xmlns:mc="http://schemas.openxmlformats.org/markup-compatibility/2006" xmlns:aink="http://schemas.microsoft.com/office/drawing/2016/ink" xmlns:am3d="http://schemas.microsoft.com/office/drawing/2017/model3d" xmlns:o="urn:schemas-microsoft-com:office:office" xmlns:r="http://schemas.openxmlformats.org/officeDocument/2006/relationships" xmlns:m="http://schemas.openxmlformats.org/officeDocument/2006/math" xmlns:v="urn:schemas-microsoft-com:vml" xmlns:wp14="http://schemas.microsoft.com/office/word/2010/wordprocessingDrawing" xmlns:wp="http://schemas.openxmlformats.org/drawingml/2006/wordprocessingDrawing" xmlns:w10="urn:schemas-microsoft-com:office:word" xmlns:w="http://schemas.openxmlformats.org/wordprocessingml/2006/main" xmlns:w14="http://schemas.microsoft.com/office/word/2010/wordml" xmlns:w15="http://schemas.microsoft.com/office/word/2012/wordml" xmlns:w16cex="http://schemas.microsoft.com/office/word/2018/wordml/cex" xmlns:w16cid="http://schemas.microsoft.com/office/word/2016/wordml/cid" xmlns:w16="http://schemas.microsoft.com/office/word/2018/wordml" xmlns:w16sdtdh="http://schemas.microsoft.com/office/word/2020/wordml/sdtdatahash" xmlns:w16se="http://schemas.microsoft.com/office/word/2015/wordml/symex" xmlns:wpg="http://schemas.microsoft.com/office/word/2010/wordprocessingGroup" xmlns:wpi="http://schemas.microsoft.com/office/word/2010/wordprocessingInk" xmlns:wne="http://schemas.microsoft.com/office/word/2006/wordml" xmlns:wps="http://schemas.microsoft.com/office/word/2010/wordprocessingShape" mc:Ignorable="w14 w15 w16se w16cid w16 w16cex w16sdtdh wp14">
   <w:body>
-    <w:tbl>
-      <w:tblPr>
-        <w:tblStyle w:val="Grilledutableau"/>
-        <w:tblW w:w="0" w:type="auto"/>
-        <w:tblLook w:val="04A0" w:firstRow="1" w:lastRow="0" w:firstColumn="1" w:lastColumn="0" w:noHBand="0" w:noVBand="1"/>
-      </w:tblPr>
-      <w:tblGrid>
-        <w:gridCol w:w="4248"/>
-      </w:tblGrid>
-      <w:tr>
-        <w:trPr>
-          <w:trHeight w:val="370"/>
-        </w:trPr>
-        <w:tc>
-          <w:tcPr>
-            <w:tcW w:w="4248" w:type="dxa"/>
-            <w:vAlign w:val="center"/>
-          </w:tcPr>
-          <w:p>
-            <w:pPr>
-              <w:jc w:val="center"/>
-              <w:rPr>
-                <w:rFonts w:ascii="Arial" w:hAnsi="Arial" w:cs="Arial"/>
-                <w:b/>
-                <w:sz w:val="28"/>
-                <w:szCs w:val="28"/>
-              </w:rPr>
-            </w:pPr>
-            <w:r>
-              <w:rPr>
-                <w:rFonts w:ascii="Arial" w:hAnsi="Arial" w:cs="Arial"/>
-                <w:b/>
-                <w:sz w:val="28"/>
-                <w:szCs w:val="28"/>
-              </w:rPr>
-              <w:t>Propriétaire Bailleur</w:t>
-            </w:r>
-          </w:p>
-        </w:tc>
-      </w:tr>
-      <w:tr>
-        <w:trPr>
-          <w:trHeight w:val="865"/>
-        </w:trPr>
-        <w:tc>
-          <w:tcPr>
-            <w:tcW w:w="4248" w:type="dxa"/>
-            <w:vAlign w:val="center"/>
-          </w:tcPr>
-          <w:p>
-            <w:pPr>
-              <w:jc w:val="center"/>
-              <w:rPr>
-                <w:rFonts w:ascii="Arial" w:hAnsi="Arial" w:cs="Arial"/>
-                <w:sz w:val="28"/>
-                <w:szCs w:val="28"/>
-                <w:lang w:val="en-US"/>
-              </w:rPr>
-            </w:pPr>
-            <w:r>
-              <w:rPr>
-                <w:rFonts w:ascii="Arial" w:hAnsi="Arial" w:cs="Arial"/>
-                <w:sz w:val="28"/>
-                <w:szCs w:val="28"/>
-                <w:lang w:val="en-US"/>
-              </w:rPr>
-              <w:t>${</w:t>
-            </w:r>
-            <w:proofErr w:type="spellStart"/>
-            <w:r>
-              <w:rPr>
-                <w:rFonts w:ascii="Arial" w:hAnsi="Arial" w:cs="Arial"/>
-                <w:sz w:val="28"/>
-                <w:szCs w:val="28"/>
-                <w:lang w:val="en-US"/>
-              </w:rPr>
-              <w:t>p_gender</w:t>
-            </w:r>
-            <w:proofErr w:type="spellEnd"/>
-            <w:r>
-              <w:rPr>
-                <w:rFonts w:ascii="Arial" w:hAnsi="Arial" w:cs="Arial"/>
-                <w:sz w:val="28"/>
-                <w:szCs w:val="28"/>
-                <w:lang w:val="en-US"/>
-              </w:rPr>
-              <w:t>}</w:t>
-            </w:r>
-            <w:r>
-              <w:rPr>
-                <w:rFonts w:ascii="Arial" w:hAnsi="Arial" w:cs="Arial"/>
-                <w:sz w:val="28"/>
-                <w:szCs w:val="28"/>
-                <w:lang w:val="en-US"/>
-              </w:rPr>
-              <w:t xml:space="preserve"> </w:t>
-            </w:r>
-            <w:r>
-              <w:rPr>
-                <w:rFonts w:ascii="Arial" w:hAnsi="Arial" w:cs="Arial"/>
-                <w:sz w:val="28"/>
-                <w:szCs w:val="28"/>
-                <w:lang w:val="en-US"/>
-              </w:rPr>
-              <w:t>${</w:t>
-            </w:r>
-            <w:proofErr w:type="spellStart"/>
-            <w:r>
-              <w:rPr>
-                <w:rFonts w:ascii="Arial" w:hAnsi="Arial" w:cs="Arial"/>
-                <w:sz w:val="28"/>
-                <w:szCs w:val="28"/>
-                <w:lang w:val="en-US"/>
-              </w:rPr>
-              <w:t>p_</w:t>
-            </w:r>
-            <w:r>
-              <w:rPr>
-                <w:rFonts w:ascii="Arial" w:hAnsi="Arial" w:cs="Arial"/>
-                <w:sz w:val="28"/>
-                <w:szCs w:val="28"/>
-                <w:lang w:val="en-US"/>
-              </w:rPr>
-              <w:t>firstname</w:t>
-            </w:r>
-            <w:proofErr w:type="spellEnd"/>
-            <w:r>
-              <w:rPr>
-                <w:rFonts w:ascii="Arial" w:hAnsi="Arial" w:cs="Arial"/>
-                <w:sz w:val="28"/>
-                <w:szCs w:val="28"/>
-                <w:lang w:val="en-US"/>
-              </w:rPr>
-              <w:t>} ${</w:t>
-            </w:r>
-            <w:proofErr w:type="spellStart"/>
-            <w:r>
-              <w:rPr>
-                <w:rFonts w:ascii="Arial" w:hAnsi="Arial" w:cs="Arial"/>
-                <w:sz w:val="28"/>
-                <w:szCs w:val="28"/>
-                <w:lang w:val="en-US"/>
-              </w:rPr>
-              <w:t>p_</w:t>
-            </w:r>
-            <w:r>
-              <w:rPr>
-                <w:rFonts w:ascii="Arial" w:hAnsi="Arial" w:cs="Arial"/>
-                <w:sz w:val="28"/>
-                <w:szCs w:val="28"/>
-                <w:lang w:val="en-US"/>
-              </w:rPr>
-              <w:t>lastname</w:t>
-            </w:r>
-            <w:proofErr w:type="spellEnd"/>
-            <w:r>
-              <w:rPr>
-                <w:rFonts w:ascii="Arial" w:hAnsi="Arial" w:cs="Arial"/>
-                <w:sz w:val="28"/>
-                <w:szCs w:val="28"/>
-                <w:lang w:val="en-US"/>
-              </w:rPr>
-              <w:t>}</w:t>
-            </w:r>
-          </w:p>
-          <w:p>
-            <w:pPr>
-              <w:jc w:val="center"/>
-              <w:rPr>
-                <w:rFonts w:ascii="Arial" w:hAnsi="Arial" w:cs="Arial"/>
-                <w:sz w:val="28"/>
-                <w:szCs w:val="28"/>
-              </w:rPr>
-            </w:pPr>
-            <w:r>
-              <w:rPr>
-                <w:rFonts w:ascii="Arial" w:hAnsi="Arial" w:cs="Arial"/>
-                <w:sz w:val="28"/>
-                <w:szCs w:val="28"/>
-              </w:rPr>
-              <w:t>136 Rue Georges le dû</w:t>
-            </w:r>
-          </w:p>
-          <w:p>
-            <w:pPr>
-              <w:jc w:val="center"/>
-              <w:rPr>
-                <w:rFonts w:ascii="Arial" w:hAnsi="Arial" w:cs="Arial"/>
-                <w:sz w:val="28"/>
-                <w:szCs w:val="28"/>
-              </w:rPr>
-            </w:pPr>
-            <w:r>
-              <w:rPr>
-                <w:rFonts w:ascii="Arial" w:hAnsi="Arial" w:cs="Arial"/>
-                <w:sz w:val="28"/>
-                <w:szCs w:val="28"/>
-              </w:rPr>
-              <w:t>Bâtiment A3</w:t>
-            </w:r>
-          </w:p>
-          <w:p>
-            <w:pPr>
-              <w:jc w:val="center"/>
-              <w:rPr>
-                <w:rFonts w:ascii="Arial" w:hAnsi="Arial" w:cs="Arial"/>
-                <w:b/>
-                <w:sz w:val="28"/>
-                <w:szCs w:val="28"/>
-                <w:u w:val="single"/>
-              </w:rPr>
-            </w:pPr>
-            <w:r>
-              <w:rPr>
-                <w:rFonts w:ascii="Arial" w:hAnsi="Arial" w:cs="Arial"/>
-                <w:sz w:val="28"/>
-                <w:szCs w:val="28"/>
-              </w:rPr>
-              <w:t>91100 Corbeil-Essonnes</w:t>
-            </w:r>
-          </w:p>
-        </w:tc>
-      </w:tr>
-    </w:tbl>
-    <w:tbl>
-      <w:tblPr>
-        <w:tblStyle w:val="Grilledutableau"/>
-        <w:tblpPr w:leftFromText="141" w:rightFromText="141" w:vertAnchor="text" w:horzAnchor="margin" w:tblpXSpec="right" w:tblpY="60"/>
-        <w:tblW w:w="0" w:type="auto"/>
-        <w:tblLook w:val="04A0" w:firstRow="1" w:lastRow="0" w:firstColumn="1" w:lastColumn="0" w:noHBand="0" w:noVBand="1"/>
-      </w:tblPr>
-      <w:tblGrid>
-        <w:gridCol w:w="4375"/>
-      </w:tblGrid>
-      <w:tr>
-        <w:trPr>
-          <w:trHeight w:val="345"/>
-        </w:trPr>
-        <w:tc>
-          <w:tcPr>
-            <w:tcW w:w="4375" w:type="dxa"/>
-            <w:vAlign w:val="center"/>
-          </w:tcPr>
-          <w:p>
-            <w:pPr>
-              <w:jc w:val="center"/>
-              <w:rPr>
-                <w:rFonts w:ascii="Arial" w:hAnsi="Arial" w:cs="Arial"/>
-                <w:b/>
-                <w:sz w:val="28"/>
-                <w:szCs w:val="28"/>
-              </w:rPr>
-            </w:pPr>
-            <w:r>
-              <w:rPr>
-                <w:rFonts w:ascii="Arial" w:hAnsi="Arial" w:cs="Arial"/>
-                <w:b/>
-                <w:sz w:val="28"/>
-                <w:szCs w:val="28"/>
-              </w:rPr>
-              <w:t>Locataire</w:t>
-            </w:r>
-          </w:p>
-        </w:tc>
-      </w:tr>
-      <w:tr>
-        <w:trPr>
-          <w:trHeight w:val="807"/>
-        </w:trPr>
-        <w:tc>
-          <w:tcPr>
-            <w:tcW w:w="4375" w:type="dxa"/>
-            <w:vAlign w:val="center"/>
-          </w:tcPr>
-          <w:p>
-            <w:pPr>
-              <w:jc w:val="center"/>
-              <w:rPr>
-                <w:rFonts w:ascii="Arial" w:hAnsi="Arial" w:cs="Arial"/>
-                <w:sz w:val="28"/>
-                <w:szCs w:val="28"/>
-                <w:lang w:val="en-US"/>
-              </w:rPr>
-            </w:pPr>
-            <w:r>
-              <w:rPr>
-                <w:rFonts w:ascii="Arial" w:hAnsi="Arial" w:cs="Arial"/>
-                <w:sz w:val="28"/>
-                <w:szCs w:val="28"/>
-                <w:lang w:val="en-US"/>
-              </w:rPr>
-              <w:t>${gender}</w:t>
-            </w:r>
-            <w:r>
-              <w:rPr>
-                <w:rFonts w:ascii="Arial" w:hAnsi="Arial" w:cs="Arial"/>
-                <w:sz w:val="28"/>
-                <w:szCs w:val="28"/>
-                <w:lang w:val="en-US"/>
-              </w:rPr>
-              <w:t xml:space="preserve"> </w:t>
-            </w:r>
-            <w:r>
-              <w:rPr>
-                <w:rFonts w:ascii="Arial" w:hAnsi="Arial" w:cs="Arial"/>
-                <w:sz w:val="28"/>
-                <w:szCs w:val="28"/>
-                <w:lang w:val="en-US"/>
-              </w:rPr>
-              <w:t>${</w:t>
-            </w:r>
-            <w:proofErr w:type="spellStart"/>
-            <w:r>
-              <w:rPr>
-                <w:rFonts w:ascii="Arial" w:hAnsi="Arial" w:cs="Arial"/>
-                <w:sz w:val="28"/>
-                <w:szCs w:val="28"/>
-                <w:lang w:val="en-US"/>
-              </w:rPr>
-              <w:t>last</w:t>
-            </w:r>
-            <w:r>
-              <w:rPr>
-                <w:rFonts w:ascii="Arial" w:hAnsi="Arial" w:cs="Arial"/>
-                <w:sz w:val="28"/>
-                <w:szCs w:val="28"/>
-                <w:lang w:val="en-US"/>
-              </w:rPr>
-              <w:t>_name</w:t>
-            </w:r>
-            <w:proofErr w:type="spellEnd"/>
-            <w:r>
-              <w:rPr>
-                <w:rFonts w:ascii="Arial" w:hAnsi="Arial" w:cs="Arial"/>
-                <w:sz w:val="28"/>
-                <w:szCs w:val="28"/>
-                <w:lang w:val="en-US"/>
-              </w:rPr>
-              <w:t>}</w:t>
-            </w:r>
-            <w:r>
-              <w:rPr>
-                <w:rFonts w:ascii="Arial" w:hAnsi="Arial" w:cs="Arial"/>
-                <w:sz w:val="28"/>
-                <w:szCs w:val="28"/>
-                <w:lang w:val="en-US"/>
-              </w:rPr>
-              <w:t xml:space="preserve"> </w:t>
-            </w:r>
-            <w:r>
-              <w:rPr>
-                <w:rFonts w:ascii="Arial" w:hAnsi="Arial" w:cs="Arial"/>
-                <w:sz w:val="28"/>
-                <w:szCs w:val="28"/>
-                <w:lang w:val="en-US"/>
-              </w:rPr>
-              <w:t>${</w:t>
-            </w:r>
-            <w:proofErr w:type="spellStart"/>
-            <w:r>
-              <w:rPr>
-                <w:rFonts w:ascii="Arial" w:hAnsi="Arial" w:cs="Arial"/>
-                <w:sz w:val="28"/>
-                <w:szCs w:val="28"/>
-                <w:lang w:val="en-US"/>
-              </w:rPr>
-              <w:t>first</w:t>
-            </w:r>
-            <w:r>
-              <w:rPr>
-                <w:rFonts w:ascii="Arial" w:hAnsi="Arial" w:cs="Arial"/>
-                <w:sz w:val="28"/>
-                <w:szCs w:val="28"/>
-                <w:lang w:val="en-US"/>
-              </w:rPr>
-              <w:t>_name</w:t>
-            </w:r>
-            <w:proofErr w:type="spellEnd"/>
-            <w:r>
-              <w:rPr>
-                <w:rFonts w:ascii="Arial" w:hAnsi="Arial" w:cs="Arial"/>
-                <w:sz w:val="28"/>
-                <w:szCs w:val="28"/>
-                <w:lang w:val="en-US"/>
-              </w:rPr>
-              <w:t>}</w:t>
-            </w:r>
-          </w:p>
-          <w:p>
-            <w:pPr>
-              <w:jc w:val="center"/>
-              <w:rPr>
-                <w:rFonts w:ascii="Arial" w:hAnsi="Arial" w:cs="Arial"/>
-                <w:sz w:val="28"/>
-                <w:szCs w:val="28"/>
-              </w:rPr>
-            </w:pPr>
-            <w:r>
-              <w:rPr>
-                <w:rFonts w:ascii="Arial" w:hAnsi="Arial" w:cs="Arial"/>
-                <w:sz w:val="28"/>
-                <w:szCs w:val="28"/>
-              </w:rPr>
-              <w:t>${building}</w:t>
-            </w:r>
-          </w:p>
-          <w:p>
-            <w:pPr>
-              <w:jc w:val="center"/>
-              <w:rPr>
-                <w:rFonts w:ascii="Arial" w:hAnsi="Arial" w:cs="Arial"/>
-                <w:sz w:val="28"/>
-                <w:szCs w:val="28"/>
-              </w:rPr>
-            </w:pPr>
-            <w:r>
-              <w:rPr>
-                <w:rFonts w:ascii="Arial" w:hAnsi="Arial" w:cs="Arial"/>
-                <w:sz w:val="28"/>
-                <w:szCs w:val="28"/>
-              </w:rPr>
-              <w:t>${</w:t>
-            </w:r>
-            <w:proofErr w:type="spellStart"/>
-            <w:r>
-              <w:rPr>
-                <w:rFonts w:ascii="Arial" w:hAnsi="Arial" w:cs="Arial"/>
-                <w:sz w:val="28"/>
-                <w:szCs w:val="28"/>
-              </w:rPr>
-              <w:t>street</w:t>
-            </w:r>
-            <w:proofErr w:type="spellEnd"/>
-            <w:r>
-              <w:rPr>
-                <w:rFonts w:ascii="Arial" w:hAnsi="Arial" w:cs="Arial"/>
-                <w:sz w:val="28"/>
-                <w:szCs w:val="28"/>
-              </w:rPr>
-              <w:t>}</w:t>
-            </w:r>
-          </w:p>
-          <w:p>
-            <w:pPr>
-              <w:jc w:val="center"/>
-              <w:rPr>
-                <w:rFonts w:ascii="Arial" w:hAnsi="Arial" w:cs="Arial"/>
-                <w:b/>
-                <w:sz w:val="28"/>
-                <w:szCs w:val="28"/>
-                <w:u w:val="single"/>
-              </w:rPr>
-            </w:pPr>
-            <w:r>
-              <w:rPr>
-                <w:rFonts w:ascii="Arial" w:hAnsi="Arial" w:cs="Arial"/>
-                <w:sz w:val="28"/>
-                <w:szCs w:val="28"/>
-              </w:rPr>
-              <w:t>${</w:t>
-            </w:r>
-            <w:proofErr w:type="spellStart"/>
-            <w:r>
-              <w:rPr>
-                <w:rFonts w:ascii="Arial" w:hAnsi="Arial" w:cs="Arial"/>
-                <w:sz w:val="28"/>
-                <w:szCs w:val="28"/>
-              </w:rPr>
-              <w:t>cp</w:t>
-            </w:r>
-            <w:proofErr w:type="spellEnd"/>
-            <w:r>
-              <w:rPr>
-                <w:rFonts w:ascii="Arial" w:hAnsi="Arial" w:cs="Arial"/>
-                <w:sz w:val="28"/>
-                <w:szCs w:val="28"/>
-              </w:rPr>
-              <w:t>} ${city}</w:t>
-            </w:r>
-          </w:p>
-        </w:tc>
-      </w:tr>
-    </w:tbl>
-    <w:p>
-      <w:pPr>
-        <w:rPr>
-          <w:rFonts w:ascii="Arial" w:hAnsi="Arial" w:cs="Arial"/>
-          <w:sz w:val="24"/>
-          <w:szCs w:val="24"/>
-        </w:rPr>
-      </w:pPr>
-      <w:r>
-        <w:rPr>
-          <w:rFonts w:ascii="Arial" w:hAnsi="Arial" w:cs="Arial"/>
-          <w:sz w:val="24"/>
-          <w:szCs w:val="24"/>
-        </w:rPr>
-        <w:tab/>
-      </w:r>
-      <w:r>
-        <w:rPr>
-          <w:rFonts w:ascii="Arial" w:hAnsi="Arial" w:cs="Arial"/>
-          <w:sz w:val="24"/>
-          <w:szCs w:val="24"/>
-        </w:rPr>
-        <w:tab/>
-      </w:r>
-      <w:r>
-        <w:rPr>
-          <w:rFonts w:ascii="Arial" w:hAnsi="Arial" w:cs="Arial"/>
-          <w:sz w:val="24"/>
-          <w:szCs w:val="24"/>
-        </w:rPr>
-        <w:tab/>
-      </w:r>
-      <w:r>
-        <w:rPr>
-          <w:rFonts w:ascii="Arial" w:hAnsi="Arial" w:cs="Arial"/>
-          <w:sz w:val="24"/>
-          <w:szCs w:val="24"/>
-        </w:rPr>
-        <w:tab/>
-      </w:r>
-      <w:r>
-        <w:rPr>
-          <w:rFonts w:ascii="Arial" w:hAnsi="Arial" w:cs="Arial"/>
-          <w:sz w:val="24"/>
-          <w:szCs w:val="24"/>
-        </w:rPr>
-        <w:tab/>
-      </w:r>
-      <w:r>
-        <w:rPr>
-          <w:rFonts w:ascii="Arial" w:hAnsi="Arial" w:cs="Arial"/>
-          <w:sz w:val="24"/>
-          <w:szCs w:val="24"/>
-        </w:rPr>
-        <w:tab/>
-      </w:r>
-      <w:r>
-        <w:rPr>
-          <w:rFonts w:ascii="Arial" w:hAnsi="Arial" w:cs="Arial"/>
-          <w:sz w:val="24"/>
-          <w:szCs w:val="24"/>
-        </w:rPr>
-        <w:tab/>
-      </w:r>
-      <w:r>
-        <w:rPr>
-          <w:rFonts w:ascii="Arial" w:hAnsi="Arial" w:cs="Arial"/>
-          <w:sz w:val="24"/>
-          <w:szCs w:val="24"/>
-        </w:rPr>
-        <w:tab/>
-      </w:r>
-    </w:p>
-    <w:p>
-      <w:pPr>
-        <w:rPr>
-          <w:rFonts w:ascii="Arial" w:hAnsi="Arial" w:cs="Arial"/>
-          <w:sz w:val="24"/>
-          <w:szCs w:val="24"/>
-        </w:rPr>
-      </w:pPr>
-    </w:p>
-    <w:p>
-      <w:pPr>
-        <w:spacing w:after="0" w:line="240" w:lineRule="auto"/>
-        <w:rPr>
-          <w:rFonts w:ascii="Arial" w:hAnsi="Arial" w:cs="Arial"/>
-          <w:sz w:val="24"/>
-          <w:szCs w:val="24"/>
-        </w:rPr>
-      </w:pPr>
-    </w:p>
-    <w:p>
-      <w:pPr>
-        <w:spacing w:after="0" w:line="240" w:lineRule="auto"/>
-        <w:jc w:val="center"/>
-        <w:rPr>
-          <w:rFonts w:ascii="Arial" w:hAnsi="Arial" w:cs="Arial"/>
-          <w:sz w:val="24"/>
-          <w:szCs w:val="24"/>
-        </w:rPr>
-      </w:pPr>
-    </w:p>
-    <w:p>
-      <w:pPr>
-        <w:spacing w:after="0" w:line="240" w:lineRule="auto"/>
-        <w:jc w:val="center"/>
-        <w:rPr>
-          <w:rFonts w:ascii="Arial" w:hAnsi="Arial" w:cs="Arial"/>
-          <w:sz w:val="24"/>
-          <w:szCs w:val="24"/>
-        </w:rPr>
-      </w:pPr>
-    </w:p>
-    <w:p>
-      <w:pPr>
-        <w:spacing w:after="0" w:line="240" w:lineRule="auto"/>
-        <w:jc w:val="center"/>
-        <w:rPr>
-          <w:rFonts w:ascii="Arial" w:hAnsi="Arial" w:cs="Arial"/>
-          <w:sz w:val="24"/>
-          <w:szCs w:val="24"/>
-        </w:rPr>
-      </w:pPr>
-    </w:p>
-    <w:p>
-      <w:pPr>
-        <w:spacing w:after="0" w:line="240" w:lineRule="auto"/>
-        <w:jc w:val="center"/>
+    <w:p>
+      <w:pPr>
         <w:rPr>
           <w:rFonts w:ascii="Arial" w:hAnsi="Arial" w:cs="Arial"/>
           <w:sz w:val="24"/>
@@ -630,17 +20,25 @@
         <mc:AlternateContent>
           <mc:Choice Requires="wps">
             <w:drawing>
-              <wp:anchor distT="0" distB="0" distL="114300" distR="114300" simplePos="0" relativeHeight="251659264" behindDoc="0" locked="0" layoutInCell="1" allowOverlap="1" wp14:anchorId="18BC24D0" wp14:editId="592EB209">
+              <wp:anchor distT="0" distB="0" distL="114300" distR="114300" simplePos="0" relativeHeight="251670528" behindDoc="1" locked="0" layoutInCell="1" allowOverlap="1" wp14:anchorId="66462F50" wp14:editId="59B89435">
                 <wp:simplePos x="0" y="0"/>
                 <wp:positionH relativeFrom="margin">
                   <wp:align>center</wp:align>
                 </wp:positionH>
                 <wp:positionV relativeFrom="paragraph">
-                  <wp:posOffset>6985</wp:posOffset>
+                  <wp:posOffset>0</wp:posOffset>
                 </wp:positionV>
                 <wp:extent cx="3873500" cy="431800"/>
                 <wp:effectExtent l="0" t="0" r="0" b="6350"/>
-                <wp:wrapNone/>
+                <wp:wrapTight wrapText="bothSides">
+                  <wp:wrapPolygon edited="0">
+                    <wp:start x="212" y="0"/>
+                    <wp:lineTo x="212" y="20965"/>
+                    <wp:lineTo x="21246" y="20965"/>
+                    <wp:lineTo x="21246" y="0"/>
+                    <wp:lineTo x="212" y="0"/>
+                  </wp:wrapPolygon>
+                </wp:wrapTight>
                 <wp:docPr id="1" name="Zone de texte 1"/>
                 <wp:cNvGraphicFramePr/>
                 <a:graphic xmlns:a="http://schemas.openxmlformats.org/drawingml/2006/main">
@@ -727,22 +125,16 @@
                     </wps:wsp>
                   </a:graphicData>
                 </a:graphic>
-                <wp14:sizeRelH relativeFrom="margin">
-                  <wp14:pctWidth>0</wp14:pctWidth>
-                </wp14:sizeRelH>
-                <wp14:sizeRelV relativeFrom="margin">
-                  <wp14:pctHeight>0</wp14:pctHeight>
-                </wp14:sizeRelV>
               </wp:anchor>
             </w:drawing>
           </mc:Choice>
           <mc:Fallback>
             <w:pict>
-              <v:shapetype w14:anchorId="18BC24D0" id="_x0000_t202" coordsize="21600,21600" o:spt="202" path="m,l,21600r21600,l21600,xe">
+              <v:shapetype w14:anchorId="66462F50" id="_x0000_t202" coordsize="21600,21600" o:spt="202" path="m,l,21600r21600,l21600,xe">
                 <v:stroke joinstyle="miter"/>
                 <v:path gradientshapeok="t" o:connecttype="rect"/>
               </v:shapetype>
-              <v:shape id="Zone de texte 1" o:spid="_x0000_s1026" type="#_x0000_t202" style="position:absolute;left:0;text-align:left;margin-left:0;margin-top:.55pt;width:305pt;height:34pt;z-index:251659264;visibility:visible;mso-wrap-style:square;mso-width-percent:0;mso-height-percent:0;mso-wrap-distance-left:9pt;mso-wrap-distance-top:0;mso-wrap-distance-right:9pt;mso-wrap-distance-bottom:0;mso-position-horizontal:center;mso-position-horizontal-relative:margin;mso-position-vertical:absolute;mso-position-vertical-relative:text;mso-width-percent:0;mso-height-percent:0;mso-width-relative:margin;mso-height-relative:margin;v-text-anchor:top" o:gfxdata="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" filled="f" stroked="f">
+              <v:shape id="Zone de texte 1" o:spid="_x0000_s1026" type="#_x0000_t202" style="position:absolute;margin-left:0;margin-top:0;width:305pt;height:34pt;z-index:-251645952;visibility:visible;mso-wrap-style:square;mso-wrap-distance-left:9pt;mso-wrap-distance-top:0;mso-wrap-distance-right:9pt;mso-wrap-distance-bottom:0;mso-position-horizontal:center;mso-position-horizontal-relative:margin;mso-position-vertical:absolute;mso-position-vertical-relative:text;v-text-anchor:top" o:gfxdata="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" filled="f" stroked="f">
                 <v:textbox>
                   <w:txbxContent>
                     <w:p>
@@ -787,7 +179,7 @@
                     </w:p>
                   </w:txbxContent>
                 </v:textbox>
-                <w10:wrap anchorx="margin"/>
+                <w10:wrap type="tight" anchorx="margin"/>
               </v:shape>
             </w:pict>
           </mc:Fallback>
@@ -796,6 +188,154 @@
     </w:p>
     <w:p>
       <w:pPr>
+        <w:rPr>
+          <w:rFonts w:ascii="Arial" w:hAnsi="Arial" w:cs="Arial"/>
+          <w:sz w:val="24"/>
+          <w:szCs w:val="24"/>
+        </w:rPr>
+      </w:pPr>
+    </w:p>
+    <w:tbl>
+      <w:tblPr>
+        <w:tblStyle w:val="Grilledutableau"/>
+        <w:tblpPr w:leftFromText="141" w:rightFromText="141" w:vertAnchor="text" w:horzAnchor="margin" w:tblpY="34"/>
+        <w:tblW w:w="0" w:type="auto"/>
+        <w:tblLook w:val="04A0" w:firstRow="1" w:lastRow="0" w:firstColumn="1" w:lastColumn="0" w:noHBand="0" w:noVBand="1"/>
+      </w:tblPr>
+      <w:tblGrid>
+        <w:gridCol w:w="4835"/>
+      </w:tblGrid>
+      <w:tr>
+        <w:trPr>
+          <w:trHeight w:val="343"/>
+        </w:trPr>
+        <w:tc>
+          <w:tcPr>
+            <w:tcW w:w="4835" w:type="dxa"/>
+            <w:vAlign w:val="center"/>
+          </w:tcPr>
+          <w:p>
+            <w:pPr>
+              <w:jc w:val="center"/>
+              <w:rPr>
+                <w:rFonts w:ascii="Arial" w:hAnsi="Arial" w:cs="Arial"/>
+                <w:b/>
+                <w:sz w:val="24"/>
+                <w:szCs w:val="24"/>
+              </w:rPr>
+            </w:pPr>
+            <w:r>
+              <w:rPr>
+                <w:rFonts w:ascii="Arial" w:hAnsi="Arial" w:cs="Arial"/>
+                <w:b/>
+                <w:sz w:val="24"/>
+                <w:szCs w:val="24"/>
+              </w:rPr>
+              <w:t>Propriétaire Bailleur</w:t>
+            </w:r>
+          </w:p>
+        </w:tc>
+      </w:tr>
+      <w:tr>
+        <w:trPr>
+          <w:trHeight w:val="802"/>
+        </w:trPr>
+        <w:tc>
+          <w:tcPr>
+            <w:tcW w:w="4835" w:type="dxa"/>
+            <w:vAlign w:val="center"/>
+          </w:tcPr>
+          <w:p>
+            <w:pPr>
+              <w:jc w:val="center"/>
+              <w:rPr>
+                <w:rFonts w:ascii="Arial" w:hAnsi="Arial" w:cs="Arial"/>
+                <w:sz w:val="24"/>
+                <w:szCs w:val="24"/>
+                <w:lang w:val="en-US"/>
+              </w:rPr>
+            </w:pPr>
+            <w:r>
+              <w:rPr>
+                <w:rFonts w:ascii="Arial" w:hAnsi="Arial" w:cs="Arial"/>
+                <w:sz w:val="24"/>
+                <w:szCs w:val="24"/>
+                <w:lang w:val="en-US"/>
+              </w:rPr>
+              <w:t>${p_gender} ${p_lastname} ${p_firstname}</w:t>
+            </w:r>
+          </w:p>
+          <w:p>
+            <w:pPr>
+              <w:jc w:val="center"/>
+              <w:rPr>
+                <w:rFonts w:ascii="Arial" w:hAnsi="Arial" w:cs="Arial"/>
+                <w:sz w:val="24"/>
+                <w:szCs w:val="24"/>
+              </w:rPr>
+            </w:pPr>
+            <w:r>
+              <w:rPr>
+                <w:rFonts w:ascii="Arial" w:hAnsi="Arial" w:cs="Arial"/>
+                <w:sz w:val="24"/>
+                <w:szCs w:val="24"/>
+              </w:rPr>
+              <w:t>136 Rue Georges le dû</w:t>
+            </w:r>
+          </w:p>
+          <w:p>
+            <w:pPr>
+              <w:jc w:val="center"/>
+              <w:rPr>
+                <w:rFonts w:ascii="Arial" w:hAnsi="Arial" w:cs="Arial"/>
+                <w:sz w:val="24"/>
+                <w:szCs w:val="24"/>
+              </w:rPr>
+            </w:pPr>
+            <w:r>
+              <w:rPr>
+                <w:rFonts w:ascii="Arial" w:hAnsi="Arial" w:cs="Arial"/>
+                <w:sz w:val="24"/>
+                <w:szCs w:val="24"/>
+              </w:rPr>
+              <w:t>Bâtiment A3</w:t>
+            </w:r>
+          </w:p>
+          <w:p>
+            <w:pPr>
+              <w:jc w:val="center"/>
+              <w:rPr>
+                <w:rFonts w:ascii="Arial" w:hAnsi="Arial" w:cs="Arial"/>
+                <w:b/>
+                <w:sz w:val="24"/>
+                <w:szCs w:val="24"/>
+                <w:u w:val="single"/>
+              </w:rPr>
+            </w:pPr>
+            <w:r>
+              <w:rPr>
+                <w:rFonts w:ascii="Arial" w:hAnsi="Arial" w:cs="Arial"/>
+                <w:sz w:val="24"/>
+                <w:szCs w:val="24"/>
+              </w:rPr>
+              <w:t>91100 Corbeil-Essonnes</w:t>
+            </w:r>
+          </w:p>
+        </w:tc>
+      </w:tr>
+    </w:tbl>
+    <w:p>
+      <w:pPr>
+        <w:spacing w:after="0" w:line="240" w:lineRule="auto"/>
+        <w:rPr>
+          <w:rFonts w:ascii="Arial" w:hAnsi="Arial" w:cs="Arial"/>
+          <w:sz w:val="24"/>
+          <w:szCs w:val="24"/>
+        </w:rPr>
+      </w:pPr>
+    </w:p>
+    <w:p>
+      <w:pPr>
         <w:spacing w:after="0" w:line="240" w:lineRule="auto"/>
         <w:jc w:val="center"/>
         <w:rPr>
@@ -805,6 +345,135 @@
         </w:rPr>
       </w:pPr>
     </w:p>
+    <w:tbl>
+      <w:tblPr>
+        <w:tblStyle w:val="Grilledutableau"/>
+        <w:tblpPr w:leftFromText="141" w:rightFromText="141" w:vertAnchor="text" w:horzAnchor="margin" w:tblpXSpec="right" w:tblpY="588"/>
+        <w:tblW w:w="0" w:type="auto"/>
+        <w:tblLook w:val="04A0" w:firstRow="1" w:lastRow="0" w:firstColumn="1" w:lastColumn="0" w:noHBand="0" w:noVBand="1"/>
+      </w:tblPr>
+      <w:tblGrid>
+        <w:gridCol w:w="4926"/>
+      </w:tblGrid>
+      <w:tr>
+        <w:trPr>
+          <w:trHeight w:val="378"/>
+        </w:trPr>
+        <w:tc>
+          <w:tcPr>
+            <w:tcW w:w="4926" w:type="dxa"/>
+            <w:vAlign w:val="center"/>
+          </w:tcPr>
+          <w:p>
+            <w:pPr>
+              <w:jc w:val="center"/>
+              <w:rPr>
+                <w:rFonts w:ascii="Arial" w:hAnsi="Arial" w:cs="Arial"/>
+                <w:b/>
+                <w:sz w:val="24"/>
+                <w:szCs w:val="24"/>
+              </w:rPr>
+            </w:pPr>
+            <w:r>
+              <w:rPr>
+                <w:rFonts w:ascii="Arial" w:hAnsi="Arial" w:cs="Arial"/>
+                <w:b/>
+                <w:sz w:val="24"/>
+                <w:szCs w:val="24"/>
+              </w:rPr>
+              <w:t>Locataire</w:t>
+            </w:r>
+          </w:p>
+        </w:tc>
+      </w:tr>
+      <w:tr>
+        <w:trPr>
+          <w:trHeight w:val="886"/>
+        </w:trPr>
+        <w:tc>
+          <w:tcPr>
+            <w:tcW w:w="4926" w:type="dxa"/>
+            <w:vAlign w:val="center"/>
+          </w:tcPr>
+          <w:p>
+            <w:pPr>
+              <w:jc w:val="center"/>
+              <w:rPr>
+                <w:rFonts w:ascii="Arial" w:hAnsi="Arial" w:cs="Arial"/>
+                <w:sz w:val="24"/>
+                <w:szCs w:val="24"/>
+                <w:lang w:val="en-US"/>
+              </w:rPr>
+            </w:pPr>
+            <w:r>
+              <w:rPr>
+                <w:rFonts w:ascii="Arial" w:hAnsi="Arial" w:cs="Arial"/>
+                <w:sz w:val="24"/>
+                <w:szCs w:val="24"/>
+                <w:lang w:val="en-US"/>
+              </w:rPr>
+              <w:t>${gender} ${last_name} ${first_name}</w:t>
+            </w:r>
+          </w:p>
+          <w:p>
+            <w:pPr>
+              <w:jc w:val="center"/>
+              <w:rPr>
+                <w:rFonts w:ascii="Arial" w:hAnsi="Arial" w:cs="Arial"/>
+                <w:sz w:val="24"/>
+                <w:szCs w:val="24"/>
+              </w:rPr>
+            </w:pPr>
+            <w:r>
+              <w:rPr>
+                <w:rFonts w:ascii="Arial" w:hAnsi="Arial" w:cs="Arial"/>
+                <w:sz w:val="24"/>
+                <w:szCs w:val="24"/>
+              </w:rPr>
+              <w:t>${building}</w:t>
+            </w:r>
+          </w:p>
+          <w:p>
+            <w:pPr>
+              <w:jc w:val="center"/>
+              <w:rPr>
+                <w:rFonts w:ascii="Arial" w:hAnsi="Arial" w:cs="Arial"/>
+                <w:sz w:val="24"/>
+                <w:szCs w:val="24"/>
+              </w:rPr>
+            </w:pPr>
+            <w:r>
+              <w:rPr>
+                <w:rFonts w:ascii="Arial" w:hAnsi="Arial" w:cs="Arial"/>
+                <w:sz w:val="24"/>
+                <w:szCs w:val="24"/>
+              </w:rPr>
+              <w:t>${street}</w:t>
+            </w:r>
+          </w:p>
+          <w:p>
+            <w:pPr>
+              <w:jc w:val="center"/>
+              <w:rPr>
+                <w:rFonts w:ascii="Arial" w:hAnsi="Arial" w:cs="Arial"/>
+                <w:b/>
+                <w:sz w:val="24"/>
+                <w:szCs w:val="24"/>
+                <w:u w:val="single"/>
+              </w:rPr>
+            </w:pPr>
+            <w:r>
+              <w:rPr>
+                <w:rFonts w:ascii="Arial" w:hAnsi="Arial" w:cs="Arial"/>
+                <w:sz w:val="24"/>
+                <w:szCs w:val="24"/>
+              </w:rPr>
+              <w:t>${cp} ${city}</w:t>
+            </w:r>
+          </w:p>
+        </w:tc>
+      </w:tr>
+    </w:tbl>
     <w:p>
       <w:pPr>
         <w:spacing w:after="0" w:line="240" w:lineRule="auto"/>
@@ -813,6 +482,94 @@
           <w:rFonts w:ascii="Arial" w:hAnsi="Arial" w:cs="Arial"/>
           <w:sz w:val="24"/>
           <w:szCs w:val="24"/>
+        </w:rPr>
+      </w:pPr>
+    </w:p>
+    <w:p>
+      <w:pPr>
+        <w:spacing w:after="0" w:line="240" w:lineRule="auto"/>
+        <w:jc w:val="center"/>
+        <w:rPr>
+          <w:rFonts w:ascii="Arial" w:hAnsi="Arial" w:cs="Arial"/>
+          <w:sz w:val="24"/>
+          <w:szCs w:val="24"/>
+        </w:rPr>
+      </w:pPr>
+    </w:p>
+    <w:p>
+      <w:pPr>
+        <w:spacing w:after="0" w:line="240" w:lineRule="auto"/>
+        <w:jc w:val="center"/>
+        <w:rPr>
+          <w:rFonts w:ascii="Arial" w:hAnsi="Arial" w:cs="Arial"/>
+          <w:sz w:val="36"/>
+          <w:szCs w:val="36"/>
+        </w:rPr>
+      </w:pPr>
+    </w:p>
+    <w:p>
+      <w:pPr>
+        <w:spacing w:after="0" w:line="240" w:lineRule="auto"/>
+        <w:jc w:val="center"/>
+        <w:rPr>
+          <w:rFonts w:ascii="Arial" w:hAnsi="Arial" w:cs="Arial"/>
+          <w:sz w:val="36"/>
+          <w:szCs w:val="36"/>
+        </w:rPr>
+      </w:pPr>
+    </w:p>
+    <w:p>
+      <w:pPr>
+        <w:spacing w:after="0" w:line="240" w:lineRule="auto"/>
+        <w:jc w:val="center"/>
+        <w:rPr>
+          <w:rFonts w:ascii="Arial" w:hAnsi="Arial" w:cs="Arial"/>
+          <w:sz w:val="36"/>
+          <w:szCs w:val="36"/>
+        </w:rPr>
+      </w:pPr>
+    </w:p>
+    <w:p>
+      <w:pPr>
+        <w:spacing w:after="0" w:line="240" w:lineRule="auto"/>
+        <w:jc w:val="center"/>
+        <w:rPr>
+          <w:rFonts w:ascii="Arial" w:hAnsi="Arial" w:cs="Arial"/>
+          <w:sz w:val="36"/>
+          <w:szCs w:val="36"/>
+        </w:rPr>
+      </w:pPr>
+    </w:p>
+    <w:p>
+      <w:pPr>
+        <w:spacing w:after="0" w:line="240" w:lineRule="auto"/>
+        <w:jc w:val="center"/>
+        <w:rPr>
+          <w:rFonts w:ascii="Arial" w:hAnsi="Arial" w:cs="Arial"/>
+          <w:sz w:val="36"/>
+          <w:szCs w:val="36"/>
+        </w:rPr>
+      </w:pPr>
+    </w:p>
+    <w:p>
+      <w:pPr>
+        <w:spacing w:after="0" w:line="240" w:lineRule="auto"/>
+        <w:jc w:val="center"/>
+        <w:rPr>
+          <w:rFonts w:ascii="Arial" w:hAnsi="Arial" w:cs="Arial"/>
+          <w:sz w:val="36"/>
+          <w:szCs w:val="36"/>
+        </w:rPr>
+      </w:pPr>
+    </w:p>
+    <w:p>
+      <w:pPr>
+        <w:spacing w:after="0" w:line="240" w:lineRule="auto"/>
+        <w:jc w:val="center"/>
+        <w:rPr>
+          <w:rFonts w:ascii="Arial" w:hAnsi="Arial" w:cs="Arial"/>
+          <w:sz w:val="36"/>
+          <w:szCs w:val="36"/>
         </w:rPr>
       </w:pPr>
     </w:p>
@@ -859,25 +616,7 @@
           <w:sz w:val="36"/>
           <w:szCs w:val="36"/>
         </w:rPr>
-        <w:t>${</w:t>
-      </w:r>
-      <w:proofErr w:type="spellStart"/>
-      <w:r>
-        <w:rPr>
-          <w:rFonts w:ascii="Arial" w:hAnsi="Arial" w:cs="Arial"/>
-          <w:sz w:val="36"/>
-          <w:szCs w:val="36"/>
-        </w:rPr>
-        <w:t>quittance_id</w:t>
-      </w:r>
-      <w:proofErr w:type="spellEnd"/>
-      <w:r>
-        <w:rPr>
-          <w:rFonts w:ascii="Arial" w:hAnsi="Arial" w:cs="Arial"/>
-          <w:sz w:val="36"/>
-          <w:szCs w:val="36"/>
-        </w:rPr>
-        <w:t>}</w:t>
+        <w:t>${quittance_id}</w:t>
       </w:r>
     </w:p>
     <w:p>
@@ -921,7 +660,6 @@
                 <w:lang w:val="en-US"/>
               </w:rPr>
             </w:pPr>
-            <w:proofErr w:type="spellStart"/>
             <w:r>
               <w:rPr>
                 <w:rFonts w:ascii="Arial" w:hAnsi="Arial" w:cs="Arial"/>
@@ -932,9 +670,8 @@
                 <w:u w:val="single"/>
                 <w:lang w:val="en-US"/>
               </w:rPr>
-              <w:t>Reçu</w:t>
-            </w:r>
-            <w:proofErr w:type="spellEnd"/>
+              <w:t xml:space="preserve">Reçu </w:t>
+            </w:r>
             <w:r>
               <w:rPr>
                 <w:rFonts w:ascii="Arial" w:hAnsi="Arial" w:cs="Arial"/>
@@ -945,41 +682,263 @@
                 <w:u w:val="single"/>
                 <w:lang w:val="en-US"/>
               </w:rPr>
+              <w:t>pour</w:t>
+            </w:r>
+            <w:r>
+              <w:rPr>
+                <w:rFonts w:ascii="Arial" w:hAnsi="Arial" w:cs="Arial"/>
+                <w:b/>
+                <w:bCs/>
+                <w:sz w:val="28"/>
+                <w:szCs w:val="28"/>
+                <w:lang w:val="en-US"/>
+              </w:rPr>
+              <w:t xml:space="preserve"> : </w:t>
+            </w:r>
+          </w:p>
+          <w:p>
+            <w:pPr>
+              <w:rPr>
+                <w:rFonts w:ascii="Arial" w:hAnsi="Arial" w:cs="Arial"/>
+                <w:sz w:val="28"/>
+                <w:szCs w:val="28"/>
+                <w:lang w:val="en-US"/>
+              </w:rPr>
+            </w:pPr>
+            <w:r>
+              <w:rPr>
+                <w:rFonts w:ascii="Arial" w:hAnsi="Arial" w:cs="Arial"/>
+                <w:sz w:val="28"/>
+                <w:szCs w:val="28"/>
+                <w:lang w:val="en-US"/>
+              </w:rPr>
+              <w:t>${</w:t>
+            </w:r>
+            <w:r>
+              <w:rPr>
+                <w:rFonts w:ascii="Arial" w:hAnsi="Arial" w:cs="Arial"/>
+                <w:sz w:val="28"/>
+                <w:szCs w:val="28"/>
+                <w:lang w:val="en-US"/>
+              </w:rPr>
+              <w:t>last</w:t>
+            </w:r>
+            <w:r>
+              <w:rPr>
+                <w:rFonts w:ascii="Arial" w:hAnsi="Arial" w:cs="Arial"/>
+                <w:sz w:val="28"/>
+                <w:szCs w:val="28"/>
+                <w:lang w:val="en-US"/>
+              </w:rPr>
+              <w:t>_name}</w:t>
+            </w:r>
+            <w:r>
+              <w:rPr>
+                <w:rFonts w:ascii="Arial" w:hAnsi="Arial" w:cs="Arial"/>
+                <w:sz w:val="28"/>
+                <w:szCs w:val="28"/>
+                <w:lang w:val="en-US"/>
+              </w:rPr>
               <w:t xml:space="preserve"> </w:t>
             </w:r>
             <w:r>
               <w:rPr>
                 <w:rFonts w:ascii="Arial" w:hAnsi="Arial" w:cs="Arial"/>
+                <w:sz w:val="28"/>
+                <w:szCs w:val="28"/>
+                <w:lang w:val="en-US"/>
+              </w:rPr>
+              <w:t>${first_name</w:t>
+            </w:r>
+            <w:r>
+              <w:rPr>
+                <w:rFonts w:ascii="Arial" w:hAnsi="Arial" w:cs="Arial"/>
+                <w:sz w:val="28"/>
+                <w:szCs w:val="28"/>
+                <w:lang w:val="en-US"/>
+              </w:rPr>
+              <w:t>}</w:t>
+            </w:r>
+          </w:p>
+          <w:p>
+            <w:pPr>
+              <w:rPr>
+                <w:rFonts w:ascii="Arial" w:hAnsi="Arial" w:cs="Arial"/>
+                <w:sz w:val="28"/>
+                <w:szCs w:val="28"/>
+                <w:lang w:val="en-US"/>
+              </w:rPr>
+            </w:pPr>
+          </w:p>
+          <w:p>
+            <w:pPr>
+              <w:rPr>
+                <w:rFonts w:ascii="Arial" w:hAnsi="Arial" w:cs="Arial"/>
+                <w:sz w:val="28"/>
+                <w:szCs w:val="28"/>
+                <w:lang w:val="en-US"/>
+              </w:rPr>
+            </w:pPr>
+          </w:p>
+          <w:p>
+            <w:pPr>
+              <w:rPr>
+                <w:rFonts w:ascii="Arial" w:hAnsi="Arial" w:cs="Arial"/>
+                <w:sz w:val="28"/>
+                <w:szCs w:val="28"/>
+              </w:rPr>
+            </w:pPr>
+            <w:r>
+              <w:rPr>
+                <w:rFonts w:ascii="Arial" w:hAnsi="Arial" w:cs="Arial"/>
                 <w:b/>
                 <w:bCs/>
                 <w:sz w:val="28"/>
                 <w:szCs w:val="28"/>
                 <w:u w:val="single"/>
+              </w:rPr>
+              <w:t>La somme de</w:t>
+            </w:r>
+            <w:r>
+              <w:rPr>
+                <w:rFonts w:ascii="Arial" w:hAnsi="Arial" w:cs="Arial"/>
+                <w:b/>
+                <w:bCs/>
+                <w:sz w:val="28"/>
+                <w:szCs w:val="28"/>
+              </w:rPr>
+              <w:t> :</w:t>
+            </w:r>
+            <w:r>
+              <w:rPr>
+                <w:rFonts w:ascii="Arial" w:hAnsi="Arial" w:cs="Arial"/>
+                <w:sz w:val="28"/>
+                <w:szCs w:val="28"/>
+              </w:rPr>
+              <w:t xml:space="preserve"> </w:t>
+            </w:r>
+            <w:r>
+              <w:rPr>
+                <w:rFonts w:ascii="Arial" w:hAnsi="Arial" w:cs="Arial"/>
+                <w:sz w:val="28"/>
+                <w:szCs w:val="28"/>
+              </w:rPr>
+              <w:t>${loyer_ttc}</w:t>
+            </w:r>
+            <w:r>
+              <w:rPr>
+                <w:rFonts w:ascii="Arial" w:hAnsi="Arial" w:cs="Arial"/>
+                <w:sz w:val="28"/>
+                <w:szCs w:val="28"/>
+              </w:rPr>
+              <w:t xml:space="preserve"> € </w:t>
+            </w:r>
+          </w:p>
+          <w:p>
+            <w:pPr>
+              <w:rPr>
+                <w:rFonts w:ascii="Arial" w:hAnsi="Arial" w:cs="Arial"/>
+                <w:sz w:val="28"/>
+                <w:szCs w:val="28"/>
+              </w:rPr>
+            </w:pPr>
+            <w:r>
+              <w:rPr>
+                <w:rFonts w:ascii="Arial" w:hAnsi="Arial" w:cs="Arial"/>
+                <w:b/>
+                <w:bCs/>
+                <w:sz w:val="28"/>
+                <w:szCs w:val="28"/>
+                <w:u w:val="single"/>
+              </w:rPr>
+              <w:t>Le</w:t>
+            </w:r>
+            <w:r>
+              <w:rPr>
+                <w:rFonts w:ascii="Arial" w:hAnsi="Arial" w:cs="Arial"/>
+                <w:b/>
+                <w:bCs/>
+                <w:sz w:val="28"/>
+                <w:szCs w:val="28"/>
+              </w:rPr>
+              <w:t> :</w:t>
+            </w:r>
+            <w:r>
+              <w:rPr>
+                <w:rFonts w:ascii="Arial" w:hAnsi="Arial" w:cs="Arial"/>
+                <w:sz w:val="28"/>
+                <w:szCs w:val="28"/>
+              </w:rPr>
+              <w:t xml:space="preserve"> le </w:t>
+            </w:r>
+            <w:r>
+              <w:rPr>
+                <w:rFonts w:ascii="Arial" w:hAnsi="Arial" w:cs="Arial"/>
+                <w:sz w:val="28"/>
+                <w:szCs w:val="28"/>
+              </w:rPr>
+              <w:t>${payment_date}</w:t>
+            </w:r>
+          </w:p>
+          <w:p>
+            <w:pPr>
+              <w:rPr>
+                <w:rFonts w:ascii="Arial" w:hAnsi="Arial" w:cs="Arial"/>
+                <w:b/>
+                <w:bCs/>
+                <w:sz w:val="28"/>
+                <w:szCs w:val="28"/>
+              </w:rPr>
+            </w:pPr>
+            <w:r>
+              <w:rPr>
+                <w:rFonts w:ascii="Arial" w:hAnsi="Arial" w:cs="Arial"/>
+                <w:b/>
+                <w:bCs/>
+                <w:sz w:val="28"/>
+                <w:szCs w:val="28"/>
+                <w:u w:val="single"/>
+              </w:rPr>
+              <w:t>En paiement du terme du</w:t>
+            </w:r>
+            <w:r>
+              <w:rPr>
+                <w:rFonts w:ascii="Arial" w:hAnsi="Arial" w:cs="Arial"/>
+                <w:b/>
+                <w:bCs/>
+                <w:sz w:val="28"/>
+                <w:szCs w:val="28"/>
+              </w:rPr>
+              <w:t> :</w:t>
+            </w:r>
+          </w:p>
+          <w:p>
+            <w:pPr>
+              <w:rPr>
+                <w:rFonts w:ascii="Arial" w:hAnsi="Arial" w:cs="Arial"/>
+                <w:sz w:val="28"/>
+                <w:szCs w:val="28"/>
                 <w:lang w:val="en-US"/>
               </w:rPr>
-              <w:t>pour</w:t>
-            </w:r>
-            <w:r>
-              <w:rPr>
-                <w:rFonts w:ascii="Arial" w:hAnsi="Arial" w:cs="Arial"/>
-                <w:b/>
-                <w:bCs/>
+            </w:pPr>
+            <w:r>
+              <w:rPr>
+                <w:rFonts w:ascii="Arial" w:hAnsi="Arial" w:cs="Arial"/>
                 <w:sz w:val="28"/>
                 <w:szCs w:val="28"/>
                 <w:lang w:val="en-US"/>
               </w:rPr>
-              <w:t xml:space="preserve"> : </w:t>
-            </w:r>
-          </w:p>
-          <w:p>
-            <w:pPr>
+              <w:t>${first_day}</w:t>
+            </w:r>
+            <w:r>
               <w:rPr>
                 <w:rFonts w:ascii="Arial" w:hAnsi="Arial" w:cs="Arial"/>
                 <w:sz w:val="28"/>
                 <w:szCs w:val="28"/>
                 <w:lang w:val="en-US"/>
               </w:rPr>
-            </w:pPr>
+              <w:t xml:space="preserve"> au </w:t>
+            </w:r>
             <w:r>
               <w:rPr>
                 <w:rFonts w:ascii="Arial" w:hAnsi="Arial" w:cs="Arial"/>
@@ -987,321 +946,7 @@
                 <w:szCs w:val="28"/>
                 <w:lang w:val="en-US"/>
               </w:rPr>
-              <w:t>${</w:t>
-            </w:r>
-            <w:proofErr w:type="spellStart"/>
-            <w:r>
-              <w:rPr>
-                <w:rFonts w:ascii="Arial" w:hAnsi="Arial" w:cs="Arial"/>
-                <w:sz w:val="28"/>
-                <w:szCs w:val="28"/>
-                <w:lang w:val="en-US"/>
-              </w:rPr>
-              <w:t>first_name</w:t>
-            </w:r>
-            <w:proofErr w:type="spellEnd"/>
-            <w:r>
-              <w:rPr>
-                <w:rFonts w:ascii="Arial" w:hAnsi="Arial" w:cs="Arial"/>
-                <w:sz w:val="28"/>
-                <w:szCs w:val="28"/>
-                <w:lang w:val="en-US"/>
-              </w:rPr>
-              <w:t>} ${</w:t>
-            </w:r>
-            <w:proofErr w:type="spellStart"/>
-            <w:r>
-              <w:rPr>
-                <w:rFonts w:ascii="Arial" w:hAnsi="Arial" w:cs="Arial"/>
-                <w:sz w:val="28"/>
-                <w:szCs w:val="28"/>
-                <w:lang w:val="en-US"/>
-              </w:rPr>
-              <w:t>last</w:t>
-            </w:r>
-            <w:r>
-              <w:rPr>
-                <w:rFonts w:ascii="Arial" w:hAnsi="Arial" w:cs="Arial"/>
-                <w:sz w:val="28"/>
-                <w:szCs w:val="28"/>
-                <w:lang w:val="en-US"/>
-              </w:rPr>
-              <w:t>_name</w:t>
-            </w:r>
-            <w:proofErr w:type="spellEnd"/>
-            <w:r>
-              <w:rPr>
-                <w:rFonts w:ascii="Arial" w:hAnsi="Arial" w:cs="Arial"/>
-                <w:sz w:val="28"/>
-                <w:szCs w:val="28"/>
-                <w:lang w:val="en-US"/>
-              </w:rPr>
-              <w:t>}</w:t>
-            </w:r>
-          </w:p>
-          <w:p>
-            <w:pPr>
-              <w:rPr>
-                <w:rFonts w:ascii="Arial" w:hAnsi="Arial" w:cs="Arial"/>
-                <w:sz w:val="28"/>
-                <w:szCs w:val="28"/>
-                <w:lang w:val="en-US"/>
-              </w:rPr>
-            </w:pPr>
-          </w:p>
-          <w:p>
-            <w:pPr>
-              <w:rPr>
-                <w:rFonts w:ascii="Arial" w:hAnsi="Arial" w:cs="Arial"/>
-                <w:sz w:val="28"/>
-                <w:szCs w:val="28"/>
-                <w:lang w:val="en-US"/>
-              </w:rPr>
-            </w:pPr>
-          </w:p>
-          <w:p>
-            <w:pPr>
-              <w:rPr>
-                <w:rFonts w:ascii="Arial" w:hAnsi="Arial" w:cs="Arial"/>
-                <w:sz w:val="28"/>
-                <w:szCs w:val="28"/>
-              </w:rPr>
-            </w:pPr>
-            <w:r>
-              <w:rPr>
-                <w:rFonts w:ascii="Arial" w:hAnsi="Arial" w:cs="Arial"/>
-                <w:b/>
-                <w:bCs/>
-                <w:sz w:val="28"/>
-                <w:szCs w:val="28"/>
-                <w:u w:val="single"/>
-              </w:rPr>
-              <w:t>La somme de</w:t>
-            </w:r>
-            <w:r>
-              <w:rPr>
-                <w:rFonts w:ascii="Arial" w:hAnsi="Arial" w:cs="Arial"/>
-                <w:b/>
-                <w:bCs/>
-                <w:sz w:val="28"/>
-                <w:szCs w:val="28"/>
-              </w:rPr>
-              <w:t> :</w:t>
-            </w:r>
-            <w:r>
-              <w:rPr>
-                <w:rFonts w:ascii="Arial" w:hAnsi="Arial" w:cs="Arial"/>
-                <w:sz w:val="28"/>
-                <w:szCs w:val="28"/>
-              </w:rPr>
-              <w:t xml:space="preserve"> </w:t>
-            </w:r>
-            <w:r>
-              <w:rPr>
-                <w:rFonts w:ascii="Arial" w:hAnsi="Arial" w:cs="Arial"/>
-                <w:sz w:val="28"/>
-                <w:szCs w:val="28"/>
-              </w:rPr>
-              <w:t>${</w:t>
-            </w:r>
-            <w:proofErr w:type="spellStart"/>
-            <w:r>
-              <w:rPr>
-                <w:rFonts w:ascii="Arial" w:hAnsi="Arial" w:cs="Arial"/>
-                <w:sz w:val="28"/>
-                <w:szCs w:val="28"/>
-              </w:rPr>
-              <w:t>loyer_ttc</w:t>
-            </w:r>
-            <w:proofErr w:type="spellEnd"/>
-            <w:r>
-              <w:rPr>
-                <w:rFonts w:ascii="Arial" w:hAnsi="Arial" w:cs="Arial"/>
-                <w:sz w:val="28"/>
-                <w:szCs w:val="28"/>
-              </w:rPr>
-              <w:t>}</w:t>
-            </w:r>
-            <w:r>
-              <w:rPr>
-                <w:rFonts w:ascii="Arial" w:hAnsi="Arial" w:cs="Arial"/>
-                <w:sz w:val="28"/>
-                <w:szCs w:val="28"/>
-              </w:rPr>
-              <w:t xml:space="preserve"> € </w:t>
-            </w:r>
-          </w:p>
-          <w:p>
-            <w:pPr>
-              <w:rPr>
-                <w:rFonts w:ascii="Arial" w:hAnsi="Arial" w:cs="Arial"/>
-                <w:sz w:val="28"/>
-                <w:szCs w:val="28"/>
-              </w:rPr>
-            </w:pPr>
-            <w:r>
-              <w:rPr>
-                <w:rFonts w:ascii="Arial" w:hAnsi="Arial" w:cs="Arial"/>
-                <w:b/>
-                <w:bCs/>
-                <w:sz w:val="28"/>
-                <w:szCs w:val="28"/>
-                <w:u w:val="single"/>
-              </w:rPr>
-              <w:t>Le</w:t>
-            </w:r>
-            <w:r>
-              <w:rPr>
-                <w:rFonts w:ascii="Arial" w:hAnsi="Arial" w:cs="Arial"/>
-                <w:b/>
-                <w:bCs/>
-                <w:sz w:val="28"/>
-                <w:szCs w:val="28"/>
-              </w:rPr>
-              <w:t> :</w:t>
-            </w:r>
-            <w:r>
-              <w:rPr>
-                <w:rFonts w:ascii="Arial" w:hAnsi="Arial" w:cs="Arial"/>
-                <w:sz w:val="28"/>
-                <w:szCs w:val="28"/>
-              </w:rPr>
-              <w:t xml:space="preserve"> le </w:t>
-            </w:r>
-            <w:r>
-              <w:rPr>
-                <w:rFonts w:ascii="Arial" w:hAnsi="Arial" w:cs="Arial"/>
-                <w:sz w:val="28"/>
-                <w:szCs w:val="28"/>
-              </w:rPr>
-              <w:t>${</w:t>
-            </w:r>
-            <w:proofErr w:type="spellStart"/>
-            <w:r>
-              <w:rPr>
-                <w:rFonts w:ascii="Arial" w:hAnsi="Arial" w:cs="Arial"/>
-                <w:sz w:val="28"/>
-                <w:szCs w:val="28"/>
-              </w:rPr>
-              <w:t>payment_date</w:t>
-            </w:r>
-            <w:proofErr w:type="spellEnd"/>
-            <w:r>
-              <w:rPr>
-                <w:rFonts w:ascii="Arial" w:hAnsi="Arial" w:cs="Arial"/>
-                <w:sz w:val="28"/>
-                <w:szCs w:val="28"/>
-              </w:rPr>
-              <w:t>}</w:t>
-            </w:r>
-          </w:p>
-          <w:p>
-            <w:pPr>
-              <w:rPr>
-                <w:rFonts w:ascii="Arial" w:hAnsi="Arial" w:cs="Arial"/>
-                <w:b/>
-                <w:bCs/>
-                <w:sz w:val="28"/>
-                <w:szCs w:val="28"/>
-              </w:rPr>
-            </w:pPr>
-            <w:r>
-              <w:rPr>
-                <w:rFonts w:ascii="Arial" w:hAnsi="Arial" w:cs="Arial"/>
-                <w:b/>
-                <w:bCs/>
-                <w:sz w:val="28"/>
-                <w:szCs w:val="28"/>
-                <w:u w:val="single"/>
-              </w:rPr>
-              <w:t>En paiement du terme du</w:t>
-            </w:r>
-            <w:r>
-              <w:rPr>
-                <w:rFonts w:ascii="Arial" w:hAnsi="Arial" w:cs="Arial"/>
-                <w:b/>
-                <w:bCs/>
-                <w:sz w:val="28"/>
-                <w:szCs w:val="28"/>
-              </w:rPr>
-              <w:t> :</w:t>
-            </w:r>
-          </w:p>
-          <w:p>
-            <w:pPr>
-              <w:rPr>
-                <w:rFonts w:ascii="Arial" w:hAnsi="Arial" w:cs="Arial"/>
-                <w:sz w:val="28"/>
-                <w:szCs w:val="28"/>
-                <w:lang w:val="en-US"/>
-              </w:rPr>
-            </w:pPr>
-            <w:r>
-              <w:rPr>
-                <w:rFonts w:ascii="Arial" w:hAnsi="Arial" w:cs="Arial"/>
-                <w:sz w:val="28"/>
-                <w:szCs w:val="28"/>
-                <w:lang w:val="en-US"/>
-              </w:rPr>
-              <w:t>${</w:t>
-            </w:r>
-            <w:proofErr w:type="spellStart"/>
-            <w:r>
-              <w:rPr>
-                <w:rFonts w:ascii="Arial" w:hAnsi="Arial" w:cs="Arial"/>
-                <w:sz w:val="28"/>
-                <w:szCs w:val="28"/>
-                <w:lang w:val="en-US"/>
-              </w:rPr>
-              <w:t>first_day</w:t>
-            </w:r>
-            <w:proofErr w:type="spellEnd"/>
-            <w:r>
-              <w:rPr>
-                <w:rFonts w:ascii="Arial" w:hAnsi="Arial" w:cs="Arial"/>
-                <w:sz w:val="28"/>
-                <w:szCs w:val="28"/>
-                <w:lang w:val="en-US"/>
-              </w:rPr>
-              <w:t>}</w:t>
-            </w:r>
-            <w:r>
-              <w:rPr>
-                <w:rFonts w:ascii="Arial" w:hAnsi="Arial" w:cs="Arial"/>
-                <w:sz w:val="28"/>
-                <w:szCs w:val="28"/>
-                <w:lang w:val="en-US"/>
-              </w:rPr>
-              <w:t xml:space="preserve"> au </w:t>
-            </w:r>
-            <w:r>
-              <w:rPr>
-                <w:rFonts w:ascii="Arial" w:hAnsi="Arial" w:cs="Arial"/>
-                <w:sz w:val="28"/>
-                <w:szCs w:val="28"/>
-                <w:lang w:val="en-US"/>
-              </w:rPr>
-              <w:t>${</w:t>
-            </w:r>
-            <w:proofErr w:type="spellStart"/>
-            <w:r>
-              <w:rPr>
-                <w:rFonts w:ascii="Arial" w:hAnsi="Arial" w:cs="Arial"/>
-                <w:sz w:val="28"/>
-                <w:szCs w:val="28"/>
-                <w:lang w:val="en-US"/>
-              </w:rPr>
-              <w:t>last_day</w:t>
-            </w:r>
-            <w:proofErr w:type="spellEnd"/>
-            <w:r>
-              <w:rPr>
-                <w:rFonts w:ascii="Arial" w:hAnsi="Arial" w:cs="Arial"/>
-                <w:sz w:val="28"/>
-                <w:szCs w:val="28"/>
-                <w:lang w:val="en-US"/>
-              </w:rPr>
-              <w:t>}</w:t>
+              <w:t>${last_day}</w:t>
             </w:r>
             <w:r>
               <w:rPr>
@@ -1460,60 +1105,24 @@
                 <w:sz w:val="28"/>
                 <w:szCs w:val="28"/>
               </w:rPr>
-              <w:t>${</w:t>
-            </w:r>
-            <w:proofErr w:type="spellStart"/>
-            <w:r>
-              <w:rPr>
-                <w:rFonts w:ascii="Arial" w:hAnsi="Arial" w:cs="Arial"/>
-                <w:sz w:val="28"/>
-                <w:szCs w:val="28"/>
-              </w:rPr>
-              <w:t>street</w:t>
-            </w:r>
-            <w:proofErr w:type="spellEnd"/>
-            <w:r>
-              <w:rPr>
-                <w:rFonts w:ascii="Arial" w:hAnsi="Arial" w:cs="Arial"/>
-                <w:sz w:val="28"/>
-                <w:szCs w:val="28"/>
-              </w:rPr>
-              <w:t>}</w:t>
-            </w:r>
-          </w:p>
-          <w:p>
-            <w:pPr>
-              <w:rPr>
-                <w:rFonts w:ascii="Arial" w:hAnsi="Arial" w:cs="Arial"/>
-                <w:sz w:val="28"/>
-                <w:szCs w:val="28"/>
-              </w:rPr>
-            </w:pPr>
-            <w:r>
-              <w:rPr>
-                <w:rFonts w:ascii="Arial" w:hAnsi="Arial" w:cs="Arial"/>
-                <w:sz w:val="28"/>
-                <w:szCs w:val="28"/>
-              </w:rPr>
-              <w:t>${</w:t>
-            </w:r>
-            <w:proofErr w:type="spellStart"/>
-            <w:r>
-              <w:rPr>
-                <w:rFonts w:ascii="Arial" w:hAnsi="Arial" w:cs="Arial"/>
-                <w:sz w:val="28"/>
-                <w:szCs w:val="28"/>
-              </w:rPr>
-              <w:t>cp</w:t>
-            </w:r>
-            <w:proofErr w:type="spellEnd"/>
-            <w:r>
-              <w:rPr>
-                <w:rFonts w:ascii="Arial" w:hAnsi="Arial" w:cs="Arial"/>
-                <w:sz w:val="28"/>
-                <w:szCs w:val="28"/>
-              </w:rPr>
-              <w:t>} ${city}</w:t>
+              <w:t>${street}</w:t>
+            </w:r>
+          </w:p>
+          <w:p>
+            <w:pPr>
+              <w:rPr>
+                <w:rFonts w:ascii="Arial" w:hAnsi="Arial" w:cs="Arial"/>
+                <w:sz w:val="28"/>
+                <w:szCs w:val="28"/>
+              </w:rPr>
+            </w:pPr>
+            <w:r>
+              <w:rPr>
+                <w:rFonts w:ascii="Arial" w:hAnsi="Arial" w:cs="Arial"/>
+                <w:sz w:val="28"/>
+                <w:szCs w:val="28"/>
+              </w:rPr>
+              <w:t>${cp} ${city}</w:t>
             </w:r>
           </w:p>
           <w:p>
@@ -1595,25 +1204,7 @@
                 <w:sz w:val="28"/>
                 <w:szCs w:val="28"/>
               </w:rPr>
-              <w:t>${</w:t>
-            </w:r>
-            <w:proofErr w:type="spellStart"/>
-            <w:r>
-              <w:rPr>
-                <w:rFonts w:ascii="Arial" w:hAnsi="Arial" w:cs="Arial"/>
-                <w:sz w:val="28"/>
-                <w:szCs w:val="28"/>
-              </w:rPr>
-              <w:t>loyer_hc</w:t>
-            </w:r>
-            <w:proofErr w:type="spellEnd"/>
-            <w:r>
-              <w:rPr>
-                <w:rFonts w:ascii="Arial" w:hAnsi="Arial" w:cs="Arial"/>
-                <w:sz w:val="28"/>
-                <w:szCs w:val="28"/>
-              </w:rPr>
-              <w:t xml:space="preserve">} </w:t>
+              <w:t xml:space="preserve">${loyer_hc} </w:t>
             </w:r>
             <w:r>
               <w:rPr>
@@ -1993,7 +1584,7 @@
                 <wp:cNvGraphicFramePr/>
                 <a:graphic xmlns:a="http://schemas.openxmlformats.org/drawingml/2006/main">
                   <a:graphicData uri="http://schemas.microsoft.com/office/word/2010/wordprocessingInk">
-                    <w14:contentPart bwMode="auto" r:id="rId5">
+                    <w14:contentPart bwMode="auto" r:id="rId6">
                       <w14:nvContentPartPr>
                         <w14:cNvContentPartPr/>
                       </w14:nvContentPartPr>
@@ -2029,7 +1620,7 @@
                 <o:lock v:ext="edit" aspectratio="t"/>
               </v:shapetype>
               <v:shape id="Encre 2" o:spid="_x0000_s1026" type="#_x0000_t75" style="position:absolute;margin-left:94.95pt;margin-top:-24.1pt;width:146.85pt;height:53.15pt;z-index:251669504;visibility:visible;mso-wrap-style:square;mso-wrap-distance-left:9pt;mso-wrap-distance-top:0;mso-wrap-distance-right:9pt;mso-wrap-distance-bottom:0;mso-position-horizontal:right;mso-position-horizontal-relative:margin;mso-position-vertical:absolute;mso-position-vertical-relative:text" o:gfxdata="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">
-                <v:imagedata r:id="rId6" o:title=""/>
+                <v:imagedata r:id="rId7" o:title=""/>
                 <w10:wrap anchorx="margin"/>
               </v:shape>
             </w:pict>
@@ -2061,7 +1652,7 @@
                 <wp:cNvGraphicFramePr/>
                 <a:graphic xmlns:a="http://schemas.openxmlformats.org/drawingml/2006/main">
                   <a:graphicData uri="http://schemas.microsoft.com/office/word/2010/wordprocessingInk">
-                    <w14:contentPart bwMode="auto" r:id="rId7">
+                    <w14:contentPart bwMode="auto" r:id="rId8">
                       <w14:nvContentPartPr>
                         <w14:cNvContentPartPr/>
                       </w14:nvContentPartPr>
@@ -2078,7 +1669,7 @@
           <mc:Fallback>
             <w:pict>
               <v:shape w14:anchorId="69F83BA2" id="Encre 9" o:spid="_x0000_s1026" type="#_x0000_t75" style="position:absolute;margin-left:943.05pt;margin-top:-25.2pt;width:146.85pt;height:53.15pt;z-index:251667456;visibility:visible;mso-wrap-style:square;mso-wrap-distance-left:9pt;mso-wrap-distance-top:0;mso-wrap-distance-right:9pt;mso-wrap-distance-bottom:0;mso-position-horizontal:absolute;mso-position-horizontal-relative:text;mso-position-vertical:absolute;mso-position-vertical-relative:text" o:gfxdata="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">
-                <v:imagedata r:id="rId8" o:title=""/>
+                <v:imagedata r:id="rId9" o:title=""/>
               </v:shape>
             </w:pict>
           </mc:Fallback>
@@ -3093,4 +2684,16 @@
     </a:ext>
   </a:extLst>
 </a:theme>
+</file>
+
+<file path=customXml/item1.xml><?xml version="1.0" encoding="utf-8"?>
+<b:Sources xmlns:b="http://schemas.openxmlformats.org/officeDocument/2006/bibliography" xmlns="http://schemas.openxmlformats.org/officeDocument/2006/bibliography" SelectedStyle="\APASixthEditionOfficeOnline.xsl" StyleName="APA" Version="6"/>
+</file>
+
+<file path=customXml/itemProps1.xml><?xml version="1.0" encoding="utf-8"?>
+<ds:datastoreItem xmlns:ds="http://schemas.openxmlformats.org/officeDocument/2006/customXml" ds:itemID="{095CC8D6-1A3E-4D4A-AE96-5A2826EC1C58}">
+  <ds:schemaRefs>
+    <ds:schemaRef ds:uri="http://schemas.openxmlformats.org/officeDocument/2006/bibliography"/>
+  </ds:schemaRefs>
+</ds:datastoreItem>
 </file>
</xml_diff>

<commit_message>
LAPTOP maj front icon animation
</commit_message>
<xml_diff>
--- a/assets/files/templates/QUITTANCE_TEMPLATE.docx
+++ b/assets/files/templates/QUITTANCE_TEMPLATE.docx
@@ -262,7 +262,67 @@
                 <w:szCs w:val="24"/>
                 <w:lang w:val="en-US"/>
               </w:rPr>
-              <w:t>${p_gender} ${p_lastname} ${p_firstname}</w:t>
+              <w:t>${</w:t>
+            </w:r>
+            <w:proofErr w:type="spellStart"/>
+            <w:r>
+              <w:rPr>
+                <w:rFonts w:ascii="Arial" w:hAnsi="Arial" w:cs="Arial"/>
+                <w:sz w:val="24"/>
+                <w:szCs w:val="24"/>
+                <w:lang w:val="en-US"/>
+              </w:rPr>
+              <w:t>p_gender</w:t>
+            </w:r>
+            <w:proofErr w:type="spellEnd"/>
+            <w:r>
+              <w:rPr>
+                <w:rFonts w:ascii="Arial" w:hAnsi="Arial" w:cs="Arial"/>
+                <w:sz w:val="24"/>
+                <w:szCs w:val="24"/>
+                <w:lang w:val="en-US"/>
+              </w:rPr>
+              <w:t>} ${</w:t>
+            </w:r>
+            <w:proofErr w:type="spellStart"/>
+            <w:r>
+              <w:rPr>
+                <w:rFonts w:ascii="Arial" w:hAnsi="Arial" w:cs="Arial"/>
+                <w:sz w:val="24"/>
+                <w:szCs w:val="24"/>
+                <w:lang w:val="en-US"/>
+              </w:rPr>
+              <w:t>p_lastname</w:t>
+            </w:r>
+            <w:proofErr w:type="spellEnd"/>
+            <w:r>
+              <w:rPr>
+                <w:rFonts w:ascii="Arial" w:hAnsi="Arial" w:cs="Arial"/>
+                <w:sz w:val="24"/>
+                <w:szCs w:val="24"/>
+                <w:lang w:val="en-US"/>
+              </w:rPr>
+              <w:t>} ${</w:t>
+            </w:r>
+            <w:proofErr w:type="spellStart"/>
+            <w:r>
+              <w:rPr>
+                <w:rFonts w:ascii="Arial" w:hAnsi="Arial" w:cs="Arial"/>
+                <w:sz w:val="24"/>
+                <w:szCs w:val="24"/>
+                <w:lang w:val="en-US"/>
+              </w:rPr>
+              <w:t>p_firstname</w:t>
+            </w:r>
+            <w:proofErr w:type="spellEnd"/>
+            <w:r>
+              <w:rPr>
+                <w:rFonts w:ascii="Arial" w:hAnsi="Arial" w:cs="Arial"/>
+                <w:sz w:val="24"/>
+                <w:szCs w:val="24"/>
+                <w:lang w:val="en-US"/>
+              </w:rPr>
+              <w:t>}</w:t>
             </w:r>
           </w:p>
           <w:p>
@@ -412,7 +472,47 @@
                 <w:szCs w:val="24"/>
                 <w:lang w:val="en-US"/>
               </w:rPr>
-              <w:t>${gender} ${last_name} ${first_name}</w:t>
+              <w:t>${gender} ${</w:t>
+            </w:r>
+            <w:proofErr w:type="spellStart"/>
+            <w:r>
+              <w:rPr>
+                <w:rFonts w:ascii="Arial" w:hAnsi="Arial" w:cs="Arial"/>
+                <w:sz w:val="24"/>
+                <w:szCs w:val="24"/>
+                <w:lang w:val="en-US"/>
+              </w:rPr>
+              <w:t>last_name</w:t>
+            </w:r>
+            <w:proofErr w:type="spellEnd"/>
+            <w:r>
+              <w:rPr>
+                <w:rFonts w:ascii="Arial" w:hAnsi="Arial" w:cs="Arial"/>
+                <w:sz w:val="24"/>
+                <w:szCs w:val="24"/>
+                <w:lang w:val="en-US"/>
+              </w:rPr>
+              <w:t>} ${</w:t>
+            </w:r>
+            <w:proofErr w:type="spellStart"/>
+            <w:r>
+              <w:rPr>
+                <w:rFonts w:ascii="Arial" w:hAnsi="Arial" w:cs="Arial"/>
+                <w:sz w:val="24"/>
+                <w:szCs w:val="24"/>
+                <w:lang w:val="en-US"/>
+              </w:rPr>
+              <w:t>first_name</w:t>
+            </w:r>
+            <w:proofErr w:type="spellEnd"/>
+            <w:r>
+              <w:rPr>
+                <w:rFonts w:ascii="Arial" w:hAnsi="Arial" w:cs="Arial"/>
+                <w:sz w:val="24"/>
+                <w:szCs w:val="24"/>
+                <w:lang w:val="en-US"/>
+              </w:rPr>
+              <w:t>}</w:t>
             </w:r>
           </w:p>
           <w:p>
@@ -430,6 +530,42 @@
                 <w:sz w:val="24"/>
                 <w:szCs w:val="24"/>
               </w:rPr>
+              <w:t>${</w:t>
+            </w:r>
+            <w:proofErr w:type="spellStart"/>
+            <w:r>
+              <w:rPr>
+                <w:rFonts w:ascii="Arial" w:hAnsi="Arial" w:cs="Arial"/>
+                <w:sz w:val="24"/>
+                <w:szCs w:val="24"/>
+              </w:rPr>
+              <w:t>street</w:t>
+            </w:r>
+            <w:proofErr w:type="spellEnd"/>
+            <w:r>
+              <w:rPr>
+                <w:rFonts w:ascii="Arial" w:hAnsi="Arial" w:cs="Arial"/>
+                <w:sz w:val="24"/>
+                <w:szCs w:val="24"/>
+              </w:rPr>
+              <w:t>}</w:t>
+            </w:r>
+          </w:p>
+          <w:p>
+            <w:pPr>
+              <w:jc w:val="center"/>
+              <w:rPr>
+                <w:rFonts w:ascii="Arial" w:hAnsi="Arial" w:cs="Arial"/>
+                <w:sz w:val="24"/>
+                <w:szCs w:val="24"/>
+              </w:rPr>
+            </w:pPr>
+            <w:r>
+              <w:rPr>
+                <w:rFonts w:ascii="Arial" w:hAnsi="Arial" w:cs="Arial"/>
+                <w:sz w:val="24"/>
+                <w:szCs w:val="24"/>
+              </w:rPr>
               <w:t>${building}</w:t>
             </w:r>
           </w:p>
@@ -438,24 +574,6 @@
               <w:jc w:val="center"/>
               <w:rPr>
                 <w:rFonts w:ascii="Arial" w:hAnsi="Arial" w:cs="Arial"/>
-                <w:sz w:val="24"/>
-                <w:szCs w:val="24"/>
-              </w:rPr>
-            </w:pPr>
-            <w:r>
-              <w:rPr>
-                <w:rFonts w:ascii="Arial" w:hAnsi="Arial" w:cs="Arial"/>
-                <w:sz w:val="24"/>
-                <w:szCs w:val="24"/>
-              </w:rPr>
-              <w:t>${street}</w:t>
-            </w:r>
-          </w:p>
-          <w:p>
-            <w:pPr>
-              <w:jc w:val="center"/>
-              <w:rPr>
-                <w:rFonts w:ascii="Arial" w:hAnsi="Arial" w:cs="Arial"/>
                 <w:b/>
                 <w:sz w:val="24"/>
                 <w:szCs w:val="24"/>
@@ -468,7 +586,25 @@
                 <w:sz w:val="24"/>
                 <w:szCs w:val="24"/>
               </w:rPr>
-              <w:t>${cp} ${city}</w:t>
+              <w:t>${</w:t>
+            </w:r>
+            <w:proofErr w:type="spellStart"/>
+            <w:r>
+              <w:rPr>
+                <w:rFonts w:ascii="Arial" w:hAnsi="Arial" w:cs="Arial"/>
+                <w:sz w:val="24"/>
+                <w:szCs w:val="24"/>
+              </w:rPr>
+              <w:t>cp</w:t>
+            </w:r>
+            <w:proofErr w:type="spellEnd"/>
+            <w:r>
+              <w:rPr>
+                <w:rFonts w:ascii="Arial" w:hAnsi="Arial" w:cs="Arial"/>
+                <w:sz w:val="24"/>
+                <w:szCs w:val="24"/>
+              </w:rPr>
+              <w:t>} ${city}</w:t>
             </w:r>
           </w:p>
         </w:tc>
@@ -616,7 +752,25 @@
           <w:sz w:val="36"/>
           <w:szCs w:val="36"/>
         </w:rPr>
-        <w:t>${quittance_id}</w:t>
+        <w:t>${</w:t>
+      </w:r>
+      <w:proofErr w:type="spellStart"/>
+      <w:r>
+        <w:rPr>
+          <w:rFonts w:ascii="Arial" w:hAnsi="Arial" w:cs="Arial"/>
+          <w:sz w:val="36"/>
+          <w:szCs w:val="36"/>
+        </w:rPr>
+        <w:t>quittance_id</w:t>
+      </w:r>
+      <w:proofErr w:type="spellEnd"/>
+      <w:r>
+        <w:rPr>
+          <w:rFonts w:ascii="Arial" w:hAnsi="Arial" w:cs="Arial"/>
+          <w:sz w:val="36"/>
+          <w:szCs w:val="36"/>
+        </w:rPr>
+        <w:t>}</w:t>
       </w:r>
     </w:p>
     <w:p>
@@ -660,6 +814,7 @@
                 <w:lang w:val="en-US"/>
               </w:rPr>
             </w:pPr>
+            <w:proofErr w:type="spellStart"/>
             <w:r>
               <w:rPr>
                 <w:rFonts w:ascii="Arial" w:hAnsi="Arial" w:cs="Arial"/>
@@ -670,8 +825,9 @@
                 <w:u w:val="single"/>
                 <w:lang w:val="en-US"/>
               </w:rPr>
-              <w:t xml:space="preserve">Reçu </w:t>
-            </w:r>
+              <w:t>Reçu</w:t>
+            </w:r>
+            <w:proofErr w:type="spellEnd"/>
             <w:r>
               <w:rPr>
                 <w:rFonts w:ascii="Arial" w:hAnsi="Arial" w:cs="Arial"/>
@@ -682,8 +838,9 @@
                 <w:u w:val="single"/>
                 <w:lang w:val="en-US"/>
               </w:rPr>
-              <w:t>pour</w:t>
-            </w:r>
+              <w:t xml:space="preserve"> </w:t>
+            </w:r>
+            <w:proofErr w:type="gramStart"/>
             <w:r>
               <w:rPr>
                 <w:rFonts w:ascii="Arial" w:hAnsi="Arial" w:cs="Arial"/>
@@ -691,103 +848,11 @@
                 <w:bCs/>
                 <w:sz w:val="28"/>
                 <w:szCs w:val="28"/>
-                <w:lang w:val="en-US"/>
-              </w:rPr>
-              <w:t xml:space="preserve"> : </w:t>
-            </w:r>
-          </w:p>
-          <w:p>
-            <w:pPr>
-              <w:rPr>
-                <w:rFonts w:ascii="Arial" w:hAnsi="Arial" w:cs="Arial"/>
-                <w:sz w:val="28"/>
-                <w:szCs w:val="28"/>
-                <w:lang w:val="en-US"/>
-              </w:rPr>
-            </w:pPr>
-            <w:r>
-              <w:rPr>
-                <w:rFonts w:ascii="Arial" w:hAnsi="Arial" w:cs="Arial"/>
-                <w:sz w:val="28"/>
-                <w:szCs w:val="28"/>
-                <w:lang w:val="en-US"/>
-              </w:rPr>
-              <w:t>${</w:t>
-            </w:r>
-            <w:r>
-              <w:rPr>
-                <w:rFonts w:ascii="Arial" w:hAnsi="Arial" w:cs="Arial"/>
-                <w:sz w:val="28"/>
-                <w:szCs w:val="28"/>
-                <w:lang w:val="en-US"/>
-              </w:rPr>
-              <w:t>last</w:t>
-            </w:r>
-            <w:r>
-              <w:rPr>
-                <w:rFonts w:ascii="Arial" w:hAnsi="Arial" w:cs="Arial"/>
-                <w:sz w:val="28"/>
-                <w:szCs w:val="28"/>
-                <w:lang w:val="en-US"/>
-              </w:rPr>
-              <w:t>_name}</w:t>
-            </w:r>
-            <w:r>
-              <w:rPr>
-                <w:rFonts w:ascii="Arial" w:hAnsi="Arial" w:cs="Arial"/>
-                <w:sz w:val="28"/>
-                <w:szCs w:val="28"/>
-                <w:lang w:val="en-US"/>
-              </w:rPr>
-              <w:t xml:space="preserve"> </w:t>
-            </w:r>
-            <w:r>
-              <w:rPr>
-                <w:rFonts w:ascii="Arial" w:hAnsi="Arial" w:cs="Arial"/>
-                <w:sz w:val="28"/>
-                <w:szCs w:val="28"/>
-                <w:lang w:val="en-US"/>
-              </w:rPr>
-              <w:t>${first_name</w:t>
-            </w:r>
-            <w:r>
-              <w:rPr>
-                <w:rFonts w:ascii="Arial" w:hAnsi="Arial" w:cs="Arial"/>
-                <w:sz w:val="28"/>
-                <w:szCs w:val="28"/>
-                <w:lang w:val="en-US"/>
-              </w:rPr>
-              <w:t>}</w:t>
-            </w:r>
-          </w:p>
-          <w:p>
-            <w:pPr>
-              <w:rPr>
-                <w:rFonts w:ascii="Arial" w:hAnsi="Arial" w:cs="Arial"/>
-                <w:sz w:val="28"/>
-                <w:szCs w:val="28"/>
-                <w:lang w:val="en-US"/>
-              </w:rPr>
-            </w:pPr>
-          </w:p>
-          <w:p>
-            <w:pPr>
-              <w:rPr>
-                <w:rFonts w:ascii="Arial" w:hAnsi="Arial" w:cs="Arial"/>
-                <w:sz w:val="28"/>
-                <w:szCs w:val="28"/>
-                <w:lang w:val="en-US"/>
-              </w:rPr>
-            </w:pPr>
-          </w:p>
-          <w:p>
-            <w:pPr>
-              <w:rPr>
-                <w:rFonts w:ascii="Arial" w:hAnsi="Arial" w:cs="Arial"/>
-                <w:sz w:val="28"/>
-                <w:szCs w:val="28"/>
-              </w:rPr>
-            </w:pPr>
+                <w:u w:val="single"/>
+                <w:lang w:val="en-US"/>
+              </w:rPr>
+              <w:t>pour</w:t>
+            </w:r>
             <w:r>
               <w:rPr>
                 <w:rFonts w:ascii="Arial" w:hAnsi="Arial" w:cs="Arial"/>
@@ -795,10 +860,11 @@
                 <w:bCs/>
                 <w:sz w:val="28"/>
                 <w:szCs w:val="28"/>
-                <w:u w:val="single"/>
-              </w:rPr>
-              <w:t>La somme de</w:t>
-            </w:r>
+                <w:lang w:val="en-US"/>
+              </w:rPr>
+              <w:t> :</w:t>
+            </w:r>
+            <w:proofErr w:type="gramEnd"/>
             <w:r>
               <w:rPr>
                 <w:rFonts w:ascii="Arial" w:hAnsi="Arial" w:cs="Arial"/>
@@ -806,33 +872,116 @@
                 <w:bCs/>
                 <w:sz w:val="28"/>
                 <w:szCs w:val="28"/>
-              </w:rPr>
-              <w:t> :</w:t>
-            </w:r>
-            <w:r>
-              <w:rPr>
-                <w:rFonts w:ascii="Arial" w:hAnsi="Arial" w:cs="Arial"/>
-                <w:sz w:val="28"/>
-                <w:szCs w:val="28"/>
+                <w:lang w:val="en-US"/>
               </w:rPr>
               <w:t xml:space="preserve"> </w:t>
             </w:r>
-            <w:r>
-              <w:rPr>
-                <w:rFonts w:ascii="Arial" w:hAnsi="Arial" w:cs="Arial"/>
-                <w:sz w:val="28"/>
-                <w:szCs w:val="28"/>
-              </w:rPr>
-              <w:t>${loyer_ttc}</w:t>
-            </w:r>
-            <w:r>
-              <w:rPr>
-                <w:rFonts w:ascii="Arial" w:hAnsi="Arial" w:cs="Arial"/>
-                <w:sz w:val="28"/>
-                <w:szCs w:val="28"/>
-              </w:rPr>
-              <w:t xml:space="preserve"> € </w:t>
-            </w:r>
+          </w:p>
+          <w:p>
+            <w:pPr>
+              <w:rPr>
+                <w:rFonts w:ascii="Arial" w:hAnsi="Arial" w:cs="Arial"/>
+                <w:sz w:val="28"/>
+                <w:szCs w:val="28"/>
+                <w:lang w:val="en-US"/>
+              </w:rPr>
+            </w:pPr>
+            <w:r>
+              <w:rPr>
+                <w:rFonts w:ascii="Arial" w:hAnsi="Arial" w:cs="Arial"/>
+                <w:sz w:val="28"/>
+                <w:szCs w:val="28"/>
+                <w:lang w:val="en-US"/>
+              </w:rPr>
+              <w:t>${</w:t>
+            </w:r>
+            <w:proofErr w:type="spellStart"/>
+            <w:r>
+              <w:rPr>
+                <w:rFonts w:ascii="Arial" w:hAnsi="Arial" w:cs="Arial"/>
+                <w:sz w:val="28"/>
+                <w:szCs w:val="28"/>
+                <w:lang w:val="en-US"/>
+              </w:rPr>
+              <w:t>last</w:t>
+            </w:r>
+            <w:r>
+              <w:rPr>
+                <w:rFonts w:ascii="Arial" w:hAnsi="Arial" w:cs="Arial"/>
+                <w:sz w:val="28"/>
+                <w:szCs w:val="28"/>
+                <w:lang w:val="en-US"/>
+              </w:rPr>
+              <w:t>_name</w:t>
+            </w:r>
+            <w:proofErr w:type="spellEnd"/>
+            <w:r>
+              <w:rPr>
+                <w:rFonts w:ascii="Arial" w:hAnsi="Arial" w:cs="Arial"/>
+                <w:sz w:val="28"/>
+                <w:szCs w:val="28"/>
+                <w:lang w:val="en-US"/>
+              </w:rPr>
+              <w:t>}</w:t>
+            </w:r>
+            <w:r>
+              <w:rPr>
+                <w:rFonts w:ascii="Arial" w:hAnsi="Arial" w:cs="Arial"/>
+                <w:sz w:val="28"/>
+                <w:szCs w:val="28"/>
+                <w:lang w:val="en-US"/>
+              </w:rPr>
+              <w:t xml:space="preserve"> </w:t>
+            </w:r>
+            <w:r>
+              <w:rPr>
+                <w:rFonts w:ascii="Arial" w:hAnsi="Arial" w:cs="Arial"/>
+                <w:sz w:val="28"/>
+                <w:szCs w:val="28"/>
+                <w:lang w:val="en-US"/>
+              </w:rPr>
+              <w:t>${</w:t>
+            </w:r>
+            <w:proofErr w:type="spellStart"/>
+            <w:r>
+              <w:rPr>
+                <w:rFonts w:ascii="Arial" w:hAnsi="Arial" w:cs="Arial"/>
+                <w:sz w:val="28"/>
+                <w:szCs w:val="28"/>
+                <w:lang w:val="en-US"/>
+              </w:rPr>
+              <w:t>first_name</w:t>
+            </w:r>
+            <w:proofErr w:type="spellEnd"/>
+            <w:r>
+              <w:rPr>
+                <w:rFonts w:ascii="Arial" w:hAnsi="Arial" w:cs="Arial"/>
+                <w:sz w:val="28"/>
+                <w:szCs w:val="28"/>
+                <w:lang w:val="en-US"/>
+              </w:rPr>
+              <w:t>}</w:t>
+            </w:r>
+          </w:p>
+          <w:p>
+            <w:pPr>
+              <w:rPr>
+                <w:rFonts w:ascii="Arial" w:hAnsi="Arial" w:cs="Arial"/>
+                <w:sz w:val="28"/>
+                <w:szCs w:val="28"/>
+                <w:lang w:val="en-US"/>
+              </w:rPr>
+            </w:pPr>
+          </w:p>
+          <w:p>
+            <w:pPr>
+              <w:rPr>
+                <w:rFonts w:ascii="Arial" w:hAnsi="Arial" w:cs="Arial"/>
+                <w:sz w:val="28"/>
+                <w:szCs w:val="28"/>
+                <w:lang w:val="en-US"/>
+              </w:rPr>
+            </w:pPr>
           </w:p>
           <w:p>
             <w:pPr>
@@ -851,7 +1000,7 @@
                 <w:szCs w:val="28"/>
                 <w:u w:val="single"/>
               </w:rPr>
-              <w:t>Le</w:t>
+              <w:t>La somme de</w:t>
             </w:r>
             <w:r>
               <w:rPr>
@@ -869,27 +1018,62 @@
                 <w:sz w:val="28"/>
                 <w:szCs w:val="28"/>
               </w:rPr>
-              <w:t xml:space="preserve"> le </w:t>
-            </w:r>
-            <w:r>
-              <w:rPr>
-                <w:rFonts w:ascii="Arial" w:hAnsi="Arial" w:cs="Arial"/>
-                <w:sz w:val="28"/>
-                <w:szCs w:val="28"/>
-              </w:rPr>
-              <w:t>${payment_date}</w:t>
-            </w:r>
-          </w:p>
-          <w:p>
-            <w:pPr>
+              <w:t xml:space="preserve"> </w:t>
+            </w:r>
+            <w:r>
+              <w:rPr>
+                <w:rFonts w:ascii="Arial" w:hAnsi="Arial" w:cs="Arial"/>
+                <w:sz w:val="28"/>
+                <w:szCs w:val="28"/>
+              </w:rPr>
+              <w:t>${</w:t>
+            </w:r>
+            <w:proofErr w:type="spellStart"/>
+            <w:r>
+              <w:rPr>
+                <w:rFonts w:ascii="Arial" w:hAnsi="Arial" w:cs="Arial"/>
+                <w:sz w:val="28"/>
+                <w:szCs w:val="28"/>
+              </w:rPr>
+              <w:t>loyer_ttc</w:t>
+            </w:r>
+            <w:proofErr w:type="spellEnd"/>
+            <w:r>
+              <w:rPr>
+                <w:rFonts w:ascii="Arial" w:hAnsi="Arial" w:cs="Arial"/>
+                <w:sz w:val="28"/>
+                <w:szCs w:val="28"/>
+              </w:rPr>
+              <w:t>}</w:t>
+            </w:r>
+            <w:r>
+              <w:rPr>
+                <w:rFonts w:ascii="Arial" w:hAnsi="Arial" w:cs="Arial"/>
+                <w:sz w:val="28"/>
+                <w:szCs w:val="28"/>
+              </w:rPr>
+              <w:t xml:space="preserve"> € </w:t>
+            </w:r>
+          </w:p>
+          <w:p>
+            <w:pPr>
+              <w:rPr>
+                <w:rFonts w:ascii="Arial" w:hAnsi="Arial" w:cs="Arial"/>
+                <w:sz w:val="28"/>
+                <w:szCs w:val="28"/>
+              </w:rPr>
+            </w:pPr>
+            <w:r>
               <w:rPr>
                 <w:rFonts w:ascii="Arial" w:hAnsi="Arial" w:cs="Arial"/>
                 <w:b/>
                 <w:bCs/>
                 <w:sz w:val="28"/>
                 <w:szCs w:val="28"/>
-              </w:rPr>
-            </w:pPr>
+                <w:u w:val="single"/>
+              </w:rPr>
+              <w:t>Le</w:t>
+            </w:r>
             <w:r>
               <w:rPr>
                 <w:rFonts w:ascii="Arial" w:hAnsi="Arial" w:cs="Arial"/>
@@ -897,11 +1081,46 @@
                 <w:bCs/>
                 <w:sz w:val="28"/>
                 <w:szCs w:val="28"/>
-                <w:u w:val="single"/>
-              </w:rPr>
-              <w:t>En paiement du terme du</w:t>
-            </w:r>
-            <w:r>
+              </w:rPr>
+              <w:t> :</w:t>
+            </w:r>
+            <w:r>
+              <w:rPr>
+                <w:rFonts w:ascii="Arial" w:hAnsi="Arial" w:cs="Arial"/>
+                <w:sz w:val="28"/>
+                <w:szCs w:val="28"/>
+              </w:rPr>
+              <w:t xml:space="preserve"> le </w:t>
+            </w:r>
+            <w:r>
+              <w:rPr>
+                <w:rFonts w:ascii="Arial" w:hAnsi="Arial" w:cs="Arial"/>
+                <w:sz w:val="28"/>
+                <w:szCs w:val="28"/>
+              </w:rPr>
+              <w:t>${</w:t>
+            </w:r>
+            <w:proofErr w:type="spellStart"/>
+            <w:r>
+              <w:rPr>
+                <w:rFonts w:ascii="Arial" w:hAnsi="Arial" w:cs="Arial"/>
+                <w:sz w:val="28"/>
+                <w:szCs w:val="28"/>
+              </w:rPr>
+              <w:t>payment_date</w:t>
+            </w:r>
+            <w:proofErr w:type="spellEnd"/>
+            <w:r>
+              <w:rPr>
+                <w:rFonts w:ascii="Arial" w:hAnsi="Arial" w:cs="Arial"/>
+                <w:sz w:val="28"/>
+                <w:szCs w:val="28"/>
+              </w:rPr>
+              <w:t>}</w:t>
+            </w:r>
+          </w:p>
+          <w:p>
+            <w:pPr>
               <w:rPr>
                 <w:rFonts w:ascii="Arial" w:hAnsi="Arial" w:cs="Arial"/>
                 <w:b/>
@@ -909,6 +1128,26 @@
                 <w:sz w:val="28"/>
                 <w:szCs w:val="28"/>
               </w:rPr>
+            </w:pPr>
+            <w:r>
+              <w:rPr>
+                <w:rFonts w:ascii="Arial" w:hAnsi="Arial" w:cs="Arial"/>
+                <w:b/>
+                <w:bCs/>
+                <w:sz w:val="28"/>
+                <w:szCs w:val="28"/>
+                <w:u w:val="single"/>
+              </w:rPr>
+              <w:t>En paiement du terme du</w:t>
+            </w:r>
+            <w:r>
+              <w:rPr>
+                <w:rFonts w:ascii="Arial" w:hAnsi="Arial" w:cs="Arial"/>
+                <w:b/>
+                <w:bCs/>
+                <w:sz w:val="28"/>
+                <w:szCs w:val="28"/>
+              </w:rPr>
               <w:t> :</w:t>
             </w:r>
           </w:p>
@@ -928,7 +1167,27 @@
                 <w:szCs w:val="28"/>
                 <w:lang w:val="en-US"/>
               </w:rPr>
-              <w:t>${first_day}</w:t>
+              <w:t>${</w:t>
+            </w:r>
+            <w:proofErr w:type="spellStart"/>
+            <w:r>
+              <w:rPr>
+                <w:rFonts w:ascii="Arial" w:hAnsi="Arial" w:cs="Arial"/>
+                <w:sz w:val="28"/>
+                <w:szCs w:val="28"/>
+                <w:lang w:val="en-US"/>
+              </w:rPr>
+              <w:t>first_day</w:t>
+            </w:r>
+            <w:proofErr w:type="spellEnd"/>
+            <w:r>
+              <w:rPr>
+                <w:rFonts w:ascii="Arial" w:hAnsi="Arial" w:cs="Arial"/>
+                <w:sz w:val="28"/>
+                <w:szCs w:val="28"/>
+                <w:lang w:val="en-US"/>
+              </w:rPr>
+              <w:t>}</w:t>
             </w:r>
             <w:r>
               <w:rPr>
@@ -946,7 +1205,27 @@
                 <w:szCs w:val="28"/>
                 <w:lang w:val="en-US"/>
               </w:rPr>
-              <w:t>${last_day}</w:t>
+              <w:t>${</w:t>
+            </w:r>
+            <w:proofErr w:type="spellStart"/>
+            <w:r>
+              <w:rPr>
+                <w:rFonts w:ascii="Arial" w:hAnsi="Arial" w:cs="Arial"/>
+                <w:sz w:val="28"/>
+                <w:szCs w:val="28"/>
+                <w:lang w:val="en-US"/>
+              </w:rPr>
+              <w:t>last_day</w:t>
+            </w:r>
+            <w:proofErr w:type="spellEnd"/>
+            <w:r>
+              <w:rPr>
+                <w:rFonts w:ascii="Arial" w:hAnsi="Arial" w:cs="Arial"/>
+                <w:sz w:val="28"/>
+                <w:szCs w:val="28"/>
+                <w:lang w:val="en-US"/>
+              </w:rPr>
+              <w:t>}</w:t>
             </w:r>
             <w:r>
               <w:rPr>
@@ -1043,6 +1322,7 @@
                 <w:u w:val="single"/>
               </w:rPr>
             </w:pPr>
+            <w:proofErr w:type="gramStart"/>
             <w:r>
               <w:rPr>
                 <w:rFonts w:ascii="Arial" w:hAnsi="Arial" w:cs="Arial"/>
@@ -1052,8 +1332,9 @@
                 <w:szCs w:val="28"/>
                 <w:u w:val="single"/>
               </w:rPr>
-              <w:t>des locaux sis</w:t>
-            </w:r>
+              <w:t>des</w:t>
+            </w:r>
+            <w:proofErr w:type="gramEnd"/>
             <w:r>
               <w:rPr>
                 <w:rFonts w:ascii="Arial" w:hAnsi="Arial" w:cs="Arial"/>
@@ -1061,6 +1342,17 @@
                 <w:bCs/>
                 <w:sz w:val="28"/>
                 <w:szCs w:val="28"/>
+                <w:u w:val="single"/>
+              </w:rPr>
+              <w:t xml:space="preserve"> locaux sis</w:t>
+            </w:r>
+            <w:r>
+              <w:rPr>
+                <w:rFonts w:ascii="Arial" w:hAnsi="Arial" w:cs="Arial"/>
+                <w:b/>
+                <w:bCs/>
+                <w:sz w:val="28"/>
+                <w:szCs w:val="28"/>
               </w:rPr>
               <w:t> :</w:t>
             </w:r>
@@ -1105,24 +1397,60 @@
                 <w:sz w:val="28"/>
                 <w:szCs w:val="28"/>
               </w:rPr>
-              <w:t>${street}</w:t>
-            </w:r>
-          </w:p>
-          <w:p>
-            <w:pPr>
-              <w:rPr>
-                <w:rFonts w:ascii="Arial" w:hAnsi="Arial" w:cs="Arial"/>
-                <w:sz w:val="28"/>
-                <w:szCs w:val="28"/>
-              </w:rPr>
-            </w:pPr>
-            <w:r>
-              <w:rPr>
-                <w:rFonts w:ascii="Arial" w:hAnsi="Arial" w:cs="Arial"/>
-                <w:sz w:val="28"/>
-                <w:szCs w:val="28"/>
-              </w:rPr>
-              <w:t>${cp} ${city}</w:t>
+              <w:t>${</w:t>
+            </w:r>
+            <w:proofErr w:type="spellStart"/>
+            <w:r>
+              <w:rPr>
+                <w:rFonts w:ascii="Arial" w:hAnsi="Arial" w:cs="Arial"/>
+                <w:sz w:val="28"/>
+                <w:szCs w:val="28"/>
+              </w:rPr>
+              <w:t>street</w:t>
+            </w:r>
+            <w:proofErr w:type="spellEnd"/>
+            <w:r>
+              <w:rPr>
+                <w:rFonts w:ascii="Arial" w:hAnsi="Arial" w:cs="Arial"/>
+                <w:sz w:val="28"/>
+                <w:szCs w:val="28"/>
+              </w:rPr>
+              <w:t>}</w:t>
+            </w:r>
+          </w:p>
+          <w:p>
+            <w:pPr>
+              <w:rPr>
+                <w:rFonts w:ascii="Arial" w:hAnsi="Arial" w:cs="Arial"/>
+                <w:sz w:val="28"/>
+                <w:szCs w:val="28"/>
+              </w:rPr>
+            </w:pPr>
+            <w:r>
+              <w:rPr>
+                <w:rFonts w:ascii="Arial" w:hAnsi="Arial" w:cs="Arial"/>
+                <w:sz w:val="28"/>
+                <w:szCs w:val="28"/>
+              </w:rPr>
+              <w:t>${</w:t>
+            </w:r>
+            <w:proofErr w:type="spellStart"/>
+            <w:r>
+              <w:rPr>
+                <w:rFonts w:ascii="Arial" w:hAnsi="Arial" w:cs="Arial"/>
+                <w:sz w:val="28"/>
+                <w:szCs w:val="28"/>
+              </w:rPr>
+              <w:t>cp</w:t>
+            </w:r>
+            <w:proofErr w:type="spellEnd"/>
+            <w:r>
+              <w:rPr>
+                <w:rFonts w:ascii="Arial" w:hAnsi="Arial" w:cs="Arial"/>
+                <w:sz w:val="28"/>
+                <w:szCs w:val="28"/>
+              </w:rPr>
+              <w:t>} ${city}</w:t>
             </w:r>
           </w:p>
           <w:p>
@@ -1204,7 +1532,25 @@
                 <w:sz w:val="28"/>
                 <w:szCs w:val="28"/>
               </w:rPr>
-              <w:t xml:space="preserve">${loyer_hc} </w:t>
+              <w:t>${</w:t>
+            </w:r>
+            <w:proofErr w:type="spellStart"/>
+            <w:r>
+              <w:rPr>
+                <w:rFonts w:ascii="Arial" w:hAnsi="Arial" w:cs="Arial"/>
+                <w:sz w:val="28"/>
+                <w:szCs w:val="28"/>
+              </w:rPr>
+              <w:t>loyer_hc</w:t>
+            </w:r>
+            <w:proofErr w:type="spellEnd"/>
+            <w:r>
+              <w:rPr>
+                <w:rFonts w:ascii="Arial" w:hAnsi="Arial" w:cs="Arial"/>
+                <w:sz w:val="28"/>
+                <w:szCs w:val="28"/>
+              </w:rPr>
+              <w:t xml:space="preserve">} </w:t>
             </w:r>
             <w:r>
               <w:rPr>

</xml_diff>

<commit_message>
DESKTOP modif template quittance
</commit_message>
<xml_diff>
--- a/assets/files/templates/QUITTANCE_TEMPLATE.docx
+++ b/assets/files/templates/QUITTANCE_TEMPLATE.docx
@@ -134,7 +134,7 @@
                 <v:stroke joinstyle="miter"/>
                 <v:path gradientshapeok="t" o:connecttype="rect"/>
               </v:shapetype>
-              <v:shape id="Zone de texte 1" o:spid="_x0000_s1026" type="#_x0000_t202" style="position:absolute;margin-left:0;margin-top:0;width:305pt;height:34pt;z-index:-251645952;visibility:visible;mso-wrap-style:square;mso-wrap-distance-left:9pt;mso-wrap-distance-top:0;mso-wrap-distance-right:9pt;mso-wrap-distance-bottom:0;mso-position-horizontal:center;mso-position-horizontal-relative:margin;mso-position-vertical:absolute;mso-position-vertical-relative:text;v-text-anchor:top" o:gfxdata="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" filled="f" stroked="f">
+              <v:shape id="Zone de texte 1" o:spid="_x0000_s1026" type="#_x0000_t202" style="position:absolute;margin-left:0;margin-top:0;width:305pt;height:34pt;z-index:-251645952;visibility:visible;mso-wrap-style:square;mso-wrap-distance-left:9pt;mso-wrap-distance-top:0;mso-wrap-distance-right:9pt;mso-wrap-distance-bottom:0;mso-position-horizontal:center;mso-position-horizontal-relative:margin;mso-position-vertical:absolute;mso-position-vertical-relative:text;v-text-anchor:top" o:gfxdata="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" filled="f" stroked="f">
                 <v:textbox>
                   <w:txbxContent>
                     <w:p>
@@ -197,7 +197,7 @@
     </w:p>
     <w:tbl>
       <w:tblPr>
-        <w:tblStyle w:val="Grilledutableau"/>
+        <w:tblStyle w:val="TableGrid"/>
         <w:tblpPr w:leftFromText="141" w:rightFromText="141" w:vertAnchor="text" w:horzAnchor="margin" w:tblpY="34"/>
         <w:tblW w:w="0" w:type="auto"/>
         <w:tblLook w:val="04A0" w:firstRow="1" w:lastRow="0" w:firstColumn="1" w:lastColumn="0" w:noHBand="0" w:noVBand="1"/>
@@ -407,7 +407,7 @@
     </w:p>
     <w:tbl>
       <w:tblPr>
-        <w:tblStyle w:val="Grilledutableau"/>
+        <w:tblStyle w:val="TableGrid"/>
         <w:tblpPr w:leftFromText="141" w:rightFromText="141" w:vertAnchor="text" w:horzAnchor="margin" w:tblpXSpec="right" w:tblpY="588"/>
         <w:tblW w:w="0" w:type="auto"/>
         <w:tblLook w:val="04A0" w:firstRow="1" w:lastRow="0" w:firstColumn="1" w:lastColumn="0" w:noHBand="0" w:noVBand="1"/>
@@ -786,7 +786,7 @@
     </w:p>
     <w:tbl>
       <w:tblPr>
-        <w:tblStyle w:val="Grilledutableau"/>
+        <w:tblStyle w:val="TableGrid"/>
         <w:tblW w:w="0" w:type="auto"/>
         <w:jc w:val="center"/>
         <w:tblLook w:val="04A0" w:firstRow="1" w:lastRow="0" w:firstColumn="1" w:lastColumn="0" w:noHBand="0" w:noVBand="1"/>
@@ -1322,7 +1322,6 @@
                 <w:u w:val="single"/>
               </w:rPr>
             </w:pPr>
-            <w:proofErr w:type="gramStart"/>
             <w:r>
               <w:rPr>
                 <w:rFonts w:ascii="Arial" w:hAnsi="Arial" w:cs="Arial"/>
@@ -1332,9 +1331,8 @@
                 <w:szCs w:val="28"/>
                 <w:u w:val="single"/>
               </w:rPr>
-              <w:t>des</w:t>
-            </w:r>
-            <w:proofErr w:type="gramEnd"/>
+              <w:t>des locaux sis</w:t>
+            </w:r>
             <w:r>
               <w:rPr>
                 <w:rFonts w:ascii="Arial" w:hAnsi="Arial" w:cs="Arial"/>
@@ -1342,11 +1340,117 @@
                 <w:bCs/>
                 <w:sz w:val="28"/>
                 <w:szCs w:val="28"/>
-                <w:u w:val="single"/>
-              </w:rPr>
-              <w:t xml:space="preserve"> locaux sis</w:t>
-            </w:r>
-            <w:r>
+              </w:rPr>
+              <w:t> :</w:t>
+            </w:r>
+          </w:p>
+          <w:p>
+            <w:pPr>
+              <w:rPr>
+                <w:rFonts w:ascii="Arial" w:hAnsi="Arial" w:cs="Arial"/>
+                <w:sz w:val="28"/>
+                <w:szCs w:val="28"/>
+              </w:rPr>
+            </w:pPr>
+          </w:p>
+          <w:p>
+            <w:pPr>
+              <w:rPr>
+                <w:rFonts w:ascii="Arial" w:hAnsi="Arial" w:cs="Arial"/>
+                <w:sz w:val="28"/>
+                <w:szCs w:val="28"/>
+              </w:rPr>
+            </w:pPr>
+            <w:r>
+              <w:rPr>
+                <w:rFonts w:ascii="Arial" w:hAnsi="Arial" w:cs="Arial"/>
+                <w:sz w:val="28"/>
+                <w:szCs w:val="28"/>
+              </w:rPr>
+              <w:t>${building}</w:t>
+            </w:r>
+          </w:p>
+          <w:p>
+            <w:pPr>
+              <w:rPr>
+                <w:rFonts w:ascii="Arial" w:hAnsi="Arial" w:cs="Arial"/>
+                <w:sz w:val="28"/>
+                <w:szCs w:val="28"/>
+              </w:rPr>
+            </w:pPr>
+            <w:r>
+              <w:rPr>
+                <w:rFonts w:ascii="Arial" w:hAnsi="Arial" w:cs="Arial"/>
+                <w:sz w:val="28"/>
+                <w:szCs w:val="28"/>
+              </w:rPr>
+              <w:t>${</w:t>
+            </w:r>
+            <w:proofErr w:type="spellStart"/>
+            <w:r>
+              <w:rPr>
+                <w:rFonts w:ascii="Arial" w:hAnsi="Arial" w:cs="Arial"/>
+                <w:sz w:val="28"/>
+                <w:szCs w:val="28"/>
+              </w:rPr>
+              <w:t>street</w:t>
+            </w:r>
+            <w:proofErr w:type="spellEnd"/>
+            <w:r>
+              <w:rPr>
+                <w:rFonts w:ascii="Arial" w:hAnsi="Arial" w:cs="Arial"/>
+                <w:sz w:val="28"/>
+                <w:szCs w:val="28"/>
+              </w:rPr>
+              <w:t>}</w:t>
+            </w:r>
+          </w:p>
+          <w:p>
+            <w:pPr>
+              <w:rPr>
+                <w:rFonts w:ascii="Arial" w:hAnsi="Arial" w:cs="Arial"/>
+                <w:sz w:val="28"/>
+                <w:szCs w:val="28"/>
+              </w:rPr>
+            </w:pPr>
+            <w:r>
+              <w:rPr>
+                <w:rFonts w:ascii="Arial" w:hAnsi="Arial" w:cs="Arial"/>
+                <w:sz w:val="28"/>
+                <w:szCs w:val="28"/>
+              </w:rPr>
+              <w:t>${</w:t>
+            </w:r>
+            <w:proofErr w:type="spellStart"/>
+            <w:r>
+              <w:rPr>
+                <w:rFonts w:ascii="Arial" w:hAnsi="Arial" w:cs="Arial"/>
+                <w:sz w:val="28"/>
+                <w:szCs w:val="28"/>
+              </w:rPr>
+              <w:t>cp</w:t>
+            </w:r>
+            <w:proofErr w:type="spellEnd"/>
+            <w:r>
+              <w:rPr>
+                <w:rFonts w:ascii="Arial" w:hAnsi="Arial" w:cs="Arial"/>
+                <w:sz w:val="28"/>
+                <w:szCs w:val="28"/>
+              </w:rPr>
+              <w:t>} ${city}</w:t>
+            </w:r>
+          </w:p>
+          <w:p>
+            <w:pPr>
+              <w:rPr>
+                <w:rFonts w:ascii="Arial" w:hAnsi="Arial" w:cs="Arial"/>
+                <w:sz w:val="28"/>
+                <w:szCs w:val="28"/>
+              </w:rPr>
+            </w:pPr>
+          </w:p>
+          <w:p>
+            <w:pPr>
               <w:rPr>
                 <w:rFonts w:ascii="Arial" w:hAnsi="Arial" w:cs="Arial"/>
                 <w:b/>
@@ -1354,124 +1458,18 @@
                 <w:sz w:val="28"/>
                 <w:szCs w:val="28"/>
               </w:rPr>
-              <w:t> :</w:t>
-            </w:r>
-          </w:p>
-          <w:p>
-            <w:pPr>
-              <w:rPr>
-                <w:rFonts w:ascii="Arial" w:hAnsi="Arial" w:cs="Arial"/>
-                <w:sz w:val="28"/>
-                <w:szCs w:val="28"/>
-              </w:rPr>
-            </w:pPr>
-          </w:p>
-          <w:p>
-            <w:pPr>
-              <w:rPr>
-                <w:rFonts w:ascii="Arial" w:hAnsi="Arial" w:cs="Arial"/>
-                <w:sz w:val="28"/>
-                <w:szCs w:val="28"/>
-              </w:rPr>
-            </w:pPr>
-            <w:r>
-              <w:rPr>
-                <w:rFonts w:ascii="Arial" w:hAnsi="Arial" w:cs="Arial"/>
-                <w:sz w:val="28"/>
-                <w:szCs w:val="28"/>
-              </w:rPr>
-              <w:t>${building}</w:t>
-            </w:r>
-          </w:p>
-          <w:p>
-            <w:pPr>
-              <w:rPr>
-                <w:rFonts w:ascii="Arial" w:hAnsi="Arial" w:cs="Arial"/>
-                <w:sz w:val="28"/>
-                <w:szCs w:val="28"/>
-              </w:rPr>
-            </w:pPr>
-            <w:r>
-              <w:rPr>
-                <w:rFonts w:ascii="Arial" w:hAnsi="Arial" w:cs="Arial"/>
-                <w:sz w:val="28"/>
-                <w:szCs w:val="28"/>
-              </w:rPr>
-              <w:t>${</w:t>
-            </w:r>
-            <w:proofErr w:type="spellStart"/>
-            <w:r>
-              <w:rPr>
-                <w:rFonts w:ascii="Arial" w:hAnsi="Arial" w:cs="Arial"/>
-                <w:sz w:val="28"/>
-                <w:szCs w:val="28"/>
-              </w:rPr>
-              <w:t>street</w:t>
-            </w:r>
-            <w:proofErr w:type="spellEnd"/>
-            <w:r>
-              <w:rPr>
-                <w:rFonts w:ascii="Arial" w:hAnsi="Arial" w:cs="Arial"/>
-                <w:sz w:val="28"/>
-                <w:szCs w:val="28"/>
-              </w:rPr>
-              <w:t>}</w:t>
-            </w:r>
-          </w:p>
-          <w:p>
-            <w:pPr>
-              <w:rPr>
-                <w:rFonts w:ascii="Arial" w:hAnsi="Arial" w:cs="Arial"/>
-                <w:sz w:val="28"/>
-                <w:szCs w:val="28"/>
-              </w:rPr>
-            </w:pPr>
-            <w:r>
-              <w:rPr>
-                <w:rFonts w:ascii="Arial" w:hAnsi="Arial" w:cs="Arial"/>
-                <w:sz w:val="28"/>
-                <w:szCs w:val="28"/>
-              </w:rPr>
-              <w:t>${</w:t>
-            </w:r>
-            <w:proofErr w:type="spellStart"/>
-            <w:r>
-              <w:rPr>
-                <w:rFonts w:ascii="Arial" w:hAnsi="Arial" w:cs="Arial"/>
-                <w:sz w:val="28"/>
-                <w:szCs w:val="28"/>
-              </w:rPr>
-              <w:t>cp</w:t>
-            </w:r>
-            <w:proofErr w:type="spellEnd"/>
-            <w:r>
-              <w:rPr>
-                <w:rFonts w:ascii="Arial" w:hAnsi="Arial" w:cs="Arial"/>
-                <w:sz w:val="28"/>
-                <w:szCs w:val="28"/>
-              </w:rPr>
-              <w:t>} ${city}</w:t>
-            </w:r>
-          </w:p>
-          <w:p>
-            <w:pPr>
-              <w:rPr>
-                <w:rFonts w:ascii="Arial" w:hAnsi="Arial" w:cs="Arial"/>
-                <w:sz w:val="28"/>
-                <w:szCs w:val="28"/>
-              </w:rPr>
-            </w:pPr>
-          </w:p>
-          <w:p>
-            <w:pPr>
+            </w:pPr>
+            <w:r>
               <w:rPr>
                 <w:rFonts w:ascii="Arial" w:hAnsi="Arial" w:cs="Arial"/>
                 <w:b/>
                 <w:bCs/>
                 <w:sz w:val="28"/>
                 <w:szCs w:val="28"/>
-              </w:rPr>
-            </w:pPr>
+                <w:u w:val="single"/>
+              </w:rPr>
+              <w:t>Détail</w:t>
+            </w:r>
             <w:r>
               <w:rPr>
                 <w:rFonts w:ascii="Arial" w:hAnsi="Arial" w:cs="Arial"/>
@@ -1481,7 +1479,7 @@
                 <w:szCs w:val="28"/>
                 <w:u w:val="single"/>
               </w:rPr>
-              <w:t>Détail</w:t>
+              <w:t xml:space="preserve"> mensuel</w:t>
             </w:r>
             <w:r>
               <w:rPr>
@@ -1490,24 +1488,13 @@
                 <w:bCs/>
                 <w:sz w:val="28"/>
                 <w:szCs w:val="28"/>
-                <w:u w:val="single"/>
-              </w:rPr>
-              <w:t xml:space="preserve"> mensuel</w:t>
-            </w:r>
-            <w:r>
-              <w:rPr>
-                <w:rFonts w:ascii="Arial" w:hAnsi="Arial" w:cs="Arial"/>
-                <w:b/>
-                <w:bCs/>
-                <w:sz w:val="28"/>
-                <w:szCs w:val="28"/>
               </w:rPr>
               <w:t> :</w:t>
             </w:r>
           </w:p>
           <w:p>
             <w:pPr>
-              <w:pStyle w:val="Paragraphedeliste"/>
+              <w:pStyle w:val="ListParagraph"/>
               <w:numPr>
                 <w:ilvl w:val="0"/>
                 <w:numId w:val="1"/>
@@ -1563,7 +1550,7 @@
           </w:p>
           <w:p>
             <w:pPr>
-              <w:pStyle w:val="Paragraphedeliste"/>
+              <w:pStyle w:val="ListParagraph"/>
               <w:numPr>
                 <w:ilvl w:val="0"/>
                 <w:numId w:val="1"/>
@@ -1609,7 +1596,7 @@
           </w:p>
           <w:p>
             <w:pPr>
-              <w:pStyle w:val="Paragraphedeliste"/>
+              <w:pStyle w:val="ListParagraph"/>
               <w:numPr>
                 <w:ilvl w:val="0"/>
                 <w:numId w:val="1"/>
@@ -1865,40 +1852,6 @@
     <w:p>
       <w:pPr>
         <w:spacing w:after="0" w:line="240" w:lineRule="auto"/>
-        <w:jc w:val="right"/>
-        <w:rPr>
-          <w:rFonts w:ascii="Arial" w:hAnsi="Arial" w:cs="Arial"/>
-          <w:sz w:val="24"/>
-          <w:szCs w:val="24"/>
-        </w:rPr>
-      </w:pPr>
-    </w:p>
-    <w:p>
-      <w:pPr>
-        <w:spacing w:after="0" w:line="240" w:lineRule="auto"/>
-        <w:jc w:val="right"/>
-        <w:rPr>
-          <w:rFonts w:ascii="Arial" w:hAnsi="Arial" w:cs="Arial"/>
-          <w:sz w:val="24"/>
-          <w:szCs w:val="24"/>
-        </w:rPr>
-      </w:pPr>
-    </w:p>
-    <w:p>
-      <w:pPr>
-        <w:spacing w:after="0" w:line="240" w:lineRule="auto"/>
-        <w:jc w:val="right"/>
-        <w:rPr>
-          <w:rFonts w:ascii="Arial" w:hAnsi="Arial" w:cs="Arial"/>
-          <w:sz w:val="24"/>
-          <w:szCs w:val="24"/>
-        </w:rPr>
-      </w:pPr>
-    </w:p>
-    <w:p>
-      <w:pPr>
-        <w:spacing w:after="0" w:line="240" w:lineRule="auto"/>
-        <w:jc w:val="right"/>
         <w:rPr>
           <w:rFonts w:ascii="Arial" w:hAnsi="Arial" w:cs="Arial"/>
           <w:sz w:val="24"/>
@@ -1915,18 +1868,18 @@
         <mc:AlternateContent>
           <mc:Choice Requires="wpi">
             <w:drawing>
-              <wp:anchor distT="0" distB="0" distL="114300" distR="114300" simplePos="0" relativeHeight="251669504" behindDoc="0" locked="0" layoutInCell="1" allowOverlap="1" wp14:anchorId="73DF582C" wp14:editId="3446824E">
+              <wp:anchor distT="0" distB="0" distL="114300" distR="114300" simplePos="0" relativeHeight="251667456" behindDoc="0" locked="0" layoutInCell="1" allowOverlap="1" wp14:anchorId="3E209159" wp14:editId="19734FD5">
                 <wp:simplePos x="0" y="0"/>
-                <wp:positionH relativeFrom="margin">
-                  <wp:align>right</wp:align>
+                <wp:positionH relativeFrom="column">
+                  <wp:posOffset>11985625</wp:posOffset>
                 </wp:positionH>
                 <wp:positionV relativeFrom="paragraph">
-                  <wp:posOffset>-297180</wp:posOffset>
+                  <wp:posOffset>-311150</wp:posOffset>
                 </wp:positionV>
                 <wp:extent cx="1847215" cy="657225"/>
                 <wp:effectExtent l="38100" t="38100" r="57785" b="47625"/>
                 <wp:wrapNone/>
-                <wp:docPr id="2" name="Encre 2"/>
+                <wp:docPr id="9" name="Encre 9"/>
                 <wp:cNvGraphicFramePr/>
                 <a:graphic xmlns:a="http://schemas.openxmlformats.org/drawingml/2006/main">
                   <a:graphicData uri="http://schemas.microsoft.com/office/word/2010/wordprocessingInk">
@@ -1946,7 +1899,7 @@
           </mc:Choice>
           <mc:Fallback>
             <w:pict>
-              <v:shapetype w14:anchorId="58D20695" id="_x0000_t75" coordsize="21600,21600" o:spt="75" o:preferrelative="t" path="m@4@5l@4@11@9@11@9@5xe" filled="f" stroked="f">
+              <v:shapetype w14:anchorId="4EA48361" id="_x0000_t75" coordsize="21600,21600" o:spt="75" o:preferrelative="t" path="m@4@5l@4@11@9@11@9@5xe" filled="f" stroked="f">
                 <v:stroke joinstyle="miter"/>
                 <v:formulas>
                   <v:f eqn="if lineDrawn pixelLineWidth 0"/>
@@ -1965,57 +1918,8 @@
                 <v:path o:extrusionok="f" gradientshapeok="t" o:connecttype="rect"/>
                 <o:lock v:ext="edit" aspectratio="t"/>
               </v:shapetype>
-              <v:shape id="Encre 2" o:spid="_x0000_s1026" type="#_x0000_t75" style="position:absolute;margin-left:94.95pt;margin-top:-24.1pt;width:146.85pt;height:53.15pt;z-index:251669504;visibility:visible;mso-wrap-style:square;mso-wrap-distance-left:9pt;mso-wrap-distance-top:0;mso-wrap-distance-right:9pt;mso-wrap-distance-bottom:0;mso-position-horizontal:right;mso-position-horizontal-relative:margin;mso-position-vertical:absolute;mso-position-vertical-relative:text" o:gfxdata="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">
+              <v:shape id="Encre 9" o:spid="_x0000_s1026" type="#_x0000_t75" style="position:absolute;margin-left:943.05pt;margin-top:-25.2pt;width:146.85pt;height:53.15pt;z-index:251667456;visibility:visible;mso-wrap-style:square;mso-wrap-distance-left:9pt;mso-wrap-distance-top:0;mso-wrap-distance-right:9pt;mso-wrap-distance-bottom:0;mso-position-horizontal:absolute;mso-position-horizontal-relative:text;mso-position-vertical:absolute;mso-position-vertical-relative:text" o:gfxdata="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">
                 <v:imagedata r:id="rId7" o:title=""/>
-                <w10:wrap anchorx="margin"/>
-              </v:shape>
-            </w:pict>
-          </mc:Fallback>
-        </mc:AlternateContent>
-      </w:r>
-      <w:r>
-        <w:rPr>
-          <w:rFonts w:ascii="Arial" w:hAnsi="Arial" w:cs="Arial"/>
-          <w:noProof/>
-          <w:sz w:val="24"/>
-          <w:szCs w:val="24"/>
-        </w:rPr>
-        <mc:AlternateContent>
-          <mc:Choice Requires="wpi">
-            <w:drawing>
-              <wp:anchor distT="0" distB="0" distL="114300" distR="114300" simplePos="0" relativeHeight="251667456" behindDoc="0" locked="0" layoutInCell="1" allowOverlap="1" wp14:anchorId="3E209159" wp14:editId="19DABE8D">
-                <wp:simplePos x="0" y="0"/>
-                <wp:positionH relativeFrom="column">
-                  <wp:posOffset>11985625</wp:posOffset>
-                </wp:positionH>
-                <wp:positionV relativeFrom="paragraph">
-                  <wp:posOffset>-311150</wp:posOffset>
-                </wp:positionV>
-                <wp:extent cx="1847215" cy="657225"/>
-                <wp:effectExtent l="38100" t="38100" r="57785" b="47625"/>
-                <wp:wrapNone/>
-                <wp:docPr id="9" name="Encre 9"/>
-                <wp:cNvGraphicFramePr/>
-                <a:graphic xmlns:a="http://schemas.openxmlformats.org/drawingml/2006/main">
-                  <a:graphicData uri="http://schemas.microsoft.com/office/word/2010/wordprocessingInk">
-                    <w14:contentPart bwMode="auto" r:id="rId8">
-                      <w14:nvContentPartPr>
-                        <w14:cNvContentPartPr/>
-                      </w14:nvContentPartPr>
-                      <w14:xfrm>
-                        <a:off x="0" y="0"/>
-                        <a:ext cx="1847215" cy="657225"/>
-                      </w14:xfrm>
-                    </w14:contentPart>
-                  </a:graphicData>
-                </a:graphic>
-              </wp:anchor>
-            </w:drawing>
-          </mc:Choice>
-          <mc:Fallback>
-            <w:pict>
-              <v:shape w14:anchorId="69F83BA2" id="Encre 9" o:spid="_x0000_s1026" type="#_x0000_t75" style="position:absolute;margin-left:943.05pt;margin-top:-25.2pt;width:146.85pt;height:53.15pt;z-index:251667456;visibility:visible;mso-wrap-style:square;mso-wrap-distance-left:9pt;mso-wrap-distance-top:0;mso-wrap-distance-right:9pt;mso-wrap-distance-bottom:0;mso-position-horizontal:absolute;mso-position-horizontal-relative:text;mso-position-vertical:absolute;mso-position-vertical-relative:text" o:gfxdata="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">
-                <v:imagedata r:id="rId9" o:title=""/>
               </v:shape>
             </w:pict>
           </mc:Fallback>
@@ -2032,51 +1936,54 @@
           <w:szCs w:val="24"/>
         </w:rPr>
       </w:pPr>
-    </w:p>
-    <w:p>
-      <w:pPr>
-        <w:spacing w:after="0" w:line="240" w:lineRule="auto"/>
-        <w:jc w:val="right"/>
+      <w:r>
         <w:rPr>
           <w:rFonts w:ascii="Arial" w:hAnsi="Arial" w:cs="Arial"/>
           <w:sz w:val="24"/>
           <w:szCs w:val="24"/>
-        </w:rPr>
-      </w:pPr>
-    </w:p>
-    <w:p>
-      <w:pPr>
-        <w:spacing w:after="0" w:line="240" w:lineRule="auto"/>
-        <w:jc w:val="right"/>
+          <w:lang w:val="en-US"/>
+        </w:rPr>
+        <w:t>${</w:t>
+      </w:r>
+      <w:proofErr w:type="spellStart"/>
+      <w:r>
         <w:rPr>
           <w:rFonts w:ascii="Arial" w:hAnsi="Arial" w:cs="Arial"/>
           <w:sz w:val="24"/>
           <w:szCs w:val="24"/>
-        </w:rPr>
-      </w:pPr>
+          <w:lang w:val="en-US"/>
+        </w:rPr>
+        <w:t>p_lastname</w:t>
+      </w:r>
+      <w:proofErr w:type="spellEnd"/>
       <w:r>
         <w:rPr>
           <w:rFonts w:ascii="Arial" w:hAnsi="Arial" w:cs="Arial"/>
           <w:sz w:val="24"/>
           <w:szCs w:val="24"/>
-        </w:rPr>
-        <w:t>Christian</w:t>
+          <w:lang w:val="en-US"/>
+        </w:rPr>
+        <w:t>} ${</w:t>
       </w:r>
+      <w:proofErr w:type="spellStart"/>
       <w:r>
         <w:rPr>
           <w:rFonts w:ascii="Arial" w:hAnsi="Arial" w:cs="Arial"/>
           <w:sz w:val="24"/>
           <w:szCs w:val="24"/>
-        </w:rPr>
-        <w:t xml:space="preserve"> </w:t>
+          <w:lang w:val="en-US"/>
+        </w:rPr>
+        <w:t>p_firstname</w:t>
       </w:r>
+      <w:proofErr w:type="spellEnd"/>
       <w:r>
         <w:rPr>
           <w:rFonts w:ascii="Arial" w:hAnsi="Arial" w:cs="Arial"/>
           <w:sz w:val="24"/>
           <w:szCs w:val="24"/>
-        </w:rPr>
-        <w:t>BOUNGOU</w:t>
+          <w:lang w:val="en-US"/>
+        </w:rPr>
+        <w:t>}</w:t>
       </w:r>
     </w:p>
     <w:sectPr>
@@ -2609,13 +2516,13 @@
     <w:name w:val="Normal"/>
     <w:qFormat/>
   </w:style>
-  <w:style w:type="character" w:default="1" w:styleId="Policepardfaut">
+  <w:style w:type="character" w:default="1" w:styleId="DefaultParagraphFont">
     <w:name w:val="Default Paragraph Font"/>
     <w:uiPriority w:val="1"/>
     <w:semiHidden/>
     <w:unhideWhenUsed/>
   </w:style>
-  <w:style w:type="table" w:default="1" w:styleId="TableauNormal">
+  <w:style w:type="table" w:default="1" w:styleId="TableNormal">
     <w:name w:val="Normal Table"/>
     <w:uiPriority w:val="99"/>
     <w:semiHidden/>
@@ -2630,15 +2537,15 @@
       </w:tblCellMar>
     </w:tblPr>
   </w:style>
-  <w:style w:type="numbering" w:default="1" w:styleId="Aucuneliste">
+  <w:style w:type="numbering" w:default="1" w:styleId="NoList">
     <w:name w:val="No List"/>
     <w:uiPriority w:val="99"/>
     <w:semiHidden/>
     <w:unhideWhenUsed/>
   </w:style>
-  <w:style w:type="table" w:styleId="Grilledutableau">
+  <w:style w:type="table" w:styleId="TableGrid">
     <w:name w:val="Table Grid"/>
-    <w:basedOn w:val="TableauNormal"/>
+    <w:basedOn w:val="TableNormal"/>
     <w:uiPriority w:val="39"/>
     <w:rsid w:val="00D2186A"/>
     <w:pPr>
@@ -2655,7 +2562,7 @@
       </w:tblBorders>
     </w:tblPr>
   </w:style>
-  <w:style w:type="paragraph" w:styleId="Paragraphedeliste">
+  <w:style w:type="paragraph" w:styleId="ListParagraph">
     <w:name w:val="List Paragraph"/>
     <w:basedOn w:val="Normal"/>
     <w:uiPriority w:val="34"/>
@@ -2666,10 +2573,10 @@
       <w:contextualSpacing/>
     </w:pPr>
   </w:style>
-  <w:style w:type="paragraph" w:styleId="Textedebulles">
+  <w:style w:type="paragraph" w:styleId="BalloonText">
     <w:name w:val="Balloon Text"/>
     <w:basedOn w:val="Normal"/>
-    <w:link w:val="TextedebullesCar"/>
+    <w:link w:val="BalloonTextChar"/>
     <w:uiPriority w:val="99"/>
     <w:semiHidden/>
     <w:unhideWhenUsed/>
@@ -2683,10 +2590,10 @@
       <w:szCs w:val="18"/>
     </w:rPr>
   </w:style>
-  <w:style w:type="character" w:customStyle="1" w:styleId="TextedebullesCar">
-    <w:name w:val="Texte de bulles Car"/>
-    <w:basedOn w:val="Policepardfaut"/>
-    <w:link w:val="Textedebulles"/>
+  <w:style w:type="character" w:customStyle="1" w:styleId="BalloonTextChar">
+    <w:name w:val="Balloon Text Char"/>
+    <w:basedOn w:val="DefaultParagraphFont"/>
+    <w:link w:val="BalloonText"/>
     <w:uiPriority w:val="99"/>
     <w:semiHidden/>
     <w:rsid w:val="00002FA0"/>
@@ -2700,42 +2607,6 @@
 </file>
 
 <file path=word/ink/ink1.xml><?xml version="1.0" encoding="utf-8"?>
-<inkml:ink xmlns:inkml="http://www.w3.org/2003/InkML">
-  <inkml:definitions>
-    <inkml:context xml:id="ctx0">
-      <inkml:inkSource xml:id="inkSrc0">
-        <inkml:traceFormat>
-          <inkml:channel name="X" type="integer" min="-2.14748E9" max="2.14748E9" units="cm"/>
-          <inkml:channel name="Y" type="integer" min="-2.14748E9" max="2.14748E9" units="cm"/>
-          <inkml:channel name="F" type="integer" max="32767" units="dev"/>
-        </inkml:traceFormat>
-        <inkml:channelProperties>
-          <inkml:channelProperty channel="X" name="resolution" value="1000" units="1/cm"/>
-          <inkml:channelProperty channel="Y" name="resolution" value="1000" units="1/cm"/>
-          <inkml:channelProperty channel="F" name="resolution" value="0" units="1/dev"/>
-        </inkml:channelProperties>
-      </inkml:inkSource>
-      <inkml:timestamp xml:id="ts0" timeString="2021-10-01T11:51:01.375"/>
-    </inkml:context>
-    <inkml:brush xml:id="br0">
-      <inkml:brushProperty name="width" value="0.05" units="cm"/>
-      <inkml:brushProperty name="height" value="0.05" units="cm"/>
-    </inkml:brush>
-  </inkml:definitions>
-  <inkml:trace contextRef="#ctx0" brushRef="#br0">2379 464 8820,'18'-11'759,"-7"5"-326,0 0-1,0-1 1,-1-1-1,0 0 1,9-9 0,-16 14-418,-1 1 1,1-2 0,-1 1-1,0 0 1,0 0 0,0-1 0,-1 1-1,1-1 1,-1 1 0,0-1-1,0 0 1,0 0 0,0 1 0,-1-1-1,1 0 1,-1 0 0,0 0 0,0 0-1,-1 1 1,1-1 0,-2-6-1,1 5-13,-1 1-1,1-1 0,-1 1 0,0-1 1,0 1-1,0 0 0,-1 0 0,0 0 0,1 0 1,-1 0-1,-1 1 0,1-1 0,-5-3 1,2 2 2,0 1 0,-1 0 0,1 0 0,-1 0 0,0 1 0,-1 0 0,-10-3 0,-3 2 2,0 0 0,-1 1 0,1 1 0,-43 1 0,8 6 20,-1 1 0,2 3-1,-1 2 1,-80 29-1,-206 101 101,144-37-59,163-82-64,1 0 0,1 2 1,-42 41-1,68-58-10,0 0 0,0 1 0,1 0 0,0 0 0,1 0 0,-1 1 1,2 0-1,-8 17 0,11-22 0,-1 0 0,2 0 1,-1 0-1,0 1 1,1-1-1,0 0 0,0 0 1,0 0-1,0 0 0,1 1 1,-1-1-1,1 0 0,0 0 1,1 0-1,-1 0 1,1 0-1,-1-1 0,1 1 1,0 0-1,1-1 0,-1 1 1,1-1-1,5 6 0,1 0-6,1 0-1,0-1 0,1-1 0,0 1 0,0-2 0,1 1 0,18 6 0,93 27-20,-71-24 35,90 26 27,-34-11 286,183 78 1,-287-107-277,-1 0 1,1 0 0,0 0 0,-1 0-1,1 1 1,-1-1 0,0 1-1,5 5 1,-7-7-23,-1 0 1,1 0-1,0 0 0,-1 1 0,1-1 0,-1 0 1,0 0-1,1 0 0,-1 1 0,0-1 0,0 0 1,0 0-1,0 1 0,0-1 0,0 0 0,0 0 1,0 1-1,0-1 0,-1 0 0,1 0 1,0 1-1,-1-1 0,1 0 0,-1 0 0,0 0 1,1 0-1,-1 0 0,0 0 0,0 0 0,1 0 1,-3 2-1,-5 5 71,0-1 0,-1 0 0,0 0 0,0-1 1,0 0-1,-1 0 0,-16 6 0,1 0 40,-57 28 227,-98 32-1,-94 17-109,100-35-197,31-6-98,-448 129-778,507-157 58,-169 16 0,249-36 734,-1 1-49,-1-1 0,0 0-1,1 0 1,-1 0 0,0 0 0,0-1 0,1 0 0,-1 0-1,1-1 1,-9-2 0,14 4 70,-1-1 0,1 1 0,-1 0 0,1 0 0,-1-1 0,1 1 0,-1-1 0,1 1 0,0 0 0,-1-1 0,1 1-1,-1-1 1,1 1 0,0-1 0,-1 1 0,1-1 0,0 1 0,0-1 0,0 1 0,-1-1 0,1 1 0,0-1 0,0 0 0,0 1 0,0-1 0,0 1 0,0-1 0,0 0 0,0 1 0,0-1 0,0 1 0,0-2-1,12-16-307,3 3 247,-1 1 1,2 0-1,0 1 0,0 1 0,2 1 0,26-14 0,-21 12 58,331-166 369,16 27 250,-242 100-411,1037-394 1460,482-68-1100,-1565 493-648,767-189-4148,-657 163 395,-22 3-2383</inkml:trace>
-  <inkml:trace contextRef="#ctx0" brushRef="#br0" timeOffset="1">1719 866 2321,'-32'63'6414,"70"-101"-4968,15-24-1409,-3-2 0,68-113 1,-103 150-94,23-46-88,-34 64 154,0 0 0,-1-1 0,0 1 1,0-1-1,1-18 0,-3 28-2,-1-1-1,0 0 1,0 1 0,0-1-1,0 1 1,0-1 0,0 0-1,1 1 1,-1-1-1,-1 0 1,1 1 0,0-1-1,0 0 1,0 1 0,0-1-1,0 1 1,-1-1 0,1 0-1,0 1 1,0-1 0,-1 1-1,1-1 1,0 1 0,-1-1-1,1 1 1,-1-1-1,1 1 1,-1-1 0,1 1-1,-1-1 1,0 1 6,0 0 1,0 1-1,0-1 0,0 0 0,0 0 1,0 1-1,0-1 0,0 1 1,0-1-1,0 1 0,0-1 0,0 1 1,0 0-1,1-1 0,-2 3 1,-29 33 266,-9 33-22,3 1 0,-32 89-1,54-125-204,3-5-24,4-13-18,1 0 0,0 1 1,1-1-1,1 1 0,1 0 0,1 0 1,-2 19-1,5-34-18,-1-1 0,1 1 1,0 0-1,1-1 0,-1 1 1,0 0-1,0 0 1,1-1-1,-1 1 0,1-1 1,0 1-1,-1 0 0,1-1 1,0 1-1,0-1 0,0 1 1,0-1-1,2 3 0,-2-3-8,1-1 1,-1 1-1,0-1 0,0 1 0,1-1 0,-1 1 0,0-1 0,1 0 0,-1 1 1,1-1-1,-1 0 0,0 0 0,1 0 0,-1 0 0,1 0 0,-1 0 1,0-1-1,2 1 0,4-3-60,0 1 0,-1-1 1,0 0-1,1 0 0,-1 0 1,0-1-1,10-9 0,5-6-511,-10 8 627,0 1 0,14-10-1,-22 18-437,-1 1-1,1-1 0,0 0 0,0 1 0,0 0 1,0-1-1,0 1 0,0 0 0,0 1 1,0-1-1,0 1 0,0-1 0,0 1 0,1 0 1,4 0-1,-2 1-3693</inkml:trace>
-  <inkml:trace contextRef="#ctx0" brushRef="#br0" timeOffset="2">2204 559 8532,'-11'15'1761,"-2"3"-32,-3 2-1553,4 5-192,0 2-64,0-2-81,0 4-31,0-3-80,2-1-176,1 0-528,-1-8-513,2 2-176,0-7-928,0-4-1713</inkml:trace>
-  <inkml:trace contextRef="#ctx0" brushRef="#br0" timeOffset="3">2319 400 8180,'7'-13'1600,"-3"3"-95,-3 2-1633,0 4-416</inkml:trace>
-  <inkml:trace contextRef="#ctx0" brushRef="#br0" timeOffset="4">2213 744 7780,'0'0'53,"0"0"1,0 0-1,0 0 1,0 0-1,0 1 1,-1-1-1,1 0 1,0 0-1,0 0 1,0 0-1,0 0 1,-1 0-1,1 0 1,0 0-1,0 0 1,0 0 0,0 0-1,-1 0 1,1 0-1,0 0 1,0 0-1,0 0 1,0 0-1,-1-1 1,1 1-1,0 0 1,0 0-1,0 0 1,0 0-1,0 0 1,-1 0-1,1 0 1,0 0-1,0-1 1,0 1 0,0 0-1,0 0 1,0 0-1,0 0 1,0 0-1,0-1 1,-1 1-1,1 0 1,0 0-1,0 0 1,0 0-1,0 0 1,0-1-1,0 1 1,0 0-1,0 0 1,0 0-1,0 0 1,0-1 0,0 1-1,0 0 1,0 0-1,0 0 1,1 0-1,-1-1 1,12-10 443,20-9-1002,-10 7 379,0 0-1,-1-2 1,-1 0 0,0-1 0,-2-1-1,0-1 1,0-1 0,25-36 0,-39 51 582,-2 6-135,-3 15 18,-8 26-168,9-40-143,-5 20-41,2-5 32,-1-1-1,-1 1 1,-8 18-1,12-33-61,0 0 0,-1 0 0,1 0-1,-1 0 1,0 0 0,1 0 0,-1 0 0,-1-1 0,1 1 0,0-1 0,-1 0-1,1 1 1,-1-1 0,1 0 0,-1-1 0,0 1 0,0 0 0,0-1 0,0 0-1,0 1 1,0-1 0,-1 0 0,-3 0 0,5-1-176,0 0 0,0-1 0,0 1 0,0-1 0,0 1 1,0-1-1,0 0 0,0 1 0,1-1 0,-1 0 0,0 0 0,0-1 0,1 1 0,-1 0 0,0 0 0,1-1 0,0 1 1,-1-1-1,1 0 0,0 1 0,0-1 0,-1 0 0,2 0 0,-1 1 0,0-1 0,0 0 0,0 0 0,1 0 0,-1 0 1,1 0-1,0 0 0,-1 0 0,1 0 0,0 0 0,1-3 0,-1-11-2142</inkml:trace>
-  <inkml:trace contextRef="#ctx0" brushRef="#br0" timeOffset="5">2773 227 7635,'-6'12'1633,"-5"7"16,0 4-1297,-1 1-176,0 4-64,1 3-32,1 0-16,-1-2-32,0 1-48,2-3-112,-1 2-80,1-5-128,2-3-192,-3-7-593,2-1-543,1-7-1058,-1-4-2288</inkml:trace>
-  <inkml:trace contextRef="#ctx0" brushRef="#br0" timeOffset="6">2594 475 6403,'5'-7'1617,"5"4"15,1-1-671,5 0-529,6 1-192,1-1-144,5-3-208,2 3-288,4-4-1089,0 1-159,-2-1-1122,-6 0-2192</inkml:trace>
-  <inkml:trace contextRef="#ctx0" brushRef="#br0" timeOffset="7">2944 400 6435,'3'12'1393,"1"2"15,0 3-1152,-1 2-96,1-2-160,-2-1-320,2-2-608,1-2-465,-3-3-1024,1-4-2177</inkml:trace>
-  <inkml:trace contextRef="#ctx0" brushRef="#br0" timeOffset="8">3000 399 5442,'5'-10'1105,"2"-1"-161,1 6-1232,3 2-576,0 0-289,-1 2-735,1 0-1410</inkml:trace>
-  <inkml:trace contextRef="#ctx0" brushRef="#br0" timeOffset="9">3230 439 5779,'14'-2'935,"0"0"0,19-6 1,55-24-3244,-58 19 884,44-11-1,-50 18 901,-1-1-1,42-18 0,-40 12-1329</inkml:trace>
-</inkml:ink>
-</file>
-
-<file path=word/ink/ink2.xml><?xml version="1.0" encoding="utf-8"?>
 <inkml:ink xmlns:inkml="http://www.w3.org/2003/InkML">
   <inkml:definitions>
     <inkml:context xml:id="ctx0">

</xml_diff>

<commit_message>
LAPTOP modification creatQuittanceCommand for crons
</commit_message>
<xml_diff>
--- a/assets/files/templates/QUITTANCE_TEMPLATE.docx
+++ b/assets/files/templates/QUITTANCE_TEMPLATE.docx
@@ -45,45 +45,16 @@
           <w:sz w:val="36"/>
           <w:szCs w:val="36"/>
         </w:rPr>
-        <w:t>${date}</w:t>
+        <w:t>${date</w:t>
       </w:r>
-    </w:p>
-    <w:p>
-      <w:pPr>
-        <w:spacing w:after="0" w:line="240" w:lineRule="auto"/>
-        <w:jc w:val="center"/>
+      <w:r>
         <w:rPr>
           <w:rFonts w:ascii="Arial" w:hAnsi="Arial" w:cs="Arial"/>
           <w:sz w:val="36"/>
           <w:szCs w:val="36"/>
         </w:rPr>
-      </w:pPr>
-      <w:r>
-        <w:rPr>
-          <w:rFonts w:ascii="Arial" w:hAnsi="Arial" w:cs="Arial"/>
-          <w:sz w:val="36"/>
-          <w:szCs w:val="36"/>
-        </w:rPr>
-        <w:t>Quittance n°</w:t>
+        <w:t>_top</w:t>
       </w:r>
-      <w:r>
-        <w:rPr>
-          <w:rFonts w:ascii="Arial" w:hAnsi="Arial" w:cs="Arial"/>
-          <w:sz w:val="36"/>
-          <w:szCs w:val="36"/>
-        </w:rPr>
-        <w:t>${</w:t>
-      </w:r>
-      <w:proofErr w:type="spellStart"/>
-      <w:r>
-        <w:rPr>
-          <w:rFonts w:ascii="Arial" w:hAnsi="Arial" w:cs="Arial"/>
-          <w:sz w:val="36"/>
-          <w:szCs w:val="36"/>
-        </w:rPr>
-        <w:t>quittance_id</w:t>
-      </w:r>
-      <w:proofErr w:type="spellEnd"/>
       <w:r>
         <w:rPr>
           <w:rFonts w:ascii="Arial" w:hAnsi="Arial" w:cs="Arial"/>
@@ -103,10 +74,37 @@
           <w:szCs w:val="36"/>
         </w:rPr>
       </w:pPr>
+      <w:r>
+        <w:rPr>
+          <w:rFonts w:ascii="Arial" w:hAnsi="Arial" w:cs="Arial"/>
+          <w:sz w:val="36"/>
+          <w:szCs w:val="36"/>
+        </w:rPr>
+        <w:t>Quittance n°</w:t>
+      </w:r>
+      <w:r>
+        <w:rPr>
+          <w:rFonts w:ascii="Arial" w:hAnsi="Arial" w:cs="Arial"/>
+          <w:sz w:val="36"/>
+          <w:szCs w:val="36"/>
+        </w:rPr>
+        <w:t>${quittance_id}</w:t>
+      </w:r>
+    </w:p>
+    <w:p>
+      <w:pPr>
+        <w:spacing w:after="0" w:line="240" w:lineRule="auto"/>
+        <w:jc w:val="center"/>
+        <w:rPr>
+          <w:rFonts w:ascii="Arial" w:hAnsi="Arial" w:cs="Arial"/>
+          <w:sz w:val="36"/>
+          <w:szCs w:val="36"/>
+        </w:rPr>
+      </w:pPr>
     </w:p>
     <w:tbl>
       <w:tblPr>
-        <w:tblStyle w:val="TableGrid"/>
+        <w:tblStyle w:val="Grilledutableau"/>
         <w:tblpPr w:leftFromText="141" w:rightFromText="141" w:vertAnchor="text" w:horzAnchor="margin" w:tblpXSpec="center" w:tblpY="53"/>
         <w:tblW w:w="0" w:type="auto"/>
         <w:tblLook w:val="04A0" w:firstRow="1" w:lastRow="0" w:firstColumn="1" w:lastColumn="0" w:noHBand="0" w:noVBand="1"/>
@@ -197,67 +195,7 @@
                 <w:szCs w:val="24"/>
                 <w:lang w:val="en-US"/>
               </w:rPr>
-              <w:t>${</w:t>
-            </w:r>
-            <w:proofErr w:type="spellStart"/>
-            <w:r>
-              <w:rPr>
-                <w:rFonts w:ascii="Arial" w:hAnsi="Arial" w:cs="Arial"/>
-                <w:sz w:val="24"/>
-                <w:szCs w:val="24"/>
-                <w:lang w:val="en-US"/>
-              </w:rPr>
-              <w:t>p_gender</w:t>
-            </w:r>
-            <w:proofErr w:type="spellEnd"/>
-            <w:r>
-              <w:rPr>
-                <w:rFonts w:ascii="Arial" w:hAnsi="Arial" w:cs="Arial"/>
-                <w:sz w:val="24"/>
-                <w:szCs w:val="24"/>
-                <w:lang w:val="en-US"/>
-              </w:rPr>
-              <w:t>} ${</w:t>
-            </w:r>
-            <w:proofErr w:type="spellStart"/>
-            <w:r>
-              <w:rPr>
-                <w:rFonts w:ascii="Arial" w:hAnsi="Arial" w:cs="Arial"/>
-                <w:sz w:val="24"/>
-                <w:szCs w:val="24"/>
-                <w:lang w:val="en-US"/>
-              </w:rPr>
-              <w:t>p_lastname</w:t>
-            </w:r>
-            <w:proofErr w:type="spellEnd"/>
-            <w:r>
-              <w:rPr>
-                <w:rFonts w:ascii="Arial" w:hAnsi="Arial" w:cs="Arial"/>
-                <w:sz w:val="24"/>
-                <w:szCs w:val="24"/>
-                <w:lang w:val="en-US"/>
-              </w:rPr>
-              <w:t>} ${</w:t>
-            </w:r>
-            <w:proofErr w:type="spellStart"/>
-            <w:r>
-              <w:rPr>
-                <w:rFonts w:ascii="Arial" w:hAnsi="Arial" w:cs="Arial"/>
-                <w:sz w:val="24"/>
-                <w:szCs w:val="24"/>
-                <w:lang w:val="en-US"/>
-              </w:rPr>
-              <w:t>p_firstname</w:t>
-            </w:r>
-            <w:proofErr w:type="spellEnd"/>
-            <w:r>
-              <w:rPr>
-                <w:rFonts w:ascii="Arial" w:hAnsi="Arial" w:cs="Arial"/>
-                <w:sz w:val="24"/>
-                <w:szCs w:val="24"/>
-                <w:lang w:val="en-US"/>
-              </w:rPr>
-              <w:t>}</w:t>
+              <w:t>${p_gender} ${p_lastname} ${p_firstname}</w:t>
             </w:r>
           </w:p>
           <w:p>
@@ -338,138 +276,62 @@
                 <w:szCs w:val="24"/>
                 <w:lang w:val="en-US"/>
               </w:rPr>
-              <w:t>${gender} ${</w:t>
-            </w:r>
-            <w:proofErr w:type="spellStart"/>
-            <w:r>
+              <w:t>${gender} ${last_name} ${first_name}</w:t>
+            </w:r>
+          </w:p>
+          <w:p>
+            <w:pPr>
+              <w:jc w:val="center"/>
+              <w:rPr>
+                <w:rFonts w:ascii="Arial" w:hAnsi="Arial" w:cs="Arial"/>
+                <w:sz w:val="24"/>
+                <w:szCs w:val="24"/>
+              </w:rPr>
+            </w:pPr>
+            <w:r>
+              <w:rPr>
+                <w:rFonts w:ascii="Arial" w:hAnsi="Arial" w:cs="Arial"/>
+                <w:sz w:val="24"/>
+                <w:szCs w:val="24"/>
+              </w:rPr>
+              <w:t>${street}</w:t>
+            </w:r>
+          </w:p>
+          <w:p>
+            <w:pPr>
+              <w:jc w:val="center"/>
+              <w:rPr>
+                <w:rFonts w:ascii="Arial" w:hAnsi="Arial" w:cs="Arial"/>
+                <w:sz w:val="24"/>
+                <w:szCs w:val="24"/>
+              </w:rPr>
+            </w:pPr>
+            <w:r>
+              <w:rPr>
+                <w:rFonts w:ascii="Arial" w:hAnsi="Arial" w:cs="Arial"/>
+                <w:sz w:val="24"/>
+                <w:szCs w:val="24"/>
+              </w:rPr>
+              <w:t>${building}</w:t>
+            </w:r>
+          </w:p>
+          <w:p>
+            <w:pPr>
+              <w:jc w:val="center"/>
               <w:rPr>
                 <w:rFonts w:ascii="Arial" w:hAnsi="Arial" w:cs="Arial"/>
                 <w:sz w:val="24"/>
                 <w:szCs w:val="24"/>
                 <w:lang w:val="en-US"/>
               </w:rPr>
-              <w:t>last_name</w:t>
-            </w:r>
-            <w:proofErr w:type="spellEnd"/>
-            <w:r>
-              <w:rPr>
-                <w:rFonts w:ascii="Arial" w:hAnsi="Arial" w:cs="Arial"/>
-                <w:sz w:val="24"/>
-                <w:szCs w:val="24"/>
-                <w:lang w:val="en-US"/>
-              </w:rPr>
-              <w:t>} ${</w:t>
-            </w:r>
-            <w:proofErr w:type="spellStart"/>
-            <w:r>
-              <w:rPr>
-                <w:rFonts w:ascii="Arial" w:hAnsi="Arial" w:cs="Arial"/>
-                <w:sz w:val="24"/>
-                <w:szCs w:val="24"/>
-                <w:lang w:val="en-US"/>
-              </w:rPr>
-              <w:t>first_name</w:t>
-            </w:r>
-            <w:proofErr w:type="spellEnd"/>
-            <w:r>
-              <w:rPr>
-                <w:rFonts w:ascii="Arial" w:hAnsi="Arial" w:cs="Arial"/>
-                <w:sz w:val="24"/>
-                <w:szCs w:val="24"/>
-                <w:lang w:val="en-US"/>
-              </w:rPr>
-              <w:t>}</w:t>
-            </w:r>
-          </w:p>
-          <w:p>
-            <w:pPr>
-              <w:jc w:val="center"/>
-              <w:rPr>
-                <w:rFonts w:ascii="Arial" w:hAnsi="Arial" w:cs="Arial"/>
-                <w:sz w:val="24"/>
-                <w:szCs w:val="24"/>
-              </w:rPr>
-            </w:pPr>
-            <w:r>
-              <w:rPr>
-                <w:rFonts w:ascii="Arial" w:hAnsi="Arial" w:cs="Arial"/>
-                <w:sz w:val="24"/>
-                <w:szCs w:val="24"/>
-              </w:rPr>
-              <w:t>${</w:t>
-            </w:r>
-            <w:proofErr w:type="spellStart"/>
-            <w:r>
-              <w:rPr>
-                <w:rFonts w:ascii="Arial" w:hAnsi="Arial" w:cs="Arial"/>
-                <w:sz w:val="24"/>
-                <w:szCs w:val="24"/>
-              </w:rPr>
-              <w:t>street</w:t>
-            </w:r>
-            <w:proofErr w:type="spellEnd"/>
-            <w:r>
-              <w:rPr>
-                <w:rFonts w:ascii="Arial" w:hAnsi="Arial" w:cs="Arial"/>
-                <w:sz w:val="24"/>
-                <w:szCs w:val="24"/>
-              </w:rPr>
-              <w:t>}</w:t>
-            </w:r>
-          </w:p>
-          <w:p>
-            <w:pPr>
-              <w:jc w:val="center"/>
-              <w:rPr>
-                <w:rFonts w:ascii="Arial" w:hAnsi="Arial" w:cs="Arial"/>
-                <w:sz w:val="24"/>
-                <w:szCs w:val="24"/>
-              </w:rPr>
-            </w:pPr>
-            <w:r>
-              <w:rPr>
-                <w:rFonts w:ascii="Arial" w:hAnsi="Arial" w:cs="Arial"/>
-                <w:sz w:val="24"/>
-                <w:szCs w:val="24"/>
-              </w:rPr>
-              <w:t>${building}</w:t>
-            </w:r>
-          </w:p>
-          <w:p>
-            <w:pPr>
-              <w:jc w:val="center"/>
-              <w:rPr>
-                <w:rFonts w:ascii="Arial" w:hAnsi="Arial" w:cs="Arial"/>
-                <w:sz w:val="24"/>
-                <w:szCs w:val="24"/>
-                <w:lang w:val="en-US"/>
-              </w:rPr>
-            </w:pPr>
-            <w:r>
-              <w:rPr>
-                <w:rFonts w:ascii="Arial" w:hAnsi="Arial" w:cs="Arial"/>
-                <w:sz w:val="24"/>
-                <w:szCs w:val="24"/>
-              </w:rPr>
-              <w:t>${</w:t>
-            </w:r>
-            <w:proofErr w:type="spellStart"/>
-            <w:r>
-              <w:rPr>
-                <w:rFonts w:ascii="Arial" w:hAnsi="Arial" w:cs="Arial"/>
-                <w:sz w:val="24"/>
-                <w:szCs w:val="24"/>
-              </w:rPr>
-              <w:t>cp</w:t>
-            </w:r>
-            <w:proofErr w:type="spellEnd"/>
-            <w:r>
-              <w:rPr>
-                <w:rFonts w:ascii="Arial" w:hAnsi="Arial" w:cs="Arial"/>
-                <w:sz w:val="24"/>
-                <w:szCs w:val="24"/>
-              </w:rPr>
-              <w:t>} ${city}</w:t>
+            </w:pPr>
+            <w:r>
+              <w:rPr>
+                <w:rFonts w:ascii="Arial" w:hAnsi="Arial" w:cs="Arial"/>
+                <w:sz w:val="24"/>
+                <w:szCs w:val="24"/>
+              </w:rPr>
+              <w:t>${cp} ${city}</w:t>
             </w:r>
           </w:p>
         </w:tc>
@@ -487,7 +349,7 @@
     </w:p>
     <w:tbl>
       <w:tblPr>
-        <w:tblStyle w:val="TableGrid"/>
+        <w:tblStyle w:val="Grilledutableau"/>
         <w:tblpPr w:leftFromText="141" w:rightFromText="141" w:vertAnchor="text" w:horzAnchor="margin" w:tblpXSpec="center" w:tblpY="122"/>
         <w:tblW w:w="9634" w:type="dxa"/>
         <w:tblLook w:val="04A0" w:firstRow="1" w:lastRow="0" w:firstColumn="1" w:lastColumn="0" w:noHBand="0" w:noVBand="1"/>
@@ -515,7 +377,6 @@
                 <w:lang w:val="en-US"/>
               </w:rPr>
             </w:pPr>
-            <w:proofErr w:type="spellStart"/>
             <w:r>
               <w:rPr>
                 <w:rFonts w:ascii="Arial" w:hAnsi="Arial" w:cs="Arial"/>
@@ -526,9 +387,8 @@
                 <w:u w:val="single"/>
                 <w:lang w:val="en-US"/>
               </w:rPr>
-              <w:t>Reçu</w:t>
-            </w:r>
-            <w:proofErr w:type="spellEnd"/>
+              <w:t>Reçu pour</w:t>
+            </w:r>
             <w:r>
               <w:rPr>
                 <w:rFonts w:ascii="Arial" w:hAnsi="Arial" w:cs="Arial"/>
@@ -536,304 +396,180 @@
                 <w:bCs/>
                 <w:sz w:val="24"/>
                 <w:szCs w:val="24"/>
+                <w:lang w:val="en-US"/>
+              </w:rPr>
+              <w:t xml:space="preserve"> : </w:t>
+            </w:r>
+          </w:p>
+          <w:p>
+            <w:pPr>
+              <w:rPr>
+                <w:rFonts w:ascii="Arial" w:hAnsi="Arial" w:cs="Arial"/>
+                <w:sz w:val="24"/>
+                <w:szCs w:val="24"/>
+              </w:rPr>
+            </w:pPr>
+            <w:r>
+              <w:rPr>
+                <w:rFonts w:ascii="Arial" w:hAnsi="Arial" w:cs="Arial"/>
+                <w:sz w:val="24"/>
+                <w:szCs w:val="24"/>
+              </w:rPr>
+              <w:t>${last_name} ${first_name}</w:t>
+            </w:r>
+          </w:p>
+          <w:p>
+            <w:pPr>
+              <w:rPr>
+                <w:rFonts w:ascii="Arial" w:hAnsi="Arial" w:cs="Arial"/>
+                <w:sz w:val="24"/>
+                <w:szCs w:val="24"/>
+              </w:rPr>
+            </w:pPr>
+          </w:p>
+          <w:p>
+            <w:pPr>
+              <w:rPr>
+                <w:rFonts w:ascii="Arial" w:hAnsi="Arial" w:cs="Arial"/>
+                <w:sz w:val="24"/>
+                <w:szCs w:val="24"/>
+              </w:rPr>
+            </w:pPr>
+            <w:r>
+              <w:rPr>
+                <w:rFonts w:ascii="Arial" w:hAnsi="Arial" w:cs="Arial"/>
+                <w:b/>
+                <w:bCs/>
+                <w:sz w:val="24"/>
+                <w:szCs w:val="24"/>
                 <w:u w:val="single"/>
+              </w:rPr>
+              <w:t>La somme de</w:t>
+            </w:r>
+            <w:r>
+              <w:rPr>
+                <w:rFonts w:ascii="Arial" w:hAnsi="Arial" w:cs="Arial"/>
+                <w:b/>
+                <w:bCs/>
+                <w:sz w:val="24"/>
+                <w:szCs w:val="24"/>
+              </w:rPr>
+              <w:t> :</w:t>
+            </w:r>
+            <w:r>
+              <w:rPr>
+                <w:rFonts w:ascii="Arial" w:hAnsi="Arial" w:cs="Arial"/>
+                <w:sz w:val="24"/>
+                <w:szCs w:val="24"/>
+              </w:rPr>
+              <w:t xml:space="preserve"> ${loyer_ttc} € </w:t>
+            </w:r>
+          </w:p>
+          <w:p>
+            <w:pPr>
+              <w:rPr>
+                <w:rFonts w:ascii="Arial" w:hAnsi="Arial" w:cs="Arial"/>
+                <w:sz w:val="24"/>
+                <w:szCs w:val="24"/>
+              </w:rPr>
+            </w:pPr>
+          </w:p>
+          <w:p>
+            <w:pPr>
+              <w:rPr>
+                <w:rFonts w:ascii="Arial" w:hAnsi="Arial" w:cs="Arial"/>
+                <w:sz w:val="24"/>
+                <w:szCs w:val="24"/>
+              </w:rPr>
+            </w:pPr>
+            <w:r>
+              <w:rPr>
+                <w:rFonts w:ascii="Arial" w:hAnsi="Arial" w:cs="Arial"/>
+                <w:b/>
+                <w:bCs/>
+                <w:sz w:val="24"/>
+                <w:szCs w:val="24"/>
+                <w:u w:val="single"/>
+              </w:rPr>
+              <w:t>Le</w:t>
+            </w:r>
+            <w:r>
+              <w:rPr>
+                <w:rFonts w:ascii="Arial" w:hAnsi="Arial" w:cs="Arial"/>
+                <w:b/>
+                <w:bCs/>
+                <w:sz w:val="24"/>
+                <w:szCs w:val="24"/>
+              </w:rPr>
+              <w:t> :</w:t>
+            </w:r>
+            <w:r>
+              <w:rPr>
+                <w:rFonts w:ascii="Arial" w:hAnsi="Arial" w:cs="Arial"/>
+                <w:sz w:val="24"/>
+                <w:szCs w:val="24"/>
+              </w:rPr>
+              <w:t xml:space="preserve"> le ${payment_date}</w:t>
+            </w:r>
+          </w:p>
+          <w:p>
+            <w:pPr>
+              <w:rPr>
+                <w:rFonts w:ascii="Arial" w:hAnsi="Arial" w:cs="Arial"/>
+                <w:sz w:val="24"/>
+                <w:szCs w:val="24"/>
+              </w:rPr>
+            </w:pPr>
+          </w:p>
+          <w:p>
+            <w:pPr>
+              <w:rPr>
+                <w:rFonts w:ascii="Arial" w:hAnsi="Arial" w:cs="Arial"/>
+                <w:b/>
+                <w:bCs/>
+                <w:sz w:val="24"/>
+                <w:szCs w:val="24"/>
+              </w:rPr>
+            </w:pPr>
+            <w:r>
+              <w:rPr>
+                <w:rFonts w:ascii="Arial" w:hAnsi="Arial" w:cs="Arial"/>
+                <w:b/>
+                <w:bCs/>
+                <w:sz w:val="24"/>
+                <w:szCs w:val="24"/>
+                <w:u w:val="single"/>
+              </w:rPr>
+              <w:t>En paiement du terme du</w:t>
+            </w:r>
+            <w:r>
+              <w:rPr>
+                <w:rFonts w:ascii="Arial" w:hAnsi="Arial" w:cs="Arial"/>
+                <w:b/>
+                <w:bCs/>
+                <w:sz w:val="24"/>
+                <w:szCs w:val="24"/>
+              </w:rPr>
+              <w:t> :</w:t>
+            </w:r>
+          </w:p>
+          <w:p>
+            <w:pPr>
+              <w:rPr>
+                <w:rFonts w:ascii="Arial" w:hAnsi="Arial" w:cs="Arial"/>
+                <w:sz w:val="24"/>
+                <w:szCs w:val="24"/>
                 <w:lang w:val="en-US"/>
               </w:rPr>
-              <w:t xml:space="preserve"> pour</w:t>
-            </w:r>
-            <w:r>
-              <w:rPr>
-                <w:rFonts w:ascii="Arial" w:hAnsi="Arial" w:cs="Arial"/>
-                <w:b/>
-                <w:bCs/>
+            </w:pPr>
+            <w:r>
+              <w:rPr>
+                <w:rFonts w:ascii="Arial" w:hAnsi="Arial" w:cs="Arial"/>
                 <w:sz w:val="24"/>
                 <w:szCs w:val="24"/>
                 <w:lang w:val="en-US"/>
               </w:rPr>
-              <w:t xml:space="preserve"> : </w:t>
-            </w:r>
-          </w:p>
-          <w:p>
-            <w:pPr>
-              <w:rPr>
-                <w:rFonts w:ascii="Arial" w:hAnsi="Arial" w:cs="Arial"/>
-                <w:sz w:val="24"/>
-                <w:szCs w:val="24"/>
-              </w:rPr>
-            </w:pPr>
-            <w:r>
-              <w:rPr>
-                <w:rFonts w:ascii="Arial" w:hAnsi="Arial" w:cs="Arial"/>
-                <w:sz w:val="24"/>
-                <w:szCs w:val="24"/>
-              </w:rPr>
-              <w:t>${</w:t>
-            </w:r>
-            <w:proofErr w:type="spellStart"/>
-            <w:r>
-              <w:rPr>
-                <w:rFonts w:ascii="Arial" w:hAnsi="Arial" w:cs="Arial"/>
-                <w:sz w:val="24"/>
-                <w:szCs w:val="24"/>
-              </w:rPr>
-              <w:t>last_name</w:t>
-            </w:r>
-            <w:proofErr w:type="spellEnd"/>
-            <w:r>
-              <w:rPr>
-                <w:rFonts w:ascii="Arial" w:hAnsi="Arial" w:cs="Arial"/>
-                <w:sz w:val="24"/>
-                <w:szCs w:val="24"/>
-              </w:rPr>
-              <w:t>} ${</w:t>
-            </w:r>
-            <w:proofErr w:type="spellStart"/>
-            <w:r>
-              <w:rPr>
-                <w:rFonts w:ascii="Arial" w:hAnsi="Arial" w:cs="Arial"/>
-                <w:sz w:val="24"/>
-                <w:szCs w:val="24"/>
-              </w:rPr>
-              <w:t>first_name</w:t>
-            </w:r>
-            <w:proofErr w:type="spellEnd"/>
-            <w:r>
-              <w:rPr>
-                <w:rFonts w:ascii="Arial" w:hAnsi="Arial" w:cs="Arial"/>
-                <w:sz w:val="24"/>
-                <w:szCs w:val="24"/>
-              </w:rPr>
-              <w:t>}</w:t>
-            </w:r>
-          </w:p>
-          <w:p>
-            <w:pPr>
-              <w:rPr>
-                <w:rFonts w:ascii="Arial" w:hAnsi="Arial" w:cs="Arial"/>
-                <w:sz w:val="24"/>
-                <w:szCs w:val="24"/>
-              </w:rPr>
-            </w:pPr>
-          </w:p>
-          <w:p>
-            <w:pPr>
-              <w:rPr>
-                <w:rFonts w:ascii="Arial" w:hAnsi="Arial" w:cs="Arial"/>
-                <w:sz w:val="24"/>
-                <w:szCs w:val="24"/>
-              </w:rPr>
-            </w:pPr>
-            <w:r>
-              <w:rPr>
-                <w:rFonts w:ascii="Arial" w:hAnsi="Arial" w:cs="Arial"/>
-                <w:b/>
-                <w:bCs/>
-                <w:sz w:val="24"/>
-                <w:szCs w:val="24"/>
-                <w:u w:val="single"/>
-              </w:rPr>
-              <w:t>La somme de</w:t>
-            </w:r>
-            <w:r>
-              <w:rPr>
-                <w:rFonts w:ascii="Arial" w:hAnsi="Arial" w:cs="Arial"/>
-                <w:b/>
-                <w:bCs/>
-                <w:sz w:val="24"/>
-                <w:szCs w:val="24"/>
-              </w:rPr>
-              <w:t> :</w:t>
-            </w:r>
-            <w:r>
-              <w:rPr>
-                <w:rFonts w:ascii="Arial" w:hAnsi="Arial" w:cs="Arial"/>
-                <w:sz w:val="24"/>
-                <w:szCs w:val="24"/>
-              </w:rPr>
-              <w:t xml:space="preserve"> ${</w:t>
-            </w:r>
-            <w:proofErr w:type="spellStart"/>
-            <w:r>
-              <w:rPr>
-                <w:rFonts w:ascii="Arial" w:hAnsi="Arial" w:cs="Arial"/>
-                <w:sz w:val="24"/>
-                <w:szCs w:val="24"/>
-              </w:rPr>
-              <w:t>loyer_ttc</w:t>
-            </w:r>
-            <w:proofErr w:type="spellEnd"/>
-            <w:r>
-              <w:rPr>
-                <w:rFonts w:ascii="Arial" w:hAnsi="Arial" w:cs="Arial"/>
-                <w:sz w:val="24"/>
-                <w:szCs w:val="24"/>
-              </w:rPr>
-              <w:t xml:space="preserve">} € </w:t>
-            </w:r>
-          </w:p>
-          <w:p>
-            <w:pPr>
-              <w:rPr>
-                <w:rFonts w:ascii="Arial" w:hAnsi="Arial" w:cs="Arial"/>
-                <w:sz w:val="24"/>
-                <w:szCs w:val="24"/>
-              </w:rPr>
-            </w:pPr>
-          </w:p>
-          <w:p>
-            <w:pPr>
-              <w:rPr>
-                <w:rFonts w:ascii="Arial" w:hAnsi="Arial" w:cs="Arial"/>
-                <w:sz w:val="24"/>
-                <w:szCs w:val="24"/>
-              </w:rPr>
-            </w:pPr>
-            <w:r>
-              <w:rPr>
-                <w:rFonts w:ascii="Arial" w:hAnsi="Arial" w:cs="Arial"/>
-                <w:b/>
-                <w:bCs/>
-                <w:sz w:val="24"/>
-                <w:szCs w:val="24"/>
-                <w:u w:val="single"/>
-              </w:rPr>
-              <w:t>Le</w:t>
-            </w:r>
-            <w:r>
-              <w:rPr>
-                <w:rFonts w:ascii="Arial" w:hAnsi="Arial" w:cs="Arial"/>
-                <w:b/>
-                <w:bCs/>
-                <w:sz w:val="24"/>
-                <w:szCs w:val="24"/>
-              </w:rPr>
-              <w:t> :</w:t>
-            </w:r>
-            <w:r>
-              <w:rPr>
-                <w:rFonts w:ascii="Arial" w:hAnsi="Arial" w:cs="Arial"/>
-                <w:sz w:val="24"/>
-                <w:szCs w:val="24"/>
-              </w:rPr>
-              <w:t xml:space="preserve"> le ${</w:t>
-            </w:r>
-            <w:proofErr w:type="spellStart"/>
-            <w:r>
-              <w:rPr>
-                <w:rFonts w:ascii="Arial" w:hAnsi="Arial" w:cs="Arial"/>
-                <w:sz w:val="24"/>
-                <w:szCs w:val="24"/>
-              </w:rPr>
-              <w:t>payment_date</w:t>
-            </w:r>
-            <w:proofErr w:type="spellEnd"/>
-            <w:r>
-              <w:rPr>
-                <w:rFonts w:ascii="Arial" w:hAnsi="Arial" w:cs="Arial"/>
-                <w:sz w:val="24"/>
-                <w:szCs w:val="24"/>
-              </w:rPr>
-              <w:t>}</w:t>
-            </w:r>
-          </w:p>
-          <w:p>
-            <w:pPr>
-              <w:rPr>
-                <w:rFonts w:ascii="Arial" w:hAnsi="Arial" w:cs="Arial"/>
-                <w:sz w:val="24"/>
-                <w:szCs w:val="24"/>
-              </w:rPr>
-            </w:pPr>
-          </w:p>
-          <w:p>
-            <w:pPr>
-              <w:rPr>
-                <w:rFonts w:ascii="Arial" w:hAnsi="Arial" w:cs="Arial"/>
-                <w:b/>
-                <w:bCs/>
-                <w:sz w:val="24"/>
-                <w:szCs w:val="24"/>
-              </w:rPr>
-            </w:pPr>
-            <w:r>
-              <w:rPr>
-                <w:rFonts w:ascii="Arial" w:hAnsi="Arial" w:cs="Arial"/>
-                <w:b/>
-                <w:bCs/>
-                <w:sz w:val="24"/>
-                <w:szCs w:val="24"/>
-                <w:u w:val="single"/>
-              </w:rPr>
-              <w:t>En paiement du terme du</w:t>
-            </w:r>
-            <w:r>
-              <w:rPr>
-                <w:rFonts w:ascii="Arial" w:hAnsi="Arial" w:cs="Arial"/>
-                <w:b/>
-                <w:bCs/>
-                <w:sz w:val="24"/>
-                <w:szCs w:val="24"/>
-              </w:rPr>
-              <w:t> :</w:t>
-            </w:r>
-          </w:p>
-          <w:p>
-            <w:pPr>
-              <w:rPr>
-                <w:rFonts w:ascii="Arial" w:hAnsi="Arial" w:cs="Arial"/>
-                <w:sz w:val="24"/>
-                <w:szCs w:val="24"/>
-                <w:lang w:val="en-US"/>
-              </w:rPr>
-            </w:pPr>
-            <w:r>
-              <w:rPr>
-                <w:rFonts w:ascii="Arial" w:hAnsi="Arial" w:cs="Arial"/>
-                <w:sz w:val="24"/>
-                <w:szCs w:val="24"/>
-                <w:lang w:val="en-US"/>
-              </w:rPr>
-              <w:t>${</w:t>
-            </w:r>
-            <w:proofErr w:type="spellStart"/>
-            <w:r>
-              <w:rPr>
-                <w:rFonts w:ascii="Arial" w:hAnsi="Arial" w:cs="Arial"/>
-                <w:sz w:val="24"/>
-                <w:szCs w:val="24"/>
-                <w:lang w:val="en-US"/>
-              </w:rPr>
-              <w:t>first_day</w:t>
-            </w:r>
-            <w:proofErr w:type="spellEnd"/>
-            <w:r>
-              <w:rPr>
-                <w:rFonts w:ascii="Arial" w:hAnsi="Arial" w:cs="Arial"/>
-                <w:sz w:val="24"/>
-                <w:szCs w:val="24"/>
-                <w:lang w:val="en-US"/>
-              </w:rPr>
-              <w:t>} au ${</w:t>
-            </w:r>
-            <w:proofErr w:type="spellStart"/>
-            <w:r>
-              <w:rPr>
-                <w:rFonts w:ascii="Arial" w:hAnsi="Arial" w:cs="Arial"/>
-                <w:sz w:val="24"/>
-                <w:szCs w:val="24"/>
-                <w:lang w:val="en-US"/>
-              </w:rPr>
-              <w:t>last_day</w:t>
-            </w:r>
-            <w:proofErr w:type="spellEnd"/>
-            <w:r>
-              <w:rPr>
-                <w:rFonts w:ascii="Arial" w:hAnsi="Arial" w:cs="Arial"/>
-                <w:sz w:val="24"/>
-                <w:szCs w:val="24"/>
-                <w:lang w:val="en-US"/>
-              </w:rPr>
-              <w:t>} ${month}</w:t>
+              <w:t>${first_day} au ${last_day} ${month}</w:t>
             </w:r>
           </w:p>
           <w:p>
@@ -947,60 +683,24 @@
                 <w:sz w:val="24"/>
                 <w:szCs w:val="24"/>
               </w:rPr>
-              <w:t>${</w:t>
-            </w:r>
-            <w:proofErr w:type="spellStart"/>
-            <w:r>
-              <w:rPr>
-                <w:rFonts w:ascii="Arial" w:hAnsi="Arial" w:cs="Arial"/>
-                <w:sz w:val="24"/>
-                <w:szCs w:val="24"/>
-              </w:rPr>
-              <w:t>street</w:t>
-            </w:r>
-            <w:proofErr w:type="spellEnd"/>
-            <w:r>
-              <w:rPr>
-                <w:rFonts w:ascii="Arial" w:hAnsi="Arial" w:cs="Arial"/>
-                <w:sz w:val="24"/>
-                <w:szCs w:val="24"/>
-              </w:rPr>
-              <w:t>}</w:t>
-            </w:r>
-          </w:p>
-          <w:p>
-            <w:pPr>
-              <w:rPr>
-                <w:rFonts w:ascii="Arial" w:hAnsi="Arial" w:cs="Arial"/>
-                <w:sz w:val="24"/>
-                <w:szCs w:val="24"/>
-              </w:rPr>
-            </w:pPr>
-            <w:r>
-              <w:rPr>
-                <w:rFonts w:ascii="Arial" w:hAnsi="Arial" w:cs="Arial"/>
-                <w:sz w:val="24"/>
-                <w:szCs w:val="24"/>
-              </w:rPr>
-              <w:t>${</w:t>
-            </w:r>
-            <w:proofErr w:type="spellStart"/>
-            <w:r>
-              <w:rPr>
-                <w:rFonts w:ascii="Arial" w:hAnsi="Arial" w:cs="Arial"/>
-                <w:sz w:val="24"/>
-                <w:szCs w:val="24"/>
-              </w:rPr>
-              <w:t>cp</w:t>
-            </w:r>
-            <w:proofErr w:type="spellEnd"/>
-            <w:r>
-              <w:rPr>
-                <w:rFonts w:ascii="Arial" w:hAnsi="Arial" w:cs="Arial"/>
-                <w:sz w:val="24"/>
-                <w:szCs w:val="24"/>
-              </w:rPr>
-              <w:t>} ${city}</w:t>
+              <w:t>${street}</w:t>
+            </w:r>
+          </w:p>
+          <w:p>
+            <w:pPr>
+              <w:rPr>
+                <w:rFonts w:ascii="Arial" w:hAnsi="Arial" w:cs="Arial"/>
+                <w:sz w:val="24"/>
+                <w:szCs w:val="24"/>
+              </w:rPr>
+            </w:pPr>
+            <w:r>
+              <w:rPr>
+                <w:rFonts w:ascii="Arial" w:hAnsi="Arial" w:cs="Arial"/>
+                <w:sz w:val="24"/>
+                <w:szCs w:val="24"/>
+              </w:rPr>
+              <w:t>${cp} ${city}</w:t>
             </w:r>
           </w:p>
           <w:p>
@@ -1058,25 +758,7 @@
                 <w:sz w:val="24"/>
                 <w:szCs w:val="24"/>
               </w:rPr>
-              <w:t>Loyer nu : ${</w:t>
-            </w:r>
-            <w:proofErr w:type="spellStart"/>
-            <w:r>
-              <w:rPr>
-                <w:rFonts w:ascii="Arial" w:hAnsi="Arial" w:cs="Arial"/>
-                <w:sz w:val="24"/>
-                <w:szCs w:val="24"/>
-              </w:rPr>
-              <w:t>loyer_hc</w:t>
-            </w:r>
-            <w:proofErr w:type="spellEnd"/>
-            <w:r>
-              <w:rPr>
-                <w:rFonts w:ascii="Arial" w:hAnsi="Arial" w:cs="Arial"/>
-                <w:sz w:val="24"/>
-                <w:szCs w:val="24"/>
-              </w:rPr>
-              <w:t>} €</w:t>
+              <w:t>Loyer nu : ${loyer_hc} €</w:t>
             </w:r>
           </w:p>
           <w:p>
@@ -1306,7 +988,23 @@
           <w:sz w:val="24"/>
           <w:szCs w:val="24"/>
         </w:rPr>
-        <w:t>${date}</w:t>
+        <w:t>${date</w:t>
+      </w:r>
+      <w:r>
+        <w:rPr>
+          <w:rFonts w:ascii="Arial" w:hAnsi="Arial" w:cs="Arial"/>
+          <w:sz w:val="24"/>
+          <w:szCs w:val="24"/>
+        </w:rPr>
+        <w:t>_bot</w:t>
+      </w:r>
+      <w:r>
+        <w:rPr>
+          <w:rFonts w:ascii="Arial" w:hAnsi="Arial" w:cs="Arial"/>
+          <w:sz w:val="24"/>
+          <w:szCs w:val="24"/>
+        </w:rPr>
+        <w:t>}</w:t>
       </w:r>
     </w:p>
     <w:p>
@@ -1403,47 +1101,7 @@
           <w:szCs w:val="24"/>
           <w:lang w:val="en-US"/>
         </w:rPr>
-        <w:t>${</w:t>
-      </w:r>
-      <w:proofErr w:type="spellStart"/>
-      <w:r>
-        <w:rPr>
-          <w:rFonts w:ascii="Arial" w:hAnsi="Arial" w:cs="Arial"/>
-          <w:sz w:val="24"/>
-          <w:szCs w:val="24"/>
-          <w:lang w:val="en-US"/>
-        </w:rPr>
-        <w:t>p_lastname</w:t>
-      </w:r>
-      <w:proofErr w:type="spellEnd"/>
-      <w:r>
-        <w:rPr>
-          <w:rFonts w:ascii="Arial" w:hAnsi="Arial" w:cs="Arial"/>
-          <w:sz w:val="24"/>
-          <w:szCs w:val="24"/>
-          <w:lang w:val="en-US"/>
-        </w:rPr>
-        <w:t>} ${</w:t>
-      </w:r>
-      <w:proofErr w:type="spellStart"/>
-      <w:r>
-        <w:rPr>
-          <w:rFonts w:ascii="Arial" w:hAnsi="Arial" w:cs="Arial"/>
-          <w:sz w:val="24"/>
-          <w:szCs w:val="24"/>
-          <w:lang w:val="en-US"/>
-        </w:rPr>
-        <w:t>p_firstname</w:t>
-      </w:r>
-      <w:proofErr w:type="spellEnd"/>
-      <w:r>
-        <w:rPr>
-          <w:rFonts w:ascii="Arial" w:hAnsi="Arial" w:cs="Arial"/>
-          <w:sz w:val="24"/>
-          <w:szCs w:val="24"/>
-          <w:lang w:val="en-US"/>
-        </w:rPr>
-        <w:t>}</w:t>
+        <w:t>${p_lastname} ${p_firstname}</w:t>
       </w:r>
     </w:p>
     <w:sectPr>
@@ -1976,13 +1634,13 @@
     <w:name w:val="Normal"/>
     <w:qFormat/>
   </w:style>
-  <w:style w:type="character" w:default="1" w:styleId="DefaultParagraphFont">
+  <w:style w:type="character" w:default="1" w:styleId="Policepardfaut">
     <w:name w:val="Default Paragraph Font"/>
     <w:uiPriority w:val="1"/>
     <w:semiHidden/>
     <w:unhideWhenUsed/>
   </w:style>
-  <w:style w:type="table" w:default="1" w:styleId="TableNormal">
+  <w:style w:type="table" w:default="1" w:styleId="TableauNormal">
     <w:name w:val="Normal Table"/>
     <w:uiPriority w:val="99"/>
     <w:semiHidden/>
@@ -1997,15 +1655,15 @@
       </w:tblCellMar>
     </w:tblPr>
   </w:style>
-  <w:style w:type="numbering" w:default="1" w:styleId="NoList">
+  <w:style w:type="numbering" w:default="1" w:styleId="Aucuneliste">
     <w:name w:val="No List"/>
     <w:uiPriority w:val="99"/>
     <w:semiHidden/>
     <w:unhideWhenUsed/>
   </w:style>
-  <w:style w:type="table" w:styleId="TableGrid">
+  <w:style w:type="table" w:styleId="Grilledutableau">
     <w:name w:val="Table Grid"/>
-    <w:basedOn w:val="TableNormal"/>
+    <w:basedOn w:val="TableauNormal"/>
     <w:uiPriority w:val="39"/>
     <w:rsid w:val="00D2186A"/>
     <w:pPr>
@@ -2022,7 +1680,7 @@
       </w:tblBorders>
     </w:tblPr>
   </w:style>
-  <w:style w:type="paragraph" w:styleId="ListParagraph">
+  <w:style w:type="paragraph" w:styleId="Paragraphedeliste">
     <w:name w:val="List Paragraph"/>
     <w:basedOn w:val="Normal"/>
     <w:uiPriority w:val="34"/>
@@ -2033,10 +1691,10 @@
       <w:contextualSpacing/>
     </w:pPr>
   </w:style>
-  <w:style w:type="paragraph" w:styleId="BalloonText">
+  <w:style w:type="paragraph" w:styleId="Textedebulles">
     <w:name w:val="Balloon Text"/>
     <w:basedOn w:val="Normal"/>
-    <w:link w:val="BalloonTextChar"/>
+    <w:link w:val="TextedebullesCar"/>
     <w:uiPriority w:val="99"/>
     <w:semiHidden/>
     <w:unhideWhenUsed/>
@@ -2050,10 +1708,10 @@
       <w:szCs w:val="18"/>
     </w:rPr>
   </w:style>
-  <w:style w:type="character" w:customStyle="1" w:styleId="BalloonTextChar">
-    <w:name w:val="Balloon Text Char"/>
-    <w:basedOn w:val="DefaultParagraphFont"/>
-    <w:link w:val="BalloonText"/>
+  <w:style w:type="character" w:customStyle="1" w:styleId="TextedebullesCar">
+    <w:name w:val="Texte de bulles Car"/>
+    <w:basedOn w:val="Policepardfaut"/>
+    <w:link w:val="Textedebulles"/>
     <w:uiPriority w:val="99"/>
     <w:semiHidden/>
     <w:rsid w:val="00002FA0"/>

</xml_diff>